<commit_message>
Small base template tweaks for initial commit
</commit_message>
<xml_diff>
--- a/ghostwriter/reporting/templates/reports/template.docx
+++ b/ghostwriter/reporting/templates/reports/template.docx
@@ -7,7 +7,15 @@
         <w:pStyle w:val="Heading1"/>
       </w:pPr>
       <w:r>
-        <w:t>{{ assessment_name }}</w:t>
+        <w:t xml:space="preserve">{{ </w:t>
+      </w:r>
+      <w:proofErr w:type="spellStart"/>
+      <w:r>
+        <w:t>assessment_name</w:t>
+      </w:r>
+      <w:proofErr w:type="spellEnd"/>
+      <w:r>
+        <w:t xml:space="preserve"> }}</w:t>
       </w:r>
     </w:p>
     <w:p>
@@ -15,7 +23,23 @@
         <w:t>Automated report output from Ghostwriter</w:t>
       </w:r>
       <w:r>
-        <w:t xml:space="preserve"> for the {{ client }} ({{ client_short}}) {{ project_type }}.</w:t>
+        <w:t xml:space="preserve"> for the {{ client }} ({{ </w:t>
+      </w:r>
+      <w:proofErr w:type="spellStart"/>
+      <w:r>
+        <w:t>client_short</w:t>
+      </w:r>
+      <w:proofErr w:type="spellEnd"/>
+      <w:r>
+        <w:t xml:space="preserve">}}) {{ </w:t>
+      </w:r>
+      <w:proofErr w:type="spellStart"/>
+      <w:r>
+        <w:t>project_type</w:t>
+      </w:r>
+      <w:proofErr w:type="spellEnd"/>
+      <w:r>
+        <w:t xml:space="preserve"> }}.</w:t>
       </w:r>
     </w:p>
     <w:p>
@@ -114,7 +138,23 @@
           </w:tcPr>
           <w:p>
             <w:r>
-              <w:t>{%tr for poc in client_pocs %}</w:t>
+              <w:t xml:space="preserve">{%tr for </w:t>
+            </w:r>
+            <w:proofErr w:type="spellStart"/>
+            <w:r>
+              <w:t>poc</w:t>
+            </w:r>
+            <w:proofErr w:type="spellEnd"/>
+            <w:r>
+              <w:t xml:space="preserve"> in </w:t>
+            </w:r>
+            <w:proofErr w:type="spellStart"/>
+            <w:r>
+              <w:t>client_pocs</w:t>
+            </w:r>
+            <w:proofErr w:type="spellEnd"/>
+            <w:r>
+              <w:t xml:space="preserve"> %}</w:t>
             </w:r>
           </w:p>
         </w:tc>
@@ -139,7 +179,15 @@
               <w:jc w:val="center"/>
             </w:pPr>
             <w:r>
-              <w:t>{{ poc.job_title }}</w:t>
+              <w:t xml:space="preserve">{{ </w:t>
+            </w:r>
+            <w:proofErr w:type="spellStart"/>
+            <w:r>
+              <w:t>poc.job_title</w:t>
+            </w:r>
+            <w:proofErr w:type="spellEnd"/>
+            <w:r>
+              <w:t xml:space="preserve"> }}</w:t>
             </w:r>
           </w:p>
         </w:tc>
@@ -152,7 +200,15 @@
               <w:jc w:val="center"/>
             </w:pPr>
             <w:r>
-              <w:t>{{ poc.email }}</w:t>
+              <w:t xml:space="preserve">{{ </w:t>
+            </w:r>
+            <w:proofErr w:type="spellStart"/>
+            <w:r>
+              <w:t>poc.email</w:t>
+            </w:r>
+            <w:proofErr w:type="spellEnd"/>
+            <w:r>
+              <w:t xml:space="preserve"> }}</w:t>
             </w:r>
           </w:p>
         </w:tc>
@@ -168,7 +224,15 @@
               <w:jc w:val="left"/>
             </w:pPr>
             <w:r>
-              <w:t>{%tr endfor %}</w:t>
+              <w:t xml:space="preserve">{%tr </w:t>
+            </w:r>
+            <w:proofErr w:type="spellStart"/>
+            <w:r>
+              <w:t>endfor</w:t>
+            </w:r>
+            <w:proofErr w:type="spellEnd"/>
+            <w:r>
+              <w:t xml:space="preserve"> %}</w:t>
             </w:r>
           </w:p>
         </w:tc>
@@ -261,7 +325,23 @@
           </w:tcPr>
           <w:p>
             <w:r>
-              <w:t>{%tr for team_member in company_pocs %}</w:t>
+              <w:t xml:space="preserve">{%tr for </w:t>
+            </w:r>
+            <w:proofErr w:type="spellStart"/>
+            <w:r>
+              <w:t>team_member</w:t>
+            </w:r>
+            <w:proofErr w:type="spellEnd"/>
+            <w:r>
+              <w:t xml:space="preserve"> in </w:t>
+            </w:r>
+            <w:proofErr w:type="spellStart"/>
+            <w:r>
+              <w:t>company_pocs</w:t>
+            </w:r>
+            <w:proofErr w:type="spellEnd"/>
+            <w:r>
+              <w:t xml:space="preserve"> %}</w:t>
             </w:r>
           </w:p>
         </w:tc>
@@ -294,11 +374,16 @@
             <w:r>
               <w:t xml:space="preserve">{{ </w:t>
             </w:r>
+            <w:proofErr w:type="spellStart"/>
             <w:r>
               <w:t>team_</w:t>
             </w:r>
             <w:r>
-              <w:t>member.project_role }}</w:t>
+              <w:t>member.project_role</w:t>
+            </w:r>
+            <w:proofErr w:type="spellEnd"/>
+            <w:r>
+              <w:t xml:space="preserve"> }}</w:t>
             </w:r>
           </w:p>
         </w:tc>
@@ -313,11 +398,16 @@
             <w:r>
               <w:t xml:space="preserve">{{ </w:t>
             </w:r>
+            <w:proofErr w:type="spellStart"/>
             <w:r>
               <w:t>team_</w:t>
             </w:r>
             <w:r>
-              <w:t>member.email }}</w:t>
+              <w:t>member.email</w:t>
+            </w:r>
+            <w:proofErr w:type="spellEnd"/>
+            <w:r>
+              <w:t xml:space="preserve"> }}</w:t>
             </w:r>
           </w:p>
         </w:tc>
@@ -333,7 +423,15 @@
               <w:jc w:val="left"/>
             </w:pPr>
             <w:r>
-              <w:t>{%tr endfor %}</w:t>
+              <w:t xml:space="preserve">{%tr </w:t>
+            </w:r>
+            <w:proofErr w:type="spellStart"/>
+            <w:r>
+              <w:t>endfor</w:t>
+            </w:r>
+            <w:proofErr w:type="spellEnd"/>
+            <w:r>
+              <w:t xml:space="preserve"> %}</w:t>
             </w:r>
           </w:p>
         </w:tc>
@@ -420,13 +518,7 @@
           </w:tcPr>
           <w:p>
             <w:r>
-              <w:t>{{ d</w:t>
-            </w:r>
-            <w:r>
-              <w:t>s</w:t>
-            </w:r>
-            <w:r>
-              <w:t>omain.name }}</w:t>
+              <w:t>{{ domain.name }}</w:t>
             </w:r>
           </w:p>
         </w:tc>
@@ -439,7 +531,15 @@
               <w:jc w:val="center"/>
             </w:pPr>
             <w:r>
-              <w:t>{{ domain.activity }}</w:t>
+              <w:t xml:space="preserve">{{ </w:t>
+            </w:r>
+            <w:proofErr w:type="spellStart"/>
+            <w:r>
+              <w:t>domain.activity</w:t>
+            </w:r>
+            <w:proofErr w:type="spellEnd"/>
+            <w:r>
+              <w:t xml:space="preserve"> }}</w:t>
             </w:r>
           </w:p>
         </w:tc>
@@ -455,7 +555,15 @@
               <w:jc w:val="left"/>
             </w:pPr>
             <w:r>
-              <w:t>{%tr endfor %}</w:t>
+              <w:t xml:space="preserve">{%tr </w:t>
+            </w:r>
+            <w:proofErr w:type="spellStart"/>
+            <w:r>
+              <w:t>endfor</w:t>
+            </w:r>
+            <w:proofErr w:type="spellEnd"/>
+            <w:r>
+              <w:t xml:space="preserve"> %}</w:t>
             </w:r>
           </w:p>
         </w:tc>
@@ -546,9 +654,11 @@
             <w:r>
               <w:t xml:space="preserve">{%tr for server in </w:t>
             </w:r>
+            <w:proofErr w:type="spellStart"/>
             <w:r>
               <w:t>static_servers</w:t>
             </w:r>
+            <w:proofErr w:type="spellEnd"/>
             <w:r>
               <w:t>%}</w:t>
             </w:r>
@@ -563,7 +673,15 @@
           <w:p>
             <w:r>
               <w:lastRenderedPageBreak/>
-              <w:t>{{ server.ip_address }}</w:t>
+              <w:t xml:space="preserve">{{ </w:t>
+            </w:r>
+            <w:proofErr w:type="spellStart"/>
+            <w:r>
+              <w:t>server.ip_address</w:t>
+            </w:r>
+            <w:proofErr w:type="spellEnd"/>
+            <w:r>
+              <w:t xml:space="preserve"> }}</w:t>
             </w:r>
           </w:p>
         </w:tc>
@@ -589,10 +707,18 @@
               <w:jc w:val="center"/>
             </w:pPr>
             <w:r>
-              <w:t>{{ server.</w:t>
-            </w:r>
-            <w:r>
-              <w:t xml:space="preserve">role </w:t>
+              <w:t xml:space="preserve">{{ </w:t>
+            </w:r>
+            <w:proofErr w:type="spellStart"/>
+            <w:r>
+              <w:t>server.</w:t>
+            </w:r>
+            <w:r>
+              <w:t>role</w:t>
+            </w:r>
+            <w:proofErr w:type="spellEnd"/>
+            <w:r>
+              <w:t xml:space="preserve"> </w:t>
             </w:r>
             <w:r>
               <w:t>}}</w:t>
@@ -611,7 +737,15 @@
               <w:jc w:val="left"/>
             </w:pPr>
             <w:r>
-              <w:t>{%tr endfor %}</w:t>
+              <w:t xml:space="preserve">{%tr </w:t>
+            </w:r>
+            <w:proofErr w:type="spellStart"/>
+            <w:r>
+              <w:t>endfor</w:t>
+            </w:r>
+            <w:proofErr w:type="spellEnd"/>
+            <w:r>
+              <w:t xml:space="preserve"> %}</w:t>
             </w:r>
           </w:p>
         </w:tc>
@@ -627,7 +761,15 @@
               <w:jc w:val="left"/>
             </w:pPr>
             <w:r>
-              <w:t>{%tr for server in cloud_servers %}</w:t>
+              <w:t xml:space="preserve">{%tr for server in </w:t>
+            </w:r>
+            <w:proofErr w:type="spellStart"/>
+            <w:r>
+              <w:t>cloud_servers</w:t>
+            </w:r>
+            <w:proofErr w:type="spellEnd"/>
+            <w:r>
+              <w:t xml:space="preserve"> %}</w:t>
             </w:r>
           </w:p>
         </w:tc>
@@ -642,7 +784,15 @@
               <w:jc w:val="left"/>
             </w:pPr>
             <w:r>
-              <w:t>{{ server.ip_address }}</w:t>
+              <w:t xml:space="preserve">{{ </w:t>
+            </w:r>
+            <w:proofErr w:type="spellStart"/>
+            <w:r>
+              <w:t>server.ip_address</w:t>
+            </w:r>
+            <w:proofErr w:type="spellEnd"/>
+            <w:r>
+              <w:t xml:space="preserve"> }}</w:t>
             </w:r>
           </w:p>
         </w:tc>
@@ -668,10 +818,18 @@
               <w:jc w:val="center"/>
             </w:pPr>
             <w:r>
-              <w:t>{{ server.</w:t>
-            </w:r>
-            <w:r>
-              <w:t xml:space="preserve">role </w:t>
+              <w:t xml:space="preserve">{{ </w:t>
+            </w:r>
+            <w:proofErr w:type="spellStart"/>
+            <w:r>
+              <w:t>server.</w:t>
+            </w:r>
+            <w:r>
+              <w:t>role</w:t>
+            </w:r>
+            <w:proofErr w:type="spellEnd"/>
+            <w:r>
+              <w:t xml:space="preserve"> </w:t>
             </w:r>
             <w:r>
               <w:t>}}</w:t>
@@ -690,7 +848,15 @@
               <w:jc w:val="left"/>
             </w:pPr>
             <w:r>
-              <w:t>{%tr endfor %}</w:t>
+              <w:t xml:space="preserve">{%tr </w:t>
+            </w:r>
+            <w:proofErr w:type="spellStart"/>
+            <w:r>
+              <w:t>endfor</w:t>
+            </w:r>
+            <w:proofErr w:type="spellEnd"/>
+            <w:r>
+              <w:t xml:space="preserve"> %}</w:t>
             </w:r>
           </w:p>
         </w:tc>
@@ -781,9 +947,11 @@
             <w:r>
               <w:t xml:space="preserve">{%tr for connection in </w:t>
             </w:r>
+            <w:proofErr w:type="spellStart"/>
             <w:r>
               <w:t>domains_and_servers</w:t>
             </w:r>
+            <w:proofErr w:type="spellEnd"/>
             <w:r>
               <w:t>%}</w:t>
             </w:r>
@@ -797,7 +965,15 @@
           </w:tcPr>
           <w:p>
             <w:r>
-              <w:t>{{ connection.domain }}</w:t>
+              <w:t xml:space="preserve">{{ </w:t>
+            </w:r>
+            <w:proofErr w:type="spellStart"/>
+            <w:r>
+              <w:t>connection.domain</w:t>
+            </w:r>
+            <w:proofErr w:type="spellEnd"/>
+            <w:r>
+              <w:t xml:space="preserve"> }}</w:t>
             </w:r>
           </w:p>
         </w:tc>
@@ -810,7 +986,15 @@
               <w:jc w:val="center"/>
             </w:pPr>
             <w:r>
-              <w:t>{{ connection.servers }}</w:t>
+              <w:t xml:space="preserve">{{ </w:t>
+            </w:r>
+            <w:proofErr w:type="spellStart"/>
+            <w:r>
+              <w:t>connection.servers</w:t>
+            </w:r>
+            <w:proofErr w:type="spellEnd"/>
+            <w:r>
+              <w:t xml:space="preserve"> }}</w:t>
             </w:r>
           </w:p>
         </w:tc>
@@ -823,7 +1007,15 @@
               <w:jc w:val="center"/>
             </w:pPr>
             <w:r>
-              <w:t>{{ connection.cdn_endpoint }}</w:t>
+              <w:t xml:space="preserve">{{ </w:t>
+            </w:r>
+            <w:proofErr w:type="spellStart"/>
+            <w:r>
+              <w:t>connection.cdn_endpoint</w:t>
+            </w:r>
+            <w:proofErr w:type="spellEnd"/>
+            <w:r>
+              <w:t xml:space="preserve"> }}</w:t>
             </w:r>
           </w:p>
         </w:tc>
@@ -839,7 +1031,15 @@
               <w:jc w:val="left"/>
             </w:pPr>
             <w:r>
-              <w:t>{%tr endfor %}</w:t>
+              <w:t xml:space="preserve">{%tr </w:t>
+            </w:r>
+            <w:proofErr w:type="spellStart"/>
+            <w:r>
+              <w:t>endfor</w:t>
+            </w:r>
+            <w:proofErr w:type="spellEnd"/>
+            <w:r>
+              <w:t xml:space="preserve"> %}</w:t>
             </w:r>
           </w:p>
         </w:tc>
@@ -853,6 +1053,39 @@
       </w:pPr>
       <w:r>
         <w:br w:type="page"/>
+      </w:r>
+    </w:p>
+    <w:p>
+      <w:pPr>
+        <w:pStyle w:val="Quote"/>
+      </w:pPr>
+      <w:r>
+        <w:lastRenderedPageBreak/>
+        <w:t xml:space="preserve">Table </w:t>
+      </w:r>
+      <w:r>
+        <w:fldChar w:fldCharType="begin"/>
+      </w:r>
+      <w:r>
+        <w:instrText xml:space="preserve"> SEQ Table \* ARABIC </w:instrText>
+      </w:r>
+      <w:r>
+        <w:fldChar w:fldCharType="separate"/>
+      </w:r>
+      <w:r>
+        <w:rPr>
+          <w:noProof/>
+        </w:rPr>
+        <w:t>6</w:t>
+      </w:r>
+      <w:r>
+        <w:rPr>
+          <w:noProof/>
+        </w:rPr>
+        <w:fldChar w:fldCharType="end"/>
+      </w:r>
+      <w:r>
+        <w:t xml:space="preserve"> – Summary of Findings</w:t>
       </w:r>
     </w:p>
     <w:tbl>
@@ -878,7 +1111,6 @@
               <w:jc w:val="center"/>
             </w:pPr>
             <w:r>
-              <w:lastRenderedPageBreak/>
               <w:t>Finding</w:t>
             </w:r>
           </w:p>
@@ -920,7 +1152,15 @@
               <w:jc w:val="center"/>
             </w:pPr>
             <w:r>
-              <w:t>{{ finding.title }}</w:t>
+              <w:t xml:space="preserve">{{ </w:t>
+            </w:r>
+            <w:proofErr w:type="spellStart"/>
+            <w:r>
+              <w:t>finding.title</w:t>
+            </w:r>
+            <w:proofErr w:type="spellEnd"/>
+            <w:r>
+              <w:t xml:space="preserve"> }}</w:t>
             </w:r>
           </w:p>
         </w:tc>
@@ -933,14 +1173,37 @@
               <w:jc w:val="center"/>
             </w:pPr>
             <w:r>
-              <w:t>{% cellbg finding.color %}</w:t>
-            </w:r>
-            <w:r>
-              <w:rPr>
-                <w:b/>
-                <w:bCs/>
-              </w:rPr>
-              <w:t>{{ finding.severity }}</w:t>
+              <w:t xml:space="preserve">{% </w:t>
+            </w:r>
+            <w:proofErr w:type="spellStart"/>
+            <w:r>
+              <w:t>cellbg</w:t>
+            </w:r>
+            <w:proofErr w:type="spellEnd"/>
+            <w:r>
+              <w:t xml:space="preserve"> </w:t>
+            </w:r>
+            <w:proofErr w:type="spellStart"/>
+            <w:r>
+              <w:t>finding.color</w:t>
+            </w:r>
+            <w:proofErr w:type="spellEnd"/>
+            <w:r>
+              <w:t xml:space="preserve"> </w:t>
+            </w:r>
+            <w:r>
+              <w:t>%}</w:t>
+            </w:r>
+            <w:r>
+              <w:t xml:space="preserve">{{ </w:t>
+            </w:r>
+            <w:proofErr w:type="spellStart"/>
+            <w:r>
+              <w:t>finding.severity</w:t>
+            </w:r>
+            <w:proofErr w:type="spellEnd"/>
+            <w:r>
+              <w:t xml:space="preserve"> }}</w:t>
             </w:r>
           </w:p>
         </w:tc>
@@ -953,7 +1216,15 @@
           </w:tcPr>
           <w:p>
             <w:r>
-              <w:t>{%tr endfor %}</w:t>
+              <w:t xml:space="preserve">{%tr </w:t>
+            </w:r>
+            <w:proofErr w:type="spellStart"/>
+            <w:r>
+              <w:t>endfor</w:t>
+            </w:r>
+            <w:proofErr w:type="spellEnd"/>
+            <w:r>
+              <w:t xml:space="preserve"> %}</w:t>
             </w:r>
           </w:p>
         </w:tc>
@@ -982,13 +1253,21 @@
         <w:t>p</w:t>
       </w:r>
       <w:r>
-        <w:t xml:space="preserve"> finding</w:t>
+        <w:t xml:space="preserve"> </w:t>
+      </w:r>
+      <w:proofErr w:type="spellStart"/>
+      <w:r>
+        <w:t>finding</w:t>
       </w:r>
       <w:r>
         <w:t>s</w:t>
       </w:r>
       <w:r>
-        <w:t xml:space="preserve">_subdoc </w:t>
+        <w:t>_subdoc</w:t>
+      </w:r>
+      <w:proofErr w:type="spellEnd"/>
+      <w:r>
+        <w:t xml:space="preserve"> </w:t>
       </w:r>
       <w:r>
         <w:t>}}</w:t>

</xml_diff>

<commit_message>
Reporting enhancements, fixes, and indented lists
</commit_message>
<xml_diff>
--- a/ghostwriter/reporting/templates/reports/template.docx
+++ b/ghostwriter/reporting/templates/reports/template.docx
@@ -1,7 +1,12 @@
 
 <file path=word/document.xml><?xml version="1.0" encoding="utf-8"?>
-<w:document xmlns:wpc="http://schemas.microsoft.com/office/word/2010/wordprocessingCanvas" xmlns:cx="http://schemas.microsoft.com/office/drawing/2014/chartex" xmlns:cx1="http://schemas.microsoft.com/office/drawing/2015/9/8/chartex" xmlns:cx2="http://schemas.microsoft.com/office/drawing/2015/10/21/chartex" xmlns:cx3="http://schemas.microsoft.com/office/drawing/2016/5/9/chartex" xmlns:cx4="http://schemas.microsoft.com/office/drawing/2016/5/10/chartex" xmlns:cx5="http://schemas.microsoft.com/office/drawing/2016/5/11/chartex" xmlns:cx6="http://schemas.microsoft.com/office/drawing/2016/5/12/chartex" xmlns:cx7="http://schemas.microsoft.com/office/drawing/2016/5/13/chartex" xmlns:cx8="http://schemas.microsoft.com/office/drawing/2016/5/14/chartex" xmlns:mc="http://schemas.openxmlformats.org/markup-compatibility/2006" xmlns:aink="http://schemas.microsoft.com/office/drawing/2016/ink" xmlns:am3d="http://schemas.microsoft.com/office/drawing/2017/model3d" xmlns:o="urn:schemas-microsoft-com:office:office" xmlns:r="http://schemas.openxmlformats.org/officeDocument/2006/relationships" xmlns:m="http://schemas.openxmlformats.org/officeDocument/2006/math" xmlns:v="urn:schemas-microsoft-com:vml" xmlns:wp14="http://schemas.microsoft.com/office/word/2010/wordprocessingDrawing" xmlns:wp="http://schemas.openxmlformats.org/drawingml/2006/wordprocessingDrawing" xmlns:w10="urn:schemas-microsoft-com:office:word" xmlns:w="http://schemas.openxmlformats.org/wordprocessingml/2006/main" xmlns:w14="http://schemas.microsoft.com/office/word/2010/wordml" xmlns:w15="http://schemas.microsoft.com/office/word/2012/wordml" xmlns:w16cid="http://schemas.microsoft.com/office/word/2016/wordml/cid" xmlns:w16se="http://schemas.microsoft.com/office/word/2015/wordml/symex" xmlns:wpg="http://schemas.microsoft.com/office/word/2010/wordprocessingGroup" xmlns:wpi="http://schemas.microsoft.com/office/word/2010/wordprocessingInk" xmlns:wne="http://schemas.microsoft.com/office/word/2006/wordml" xmlns:wps="http://schemas.microsoft.com/office/word/2010/wordprocessingShape" mc:Ignorable="w14 w15 w16se w16cid wp14">
+<w:document xmlns:wpc="http://schemas.microsoft.com/office/word/2010/wordprocessingCanvas" xmlns:cx="http://schemas.microsoft.com/office/drawing/2014/chartex" xmlns:cx1="http://schemas.microsoft.com/office/drawing/2015/9/8/chartex" xmlns:cx2="http://schemas.microsoft.com/office/drawing/2015/10/21/chartex" xmlns:cx3="http://schemas.microsoft.com/office/drawing/2016/5/9/chartex" xmlns:cx4="http://schemas.microsoft.com/office/drawing/2016/5/10/chartex" xmlns:cx5="http://schemas.microsoft.com/office/drawing/2016/5/11/chartex" xmlns:cx6="http://schemas.microsoft.com/office/drawing/2016/5/12/chartex" xmlns:cx7="http://schemas.microsoft.com/office/drawing/2016/5/13/chartex" xmlns:cx8="http://schemas.microsoft.com/office/drawing/2016/5/14/chartex" xmlns:mc="http://schemas.openxmlformats.org/markup-compatibility/2006" xmlns:aink="http://schemas.microsoft.com/office/drawing/2016/ink" xmlns:am3d="http://schemas.microsoft.com/office/drawing/2017/model3d" xmlns:o="urn:schemas-microsoft-com:office:office" xmlns:r="http://schemas.openxmlformats.org/officeDocument/2006/relationships" xmlns:m="http://schemas.openxmlformats.org/officeDocument/2006/math" xmlns:v="urn:schemas-microsoft-com:vml" xmlns:wp14="http://schemas.microsoft.com/office/word/2010/wordprocessingDrawing" xmlns:wp="http://schemas.openxmlformats.org/drawingml/2006/wordprocessingDrawing" xmlns:w10="urn:schemas-microsoft-com:office:word" xmlns:w="http://schemas.openxmlformats.org/wordprocessingml/2006/main" xmlns:w14="http://schemas.microsoft.com/office/word/2010/wordml" xmlns:w15="http://schemas.microsoft.com/office/word/2012/wordml" xmlns:w16cex="http://schemas.microsoft.com/office/word/2018/wordml/cex" xmlns:w16cid="http://schemas.microsoft.com/office/word/2016/wordml/cid" xmlns:w16="http://schemas.microsoft.com/office/word/2018/wordml" xmlns:w16se="http://schemas.microsoft.com/office/word/2015/wordml/symex" xmlns:wpg="http://schemas.microsoft.com/office/word/2010/wordprocessingGroup" xmlns:wpi="http://schemas.microsoft.com/office/word/2010/wordprocessingInk" xmlns:wne="http://schemas.microsoft.com/office/word/2006/wordml" xmlns:wps="http://schemas.microsoft.com/office/word/2010/wordprocessingShape" mc:Ignorable="w14 w15 w16se w16cid w16 w16cex wp14">
   <w:body>
+    <w:p>
+      <w:r>
+        <w:t>This is an example of how Jinja2 variables can be used in a Word template to dynamically drop-in information and generate tables.</w:t>
+      </w:r>
+    </w:p>
     <w:p>
       <w:pPr>
         <w:pStyle w:val="Heading1"/>
@@ -672,7 +677,6 @@
           </w:tcPr>
           <w:p>
             <w:r>
-              <w:lastRenderedPageBreak/>
               <w:t xml:space="preserve">{{ </w:t>
             </w:r>
             <w:proofErr w:type="spellStart"/>
@@ -1047,10 +1051,6 @@
     </w:tbl>
     <w:p/>
     <w:p>
-      <w:pPr>
-        <w:spacing w:before="0" w:line="240" w:lineRule="auto"/>
-        <w:jc w:val="left"/>
-      </w:pPr>
       <w:r>
         <w:br w:type="page"/>
       </w:r>
@@ -1063,27 +1063,14 @@
         <w:lastRenderedPageBreak/>
         <w:t xml:space="preserve">Table </w:t>
       </w:r>
-      <w:r>
-        <w:fldChar w:fldCharType="begin"/>
-      </w:r>
-      <w:r>
-        <w:instrText xml:space="preserve"> SEQ Table \* ARABIC </w:instrText>
-      </w:r>
-      <w:r>
-        <w:fldChar w:fldCharType="separate"/>
-      </w:r>
-      <w:r>
-        <w:rPr>
-          <w:noProof/>
-        </w:rPr>
-        <w:t>6</w:t>
-      </w:r>
-      <w:r>
-        <w:rPr>
-          <w:noProof/>
-        </w:rPr>
-        <w:fldChar w:fldCharType="end"/>
-      </w:r>
+      <w:fldSimple w:instr=" SEQ Table \* ARABIC ">
+        <w:r>
+          <w:rPr>
+            <w:noProof/>
+          </w:rPr>
+          <w:t>6</w:t>
+        </w:r>
+      </w:fldSimple>
       <w:r>
         <w:t xml:space="preserve"> – Summary of Findings</w:t>
       </w:r>
@@ -1230,7 +1217,6 @@
         </w:tc>
       </w:tr>
     </w:tbl>
-    <w:p/>
     <w:p>
       <w:pPr>
         <w:spacing w:before="0" w:line="240" w:lineRule="auto"/>
@@ -1289,13 +1275,15 @@
 </file>
 
 <file path=word/endnotes.xml><?xml version="1.0" encoding="utf-8"?>
-<w:endnotes xmlns:wpc="http://schemas.microsoft.com/office/word/2010/wordprocessingCanvas" xmlns:cx="http://schemas.microsoft.com/office/drawing/2014/chartex" xmlns:cx1="http://schemas.microsoft.com/office/drawing/2015/9/8/chartex" xmlns:cx2="http://schemas.microsoft.com/office/drawing/2015/10/21/chartex" xmlns:cx3="http://schemas.microsoft.com/office/drawing/2016/5/9/chartex" xmlns:cx4="http://schemas.microsoft.com/office/drawing/2016/5/10/chartex" xmlns:cx5="http://schemas.microsoft.com/office/drawing/2016/5/11/chartex" xmlns:cx6="http://schemas.microsoft.com/office/drawing/2016/5/12/chartex" xmlns:cx7="http://schemas.microsoft.com/office/drawing/2016/5/13/chartex" xmlns:cx8="http://schemas.microsoft.com/office/drawing/2016/5/14/chartex" xmlns:mc="http://schemas.openxmlformats.org/markup-compatibility/2006" xmlns:aink="http://schemas.microsoft.com/office/drawing/2016/ink" xmlns:am3d="http://schemas.microsoft.com/office/drawing/2017/model3d" xmlns:o="urn:schemas-microsoft-com:office:office" xmlns:r="http://schemas.openxmlformats.org/officeDocument/2006/relationships" xmlns:m="http://schemas.openxmlformats.org/officeDocument/2006/math" xmlns:v="urn:schemas-microsoft-com:vml" xmlns:wp14="http://schemas.microsoft.com/office/word/2010/wordprocessingDrawing" xmlns:wp="http://schemas.openxmlformats.org/drawingml/2006/wordprocessingDrawing" xmlns:w10="urn:schemas-microsoft-com:office:word" xmlns:w="http://schemas.openxmlformats.org/wordprocessingml/2006/main" xmlns:w14="http://schemas.microsoft.com/office/word/2010/wordml" xmlns:w15="http://schemas.microsoft.com/office/word/2012/wordml" xmlns:w16cid="http://schemas.microsoft.com/office/word/2016/wordml/cid" xmlns:w16se="http://schemas.microsoft.com/office/word/2015/wordml/symex" xmlns:wpg="http://schemas.microsoft.com/office/word/2010/wordprocessingGroup" xmlns:wpi="http://schemas.microsoft.com/office/word/2010/wordprocessingInk" xmlns:wne="http://schemas.microsoft.com/office/word/2006/wordml" xmlns:wps="http://schemas.microsoft.com/office/word/2010/wordprocessingShape" mc:Ignorable="w14 w15 w16se w16cid wp14">
+<w:endnotes xmlns:wpc="http://schemas.microsoft.com/office/word/2010/wordprocessingCanvas" xmlns:cx="http://schemas.microsoft.com/office/drawing/2014/chartex" xmlns:cx1="http://schemas.microsoft.com/office/drawing/2015/9/8/chartex" xmlns:cx2="http://schemas.microsoft.com/office/drawing/2015/10/21/chartex" xmlns:cx3="http://schemas.microsoft.com/office/drawing/2016/5/9/chartex" xmlns:cx4="http://schemas.microsoft.com/office/drawing/2016/5/10/chartex" xmlns:cx5="http://schemas.microsoft.com/office/drawing/2016/5/11/chartex" xmlns:cx6="http://schemas.microsoft.com/office/drawing/2016/5/12/chartex" xmlns:cx7="http://schemas.microsoft.com/office/drawing/2016/5/13/chartex" xmlns:cx8="http://schemas.microsoft.com/office/drawing/2016/5/14/chartex" xmlns:mc="http://schemas.openxmlformats.org/markup-compatibility/2006" xmlns:aink="http://schemas.microsoft.com/office/drawing/2016/ink" xmlns:am3d="http://schemas.microsoft.com/office/drawing/2017/model3d" xmlns:o="urn:schemas-microsoft-com:office:office" xmlns:r="http://schemas.openxmlformats.org/officeDocument/2006/relationships" xmlns:m="http://schemas.openxmlformats.org/officeDocument/2006/math" xmlns:v="urn:schemas-microsoft-com:vml" xmlns:wp14="http://schemas.microsoft.com/office/word/2010/wordprocessingDrawing" xmlns:wp="http://schemas.openxmlformats.org/drawingml/2006/wordprocessingDrawing" xmlns:w10="urn:schemas-microsoft-com:office:word" xmlns:w="http://schemas.openxmlformats.org/wordprocessingml/2006/main" xmlns:w14="http://schemas.microsoft.com/office/word/2010/wordml" xmlns:w15="http://schemas.microsoft.com/office/word/2012/wordml" xmlns:w16cex="http://schemas.microsoft.com/office/word/2018/wordml/cex" xmlns:w16cid="http://schemas.microsoft.com/office/word/2016/wordml/cid" xmlns:w16="http://schemas.microsoft.com/office/word/2018/wordml" xmlns:w16se="http://schemas.microsoft.com/office/word/2015/wordml/symex" xmlns:wpg="http://schemas.microsoft.com/office/word/2010/wordprocessingGroup" xmlns:wpi="http://schemas.microsoft.com/office/word/2010/wordprocessingInk" xmlns:wne="http://schemas.microsoft.com/office/word/2006/wordml" xmlns:wps="http://schemas.microsoft.com/office/word/2010/wordprocessingShape" mc:Ignorable="w14 w15 w16se w16cid w16 w16cex wp14">
   <w:endnote w:type="separator" w:id="-1">
     <w:p>
       <w:r>
         <w:separator/>
       </w:r>
     </w:p>
+    <w:p/>
+    <w:p/>
   </w:endnote>
   <w:endnote w:type="continuationSeparator" w:id="0">
     <w:p>
@@ -1303,12 +1291,14 @@
         <w:continuationSeparator/>
       </w:r>
     </w:p>
+    <w:p/>
+    <w:p/>
   </w:endnote>
 </w:endnotes>
 </file>
 
 <file path=word/footer1.xml><?xml version="1.0" encoding="utf-8"?>
-<w:ftr xmlns:wpc="http://schemas.microsoft.com/office/word/2010/wordprocessingCanvas" xmlns:cx="http://schemas.microsoft.com/office/drawing/2014/chartex" xmlns:cx1="http://schemas.microsoft.com/office/drawing/2015/9/8/chartex" xmlns:cx2="http://schemas.microsoft.com/office/drawing/2015/10/21/chartex" xmlns:cx3="http://schemas.microsoft.com/office/drawing/2016/5/9/chartex" xmlns:cx4="http://schemas.microsoft.com/office/drawing/2016/5/10/chartex" xmlns:cx5="http://schemas.microsoft.com/office/drawing/2016/5/11/chartex" xmlns:cx6="http://schemas.microsoft.com/office/drawing/2016/5/12/chartex" xmlns:cx7="http://schemas.microsoft.com/office/drawing/2016/5/13/chartex" xmlns:cx8="http://schemas.microsoft.com/office/drawing/2016/5/14/chartex" xmlns:mc="http://schemas.openxmlformats.org/markup-compatibility/2006" xmlns:aink="http://schemas.microsoft.com/office/drawing/2016/ink" xmlns:am3d="http://schemas.microsoft.com/office/drawing/2017/model3d" xmlns:o="urn:schemas-microsoft-com:office:office" xmlns:r="http://schemas.openxmlformats.org/officeDocument/2006/relationships" xmlns:m="http://schemas.openxmlformats.org/officeDocument/2006/math" xmlns:v="urn:schemas-microsoft-com:vml" xmlns:wp14="http://schemas.microsoft.com/office/word/2010/wordprocessingDrawing" xmlns:wp="http://schemas.openxmlformats.org/drawingml/2006/wordprocessingDrawing" xmlns:w10="urn:schemas-microsoft-com:office:word" xmlns:w="http://schemas.openxmlformats.org/wordprocessingml/2006/main" xmlns:w14="http://schemas.microsoft.com/office/word/2010/wordml" xmlns:w15="http://schemas.microsoft.com/office/word/2012/wordml" xmlns:w16cid="http://schemas.microsoft.com/office/word/2016/wordml/cid" xmlns:w16se="http://schemas.microsoft.com/office/word/2015/wordml/symex" xmlns:wpg="http://schemas.microsoft.com/office/word/2010/wordprocessingGroup" xmlns:wpi="http://schemas.microsoft.com/office/word/2010/wordprocessingInk" xmlns:wne="http://schemas.microsoft.com/office/word/2006/wordml" xmlns:wps="http://schemas.microsoft.com/office/word/2010/wordprocessingShape" mc:Ignorable="w14 w15 w16se w16cid wp14">
+<w:ftr xmlns:wpc="http://schemas.microsoft.com/office/word/2010/wordprocessingCanvas" xmlns:cx="http://schemas.microsoft.com/office/drawing/2014/chartex" xmlns:cx1="http://schemas.microsoft.com/office/drawing/2015/9/8/chartex" xmlns:cx2="http://schemas.microsoft.com/office/drawing/2015/10/21/chartex" xmlns:cx3="http://schemas.microsoft.com/office/drawing/2016/5/9/chartex" xmlns:cx4="http://schemas.microsoft.com/office/drawing/2016/5/10/chartex" xmlns:cx5="http://schemas.microsoft.com/office/drawing/2016/5/11/chartex" xmlns:cx6="http://schemas.microsoft.com/office/drawing/2016/5/12/chartex" xmlns:cx7="http://schemas.microsoft.com/office/drawing/2016/5/13/chartex" xmlns:cx8="http://schemas.microsoft.com/office/drawing/2016/5/14/chartex" xmlns:mc="http://schemas.openxmlformats.org/markup-compatibility/2006" xmlns:aink="http://schemas.microsoft.com/office/drawing/2016/ink" xmlns:am3d="http://schemas.microsoft.com/office/drawing/2017/model3d" xmlns:o="urn:schemas-microsoft-com:office:office" xmlns:r="http://schemas.openxmlformats.org/officeDocument/2006/relationships" xmlns:m="http://schemas.openxmlformats.org/officeDocument/2006/math" xmlns:v="urn:schemas-microsoft-com:vml" xmlns:wp14="http://schemas.microsoft.com/office/word/2010/wordprocessingDrawing" xmlns:wp="http://schemas.openxmlformats.org/drawingml/2006/wordprocessingDrawing" xmlns:w10="urn:schemas-microsoft-com:office:word" xmlns:w="http://schemas.openxmlformats.org/wordprocessingml/2006/main" xmlns:w14="http://schemas.microsoft.com/office/word/2010/wordml" xmlns:w15="http://schemas.microsoft.com/office/word/2012/wordml" xmlns:w16cex="http://schemas.microsoft.com/office/word/2018/wordml/cex" xmlns:w16cid="http://schemas.microsoft.com/office/word/2016/wordml/cid" xmlns:w16="http://schemas.microsoft.com/office/word/2018/wordml" xmlns:w16se="http://schemas.microsoft.com/office/word/2015/wordml/symex" xmlns:wpg="http://schemas.microsoft.com/office/word/2010/wordprocessingGroup" xmlns:wpi="http://schemas.microsoft.com/office/word/2010/wordprocessingInk" xmlns:wne="http://schemas.microsoft.com/office/word/2006/wordml" xmlns:wps="http://schemas.microsoft.com/office/word/2010/wordprocessingShape" mc:Ignorable="w14 w15 w16se w16cid w16 w16cex wp14">
   <w:sdt>
     <w:sdtPr>
       <w:rPr>
@@ -1454,11 +1444,13 @@
       <w:ind w:right="360"/>
     </w:pPr>
   </w:p>
+  <w:p/>
+  <w:p/>
 </w:ftr>
 </file>
 
 <file path=word/footer2.xml><?xml version="1.0" encoding="utf-8"?>
-<w:ftr xmlns:wpc="http://schemas.microsoft.com/office/word/2010/wordprocessingCanvas" xmlns:cx="http://schemas.microsoft.com/office/drawing/2014/chartex" xmlns:cx1="http://schemas.microsoft.com/office/drawing/2015/9/8/chartex" xmlns:cx2="http://schemas.microsoft.com/office/drawing/2015/10/21/chartex" xmlns:cx3="http://schemas.microsoft.com/office/drawing/2016/5/9/chartex" xmlns:cx4="http://schemas.microsoft.com/office/drawing/2016/5/10/chartex" xmlns:cx5="http://schemas.microsoft.com/office/drawing/2016/5/11/chartex" xmlns:cx6="http://schemas.microsoft.com/office/drawing/2016/5/12/chartex" xmlns:cx7="http://schemas.microsoft.com/office/drawing/2016/5/13/chartex" xmlns:cx8="http://schemas.microsoft.com/office/drawing/2016/5/14/chartex" xmlns:mc="http://schemas.openxmlformats.org/markup-compatibility/2006" xmlns:aink="http://schemas.microsoft.com/office/drawing/2016/ink" xmlns:am3d="http://schemas.microsoft.com/office/drawing/2017/model3d" xmlns:o="urn:schemas-microsoft-com:office:office" xmlns:r="http://schemas.openxmlformats.org/officeDocument/2006/relationships" xmlns:m="http://schemas.openxmlformats.org/officeDocument/2006/math" xmlns:v="urn:schemas-microsoft-com:vml" xmlns:wp14="http://schemas.microsoft.com/office/word/2010/wordprocessingDrawing" xmlns:wp="http://schemas.openxmlformats.org/drawingml/2006/wordprocessingDrawing" xmlns:w10="urn:schemas-microsoft-com:office:word" xmlns:w="http://schemas.openxmlformats.org/wordprocessingml/2006/main" xmlns:w14="http://schemas.microsoft.com/office/word/2010/wordml" xmlns:w15="http://schemas.microsoft.com/office/word/2012/wordml" xmlns:w16cid="http://schemas.microsoft.com/office/word/2016/wordml/cid" xmlns:w16se="http://schemas.microsoft.com/office/word/2015/wordml/symex" xmlns:wpg="http://schemas.microsoft.com/office/word/2010/wordprocessingGroup" xmlns:wpi="http://schemas.microsoft.com/office/word/2010/wordprocessingInk" xmlns:wne="http://schemas.microsoft.com/office/word/2006/wordml" xmlns:wps="http://schemas.microsoft.com/office/word/2010/wordprocessingShape" mc:Ignorable="w14 w15 w16se w16cid wp14">
+<w:ftr xmlns:wpc="http://schemas.microsoft.com/office/word/2010/wordprocessingCanvas" xmlns:cx="http://schemas.microsoft.com/office/drawing/2014/chartex" xmlns:cx1="http://schemas.microsoft.com/office/drawing/2015/9/8/chartex" xmlns:cx2="http://schemas.microsoft.com/office/drawing/2015/10/21/chartex" xmlns:cx3="http://schemas.microsoft.com/office/drawing/2016/5/9/chartex" xmlns:cx4="http://schemas.microsoft.com/office/drawing/2016/5/10/chartex" xmlns:cx5="http://schemas.microsoft.com/office/drawing/2016/5/11/chartex" xmlns:cx6="http://schemas.microsoft.com/office/drawing/2016/5/12/chartex" xmlns:cx7="http://schemas.microsoft.com/office/drawing/2016/5/13/chartex" xmlns:cx8="http://schemas.microsoft.com/office/drawing/2016/5/14/chartex" xmlns:mc="http://schemas.openxmlformats.org/markup-compatibility/2006" xmlns:aink="http://schemas.microsoft.com/office/drawing/2016/ink" xmlns:am3d="http://schemas.microsoft.com/office/drawing/2017/model3d" xmlns:o="urn:schemas-microsoft-com:office:office" xmlns:r="http://schemas.openxmlformats.org/officeDocument/2006/relationships" xmlns:m="http://schemas.openxmlformats.org/officeDocument/2006/math" xmlns:v="urn:schemas-microsoft-com:vml" xmlns:wp14="http://schemas.microsoft.com/office/word/2010/wordprocessingDrawing" xmlns:wp="http://schemas.openxmlformats.org/drawingml/2006/wordprocessingDrawing" xmlns:w10="urn:schemas-microsoft-com:office:word" xmlns:w="http://schemas.openxmlformats.org/wordprocessingml/2006/main" xmlns:w14="http://schemas.microsoft.com/office/word/2010/wordml" xmlns:w15="http://schemas.microsoft.com/office/word/2012/wordml" xmlns:w16cex="http://schemas.microsoft.com/office/word/2018/wordml/cex" xmlns:w16cid="http://schemas.microsoft.com/office/word/2016/wordml/cid" xmlns:w16="http://schemas.microsoft.com/office/word/2018/wordml" xmlns:w16se="http://schemas.microsoft.com/office/word/2015/wordml/symex" xmlns:wpg="http://schemas.microsoft.com/office/word/2010/wordprocessingGroup" xmlns:wpi="http://schemas.microsoft.com/office/word/2010/wordprocessingInk" xmlns:wne="http://schemas.microsoft.com/office/word/2006/wordml" xmlns:wps="http://schemas.microsoft.com/office/word/2010/wordprocessingShape" mc:Ignorable="w14 w15 w16se w16cid w16 w16cex wp14">
   <w:p>
     <w:pPr>
       <w:pStyle w:val="Footer"/>
@@ -1545,17 +1537,21 @@
       </w:rPr>
     </w:pPr>
   </w:p>
+  <w:p/>
+  <w:p/>
 </w:ftr>
 </file>
 
 <file path=word/footnotes.xml><?xml version="1.0" encoding="utf-8"?>
-<w:footnotes xmlns:wpc="http://schemas.microsoft.com/office/word/2010/wordprocessingCanvas" xmlns:cx="http://schemas.microsoft.com/office/drawing/2014/chartex" xmlns:cx1="http://schemas.microsoft.com/office/drawing/2015/9/8/chartex" xmlns:cx2="http://schemas.microsoft.com/office/drawing/2015/10/21/chartex" xmlns:cx3="http://schemas.microsoft.com/office/drawing/2016/5/9/chartex" xmlns:cx4="http://schemas.microsoft.com/office/drawing/2016/5/10/chartex" xmlns:cx5="http://schemas.microsoft.com/office/drawing/2016/5/11/chartex" xmlns:cx6="http://schemas.microsoft.com/office/drawing/2016/5/12/chartex" xmlns:cx7="http://schemas.microsoft.com/office/drawing/2016/5/13/chartex" xmlns:cx8="http://schemas.microsoft.com/office/drawing/2016/5/14/chartex" xmlns:mc="http://schemas.openxmlformats.org/markup-compatibility/2006" xmlns:aink="http://schemas.microsoft.com/office/drawing/2016/ink" xmlns:am3d="http://schemas.microsoft.com/office/drawing/2017/model3d" xmlns:o="urn:schemas-microsoft-com:office:office" xmlns:r="http://schemas.openxmlformats.org/officeDocument/2006/relationships" xmlns:m="http://schemas.openxmlformats.org/officeDocument/2006/math" xmlns:v="urn:schemas-microsoft-com:vml" xmlns:wp14="http://schemas.microsoft.com/office/word/2010/wordprocessingDrawing" xmlns:wp="http://schemas.openxmlformats.org/drawingml/2006/wordprocessingDrawing" xmlns:w10="urn:schemas-microsoft-com:office:word" xmlns:w="http://schemas.openxmlformats.org/wordprocessingml/2006/main" xmlns:w14="http://schemas.microsoft.com/office/word/2010/wordml" xmlns:w15="http://schemas.microsoft.com/office/word/2012/wordml" xmlns:w16cid="http://schemas.microsoft.com/office/word/2016/wordml/cid" xmlns:w16se="http://schemas.microsoft.com/office/word/2015/wordml/symex" xmlns:wpg="http://schemas.microsoft.com/office/word/2010/wordprocessingGroup" xmlns:wpi="http://schemas.microsoft.com/office/word/2010/wordprocessingInk" xmlns:wne="http://schemas.microsoft.com/office/word/2006/wordml" xmlns:wps="http://schemas.microsoft.com/office/word/2010/wordprocessingShape" mc:Ignorable="w14 w15 w16se w16cid wp14">
+<w:footnotes xmlns:wpc="http://schemas.microsoft.com/office/word/2010/wordprocessingCanvas" xmlns:cx="http://schemas.microsoft.com/office/drawing/2014/chartex" xmlns:cx1="http://schemas.microsoft.com/office/drawing/2015/9/8/chartex" xmlns:cx2="http://schemas.microsoft.com/office/drawing/2015/10/21/chartex" xmlns:cx3="http://schemas.microsoft.com/office/drawing/2016/5/9/chartex" xmlns:cx4="http://schemas.microsoft.com/office/drawing/2016/5/10/chartex" xmlns:cx5="http://schemas.microsoft.com/office/drawing/2016/5/11/chartex" xmlns:cx6="http://schemas.microsoft.com/office/drawing/2016/5/12/chartex" xmlns:cx7="http://schemas.microsoft.com/office/drawing/2016/5/13/chartex" xmlns:cx8="http://schemas.microsoft.com/office/drawing/2016/5/14/chartex" xmlns:mc="http://schemas.openxmlformats.org/markup-compatibility/2006" xmlns:aink="http://schemas.microsoft.com/office/drawing/2016/ink" xmlns:am3d="http://schemas.microsoft.com/office/drawing/2017/model3d" xmlns:o="urn:schemas-microsoft-com:office:office" xmlns:r="http://schemas.openxmlformats.org/officeDocument/2006/relationships" xmlns:m="http://schemas.openxmlformats.org/officeDocument/2006/math" xmlns:v="urn:schemas-microsoft-com:vml" xmlns:wp14="http://schemas.microsoft.com/office/word/2010/wordprocessingDrawing" xmlns:wp="http://schemas.openxmlformats.org/drawingml/2006/wordprocessingDrawing" xmlns:w10="urn:schemas-microsoft-com:office:word" xmlns:w="http://schemas.openxmlformats.org/wordprocessingml/2006/main" xmlns:w14="http://schemas.microsoft.com/office/word/2010/wordml" xmlns:w15="http://schemas.microsoft.com/office/word/2012/wordml" xmlns:w16cex="http://schemas.microsoft.com/office/word/2018/wordml/cex" xmlns:w16cid="http://schemas.microsoft.com/office/word/2016/wordml/cid" xmlns:w16="http://schemas.microsoft.com/office/word/2018/wordml" xmlns:w16se="http://schemas.microsoft.com/office/word/2015/wordml/symex" xmlns:wpg="http://schemas.microsoft.com/office/word/2010/wordprocessingGroup" xmlns:wpi="http://schemas.microsoft.com/office/word/2010/wordprocessingInk" xmlns:wne="http://schemas.microsoft.com/office/word/2006/wordml" xmlns:wps="http://schemas.microsoft.com/office/word/2010/wordprocessingShape" mc:Ignorable="w14 w15 w16se w16cid w16 w16cex wp14">
   <w:footnote w:type="separator" w:id="-1">
     <w:p>
       <w:r>
         <w:separator/>
       </w:r>
     </w:p>
+    <w:p/>
+    <w:p/>
   </w:footnote>
   <w:footnote w:type="continuationSeparator" w:id="0">
     <w:p>
@@ -1563,12 +1559,14 @@
         <w:continuationSeparator/>
       </w:r>
     </w:p>
+    <w:p/>
+    <w:p/>
   </w:footnote>
 </w:footnotes>
 </file>
 
 <file path=word/header1.xml><?xml version="1.0" encoding="utf-8"?>
-<w:hdr xmlns:wpc="http://schemas.microsoft.com/office/word/2010/wordprocessingCanvas" xmlns:cx="http://schemas.microsoft.com/office/drawing/2014/chartex" xmlns:cx1="http://schemas.microsoft.com/office/drawing/2015/9/8/chartex" xmlns:cx2="http://schemas.microsoft.com/office/drawing/2015/10/21/chartex" xmlns:cx3="http://schemas.microsoft.com/office/drawing/2016/5/9/chartex" xmlns:cx4="http://schemas.microsoft.com/office/drawing/2016/5/10/chartex" xmlns:cx5="http://schemas.microsoft.com/office/drawing/2016/5/11/chartex" xmlns:cx6="http://schemas.microsoft.com/office/drawing/2016/5/12/chartex" xmlns:cx7="http://schemas.microsoft.com/office/drawing/2016/5/13/chartex" xmlns:cx8="http://schemas.microsoft.com/office/drawing/2016/5/14/chartex" xmlns:mc="http://schemas.openxmlformats.org/markup-compatibility/2006" xmlns:aink="http://schemas.microsoft.com/office/drawing/2016/ink" xmlns:am3d="http://schemas.microsoft.com/office/drawing/2017/model3d" xmlns:o="urn:schemas-microsoft-com:office:office" xmlns:r="http://schemas.openxmlformats.org/officeDocument/2006/relationships" xmlns:m="http://schemas.openxmlformats.org/officeDocument/2006/math" xmlns:v="urn:schemas-microsoft-com:vml" xmlns:wp14="http://schemas.microsoft.com/office/word/2010/wordprocessingDrawing" xmlns:wp="http://schemas.openxmlformats.org/drawingml/2006/wordprocessingDrawing" xmlns:w10="urn:schemas-microsoft-com:office:word" xmlns:w="http://schemas.openxmlformats.org/wordprocessingml/2006/main" xmlns:w14="http://schemas.microsoft.com/office/word/2010/wordml" xmlns:w15="http://schemas.microsoft.com/office/word/2012/wordml" xmlns:w16cid="http://schemas.microsoft.com/office/word/2016/wordml/cid" xmlns:w16se="http://schemas.microsoft.com/office/word/2015/wordml/symex" xmlns:wpg="http://schemas.microsoft.com/office/word/2010/wordprocessingGroup" xmlns:wpi="http://schemas.microsoft.com/office/word/2010/wordprocessingInk" xmlns:wne="http://schemas.microsoft.com/office/word/2006/wordml" xmlns:wps="http://schemas.microsoft.com/office/word/2010/wordprocessingShape" mc:Ignorable="w14 w15 w16se w16cid wp14">
+<w:hdr xmlns:wpc="http://schemas.microsoft.com/office/word/2010/wordprocessingCanvas" xmlns:cx="http://schemas.microsoft.com/office/drawing/2014/chartex" xmlns:cx1="http://schemas.microsoft.com/office/drawing/2015/9/8/chartex" xmlns:cx2="http://schemas.microsoft.com/office/drawing/2015/10/21/chartex" xmlns:cx3="http://schemas.microsoft.com/office/drawing/2016/5/9/chartex" xmlns:cx4="http://schemas.microsoft.com/office/drawing/2016/5/10/chartex" xmlns:cx5="http://schemas.microsoft.com/office/drawing/2016/5/11/chartex" xmlns:cx6="http://schemas.microsoft.com/office/drawing/2016/5/12/chartex" xmlns:cx7="http://schemas.microsoft.com/office/drawing/2016/5/13/chartex" xmlns:cx8="http://schemas.microsoft.com/office/drawing/2016/5/14/chartex" xmlns:mc="http://schemas.openxmlformats.org/markup-compatibility/2006" xmlns:aink="http://schemas.microsoft.com/office/drawing/2016/ink" xmlns:am3d="http://schemas.microsoft.com/office/drawing/2017/model3d" xmlns:o="urn:schemas-microsoft-com:office:office" xmlns:r="http://schemas.openxmlformats.org/officeDocument/2006/relationships" xmlns:m="http://schemas.openxmlformats.org/officeDocument/2006/math" xmlns:v="urn:schemas-microsoft-com:vml" xmlns:wp14="http://schemas.microsoft.com/office/word/2010/wordprocessingDrawing" xmlns:wp="http://schemas.openxmlformats.org/drawingml/2006/wordprocessingDrawing" xmlns:w10="urn:schemas-microsoft-com:office:word" xmlns:w="http://schemas.openxmlformats.org/wordprocessingml/2006/main" xmlns:w14="http://schemas.microsoft.com/office/word/2010/wordml" xmlns:w15="http://schemas.microsoft.com/office/word/2012/wordml" xmlns:w16cex="http://schemas.microsoft.com/office/word/2018/wordml/cex" xmlns:w16cid="http://schemas.microsoft.com/office/word/2016/wordml/cid" xmlns:w16="http://schemas.microsoft.com/office/word/2018/wordml" xmlns:w16se="http://schemas.microsoft.com/office/word/2015/wordml/symex" xmlns:wpg="http://schemas.microsoft.com/office/word/2010/wordprocessingGroup" xmlns:wpi="http://schemas.microsoft.com/office/word/2010/wordprocessingInk" xmlns:wne="http://schemas.microsoft.com/office/word/2006/wordml" xmlns:wps="http://schemas.microsoft.com/office/word/2010/wordprocessingShape" mc:Ignorable="w14 w15 w16se w16cid w16 w16cex wp14">
   <w:p>
     <w:pPr>
       <w:pStyle w:val="Header"/>
@@ -1609,11 +1607,13 @@
       </w:pict>
     </w:r>
   </w:p>
+  <w:p/>
+  <w:p/>
 </w:hdr>
 </file>
 
 <file path=word/header2.xml><?xml version="1.0" encoding="utf-8"?>
-<w:hdr xmlns:wpc="http://schemas.microsoft.com/office/word/2010/wordprocessingCanvas" xmlns:cx="http://schemas.microsoft.com/office/drawing/2014/chartex" xmlns:cx1="http://schemas.microsoft.com/office/drawing/2015/9/8/chartex" xmlns:cx2="http://schemas.microsoft.com/office/drawing/2015/10/21/chartex" xmlns:cx3="http://schemas.microsoft.com/office/drawing/2016/5/9/chartex" xmlns:cx4="http://schemas.microsoft.com/office/drawing/2016/5/10/chartex" xmlns:cx5="http://schemas.microsoft.com/office/drawing/2016/5/11/chartex" xmlns:cx6="http://schemas.microsoft.com/office/drawing/2016/5/12/chartex" xmlns:cx7="http://schemas.microsoft.com/office/drawing/2016/5/13/chartex" xmlns:cx8="http://schemas.microsoft.com/office/drawing/2016/5/14/chartex" xmlns:mc="http://schemas.openxmlformats.org/markup-compatibility/2006" xmlns:aink="http://schemas.microsoft.com/office/drawing/2016/ink" xmlns:am3d="http://schemas.microsoft.com/office/drawing/2017/model3d" xmlns:o="urn:schemas-microsoft-com:office:office" xmlns:r="http://schemas.openxmlformats.org/officeDocument/2006/relationships" xmlns:m="http://schemas.openxmlformats.org/officeDocument/2006/math" xmlns:v="urn:schemas-microsoft-com:vml" xmlns:wp14="http://schemas.microsoft.com/office/word/2010/wordprocessingDrawing" xmlns:wp="http://schemas.openxmlformats.org/drawingml/2006/wordprocessingDrawing" xmlns:w10="urn:schemas-microsoft-com:office:word" xmlns:w="http://schemas.openxmlformats.org/wordprocessingml/2006/main" xmlns:w14="http://schemas.microsoft.com/office/word/2010/wordml" xmlns:w15="http://schemas.microsoft.com/office/word/2012/wordml" xmlns:w16cid="http://schemas.microsoft.com/office/word/2016/wordml/cid" xmlns:w16se="http://schemas.microsoft.com/office/word/2015/wordml/symex" xmlns:wpg="http://schemas.microsoft.com/office/word/2010/wordprocessingGroup" xmlns:wpi="http://schemas.microsoft.com/office/word/2010/wordprocessingInk" xmlns:wne="http://schemas.microsoft.com/office/word/2006/wordml" xmlns:wps="http://schemas.microsoft.com/office/word/2010/wordprocessingShape" mc:Ignorable="w14 w15 w16se w16cid wp14">
+<w:hdr xmlns:wpc="http://schemas.microsoft.com/office/word/2010/wordprocessingCanvas" xmlns:cx="http://schemas.microsoft.com/office/drawing/2014/chartex" xmlns:cx1="http://schemas.microsoft.com/office/drawing/2015/9/8/chartex" xmlns:cx2="http://schemas.microsoft.com/office/drawing/2015/10/21/chartex" xmlns:cx3="http://schemas.microsoft.com/office/drawing/2016/5/9/chartex" xmlns:cx4="http://schemas.microsoft.com/office/drawing/2016/5/10/chartex" xmlns:cx5="http://schemas.microsoft.com/office/drawing/2016/5/11/chartex" xmlns:cx6="http://schemas.microsoft.com/office/drawing/2016/5/12/chartex" xmlns:cx7="http://schemas.microsoft.com/office/drawing/2016/5/13/chartex" xmlns:cx8="http://schemas.microsoft.com/office/drawing/2016/5/14/chartex" xmlns:mc="http://schemas.openxmlformats.org/markup-compatibility/2006" xmlns:aink="http://schemas.microsoft.com/office/drawing/2016/ink" xmlns:am3d="http://schemas.microsoft.com/office/drawing/2017/model3d" xmlns:o="urn:schemas-microsoft-com:office:office" xmlns:r="http://schemas.openxmlformats.org/officeDocument/2006/relationships" xmlns:m="http://schemas.openxmlformats.org/officeDocument/2006/math" xmlns:v="urn:schemas-microsoft-com:vml" xmlns:wp14="http://schemas.microsoft.com/office/word/2010/wordprocessingDrawing" xmlns:wp="http://schemas.openxmlformats.org/drawingml/2006/wordprocessingDrawing" xmlns:w10="urn:schemas-microsoft-com:office:word" xmlns:w="http://schemas.openxmlformats.org/wordprocessingml/2006/main" xmlns:w14="http://schemas.microsoft.com/office/word/2010/wordml" xmlns:w15="http://schemas.microsoft.com/office/word/2012/wordml" xmlns:w16cex="http://schemas.microsoft.com/office/word/2018/wordml/cex" xmlns:w16cid="http://schemas.microsoft.com/office/word/2016/wordml/cid" xmlns:w16="http://schemas.microsoft.com/office/word/2018/wordml" xmlns:w16se="http://schemas.microsoft.com/office/word/2015/wordml/symex" xmlns:wpg="http://schemas.microsoft.com/office/word/2010/wordprocessingGroup" xmlns:wpi="http://schemas.microsoft.com/office/word/2010/wordprocessingInk" xmlns:wne="http://schemas.microsoft.com/office/word/2006/wordml" xmlns:wps="http://schemas.microsoft.com/office/word/2010/wordprocessingShape" mc:Ignorable="w14 w15 w16se w16cid w16 w16cex wp14">
   <w:p>
     <w:pPr>
       <w:pStyle w:val="Header"/>
@@ -1704,11 +1704,13 @@
       <w:t>Automated Report Output</w:t>
     </w:r>
   </w:p>
+  <w:p/>
+  <w:p/>
 </w:hdr>
 </file>
 
 <file path=word/header3.xml><?xml version="1.0" encoding="utf-8"?>
-<w:hdr xmlns:wpc="http://schemas.microsoft.com/office/word/2010/wordprocessingCanvas" xmlns:cx="http://schemas.microsoft.com/office/drawing/2014/chartex" xmlns:cx1="http://schemas.microsoft.com/office/drawing/2015/9/8/chartex" xmlns:cx2="http://schemas.microsoft.com/office/drawing/2015/10/21/chartex" xmlns:cx3="http://schemas.microsoft.com/office/drawing/2016/5/9/chartex" xmlns:cx4="http://schemas.microsoft.com/office/drawing/2016/5/10/chartex" xmlns:cx5="http://schemas.microsoft.com/office/drawing/2016/5/11/chartex" xmlns:cx6="http://schemas.microsoft.com/office/drawing/2016/5/12/chartex" xmlns:cx7="http://schemas.microsoft.com/office/drawing/2016/5/13/chartex" xmlns:cx8="http://schemas.microsoft.com/office/drawing/2016/5/14/chartex" xmlns:mc="http://schemas.openxmlformats.org/markup-compatibility/2006" xmlns:aink="http://schemas.microsoft.com/office/drawing/2016/ink" xmlns:am3d="http://schemas.microsoft.com/office/drawing/2017/model3d" xmlns:o="urn:schemas-microsoft-com:office:office" xmlns:r="http://schemas.openxmlformats.org/officeDocument/2006/relationships" xmlns:m="http://schemas.openxmlformats.org/officeDocument/2006/math" xmlns:v="urn:schemas-microsoft-com:vml" xmlns:wp14="http://schemas.microsoft.com/office/word/2010/wordprocessingDrawing" xmlns:wp="http://schemas.openxmlformats.org/drawingml/2006/wordprocessingDrawing" xmlns:w10="urn:schemas-microsoft-com:office:word" xmlns:w="http://schemas.openxmlformats.org/wordprocessingml/2006/main" xmlns:w14="http://schemas.microsoft.com/office/word/2010/wordml" xmlns:w15="http://schemas.microsoft.com/office/word/2012/wordml" xmlns:w16cid="http://schemas.microsoft.com/office/word/2016/wordml/cid" xmlns:w16se="http://schemas.microsoft.com/office/word/2015/wordml/symex" xmlns:wpg="http://schemas.microsoft.com/office/word/2010/wordprocessingGroup" xmlns:wpi="http://schemas.microsoft.com/office/word/2010/wordprocessingInk" xmlns:wne="http://schemas.microsoft.com/office/word/2006/wordml" xmlns:wps="http://schemas.microsoft.com/office/word/2010/wordprocessingShape" mc:Ignorable="w14 w15 w16se w16cid wp14">
+<w:hdr xmlns:wpc="http://schemas.microsoft.com/office/word/2010/wordprocessingCanvas" xmlns:cx="http://schemas.microsoft.com/office/drawing/2014/chartex" xmlns:cx1="http://schemas.microsoft.com/office/drawing/2015/9/8/chartex" xmlns:cx2="http://schemas.microsoft.com/office/drawing/2015/10/21/chartex" xmlns:cx3="http://schemas.microsoft.com/office/drawing/2016/5/9/chartex" xmlns:cx4="http://schemas.microsoft.com/office/drawing/2016/5/10/chartex" xmlns:cx5="http://schemas.microsoft.com/office/drawing/2016/5/11/chartex" xmlns:cx6="http://schemas.microsoft.com/office/drawing/2016/5/12/chartex" xmlns:cx7="http://schemas.microsoft.com/office/drawing/2016/5/13/chartex" xmlns:cx8="http://schemas.microsoft.com/office/drawing/2016/5/14/chartex" xmlns:mc="http://schemas.openxmlformats.org/markup-compatibility/2006" xmlns:aink="http://schemas.microsoft.com/office/drawing/2016/ink" xmlns:am3d="http://schemas.microsoft.com/office/drawing/2017/model3d" xmlns:o="urn:schemas-microsoft-com:office:office" xmlns:r="http://schemas.openxmlformats.org/officeDocument/2006/relationships" xmlns:m="http://schemas.openxmlformats.org/officeDocument/2006/math" xmlns:v="urn:schemas-microsoft-com:vml" xmlns:wp14="http://schemas.microsoft.com/office/word/2010/wordprocessingDrawing" xmlns:wp="http://schemas.openxmlformats.org/drawingml/2006/wordprocessingDrawing" xmlns:w10="urn:schemas-microsoft-com:office:word" xmlns:w="http://schemas.openxmlformats.org/wordprocessingml/2006/main" xmlns:w14="http://schemas.microsoft.com/office/word/2010/wordml" xmlns:w15="http://schemas.microsoft.com/office/word/2012/wordml" xmlns:w16cex="http://schemas.microsoft.com/office/word/2018/wordml/cex" xmlns:w16cid="http://schemas.microsoft.com/office/word/2016/wordml/cid" xmlns:w16="http://schemas.microsoft.com/office/word/2018/wordml" xmlns:w16se="http://schemas.microsoft.com/office/word/2015/wordml/symex" xmlns:wpg="http://schemas.microsoft.com/office/word/2010/wordprocessingGroup" xmlns:wpi="http://schemas.microsoft.com/office/word/2010/wordprocessingInk" xmlns:wne="http://schemas.microsoft.com/office/word/2006/wordml" xmlns:wps="http://schemas.microsoft.com/office/word/2010/wordprocessingShape" mc:Ignorable="w14 w15 w16se w16cid w16 w16cex wp14">
   <w:p>
     <w:pPr>
       <w:pStyle w:val="Header"/>
@@ -1753,8 +1755,907 @@
 </file>
 
 <file path=word/numbering.xml><?xml version="1.0" encoding="utf-8"?>
-<w:numbering xmlns:wpc="http://schemas.microsoft.com/office/word/2010/wordprocessingCanvas" xmlns:cx="http://schemas.microsoft.com/office/drawing/2014/chartex" xmlns:cx1="http://schemas.microsoft.com/office/drawing/2015/9/8/chartex" xmlns:cx2="http://schemas.microsoft.com/office/drawing/2015/10/21/chartex" xmlns:cx3="http://schemas.microsoft.com/office/drawing/2016/5/9/chartex" xmlns:cx4="http://schemas.microsoft.com/office/drawing/2016/5/10/chartex" xmlns:cx5="http://schemas.microsoft.com/office/drawing/2016/5/11/chartex" xmlns:cx6="http://schemas.microsoft.com/office/drawing/2016/5/12/chartex" xmlns:cx7="http://schemas.microsoft.com/office/drawing/2016/5/13/chartex" xmlns:cx8="http://schemas.microsoft.com/office/drawing/2016/5/14/chartex" xmlns:mc="http://schemas.openxmlformats.org/markup-compatibility/2006" xmlns:aink="http://schemas.microsoft.com/office/drawing/2016/ink" xmlns:am3d="http://schemas.microsoft.com/office/drawing/2017/model3d" xmlns:o="urn:schemas-microsoft-com:office:office" xmlns:r="http://schemas.openxmlformats.org/officeDocument/2006/relationships" xmlns:m="http://schemas.openxmlformats.org/officeDocument/2006/math" xmlns:v="urn:schemas-microsoft-com:vml" xmlns:wp14="http://schemas.microsoft.com/office/word/2010/wordprocessingDrawing" xmlns:wp="http://schemas.openxmlformats.org/drawingml/2006/wordprocessingDrawing" xmlns:w10="urn:schemas-microsoft-com:office:word" xmlns:w="http://schemas.openxmlformats.org/wordprocessingml/2006/main" xmlns:w14="http://schemas.microsoft.com/office/word/2010/wordml" xmlns:w15="http://schemas.microsoft.com/office/word/2012/wordml" xmlns:w16cid="http://schemas.microsoft.com/office/word/2016/wordml/cid" xmlns:w16se="http://schemas.microsoft.com/office/word/2015/wordml/symex" xmlns:wpg="http://schemas.microsoft.com/office/word/2010/wordprocessingGroup" xmlns:wpi="http://schemas.microsoft.com/office/word/2010/wordprocessingInk" xmlns:wne="http://schemas.microsoft.com/office/word/2006/wordml" xmlns:wps="http://schemas.microsoft.com/office/word/2010/wordprocessingShape" mc:Ignorable="w14 w15 w16se w16cid wp14">
+<w:numbering xmlns:wpc="http://schemas.microsoft.com/office/word/2010/wordprocessingCanvas" xmlns:cx="http://schemas.microsoft.com/office/drawing/2014/chartex" xmlns:cx1="http://schemas.microsoft.com/office/drawing/2015/9/8/chartex" xmlns:cx2="http://schemas.microsoft.com/office/drawing/2015/10/21/chartex" xmlns:cx3="http://schemas.microsoft.com/office/drawing/2016/5/9/chartex" xmlns:cx4="http://schemas.microsoft.com/office/drawing/2016/5/10/chartex" xmlns:cx5="http://schemas.microsoft.com/office/drawing/2016/5/11/chartex" xmlns:cx6="http://schemas.microsoft.com/office/drawing/2016/5/12/chartex" xmlns:cx7="http://schemas.microsoft.com/office/drawing/2016/5/13/chartex" xmlns:cx8="http://schemas.microsoft.com/office/drawing/2016/5/14/chartex" xmlns:mc="http://schemas.openxmlformats.org/markup-compatibility/2006" xmlns:aink="http://schemas.microsoft.com/office/drawing/2016/ink" xmlns:am3d="http://schemas.microsoft.com/office/drawing/2017/model3d" xmlns:o="urn:schemas-microsoft-com:office:office" xmlns:r="http://schemas.openxmlformats.org/officeDocument/2006/relationships" xmlns:m="http://schemas.openxmlformats.org/officeDocument/2006/math" xmlns:v="urn:schemas-microsoft-com:vml" xmlns:wp14="http://schemas.microsoft.com/office/word/2010/wordprocessingDrawing" xmlns:wp="http://schemas.openxmlformats.org/drawingml/2006/wordprocessingDrawing" xmlns:w10="urn:schemas-microsoft-com:office:word" xmlns:w="http://schemas.openxmlformats.org/wordprocessingml/2006/main" xmlns:w14="http://schemas.microsoft.com/office/word/2010/wordml" xmlns:w15="http://schemas.microsoft.com/office/word/2012/wordml" xmlns:w16cex="http://schemas.microsoft.com/office/word/2018/wordml/cex" xmlns:w16cid="http://schemas.microsoft.com/office/word/2016/wordml/cid" xmlns:w16="http://schemas.microsoft.com/office/word/2018/wordml" xmlns:w16se="http://schemas.microsoft.com/office/word/2015/wordml/symex" xmlns:wpg="http://schemas.microsoft.com/office/word/2010/wordprocessingGroup" xmlns:wpi="http://schemas.microsoft.com/office/word/2010/wordprocessingInk" xmlns:wne="http://schemas.microsoft.com/office/word/2006/wordml" xmlns:wps="http://schemas.microsoft.com/office/word/2010/wordprocessingShape" mc:Ignorable="w14 w15 w16se w16cid w16 w16cex wp14">
   <w:abstractNum w:abstractNumId="0" w15:restartNumberingAfterBreak="0">
+    <w:nsid w:val="FFFFFF7C"/>
+    <w:multiLevelType w:val="singleLevel"/>
+    <w:tmpl w:val="4CE6A5D4"/>
+    <w:lvl w:ilvl="0">
+      <w:start w:val="1"/>
+      <w:numFmt w:val="decimal"/>
+      <w:lvlText w:val="%1."/>
+      <w:lvlJc w:val="left"/>
+      <w:pPr>
+        <w:tabs>
+          <w:tab w:val="num" w:pos="1800"/>
+        </w:tabs>
+        <w:ind w:left="1800" w:hanging="360"/>
+      </w:pPr>
+    </w:lvl>
+  </w:abstractNum>
+  <w:abstractNum w:abstractNumId="1" w15:restartNumberingAfterBreak="0">
+    <w:nsid w:val="FFFFFF7D"/>
+    <w:multiLevelType w:val="singleLevel"/>
+    <w:tmpl w:val="360E3C58"/>
+    <w:lvl w:ilvl="0">
+      <w:start w:val="1"/>
+      <w:numFmt w:val="decimal"/>
+      <w:lvlText w:val="%1."/>
+      <w:lvlJc w:val="left"/>
+      <w:pPr>
+        <w:tabs>
+          <w:tab w:val="num" w:pos="1440"/>
+        </w:tabs>
+        <w:ind w:left="1440" w:hanging="360"/>
+      </w:pPr>
+    </w:lvl>
+  </w:abstractNum>
+  <w:abstractNum w:abstractNumId="2" w15:restartNumberingAfterBreak="0">
+    <w:nsid w:val="FFFFFF7E"/>
+    <w:multiLevelType w:val="singleLevel"/>
+    <w:tmpl w:val="59628CB4"/>
+    <w:lvl w:ilvl="0">
+      <w:start w:val="1"/>
+      <w:numFmt w:val="decimal"/>
+      <w:lvlText w:val="%1."/>
+      <w:lvlJc w:val="left"/>
+      <w:pPr>
+        <w:tabs>
+          <w:tab w:val="num" w:pos="1080"/>
+        </w:tabs>
+        <w:ind w:left="1080" w:hanging="360"/>
+      </w:pPr>
+    </w:lvl>
+  </w:abstractNum>
+  <w:abstractNum w:abstractNumId="3" w15:restartNumberingAfterBreak="0">
+    <w:nsid w:val="FFFFFF7F"/>
+    <w:multiLevelType w:val="singleLevel"/>
+    <w:tmpl w:val="499C6BD6"/>
+    <w:lvl w:ilvl="0">
+      <w:start w:val="1"/>
+      <w:numFmt w:val="decimal"/>
+      <w:lvlText w:val="%1."/>
+      <w:lvlJc w:val="left"/>
+      <w:pPr>
+        <w:tabs>
+          <w:tab w:val="num" w:pos="720"/>
+        </w:tabs>
+        <w:ind w:left="720" w:hanging="360"/>
+      </w:pPr>
+    </w:lvl>
+  </w:abstractNum>
+  <w:abstractNum w:abstractNumId="4" w15:restartNumberingAfterBreak="0">
+    <w:nsid w:val="FFFFFF80"/>
+    <w:multiLevelType w:val="singleLevel"/>
+    <w:tmpl w:val="64B61A28"/>
+    <w:lvl w:ilvl="0">
+      <w:start w:val="1"/>
+      <w:numFmt w:val="bullet"/>
+      <w:lvlText w:val=""/>
+      <w:lvlJc w:val="left"/>
+      <w:pPr>
+        <w:tabs>
+          <w:tab w:val="num" w:pos="1800"/>
+        </w:tabs>
+        <w:ind w:left="1800" w:hanging="360"/>
+      </w:pPr>
+      <w:rPr>
+        <w:rFonts w:ascii="Symbol" w:hAnsi="Symbol" w:hint="default"/>
+      </w:rPr>
+    </w:lvl>
+  </w:abstractNum>
+  <w:abstractNum w:abstractNumId="5" w15:restartNumberingAfterBreak="0">
+    <w:nsid w:val="FFFFFF81"/>
+    <w:multiLevelType w:val="singleLevel"/>
+    <w:tmpl w:val="B33238BC"/>
+    <w:lvl w:ilvl="0">
+      <w:start w:val="1"/>
+      <w:numFmt w:val="bullet"/>
+      <w:lvlText w:val=""/>
+      <w:lvlJc w:val="left"/>
+      <w:pPr>
+        <w:tabs>
+          <w:tab w:val="num" w:pos="1440"/>
+        </w:tabs>
+        <w:ind w:left="1440" w:hanging="360"/>
+      </w:pPr>
+      <w:rPr>
+        <w:rFonts w:ascii="Symbol" w:hAnsi="Symbol" w:hint="default"/>
+      </w:rPr>
+    </w:lvl>
+  </w:abstractNum>
+  <w:abstractNum w:abstractNumId="6" w15:restartNumberingAfterBreak="0">
+    <w:nsid w:val="FFFFFF82"/>
+    <w:multiLevelType w:val="singleLevel"/>
+    <w:tmpl w:val="EB7A6F1A"/>
+    <w:lvl w:ilvl="0">
+      <w:start w:val="1"/>
+      <w:numFmt w:val="bullet"/>
+      <w:lvlText w:val=""/>
+      <w:lvlJc w:val="left"/>
+      <w:pPr>
+        <w:tabs>
+          <w:tab w:val="num" w:pos="1080"/>
+        </w:tabs>
+        <w:ind w:left="1080" w:hanging="360"/>
+      </w:pPr>
+      <w:rPr>
+        <w:rFonts w:ascii="Symbol" w:hAnsi="Symbol" w:hint="default"/>
+      </w:rPr>
+    </w:lvl>
+  </w:abstractNum>
+  <w:abstractNum w:abstractNumId="7" w15:restartNumberingAfterBreak="0">
+    <w:nsid w:val="FFFFFF83"/>
+    <w:multiLevelType w:val="singleLevel"/>
+    <w:tmpl w:val="9F1C9F36"/>
+    <w:lvl w:ilvl="0">
+      <w:start w:val="1"/>
+      <w:numFmt w:val="bullet"/>
+      <w:lvlText w:val=""/>
+      <w:lvlJc w:val="left"/>
+      <w:pPr>
+        <w:tabs>
+          <w:tab w:val="num" w:pos="720"/>
+        </w:tabs>
+        <w:ind w:left="720" w:hanging="360"/>
+      </w:pPr>
+      <w:rPr>
+        <w:rFonts w:ascii="Symbol" w:hAnsi="Symbol" w:hint="default"/>
+      </w:rPr>
+    </w:lvl>
+  </w:abstractNum>
+  <w:abstractNum w:abstractNumId="8" w15:restartNumberingAfterBreak="0">
+    <w:nsid w:val="FFFFFF88"/>
+    <w:multiLevelType w:val="singleLevel"/>
+    <w:tmpl w:val="474C8BAA"/>
+    <w:lvl w:ilvl="0">
+      <w:start w:val="1"/>
+      <w:numFmt w:val="decimal"/>
+      <w:lvlText w:val="%1."/>
+      <w:lvlJc w:val="left"/>
+      <w:pPr>
+        <w:tabs>
+          <w:tab w:val="num" w:pos="360"/>
+        </w:tabs>
+        <w:ind w:left="360" w:hanging="360"/>
+      </w:pPr>
+    </w:lvl>
+  </w:abstractNum>
+  <w:abstractNum w:abstractNumId="9" w15:restartNumberingAfterBreak="0">
+    <w:nsid w:val="FFFFFF89"/>
+    <w:multiLevelType w:val="singleLevel"/>
+    <w:tmpl w:val="47CA7E5E"/>
+    <w:lvl w:ilvl="0">
+      <w:start w:val="1"/>
+      <w:numFmt w:val="bullet"/>
+      <w:lvlText w:val=""/>
+      <w:lvlJc w:val="left"/>
+      <w:pPr>
+        <w:tabs>
+          <w:tab w:val="num" w:pos="360"/>
+        </w:tabs>
+        <w:ind w:left="360" w:hanging="360"/>
+      </w:pPr>
+      <w:rPr>
+        <w:rFonts w:ascii="Symbol" w:hAnsi="Symbol" w:hint="default"/>
+      </w:rPr>
+    </w:lvl>
+  </w:abstractNum>
+  <w:abstractNum w:abstractNumId="10" w15:restartNumberingAfterBreak="0">
+    <w:nsid w:val="1269769C"/>
+    <w:multiLevelType w:val="hybridMultilevel"/>
+    <w:tmpl w:val="00F4EA40"/>
+    <w:lvl w:ilvl="0" w:tplc="04090001">
+      <w:start w:val="1"/>
+      <w:numFmt w:val="bullet"/>
+      <w:lvlText w:val=""/>
+      <w:lvlJc w:val="left"/>
+      <w:pPr>
+        <w:ind w:left="720" w:hanging="360"/>
+      </w:pPr>
+      <w:rPr>
+        <w:rFonts w:ascii="Symbol" w:hAnsi="Symbol" w:hint="default"/>
+      </w:rPr>
+    </w:lvl>
+    <w:lvl w:ilvl="1" w:tplc="04090003" w:tentative="1">
+      <w:start w:val="1"/>
+      <w:numFmt w:val="bullet"/>
+      <w:lvlText w:val="o"/>
+      <w:lvlJc w:val="left"/>
+      <w:pPr>
+        <w:ind w:left="1440" w:hanging="360"/>
+      </w:pPr>
+      <w:rPr>
+        <w:rFonts w:ascii="Courier New" w:hAnsi="Courier New" w:cs="Courier New" w:hint="default"/>
+      </w:rPr>
+    </w:lvl>
+    <w:lvl w:ilvl="2" w:tplc="04090005" w:tentative="1">
+      <w:start w:val="1"/>
+      <w:numFmt w:val="bullet"/>
+      <w:lvlText w:val=""/>
+      <w:lvlJc w:val="left"/>
+      <w:pPr>
+        <w:ind w:left="2160" w:hanging="360"/>
+      </w:pPr>
+      <w:rPr>
+        <w:rFonts w:ascii="Wingdings" w:hAnsi="Wingdings" w:hint="default"/>
+      </w:rPr>
+    </w:lvl>
+    <w:lvl w:ilvl="3" w:tplc="04090001" w:tentative="1">
+      <w:start w:val="1"/>
+      <w:numFmt w:val="bullet"/>
+      <w:lvlText w:val=""/>
+      <w:lvlJc w:val="left"/>
+      <w:pPr>
+        <w:ind w:left="2880" w:hanging="360"/>
+      </w:pPr>
+      <w:rPr>
+        <w:rFonts w:ascii="Symbol" w:hAnsi="Symbol" w:hint="default"/>
+      </w:rPr>
+    </w:lvl>
+    <w:lvl w:ilvl="4" w:tplc="04090003" w:tentative="1">
+      <w:start w:val="1"/>
+      <w:numFmt w:val="bullet"/>
+      <w:lvlText w:val="o"/>
+      <w:lvlJc w:val="left"/>
+      <w:pPr>
+        <w:ind w:left="3600" w:hanging="360"/>
+      </w:pPr>
+      <w:rPr>
+        <w:rFonts w:ascii="Courier New" w:hAnsi="Courier New" w:cs="Courier New" w:hint="default"/>
+      </w:rPr>
+    </w:lvl>
+    <w:lvl w:ilvl="5" w:tplc="04090005" w:tentative="1">
+      <w:start w:val="1"/>
+      <w:numFmt w:val="bullet"/>
+      <w:lvlText w:val=""/>
+      <w:lvlJc w:val="left"/>
+      <w:pPr>
+        <w:ind w:left="4320" w:hanging="360"/>
+      </w:pPr>
+      <w:rPr>
+        <w:rFonts w:ascii="Wingdings" w:hAnsi="Wingdings" w:hint="default"/>
+      </w:rPr>
+    </w:lvl>
+    <w:lvl w:ilvl="6" w:tplc="04090001" w:tentative="1">
+      <w:start w:val="1"/>
+      <w:numFmt w:val="bullet"/>
+      <w:lvlText w:val=""/>
+      <w:lvlJc w:val="left"/>
+      <w:pPr>
+        <w:ind w:left="5040" w:hanging="360"/>
+      </w:pPr>
+      <w:rPr>
+        <w:rFonts w:ascii="Symbol" w:hAnsi="Symbol" w:hint="default"/>
+      </w:rPr>
+    </w:lvl>
+    <w:lvl w:ilvl="7" w:tplc="04090003" w:tentative="1">
+      <w:start w:val="1"/>
+      <w:numFmt w:val="bullet"/>
+      <w:lvlText w:val="o"/>
+      <w:lvlJc w:val="left"/>
+      <w:pPr>
+        <w:ind w:left="5760" w:hanging="360"/>
+      </w:pPr>
+      <w:rPr>
+        <w:rFonts w:ascii="Courier New" w:hAnsi="Courier New" w:cs="Courier New" w:hint="default"/>
+      </w:rPr>
+    </w:lvl>
+    <w:lvl w:ilvl="8" w:tplc="04090005" w:tentative="1">
+      <w:start w:val="1"/>
+      <w:numFmt w:val="bullet"/>
+      <w:lvlText w:val=""/>
+      <w:lvlJc w:val="left"/>
+      <w:pPr>
+        <w:ind w:left="6480" w:hanging="360"/>
+      </w:pPr>
+      <w:rPr>
+        <w:rFonts w:ascii="Wingdings" w:hAnsi="Wingdings" w:hint="default"/>
+      </w:rPr>
+    </w:lvl>
+  </w:abstractNum>
+  <w:abstractNum w:abstractNumId="11" w15:restartNumberingAfterBreak="0">
+    <w:nsid w:val="1D016889"/>
+    <w:multiLevelType w:val="hybridMultilevel"/>
+    <w:tmpl w:val="5AD05446"/>
+    <w:lvl w:ilvl="0" w:tplc="04090001">
+      <w:start w:val="1"/>
+      <w:numFmt w:val="bullet"/>
+      <w:lvlText w:val=""/>
+      <w:lvlJc w:val="left"/>
+      <w:pPr>
+        <w:ind w:left="720" w:hanging="360"/>
+      </w:pPr>
+      <w:rPr>
+        <w:rFonts w:ascii="Symbol" w:hAnsi="Symbol" w:hint="default"/>
+      </w:rPr>
+    </w:lvl>
+    <w:lvl w:ilvl="1" w:tplc="04090003">
+      <w:start w:val="1"/>
+      <w:numFmt w:val="bullet"/>
+      <w:lvlText w:val="o"/>
+      <w:lvlJc w:val="left"/>
+      <w:pPr>
+        <w:ind w:left="1440" w:hanging="360"/>
+      </w:pPr>
+      <w:rPr>
+        <w:rFonts w:ascii="Courier New" w:hAnsi="Courier New" w:cs="Courier New" w:hint="default"/>
+      </w:rPr>
+    </w:lvl>
+    <w:lvl w:ilvl="2" w:tplc="04090005">
+      <w:start w:val="1"/>
+      <w:numFmt w:val="bullet"/>
+      <w:lvlText w:val=""/>
+      <w:lvlJc w:val="left"/>
+      <w:pPr>
+        <w:ind w:left="2160" w:hanging="360"/>
+      </w:pPr>
+      <w:rPr>
+        <w:rFonts w:ascii="Wingdings" w:hAnsi="Wingdings" w:hint="default"/>
+      </w:rPr>
+    </w:lvl>
+    <w:lvl w:ilvl="3" w:tplc="04090001">
+      <w:start w:val="1"/>
+      <w:numFmt w:val="bullet"/>
+      <w:lvlText w:val=""/>
+      <w:lvlJc w:val="left"/>
+      <w:pPr>
+        <w:ind w:left="2880" w:hanging="360"/>
+      </w:pPr>
+      <w:rPr>
+        <w:rFonts w:ascii="Symbol" w:hAnsi="Symbol" w:hint="default"/>
+      </w:rPr>
+    </w:lvl>
+    <w:lvl w:ilvl="4" w:tplc="04090003">
+      <w:start w:val="1"/>
+      <w:numFmt w:val="bullet"/>
+      <w:lvlText w:val="o"/>
+      <w:lvlJc w:val="left"/>
+      <w:pPr>
+        <w:ind w:left="3600" w:hanging="360"/>
+      </w:pPr>
+      <w:rPr>
+        <w:rFonts w:ascii="Courier New" w:hAnsi="Courier New" w:cs="Courier New" w:hint="default"/>
+      </w:rPr>
+    </w:lvl>
+    <w:lvl w:ilvl="5" w:tplc="04090005" w:tentative="1">
+      <w:start w:val="1"/>
+      <w:numFmt w:val="bullet"/>
+      <w:lvlText w:val=""/>
+      <w:lvlJc w:val="left"/>
+      <w:pPr>
+        <w:ind w:left="4320" w:hanging="360"/>
+      </w:pPr>
+      <w:rPr>
+        <w:rFonts w:ascii="Wingdings" w:hAnsi="Wingdings" w:hint="default"/>
+      </w:rPr>
+    </w:lvl>
+    <w:lvl w:ilvl="6" w:tplc="04090001" w:tentative="1">
+      <w:start w:val="1"/>
+      <w:numFmt w:val="bullet"/>
+      <w:lvlText w:val=""/>
+      <w:lvlJc w:val="left"/>
+      <w:pPr>
+        <w:ind w:left="5040" w:hanging="360"/>
+      </w:pPr>
+      <w:rPr>
+        <w:rFonts w:ascii="Symbol" w:hAnsi="Symbol" w:hint="default"/>
+      </w:rPr>
+    </w:lvl>
+    <w:lvl w:ilvl="7" w:tplc="04090003" w:tentative="1">
+      <w:start w:val="1"/>
+      <w:numFmt w:val="bullet"/>
+      <w:lvlText w:val="o"/>
+      <w:lvlJc w:val="left"/>
+      <w:pPr>
+        <w:ind w:left="5760" w:hanging="360"/>
+      </w:pPr>
+      <w:rPr>
+        <w:rFonts w:ascii="Courier New" w:hAnsi="Courier New" w:cs="Courier New" w:hint="default"/>
+      </w:rPr>
+    </w:lvl>
+    <w:lvl w:ilvl="8" w:tplc="04090005" w:tentative="1">
+      <w:start w:val="1"/>
+      <w:numFmt w:val="bullet"/>
+      <w:lvlText w:val=""/>
+      <w:lvlJc w:val="left"/>
+      <w:pPr>
+        <w:ind w:left="6480" w:hanging="360"/>
+      </w:pPr>
+      <w:rPr>
+        <w:rFonts w:ascii="Wingdings" w:hAnsi="Wingdings" w:hint="default"/>
+      </w:rPr>
+    </w:lvl>
+  </w:abstractNum>
+  <w:abstractNum w:abstractNumId="12" w15:restartNumberingAfterBreak="0">
+    <w:nsid w:val="1DCB2A47"/>
+    <w:multiLevelType w:val="hybridMultilevel"/>
+    <w:tmpl w:val="84F04C2C"/>
+    <w:lvl w:ilvl="0" w:tplc="F85CA74A">
+      <w:start w:val="1"/>
+      <w:numFmt w:val="bullet"/>
+      <w:lvlText w:val=""/>
+      <w:lvlJc w:val="left"/>
+      <w:pPr>
+        <w:ind w:left="720" w:hanging="360"/>
+      </w:pPr>
+      <w:rPr>
+        <w:rFonts w:ascii="Symbol" w:hAnsi="Symbol" w:hint="default"/>
+      </w:rPr>
+    </w:lvl>
+    <w:lvl w:ilvl="1" w:tplc="04090003">
+      <w:start w:val="1"/>
+      <w:numFmt w:val="bullet"/>
+      <w:lvlText w:val="o"/>
+      <w:lvlJc w:val="left"/>
+      <w:pPr>
+        <w:ind w:left="1800" w:hanging="360"/>
+      </w:pPr>
+      <w:rPr>
+        <w:rFonts w:ascii="Courier New" w:hAnsi="Courier New" w:cs="Courier New" w:hint="default"/>
+      </w:rPr>
+    </w:lvl>
+    <w:lvl w:ilvl="2" w:tplc="04090005">
+      <w:start w:val="1"/>
+      <w:numFmt w:val="bullet"/>
+      <w:lvlText w:val=""/>
+      <w:lvlJc w:val="left"/>
+      <w:pPr>
+        <w:ind w:left="2520" w:hanging="360"/>
+      </w:pPr>
+      <w:rPr>
+        <w:rFonts w:ascii="Wingdings" w:hAnsi="Wingdings" w:hint="default"/>
+      </w:rPr>
+    </w:lvl>
+    <w:lvl w:ilvl="3" w:tplc="04090001">
+      <w:start w:val="1"/>
+      <w:numFmt w:val="bullet"/>
+      <w:lvlText w:val=""/>
+      <w:lvlJc w:val="left"/>
+      <w:pPr>
+        <w:ind w:left="3240" w:hanging="360"/>
+      </w:pPr>
+      <w:rPr>
+        <w:rFonts w:ascii="Symbol" w:hAnsi="Symbol" w:hint="default"/>
+      </w:rPr>
+    </w:lvl>
+    <w:lvl w:ilvl="4" w:tplc="04090003">
+      <w:start w:val="1"/>
+      <w:numFmt w:val="bullet"/>
+      <w:lvlText w:val="o"/>
+      <w:lvlJc w:val="left"/>
+      <w:pPr>
+        <w:ind w:left="3960" w:hanging="360"/>
+      </w:pPr>
+      <w:rPr>
+        <w:rFonts w:ascii="Courier New" w:hAnsi="Courier New" w:cs="Courier New" w:hint="default"/>
+      </w:rPr>
+    </w:lvl>
+    <w:lvl w:ilvl="5" w:tplc="04090005">
+      <w:start w:val="1"/>
+      <w:numFmt w:val="bullet"/>
+      <w:lvlText w:val=""/>
+      <w:lvlJc w:val="left"/>
+      <w:pPr>
+        <w:ind w:left="4680" w:hanging="360"/>
+      </w:pPr>
+      <w:rPr>
+        <w:rFonts w:ascii="Wingdings" w:hAnsi="Wingdings" w:hint="default"/>
+      </w:rPr>
+    </w:lvl>
+    <w:lvl w:ilvl="6" w:tplc="04090001">
+      <w:start w:val="1"/>
+      <w:numFmt w:val="bullet"/>
+      <w:lvlText w:val=""/>
+      <w:lvlJc w:val="left"/>
+      <w:pPr>
+        <w:ind w:left="5400" w:hanging="360"/>
+      </w:pPr>
+      <w:rPr>
+        <w:rFonts w:ascii="Symbol" w:hAnsi="Symbol" w:hint="default"/>
+      </w:rPr>
+    </w:lvl>
+    <w:lvl w:ilvl="7" w:tplc="04090003">
+      <w:start w:val="1"/>
+      <w:numFmt w:val="bullet"/>
+      <w:lvlText w:val="o"/>
+      <w:lvlJc w:val="left"/>
+      <w:pPr>
+        <w:ind w:left="6120" w:hanging="360"/>
+      </w:pPr>
+      <w:rPr>
+        <w:rFonts w:ascii="Courier New" w:hAnsi="Courier New" w:cs="Courier New" w:hint="default"/>
+      </w:rPr>
+    </w:lvl>
+    <w:lvl w:ilvl="8" w:tplc="04090005">
+      <w:start w:val="1"/>
+      <w:numFmt w:val="bullet"/>
+      <w:lvlText w:val=""/>
+      <w:lvlJc w:val="left"/>
+      <w:pPr>
+        <w:ind w:left="6840" w:hanging="360"/>
+      </w:pPr>
+      <w:rPr>
+        <w:rFonts w:ascii="Wingdings" w:hAnsi="Wingdings" w:hint="default"/>
+      </w:rPr>
+    </w:lvl>
+  </w:abstractNum>
+  <w:abstractNum w:abstractNumId="13" w15:restartNumberingAfterBreak="0">
+    <w:nsid w:val="24406E15"/>
+    <w:multiLevelType w:val="hybridMultilevel"/>
+    <w:tmpl w:val="A33EF580"/>
+    <w:lvl w:ilvl="0" w:tplc="0409000F">
+      <w:start w:val="1"/>
+      <w:numFmt w:val="decimal"/>
+      <w:lvlText w:val="%1."/>
+      <w:lvlJc w:val="left"/>
+      <w:pPr>
+        <w:ind w:left="720" w:hanging="360"/>
+      </w:pPr>
+    </w:lvl>
+    <w:lvl w:ilvl="1" w:tplc="04090019">
+      <w:start w:val="1"/>
+      <w:numFmt w:val="lowerLetter"/>
+      <w:lvlText w:val="%2."/>
+      <w:lvlJc w:val="left"/>
+      <w:pPr>
+        <w:ind w:left="1440" w:hanging="360"/>
+      </w:pPr>
+    </w:lvl>
+    <w:lvl w:ilvl="2" w:tplc="0409001B">
+      <w:start w:val="1"/>
+      <w:numFmt w:val="lowerRoman"/>
+      <w:lvlText w:val="%3."/>
+      <w:lvlJc w:val="right"/>
+      <w:pPr>
+        <w:ind w:left="2160" w:hanging="180"/>
+      </w:pPr>
+    </w:lvl>
+    <w:lvl w:ilvl="3" w:tplc="04090019">
+      <w:start w:val="1"/>
+      <w:numFmt w:val="lowerLetter"/>
+      <w:lvlText w:val="%4."/>
+      <w:lvlJc w:val="left"/>
+      <w:pPr>
+        <w:ind w:left="2880" w:hanging="360"/>
+      </w:pPr>
+    </w:lvl>
+    <w:lvl w:ilvl="4" w:tplc="0409001B">
+      <w:start w:val="1"/>
+      <w:numFmt w:val="lowerRoman"/>
+      <w:lvlText w:val="%5."/>
+      <w:lvlJc w:val="right"/>
+      <w:pPr>
+        <w:ind w:left="3600" w:hanging="360"/>
+      </w:pPr>
+    </w:lvl>
+    <w:lvl w:ilvl="5" w:tplc="0409001B" w:tentative="1">
+      <w:start w:val="1"/>
+      <w:numFmt w:val="lowerRoman"/>
+      <w:lvlText w:val="%6."/>
+      <w:lvlJc w:val="right"/>
+      <w:pPr>
+        <w:ind w:left="4320" w:hanging="180"/>
+      </w:pPr>
+    </w:lvl>
+    <w:lvl w:ilvl="6" w:tplc="0409000F" w:tentative="1">
+      <w:start w:val="1"/>
+      <w:numFmt w:val="decimal"/>
+      <w:lvlText w:val="%7."/>
+      <w:lvlJc w:val="left"/>
+      <w:pPr>
+        <w:ind w:left="5040" w:hanging="360"/>
+      </w:pPr>
+    </w:lvl>
+    <w:lvl w:ilvl="7" w:tplc="04090019" w:tentative="1">
+      <w:start w:val="1"/>
+      <w:numFmt w:val="lowerLetter"/>
+      <w:lvlText w:val="%8."/>
+      <w:lvlJc w:val="left"/>
+      <w:pPr>
+        <w:ind w:left="5760" w:hanging="360"/>
+      </w:pPr>
+    </w:lvl>
+    <w:lvl w:ilvl="8" w:tplc="0409001B" w:tentative="1">
+      <w:start w:val="1"/>
+      <w:numFmt w:val="lowerRoman"/>
+      <w:lvlText w:val="%9."/>
+      <w:lvlJc w:val="right"/>
+      <w:pPr>
+        <w:ind w:left="6480" w:hanging="180"/>
+      </w:pPr>
+    </w:lvl>
+  </w:abstractNum>
+  <w:abstractNum w:abstractNumId="14" w15:restartNumberingAfterBreak="0">
+    <w:nsid w:val="2478488D"/>
+    <w:multiLevelType w:val="multilevel"/>
+    <w:tmpl w:val="0409001D"/>
+    <w:lvl w:ilvl="0">
+      <w:start w:val="1"/>
+      <w:numFmt w:val="decimal"/>
+      <w:lvlText w:val="%1)"/>
+      <w:lvlJc w:val="left"/>
+      <w:pPr>
+        <w:ind w:left="360" w:hanging="360"/>
+      </w:pPr>
+    </w:lvl>
+    <w:lvl w:ilvl="1">
+      <w:start w:val="1"/>
+      <w:numFmt w:val="lowerLetter"/>
+      <w:lvlText w:val="%2)"/>
+      <w:lvlJc w:val="left"/>
+      <w:pPr>
+        <w:ind w:left="720" w:hanging="360"/>
+      </w:pPr>
+    </w:lvl>
+    <w:lvl w:ilvl="2">
+      <w:start w:val="1"/>
+      <w:numFmt w:val="lowerRoman"/>
+      <w:lvlText w:val="%3)"/>
+      <w:lvlJc w:val="left"/>
+      <w:pPr>
+        <w:ind w:left="1080" w:hanging="360"/>
+      </w:pPr>
+    </w:lvl>
+    <w:lvl w:ilvl="3">
+      <w:start w:val="1"/>
+      <w:numFmt w:val="decimal"/>
+      <w:lvlText w:val="(%4)"/>
+      <w:lvlJc w:val="left"/>
+      <w:pPr>
+        <w:ind w:left="1440" w:hanging="360"/>
+      </w:pPr>
+    </w:lvl>
+    <w:lvl w:ilvl="4">
+      <w:start w:val="1"/>
+      <w:numFmt w:val="lowerLetter"/>
+      <w:lvlText w:val="(%5)"/>
+      <w:lvlJc w:val="left"/>
+      <w:pPr>
+        <w:ind w:left="1800" w:hanging="360"/>
+      </w:pPr>
+    </w:lvl>
+    <w:lvl w:ilvl="5">
+      <w:start w:val="1"/>
+      <w:numFmt w:val="lowerRoman"/>
+      <w:lvlText w:val="(%6)"/>
+      <w:lvlJc w:val="left"/>
+      <w:pPr>
+        <w:ind w:left="2160" w:hanging="360"/>
+      </w:pPr>
+    </w:lvl>
+    <w:lvl w:ilvl="6">
+      <w:start w:val="1"/>
+      <w:numFmt w:val="decimal"/>
+      <w:lvlText w:val="%7."/>
+      <w:lvlJc w:val="left"/>
+      <w:pPr>
+        <w:ind w:left="2520" w:hanging="360"/>
+      </w:pPr>
+    </w:lvl>
+    <w:lvl w:ilvl="7">
+      <w:start w:val="1"/>
+      <w:numFmt w:val="lowerLetter"/>
+      <w:lvlText w:val="%8."/>
+      <w:lvlJc w:val="left"/>
+      <w:pPr>
+        <w:ind w:left="2880" w:hanging="360"/>
+      </w:pPr>
+    </w:lvl>
+    <w:lvl w:ilvl="8">
+      <w:start w:val="1"/>
+      <w:numFmt w:val="lowerRoman"/>
+      <w:lvlText w:val="%9."/>
+      <w:lvlJc w:val="left"/>
+      <w:pPr>
+        <w:ind w:left="3240" w:hanging="360"/>
+      </w:pPr>
+    </w:lvl>
+  </w:abstractNum>
+  <w:abstractNum w:abstractNumId="15" w15:restartNumberingAfterBreak="0">
+    <w:nsid w:val="3714499A"/>
+    <w:multiLevelType w:val="multilevel"/>
+    <w:tmpl w:val="0409001D"/>
+    <w:lvl w:ilvl="0">
+      <w:start w:val="1"/>
+      <w:numFmt w:val="decimal"/>
+      <w:lvlText w:val="%1)"/>
+      <w:lvlJc w:val="left"/>
+      <w:pPr>
+        <w:ind w:left="360" w:hanging="360"/>
+      </w:pPr>
+    </w:lvl>
+    <w:lvl w:ilvl="1">
+      <w:start w:val="1"/>
+      <w:numFmt w:val="lowerLetter"/>
+      <w:lvlText w:val="%2)"/>
+      <w:lvlJc w:val="left"/>
+      <w:pPr>
+        <w:ind w:left="720" w:hanging="360"/>
+      </w:pPr>
+    </w:lvl>
+    <w:lvl w:ilvl="2">
+      <w:start w:val="1"/>
+      <w:numFmt w:val="lowerRoman"/>
+      <w:lvlText w:val="%3)"/>
+      <w:lvlJc w:val="left"/>
+      <w:pPr>
+        <w:ind w:left="1080" w:hanging="360"/>
+      </w:pPr>
+    </w:lvl>
+    <w:lvl w:ilvl="3">
+      <w:start w:val="1"/>
+      <w:numFmt w:val="decimal"/>
+      <w:lvlText w:val="(%4)"/>
+      <w:lvlJc w:val="left"/>
+      <w:pPr>
+        <w:ind w:left="1440" w:hanging="360"/>
+      </w:pPr>
+    </w:lvl>
+    <w:lvl w:ilvl="4">
+      <w:start w:val="1"/>
+      <w:numFmt w:val="lowerLetter"/>
+      <w:lvlText w:val="(%5)"/>
+      <w:lvlJc w:val="left"/>
+      <w:pPr>
+        <w:ind w:left="1800" w:hanging="360"/>
+      </w:pPr>
+    </w:lvl>
+    <w:lvl w:ilvl="5">
+      <w:start w:val="1"/>
+      <w:numFmt w:val="lowerRoman"/>
+      <w:lvlText w:val="(%6)"/>
+      <w:lvlJc w:val="left"/>
+      <w:pPr>
+        <w:ind w:left="2160" w:hanging="360"/>
+      </w:pPr>
+    </w:lvl>
+    <w:lvl w:ilvl="6">
+      <w:start w:val="1"/>
+      <w:numFmt w:val="decimal"/>
+      <w:lvlText w:val="%7."/>
+      <w:lvlJc w:val="left"/>
+      <w:pPr>
+        <w:ind w:left="2520" w:hanging="360"/>
+      </w:pPr>
+    </w:lvl>
+    <w:lvl w:ilvl="7">
+      <w:start w:val="1"/>
+      <w:numFmt w:val="lowerLetter"/>
+      <w:lvlText w:val="%8."/>
+      <w:lvlJc w:val="left"/>
+      <w:pPr>
+        <w:ind w:left="2880" w:hanging="360"/>
+      </w:pPr>
+    </w:lvl>
+    <w:lvl w:ilvl="8">
+      <w:start w:val="1"/>
+      <w:numFmt w:val="lowerRoman"/>
+      <w:lvlText w:val="%9."/>
+      <w:lvlJc w:val="left"/>
+      <w:pPr>
+        <w:ind w:left="3240" w:hanging="360"/>
+      </w:pPr>
+    </w:lvl>
+  </w:abstractNum>
+  <w:abstractNum w:abstractNumId="16" w15:restartNumberingAfterBreak="0">
+    <w:nsid w:val="39095EBB"/>
+    <w:multiLevelType w:val="multilevel"/>
+    <w:tmpl w:val="8514EED6"/>
+    <w:lvl w:ilvl="0">
+      <w:start w:val="1"/>
+      <w:numFmt w:val="decimal"/>
+      <w:lvlText w:val="%1."/>
+      <w:lvlJc w:val="left"/>
+      <w:pPr>
+        <w:ind w:left="0" w:firstLine="360"/>
+      </w:pPr>
+      <w:rPr>
+        <w:rFonts w:hint="default"/>
+      </w:rPr>
+    </w:lvl>
+    <w:lvl w:ilvl="1">
+      <w:start w:val="1"/>
+      <w:numFmt w:val="lowerLetter"/>
+      <w:lvlText w:val="%2."/>
+      <w:lvlJc w:val="left"/>
+      <w:pPr>
+        <w:ind w:left="0" w:firstLine="1080"/>
+      </w:pPr>
+      <w:rPr>
+        <w:rFonts w:hint="default"/>
+      </w:rPr>
+    </w:lvl>
+    <w:lvl w:ilvl="2">
+      <w:start w:val="1"/>
+      <w:numFmt w:val="lowerRoman"/>
+      <w:lvlText w:val="%3."/>
+      <w:lvlJc w:val="left"/>
+      <w:pPr>
+        <w:tabs>
+          <w:tab w:val="num" w:pos="2592"/>
+        </w:tabs>
+        <w:ind w:left="0" w:firstLine="1800"/>
+      </w:pPr>
+      <w:rPr>
+        <w:rFonts w:hint="default"/>
+      </w:rPr>
+    </w:lvl>
+    <w:lvl w:ilvl="3">
+      <w:start w:val="1"/>
+      <w:numFmt w:val="lowerLetter"/>
+      <w:lvlText w:val="%4."/>
+      <w:lvlJc w:val="left"/>
+      <w:pPr>
+        <w:ind w:left="0" w:firstLine="2520"/>
+      </w:pPr>
+      <w:rPr>
+        <w:rFonts w:hint="default"/>
+      </w:rPr>
+    </w:lvl>
+    <w:lvl w:ilvl="4">
+      <w:start w:val="1"/>
+      <w:numFmt w:val="lowerRoman"/>
+      <w:lvlText w:val="%5."/>
+      <w:lvlJc w:val="left"/>
+      <w:pPr>
+        <w:ind w:left="0" w:firstLine="3240"/>
+      </w:pPr>
+      <w:rPr>
+        <w:rFonts w:hint="default"/>
+      </w:rPr>
+    </w:lvl>
+    <w:lvl w:ilvl="5">
+      <w:start w:val="1"/>
+      <w:numFmt w:val="bullet"/>
+      <w:lvlText w:val=""/>
+      <w:lvlJc w:val="left"/>
+      <w:pPr>
+        <w:ind w:left="0" w:firstLine="3960"/>
+      </w:pPr>
+      <w:rPr>
+        <w:rFonts w:ascii="Wingdings" w:hAnsi="Wingdings" w:hint="default"/>
+      </w:rPr>
+    </w:lvl>
+    <w:lvl w:ilvl="6">
+      <w:start w:val="1"/>
+      <w:numFmt w:val="bullet"/>
+      <w:lvlText w:val="o"/>
+      <w:lvlJc w:val="left"/>
+      <w:pPr>
+        <w:ind w:left="0" w:firstLine="4680"/>
+      </w:pPr>
+      <w:rPr>
+        <w:rFonts w:ascii="Courier New" w:hAnsi="Courier New" w:hint="default"/>
+      </w:rPr>
+    </w:lvl>
+    <w:lvl w:ilvl="7">
+      <w:start w:val="1"/>
+      <w:numFmt w:val="bullet"/>
+      <w:lvlText w:val=""/>
+      <w:lvlJc w:val="left"/>
+      <w:pPr>
+        <w:ind w:left="0" w:firstLine="5400"/>
+      </w:pPr>
+      <w:rPr>
+        <w:rFonts w:ascii="Symbol" w:hAnsi="Symbol" w:hint="default"/>
+        <w:color w:val="auto"/>
+      </w:rPr>
+    </w:lvl>
+    <w:lvl w:ilvl="8">
+      <w:start w:val="1"/>
+      <w:numFmt w:val="bullet"/>
+      <w:lvlText w:val=""/>
+      <w:lvlJc w:val="left"/>
+      <w:pPr>
+        <w:ind w:left="0" w:firstLine="6120"/>
+      </w:pPr>
+      <w:rPr>
+        <w:rFonts w:ascii="Wingdings" w:hAnsi="Wingdings" w:hint="default"/>
+      </w:rPr>
+    </w:lvl>
+  </w:abstractNum>
+  <w:abstractNum w:abstractNumId="17" w15:restartNumberingAfterBreak="0">
     <w:nsid w:val="39FA58BE"/>
     <w:multiLevelType w:val="multilevel"/>
     <w:tmpl w:val="E4C4CA7A"/>
@@ -1872,27 +2773,979 @@
       </w:rPr>
     </w:lvl>
   </w:abstractNum>
-  <w:abstractNum w:abstractNumId="1" w15:restartNumberingAfterBreak="0">
-    <w:nsid w:val="4FC57C4B"/>
-    <w:multiLevelType w:val="hybridMultilevel"/>
-    <w:tmpl w:val="06E8709A"/>
-    <w:lvl w:ilvl="0" w:tplc="5172EBFE">
+  <w:abstractNum w:abstractNumId="18" w15:restartNumberingAfterBreak="0">
+    <w:nsid w:val="47217D01"/>
+    <w:multiLevelType w:val="multilevel"/>
+    <w:tmpl w:val="87566472"/>
+    <w:lvl w:ilvl="0">
       <w:start w:val="1"/>
       <w:numFmt w:val="decimal"/>
-      <w:pStyle w:val="ListNumbered"/>
       <w:lvlText w:val="%1."/>
       <w:lvlJc w:val="left"/>
       <w:pPr>
-        <w:ind w:left="1440" w:hanging="360"/>
-      </w:pPr>
-    </w:lvl>
-    <w:lvl w:ilvl="1" w:tplc="04090019" w:tentative="1">
+        <w:ind w:left="1440" w:hanging="1080"/>
+      </w:pPr>
+      <w:rPr>
+        <w:rFonts w:hint="default"/>
+      </w:rPr>
+    </w:lvl>
+    <w:lvl w:ilvl="1">
       <w:start w:val="1"/>
       <w:numFmt w:val="lowerLetter"/>
       <w:lvlText w:val="%2."/>
       <w:lvlJc w:val="left"/>
       <w:pPr>
+        <w:ind w:left="2160" w:hanging="1080"/>
+      </w:pPr>
+      <w:rPr>
+        <w:rFonts w:hint="default"/>
+      </w:rPr>
+    </w:lvl>
+    <w:lvl w:ilvl="2">
+      <w:start w:val="1"/>
+      <w:numFmt w:val="lowerRoman"/>
+      <w:lvlText w:val="%3."/>
+      <w:lvlJc w:val="left"/>
+      <w:pPr>
+        <w:tabs>
+          <w:tab w:val="num" w:pos="2592"/>
+        </w:tabs>
+        <w:ind w:left="2880" w:hanging="1080"/>
+      </w:pPr>
+      <w:rPr>
+        <w:rFonts w:hint="default"/>
+      </w:rPr>
+    </w:lvl>
+    <w:lvl w:ilvl="3">
+      <w:start w:val="1"/>
+      <w:numFmt w:val="lowerLetter"/>
+      <w:lvlText w:val="%4."/>
+      <w:lvlJc w:val="left"/>
+      <w:pPr>
+        <w:ind w:left="3600" w:hanging="1080"/>
+      </w:pPr>
+      <w:rPr>
+        <w:rFonts w:hint="default"/>
+      </w:rPr>
+    </w:lvl>
+    <w:lvl w:ilvl="4">
+      <w:start w:val="1"/>
+      <w:numFmt w:val="lowerRoman"/>
+      <w:lvlText w:val="%5."/>
+      <w:lvlJc w:val="left"/>
+      <w:pPr>
+        <w:ind w:left="4320" w:hanging="1080"/>
+      </w:pPr>
+      <w:rPr>
+        <w:rFonts w:hint="default"/>
+      </w:rPr>
+    </w:lvl>
+    <w:lvl w:ilvl="5">
+      <w:start w:val="1"/>
+      <w:numFmt w:val="bullet"/>
+      <w:lvlText w:val=""/>
+      <w:lvlJc w:val="left"/>
+      <w:pPr>
+        <w:ind w:left="5040" w:hanging="1080"/>
+      </w:pPr>
+      <w:rPr>
+        <w:rFonts w:ascii="Wingdings" w:hAnsi="Wingdings" w:hint="default"/>
+      </w:rPr>
+    </w:lvl>
+    <w:lvl w:ilvl="6">
+      <w:start w:val="1"/>
+      <w:numFmt w:val="bullet"/>
+      <w:lvlText w:val="o"/>
+      <w:lvlJc w:val="left"/>
+      <w:pPr>
+        <w:ind w:left="5760" w:hanging="1080"/>
+      </w:pPr>
+      <w:rPr>
+        <w:rFonts w:ascii="Courier New" w:hAnsi="Courier New" w:hint="default"/>
+      </w:rPr>
+    </w:lvl>
+    <w:lvl w:ilvl="7">
+      <w:start w:val="1"/>
+      <w:numFmt w:val="bullet"/>
+      <w:lvlText w:val=""/>
+      <w:lvlJc w:val="left"/>
+      <w:pPr>
+        <w:ind w:left="6480" w:hanging="1080"/>
+      </w:pPr>
+      <w:rPr>
+        <w:rFonts w:ascii="Symbol" w:hAnsi="Symbol" w:hint="default"/>
+        <w:color w:val="auto"/>
+      </w:rPr>
+    </w:lvl>
+    <w:lvl w:ilvl="8">
+      <w:start w:val="1"/>
+      <w:numFmt w:val="bullet"/>
+      <w:lvlText w:val=""/>
+      <w:lvlJc w:val="left"/>
+      <w:pPr>
+        <w:ind w:left="7200" w:hanging="1080"/>
+      </w:pPr>
+      <w:rPr>
+        <w:rFonts w:ascii="Wingdings" w:hAnsi="Wingdings" w:hint="default"/>
+      </w:rPr>
+    </w:lvl>
+  </w:abstractNum>
+  <w:abstractNum w:abstractNumId="19" w15:restartNumberingAfterBreak="0">
+    <w:nsid w:val="479867A0"/>
+    <w:multiLevelType w:val="multilevel"/>
+    <w:tmpl w:val="0409001D"/>
+    <w:lvl w:ilvl="0">
+      <w:start w:val="1"/>
+      <w:numFmt w:val="decimal"/>
+      <w:lvlText w:val="%1)"/>
+      <w:lvlJc w:val="left"/>
+      <w:pPr>
+        <w:ind w:left="360" w:hanging="360"/>
+      </w:pPr>
+    </w:lvl>
+    <w:lvl w:ilvl="1">
+      <w:start w:val="1"/>
+      <w:numFmt w:val="lowerLetter"/>
+      <w:lvlText w:val="%2)"/>
+      <w:lvlJc w:val="left"/>
+      <w:pPr>
+        <w:ind w:left="720" w:hanging="360"/>
+      </w:pPr>
+    </w:lvl>
+    <w:lvl w:ilvl="2">
+      <w:start w:val="1"/>
+      <w:numFmt w:val="lowerRoman"/>
+      <w:lvlText w:val="%3)"/>
+      <w:lvlJc w:val="left"/>
+      <w:pPr>
+        <w:ind w:left="1080" w:hanging="360"/>
+      </w:pPr>
+    </w:lvl>
+    <w:lvl w:ilvl="3">
+      <w:start w:val="1"/>
+      <w:numFmt w:val="decimal"/>
+      <w:lvlText w:val="(%4)"/>
+      <w:lvlJc w:val="left"/>
+      <w:pPr>
+        <w:ind w:left="1440" w:hanging="360"/>
+      </w:pPr>
+    </w:lvl>
+    <w:lvl w:ilvl="4">
+      <w:start w:val="1"/>
+      <w:numFmt w:val="lowerLetter"/>
+      <w:lvlText w:val="(%5)"/>
+      <w:lvlJc w:val="left"/>
+      <w:pPr>
+        <w:ind w:left="1800" w:hanging="360"/>
+      </w:pPr>
+    </w:lvl>
+    <w:lvl w:ilvl="5">
+      <w:start w:val="1"/>
+      <w:numFmt w:val="lowerRoman"/>
+      <w:lvlText w:val="(%6)"/>
+      <w:lvlJc w:val="left"/>
+      <w:pPr>
         <w:ind w:left="2160" w:hanging="360"/>
+      </w:pPr>
+    </w:lvl>
+    <w:lvl w:ilvl="6">
+      <w:start w:val="1"/>
+      <w:numFmt w:val="decimal"/>
+      <w:lvlText w:val="%7."/>
+      <w:lvlJc w:val="left"/>
+      <w:pPr>
+        <w:ind w:left="2520" w:hanging="360"/>
+      </w:pPr>
+    </w:lvl>
+    <w:lvl w:ilvl="7">
+      <w:start w:val="1"/>
+      <w:numFmt w:val="lowerLetter"/>
+      <w:lvlText w:val="%8."/>
+      <w:lvlJc w:val="left"/>
+      <w:pPr>
+        <w:ind w:left="2880" w:hanging="360"/>
+      </w:pPr>
+    </w:lvl>
+    <w:lvl w:ilvl="8">
+      <w:start w:val="1"/>
+      <w:numFmt w:val="lowerRoman"/>
+      <w:lvlText w:val="%9."/>
+      <w:lvlJc w:val="left"/>
+      <w:pPr>
+        <w:ind w:left="3240" w:hanging="360"/>
+      </w:pPr>
+    </w:lvl>
+  </w:abstractNum>
+  <w:abstractNum w:abstractNumId="20" w15:restartNumberingAfterBreak="0">
+    <w:nsid w:val="49D071A4"/>
+    <w:multiLevelType w:val="multilevel"/>
+    <w:tmpl w:val="C97E9B0C"/>
+    <w:lvl w:ilvl="0">
+      <w:start w:val="1"/>
+      <w:numFmt w:val="decimal"/>
+      <w:lvlText w:val="%1."/>
+      <w:lvlJc w:val="left"/>
+      <w:pPr>
+        <w:ind w:left="0" w:firstLine="360"/>
+      </w:pPr>
+      <w:rPr>
+        <w:rFonts w:hint="default"/>
+      </w:rPr>
+    </w:lvl>
+    <w:lvl w:ilvl="1">
+      <w:start w:val="1"/>
+      <w:numFmt w:val="lowerLetter"/>
+      <w:lvlText w:val="%2."/>
+      <w:lvlJc w:val="left"/>
+      <w:pPr>
+        <w:ind w:left="2160" w:hanging="1080"/>
+      </w:pPr>
+      <w:rPr>
+        <w:rFonts w:hint="default"/>
+      </w:rPr>
+    </w:lvl>
+    <w:lvl w:ilvl="2">
+      <w:start w:val="1"/>
+      <w:numFmt w:val="lowerRoman"/>
+      <w:lvlText w:val="%3."/>
+      <w:lvlJc w:val="left"/>
+      <w:pPr>
+        <w:tabs>
+          <w:tab w:val="num" w:pos="2592"/>
+        </w:tabs>
+        <w:ind w:left="2880" w:hanging="1080"/>
+      </w:pPr>
+      <w:rPr>
+        <w:rFonts w:hint="default"/>
+      </w:rPr>
+    </w:lvl>
+    <w:lvl w:ilvl="3">
+      <w:start w:val="1"/>
+      <w:numFmt w:val="lowerLetter"/>
+      <w:lvlText w:val="%4."/>
+      <w:lvlJc w:val="left"/>
+      <w:pPr>
+        <w:ind w:left="3600" w:hanging="1080"/>
+      </w:pPr>
+      <w:rPr>
+        <w:rFonts w:hint="default"/>
+      </w:rPr>
+    </w:lvl>
+    <w:lvl w:ilvl="4">
+      <w:start w:val="1"/>
+      <w:numFmt w:val="lowerRoman"/>
+      <w:lvlText w:val="%5."/>
+      <w:lvlJc w:val="left"/>
+      <w:pPr>
+        <w:ind w:left="4320" w:hanging="1080"/>
+      </w:pPr>
+      <w:rPr>
+        <w:rFonts w:hint="default"/>
+      </w:rPr>
+    </w:lvl>
+    <w:lvl w:ilvl="5">
+      <w:start w:val="1"/>
+      <w:numFmt w:val="bullet"/>
+      <w:lvlText w:val=""/>
+      <w:lvlJc w:val="left"/>
+      <w:pPr>
+        <w:ind w:left="5040" w:hanging="1080"/>
+      </w:pPr>
+      <w:rPr>
+        <w:rFonts w:ascii="Wingdings" w:hAnsi="Wingdings" w:hint="default"/>
+      </w:rPr>
+    </w:lvl>
+    <w:lvl w:ilvl="6">
+      <w:start w:val="1"/>
+      <w:numFmt w:val="bullet"/>
+      <w:lvlText w:val="o"/>
+      <w:lvlJc w:val="left"/>
+      <w:pPr>
+        <w:ind w:left="5760" w:hanging="1080"/>
+      </w:pPr>
+      <w:rPr>
+        <w:rFonts w:ascii="Courier New" w:hAnsi="Courier New" w:hint="default"/>
+      </w:rPr>
+    </w:lvl>
+    <w:lvl w:ilvl="7">
+      <w:start w:val="1"/>
+      <w:numFmt w:val="bullet"/>
+      <w:lvlText w:val=""/>
+      <w:lvlJc w:val="left"/>
+      <w:pPr>
+        <w:ind w:left="6480" w:hanging="1080"/>
+      </w:pPr>
+      <w:rPr>
+        <w:rFonts w:ascii="Symbol" w:hAnsi="Symbol" w:hint="default"/>
+        <w:color w:val="auto"/>
+      </w:rPr>
+    </w:lvl>
+    <w:lvl w:ilvl="8">
+      <w:start w:val="1"/>
+      <w:numFmt w:val="bullet"/>
+      <w:lvlText w:val=""/>
+      <w:lvlJc w:val="left"/>
+      <w:pPr>
+        <w:ind w:left="7200" w:hanging="1080"/>
+      </w:pPr>
+      <w:rPr>
+        <w:rFonts w:ascii="Wingdings" w:hAnsi="Wingdings" w:hint="default"/>
+      </w:rPr>
+    </w:lvl>
+  </w:abstractNum>
+  <w:abstractNum w:abstractNumId="21" w15:restartNumberingAfterBreak="0">
+    <w:nsid w:val="4F953D8B"/>
+    <w:multiLevelType w:val="hybridMultilevel"/>
+    <w:tmpl w:val="2A0EDA56"/>
+    <w:lvl w:ilvl="0" w:tplc="BB589636">
+      <w:start w:val="1"/>
+      <w:numFmt w:val="bullet"/>
+      <w:pStyle w:val="BulletList"/>
+      <w:lvlText w:val=""/>
+      <w:lvlJc w:val="left"/>
+      <w:pPr>
+        <w:ind w:left="720" w:hanging="360"/>
+      </w:pPr>
+      <w:rPr>
+        <w:rFonts w:ascii="Symbol" w:hAnsi="Symbol" w:cs="Symbol" w:hint="default"/>
+      </w:rPr>
+    </w:lvl>
+    <w:lvl w:ilvl="1" w:tplc="77B24734">
+      <w:start w:val="1"/>
+      <w:numFmt w:val="bullet"/>
+      <w:lvlText w:val="o"/>
+      <w:lvlJc w:val="left"/>
+      <w:pPr>
+        <w:ind w:left="1440" w:hanging="360"/>
+      </w:pPr>
+      <w:rPr>
+        <w:rFonts w:ascii="Courier New" w:hAnsi="Courier New" w:cs="Courier New" w:hint="default"/>
+      </w:rPr>
+    </w:lvl>
+    <w:lvl w:ilvl="2" w:tplc="04090005" w:tentative="1">
+      <w:start w:val="1"/>
+      <w:numFmt w:val="bullet"/>
+      <w:lvlText w:val=""/>
+      <w:lvlJc w:val="left"/>
+      <w:pPr>
+        <w:ind w:left="2160" w:hanging="360"/>
+      </w:pPr>
+      <w:rPr>
+        <w:rFonts w:ascii="Wingdings" w:hAnsi="Wingdings" w:cs="Wingdings" w:hint="default"/>
+      </w:rPr>
+    </w:lvl>
+    <w:lvl w:ilvl="3" w:tplc="04090001" w:tentative="1">
+      <w:start w:val="1"/>
+      <w:numFmt w:val="bullet"/>
+      <w:lvlText w:val=""/>
+      <w:lvlJc w:val="left"/>
+      <w:pPr>
+        <w:ind w:left="2880" w:hanging="360"/>
+      </w:pPr>
+      <w:rPr>
+        <w:rFonts w:ascii="Symbol" w:hAnsi="Symbol" w:cs="Symbol" w:hint="default"/>
+      </w:rPr>
+    </w:lvl>
+    <w:lvl w:ilvl="4" w:tplc="04090003" w:tentative="1">
+      <w:start w:val="1"/>
+      <w:numFmt w:val="bullet"/>
+      <w:lvlText w:val="o"/>
+      <w:lvlJc w:val="left"/>
+      <w:pPr>
+        <w:ind w:left="3600" w:hanging="360"/>
+      </w:pPr>
+      <w:rPr>
+        <w:rFonts w:ascii="Courier New" w:hAnsi="Courier New" w:cs="Courier New" w:hint="default"/>
+      </w:rPr>
+    </w:lvl>
+    <w:lvl w:ilvl="5" w:tplc="04090005" w:tentative="1">
+      <w:start w:val="1"/>
+      <w:numFmt w:val="bullet"/>
+      <w:lvlText w:val=""/>
+      <w:lvlJc w:val="left"/>
+      <w:pPr>
+        <w:ind w:left="4320" w:hanging="360"/>
+      </w:pPr>
+      <w:rPr>
+        <w:rFonts w:ascii="Wingdings" w:hAnsi="Wingdings" w:cs="Wingdings" w:hint="default"/>
+      </w:rPr>
+    </w:lvl>
+    <w:lvl w:ilvl="6" w:tplc="04090001" w:tentative="1">
+      <w:start w:val="1"/>
+      <w:numFmt w:val="bullet"/>
+      <w:lvlText w:val=""/>
+      <w:lvlJc w:val="left"/>
+      <w:pPr>
+        <w:ind w:left="5040" w:hanging="360"/>
+      </w:pPr>
+      <w:rPr>
+        <w:rFonts w:ascii="Symbol" w:hAnsi="Symbol" w:cs="Symbol" w:hint="default"/>
+      </w:rPr>
+    </w:lvl>
+    <w:lvl w:ilvl="7" w:tplc="04090003" w:tentative="1">
+      <w:start w:val="1"/>
+      <w:numFmt w:val="bullet"/>
+      <w:lvlText w:val="o"/>
+      <w:lvlJc w:val="left"/>
+      <w:pPr>
+        <w:ind w:left="5760" w:hanging="360"/>
+      </w:pPr>
+      <w:rPr>
+        <w:rFonts w:ascii="Courier New" w:hAnsi="Courier New" w:cs="Courier New" w:hint="default"/>
+      </w:rPr>
+    </w:lvl>
+    <w:lvl w:ilvl="8" w:tplc="04090005" w:tentative="1">
+      <w:start w:val="1"/>
+      <w:numFmt w:val="bullet"/>
+      <w:lvlText w:val=""/>
+      <w:lvlJc w:val="left"/>
+      <w:pPr>
+        <w:ind w:left="6480" w:hanging="360"/>
+      </w:pPr>
+      <w:rPr>
+        <w:rFonts w:ascii="Wingdings" w:hAnsi="Wingdings" w:cs="Wingdings" w:hint="default"/>
+      </w:rPr>
+    </w:lvl>
+  </w:abstractNum>
+  <w:abstractNum w:abstractNumId="22" w15:restartNumberingAfterBreak="0">
+    <w:nsid w:val="4FC57C4B"/>
+    <w:multiLevelType w:val="multilevel"/>
+    <w:tmpl w:val="8514EED6"/>
+    <w:lvl w:ilvl="0">
+      <w:start w:val="1"/>
+      <w:numFmt w:val="decimal"/>
+      <w:lvlText w:val="%1."/>
+      <w:lvlJc w:val="left"/>
+      <w:pPr>
+        <w:ind w:left="0" w:firstLine="360"/>
+      </w:pPr>
+      <w:rPr>
+        <w:rFonts w:hint="default"/>
+      </w:rPr>
+    </w:lvl>
+    <w:lvl w:ilvl="1">
+      <w:start w:val="1"/>
+      <w:numFmt w:val="lowerLetter"/>
+      <w:lvlText w:val="%2."/>
+      <w:lvlJc w:val="left"/>
+      <w:pPr>
+        <w:ind w:left="0" w:firstLine="1080"/>
+      </w:pPr>
+      <w:rPr>
+        <w:rFonts w:hint="default"/>
+      </w:rPr>
+    </w:lvl>
+    <w:lvl w:ilvl="2">
+      <w:start w:val="1"/>
+      <w:numFmt w:val="lowerRoman"/>
+      <w:lvlText w:val="%3."/>
+      <w:lvlJc w:val="left"/>
+      <w:pPr>
+        <w:tabs>
+          <w:tab w:val="num" w:pos="2592"/>
+        </w:tabs>
+        <w:ind w:left="0" w:firstLine="1800"/>
+      </w:pPr>
+      <w:rPr>
+        <w:rFonts w:hint="default"/>
+      </w:rPr>
+    </w:lvl>
+    <w:lvl w:ilvl="3">
+      <w:start w:val="1"/>
+      <w:numFmt w:val="lowerLetter"/>
+      <w:lvlText w:val="%4."/>
+      <w:lvlJc w:val="left"/>
+      <w:pPr>
+        <w:ind w:left="0" w:firstLine="2520"/>
+      </w:pPr>
+      <w:rPr>
+        <w:rFonts w:hint="default"/>
+      </w:rPr>
+    </w:lvl>
+    <w:lvl w:ilvl="4">
+      <w:start w:val="1"/>
+      <w:numFmt w:val="lowerRoman"/>
+      <w:lvlText w:val="%5."/>
+      <w:lvlJc w:val="left"/>
+      <w:pPr>
+        <w:ind w:left="0" w:firstLine="3240"/>
+      </w:pPr>
+      <w:rPr>
+        <w:rFonts w:hint="default"/>
+      </w:rPr>
+    </w:lvl>
+    <w:lvl w:ilvl="5">
+      <w:start w:val="1"/>
+      <w:numFmt w:val="bullet"/>
+      <w:lvlText w:val=""/>
+      <w:lvlJc w:val="left"/>
+      <w:pPr>
+        <w:ind w:left="0" w:firstLine="3960"/>
+      </w:pPr>
+      <w:rPr>
+        <w:rFonts w:ascii="Wingdings" w:hAnsi="Wingdings" w:hint="default"/>
+      </w:rPr>
+    </w:lvl>
+    <w:lvl w:ilvl="6">
+      <w:start w:val="1"/>
+      <w:numFmt w:val="bullet"/>
+      <w:lvlText w:val="o"/>
+      <w:lvlJc w:val="left"/>
+      <w:pPr>
+        <w:ind w:left="0" w:firstLine="4680"/>
+      </w:pPr>
+      <w:rPr>
+        <w:rFonts w:ascii="Courier New" w:hAnsi="Courier New" w:hint="default"/>
+      </w:rPr>
+    </w:lvl>
+    <w:lvl w:ilvl="7">
+      <w:start w:val="1"/>
+      <w:numFmt w:val="bullet"/>
+      <w:lvlText w:val=""/>
+      <w:lvlJc w:val="left"/>
+      <w:pPr>
+        <w:ind w:left="0" w:firstLine="5400"/>
+      </w:pPr>
+      <w:rPr>
+        <w:rFonts w:ascii="Symbol" w:hAnsi="Symbol" w:hint="default"/>
+        <w:color w:val="auto"/>
+      </w:rPr>
+    </w:lvl>
+    <w:lvl w:ilvl="8">
+      <w:start w:val="1"/>
+      <w:numFmt w:val="bullet"/>
+      <w:lvlText w:val=""/>
+      <w:lvlJc w:val="left"/>
+      <w:pPr>
+        <w:ind w:left="0" w:firstLine="6120"/>
+      </w:pPr>
+      <w:rPr>
+        <w:rFonts w:ascii="Wingdings" w:hAnsi="Wingdings" w:hint="default"/>
+      </w:rPr>
+    </w:lvl>
+  </w:abstractNum>
+  <w:abstractNum w:abstractNumId="23" w15:restartNumberingAfterBreak="0">
+    <w:nsid w:val="572446F2"/>
+    <w:multiLevelType w:val="multilevel"/>
+    <w:tmpl w:val="2F843BFC"/>
+    <w:lvl w:ilvl="0">
+      <w:start w:val="1"/>
+      <w:numFmt w:val="bullet"/>
+      <w:lvlText w:val=""/>
+      <w:lvlJc w:val="left"/>
+      <w:pPr>
+        <w:ind w:left="1080" w:hanging="360"/>
+      </w:pPr>
+      <w:rPr>
+        <w:rFonts w:ascii="Wingdings" w:hAnsi="Wingdings" w:hint="default"/>
+      </w:rPr>
+    </w:lvl>
+    <w:lvl w:ilvl="1">
+      <w:start w:val="1"/>
+      <w:numFmt w:val="bullet"/>
+      <w:lvlText w:val="o"/>
+      <w:lvlJc w:val="left"/>
+      <w:pPr>
+        <w:ind w:left="1800" w:hanging="360"/>
+      </w:pPr>
+      <w:rPr>
+        <w:rFonts w:ascii="Courier New" w:hAnsi="Courier New" w:cs="Courier New" w:hint="default"/>
+      </w:rPr>
+    </w:lvl>
+    <w:lvl w:ilvl="2">
+      <w:start w:val="1"/>
+      <w:numFmt w:val="bullet"/>
+      <w:lvlText w:val=""/>
+      <w:lvlJc w:val="left"/>
+      <w:pPr>
+        <w:ind w:left="2520" w:hanging="360"/>
+      </w:pPr>
+      <w:rPr>
+        <w:rFonts w:ascii="Wingdings" w:hAnsi="Wingdings" w:hint="default"/>
+      </w:rPr>
+    </w:lvl>
+    <w:lvl w:ilvl="3">
+      <w:start w:val="1"/>
+      <w:numFmt w:val="bullet"/>
+      <w:lvlText w:val=""/>
+      <w:lvlJc w:val="left"/>
+      <w:pPr>
+        <w:ind w:left="3240" w:hanging="360"/>
+      </w:pPr>
+      <w:rPr>
+        <w:rFonts w:ascii="Symbol" w:hAnsi="Symbol" w:hint="default"/>
+      </w:rPr>
+    </w:lvl>
+    <w:lvl w:ilvl="4">
+      <w:start w:val="1"/>
+      <w:numFmt w:val="bullet"/>
+      <w:lvlText w:val="o"/>
+      <w:lvlJc w:val="left"/>
+      <w:pPr>
+        <w:ind w:left="3960" w:hanging="360"/>
+      </w:pPr>
+      <w:rPr>
+        <w:rFonts w:ascii="Courier New" w:hAnsi="Courier New" w:cs="Courier New" w:hint="default"/>
+      </w:rPr>
+    </w:lvl>
+    <w:lvl w:ilvl="5">
+      <w:start w:val="1"/>
+      <w:numFmt w:val="bullet"/>
+      <w:lvlText w:val=""/>
+      <w:lvlJc w:val="left"/>
+      <w:pPr>
+        <w:ind w:left="4680" w:hanging="360"/>
+      </w:pPr>
+      <w:rPr>
+        <w:rFonts w:ascii="Wingdings" w:hAnsi="Wingdings" w:hint="default"/>
+      </w:rPr>
+    </w:lvl>
+    <w:lvl w:ilvl="6">
+      <w:start w:val="1"/>
+      <w:numFmt w:val="bullet"/>
+      <w:lvlText w:val=""/>
+      <w:lvlJc w:val="left"/>
+      <w:pPr>
+        <w:ind w:left="5400" w:hanging="360"/>
+      </w:pPr>
+      <w:rPr>
+        <w:rFonts w:ascii="Symbol" w:hAnsi="Symbol" w:hint="default"/>
+      </w:rPr>
+    </w:lvl>
+    <w:lvl w:ilvl="7">
+      <w:start w:val="1"/>
+      <w:numFmt w:val="bullet"/>
+      <w:lvlText w:val="o"/>
+      <w:lvlJc w:val="left"/>
+      <w:pPr>
+        <w:ind w:left="6120" w:hanging="360"/>
+      </w:pPr>
+      <w:rPr>
+        <w:rFonts w:ascii="Courier New" w:hAnsi="Courier New" w:cs="Courier New" w:hint="default"/>
+      </w:rPr>
+    </w:lvl>
+    <w:lvl w:ilvl="8">
+      <w:start w:val="1"/>
+      <w:numFmt w:val="bullet"/>
+      <w:lvlText w:val=""/>
+      <w:lvlJc w:val="left"/>
+      <w:pPr>
+        <w:ind w:left="6840" w:hanging="360"/>
+      </w:pPr>
+      <w:rPr>
+        <w:rFonts w:ascii="Wingdings" w:hAnsi="Wingdings" w:hint="default"/>
+      </w:rPr>
+    </w:lvl>
+  </w:abstractNum>
+  <w:abstractNum w:abstractNumId="24" w15:restartNumberingAfterBreak="0">
+    <w:nsid w:val="5DF421AF"/>
+    <w:multiLevelType w:val="multilevel"/>
+    <w:tmpl w:val="0409001D"/>
+    <w:lvl w:ilvl="0">
+      <w:start w:val="1"/>
+      <w:numFmt w:val="decimal"/>
+      <w:lvlText w:val="%1)"/>
+      <w:lvlJc w:val="left"/>
+      <w:pPr>
+        <w:ind w:left="360" w:hanging="360"/>
+      </w:pPr>
+    </w:lvl>
+    <w:lvl w:ilvl="1">
+      <w:start w:val="1"/>
+      <w:numFmt w:val="lowerLetter"/>
+      <w:lvlText w:val="%2)"/>
+      <w:lvlJc w:val="left"/>
+      <w:pPr>
+        <w:ind w:left="720" w:hanging="360"/>
+      </w:pPr>
+    </w:lvl>
+    <w:lvl w:ilvl="2">
+      <w:start w:val="1"/>
+      <w:numFmt w:val="lowerRoman"/>
+      <w:lvlText w:val="%3)"/>
+      <w:lvlJc w:val="left"/>
+      <w:pPr>
+        <w:ind w:left="1080" w:hanging="360"/>
+      </w:pPr>
+    </w:lvl>
+    <w:lvl w:ilvl="3">
+      <w:start w:val="1"/>
+      <w:numFmt w:val="decimal"/>
+      <w:lvlText w:val="(%4)"/>
+      <w:lvlJc w:val="left"/>
+      <w:pPr>
+        <w:ind w:left="1440" w:hanging="360"/>
+      </w:pPr>
+    </w:lvl>
+    <w:lvl w:ilvl="4">
+      <w:start w:val="1"/>
+      <w:numFmt w:val="lowerLetter"/>
+      <w:lvlText w:val="(%5)"/>
+      <w:lvlJc w:val="left"/>
+      <w:pPr>
+        <w:ind w:left="1800" w:hanging="360"/>
+      </w:pPr>
+    </w:lvl>
+    <w:lvl w:ilvl="5">
+      <w:start w:val="1"/>
+      <w:numFmt w:val="lowerRoman"/>
+      <w:lvlText w:val="(%6)"/>
+      <w:lvlJc w:val="left"/>
+      <w:pPr>
+        <w:ind w:left="2160" w:hanging="360"/>
+      </w:pPr>
+    </w:lvl>
+    <w:lvl w:ilvl="6">
+      <w:start w:val="1"/>
+      <w:numFmt w:val="decimal"/>
+      <w:lvlText w:val="%7."/>
+      <w:lvlJc w:val="left"/>
+      <w:pPr>
+        <w:ind w:left="2520" w:hanging="360"/>
+      </w:pPr>
+    </w:lvl>
+    <w:lvl w:ilvl="7">
+      <w:start w:val="1"/>
+      <w:numFmt w:val="lowerLetter"/>
+      <w:lvlText w:val="%8."/>
+      <w:lvlJc w:val="left"/>
+      <w:pPr>
+        <w:ind w:left="2880" w:hanging="360"/>
+      </w:pPr>
+    </w:lvl>
+    <w:lvl w:ilvl="8">
+      <w:start w:val="1"/>
+      <w:numFmt w:val="lowerRoman"/>
+      <w:lvlText w:val="%9."/>
+      <w:lvlJc w:val="left"/>
+      <w:pPr>
+        <w:ind w:left="3240" w:hanging="360"/>
+      </w:pPr>
+    </w:lvl>
+  </w:abstractNum>
+  <w:abstractNum w:abstractNumId="25" w15:restartNumberingAfterBreak="0">
+    <w:nsid w:val="620F2CFD"/>
+    <w:multiLevelType w:val="multilevel"/>
+    <w:tmpl w:val="0409001D"/>
+    <w:lvl w:ilvl="0">
+      <w:start w:val="1"/>
+      <w:numFmt w:val="decimal"/>
+      <w:lvlText w:val="%1)"/>
+      <w:lvlJc w:val="left"/>
+      <w:pPr>
+        <w:ind w:left="360" w:hanging="360"/>
+      </w:pPr>
+    </w:lvl>
+    <w:lvl w:ilvl="1">
+      <w:start w:val="1"/>
+      <w:numFmt w:val="lowerLetter"/>
+      <w:lvlText w:val="%2)"/>
+      <w:lvlJc w:val="left"/>
+      <w:pPr>
+        <w:ind w:left="720" w:hanging="360"/>
+      </w:pPr>
+    </w:lvl>
+    <w:lvl w:ilvl="2">
+      <w:start w:val="1"/>
+      <w:numFmt w:val="lowerRoman"/>
+      <w:lvlText w:val="%3)"/>
+      <w:lvlJc w:val="left"/>
+      <w:pPr>
+        <w:ind w:left="1080" w:hanging="360"/>
+      </w:pPr>
+    </w:lvl>
+    <w:lvl w:ilvl="3">
+      <w:start w:val="1"/>
+      <w:numFmt w:val="decimal"/>
+      <w:lvlText w:val="(%4)"/>
+      <w:lvlJc w:val="left"/>
+      <w:pPr>
+        <w:ind w:left="1440" w:hanging="360"/>
+      </w:pPr>
+    </w:lvl>
+    <w:lvl w:ilvl="4">
+      <w:start w:val="1"/>
+      <w:numFmt w:val="lowerLetter"/>
+      <w:lvlText w:val="(%5)"/>
+      <w:lvlJc w:val="left"/>
+      <w:pPr>
+        <w:ind w:left="1800" w:hanging="360"/>
+      </w:pPr>
+    </w:lvl>
+    <w:lvl w:ilvl="5">
+      <w:start w:val="1"/>
+      <w:numFmt w:val="lowerRoman"/>
+      <w:lvlText w:val="(%6)"/>
+      <w:lvlJc w:val="left"/>
+      <w:pPr>
+        <w:ind w:left="2160" w:hanging="360"/>
+      </w:pPr>
+    </w:lvl>
+    <w:lvl w:ilvl="6">
+      <w:start w:val="1"/>
+      <w:numFmt w:val="decimal"/>
+      <w:lvlText w:val="%7."/>
+      <w:lvlJc w:val="left"/>
+      <w:pPr>
+        <w:ind w:left="2520" w:hanging="360"/>
+      </w:pPr>
+    </w:lvl>
+    <w:lvl w:ilvl="7">
+      <w:start w:val="1"/>
+      <w:numFmt w:val="lowerLetter"/>
+      <w:lvlText w:val="%8."/>
+      <w:lvlJc w:val="left"/>
+      <w:pPr>
+        <w:ind w:left="2880" w:hanging="360"/>
+      </w:pPr>
+    </w:lvl>
+    <w:lvl w:ilvl="8">
+      <w:start w:val="1"/>
+      <w:numFmt w:val="lowerRoman"/>
+      <w:lvlText w:val="%9."/>
+      <w:lvlJc w:val="left"/>
+      <w:pPr>
+        <w:ind w:left="3240" w:hanging="360"/>
+      </w:pPr>
+    </w:lvl>
+  </w:abstractNum>
+  <w:abstractNum w:abstractNumId="26" w15:restartNumberingAfterBreak="0">
+    <w:nsid w:val="6802662E"/>
+    <w:multiLevelType w:val="hybridMultilevel"/>
+    <w:tmpl w:val="D7B0F53A"/>
+    <w:lvl w:ilvl="0" w:tplc="15BE7CDE">
+      <w:start w:val="1"/>
+      <w:numFmt w:val="bullet"/>
+      <w:lvlText w:val=""/>
+      <w:lvlJc w:val="left"/>
+      <w:pPr>
+        <w:ind w:left="1440" w:hanging="360"/>
+      </w:pPr>
+      <w:rPr>
+        <w:rFonts w:ascii="Symbol" w:hAnsi="Symbol" w:cs="Symbol" w:hint="default"/>
+      </w:rPr>
+    </w:lvl>
+    <w:lvl w:ilvl="1" w:tplc="94CCF286">
+      <w:start w:val="1"/>
+      <w:numFmt w:val="bullet"/>
+      <w:lvlText w:val=""/>
+      <w:lvlJc w:val="left"/>
+      <w:pPr>
+        <w:ind w:left="2160" w:hanging="360"/>
+      </w:pPr>
+      <w:rPr>
+        <w:rFonts w:ascii="Wingdings" w:hAnsi="Wingdings" w:hint="default"/>
+      </w:rPr>
+    </w:lvl>
+    <w:lvl w:ilvl="2" w:tplc="196EE89C">
+      <w:start w:val="1"/>
+      <w:numFmt w:val="bullet"/>
+      <w:lvlText w:val=""/>
+      <w:lvlJc w:val="left"/>
+      <w:pPr>
+        <w:ind w:left="2880" w:hanging="360"/>
+      </w:pPr>
+      <w:rPr>
+        <w:rFonts w:ascii="Symbol" w:hAnsi="Symbol" w:hint="default"/>
+      </w:rPr>
+    </w:lvl>
+    <w:lvl w:ilvl="3" w:tplc="5FB4D404">
+      <w:start w:val="1"/>
+      <w:numFmt w:val="bullet"/>
+      <w:lvlText w:val=""/>
+      <w:lvlJc w:val="left"/>
+      <w:pPr>
+        <w:ind w:left="3600" w:hanging="360"/>
+      </w:pPr>
+      <w:rPr>
+        <w:rFonts w:ascii="Symbol" w:hAnsi="Symbol" w:cs="Symbol" w:hint="default"/>
+      </w:rPr>
+    </w:lvl>
+    <w:lvl w:ilvl="4" w:tplc="04090003" w:tentative="1">
+      <w:start w:val="1"/>
+      <w:numFmt w:val="bullet"/>
+      <w:lvlText w:val="o"/>
+      <w:lvlJc w:val="left"/>
+      <w:pPr>
+        <w:ind w:left="4320" w:hanging="360"/>
+      </w:pPr>
+      <w:rPr>
+        <w:rFonts w:ascii="Courier New" w:hAnsi="Courier New" w:cs="Courier New" w:hint="default"/>
+      </w:rPr>
+    </w:lvl>
+    <w:lvl w:ilvl="5" w:tplc="04090005" w:tentative="1">
+      <w:start w:val="1"/>
+      <w:numFmt w:val="bullet"/>
+      <w:lvlText w:val=""/>
+      <w:lvlJc w:val="left"/>
+      <w:pPr>
+        <w:ind w:left="5040" w:hanging="360"/>
+      </w:pPr>
+      <w:rPr>
+        <w:rFonts w:ascii="Wingdings" w:hAnsi="Wingdings" w:cs="Wingdings" w:hint="default"/>
+      </w:rPr>
+    </w:lvl>
+    <w:lvl w:ilvl="6" w:tplc="04090001" w:tentative="1">
+      <w:start w:val="1"/>
+      <w:numFmt w:val="bullet"/>
+      <w:lvlText w:val=""/>
+      <w:lvlJc w:val="left"/>
+      <w:pPr>
+        <w:ind w:left="5760" w:hanging="360"/>
+      </w:pPr>
+      <w:rPr>
+        <w:rFonts w:ascii="Symbol" w:hAnsi="Symbol" w:cs="Symbol" w:hint="default"/>
+      </w:rPr>
+    </w:lvl>
+    <w:lvl w:ilvl="7" w:tplc="04090003" w:tentative="1">
+      <w:start w:val="1"/>
+      <w:numFmt w:val="bullet"/>
+      <w:lvlText w:val="o"/>
+      <w:lvlJc w:val="left"/>
+      <w:pPr>
+        <w:ind w:left="6480" w:hanging="360"/>
+      </w:pPr>
+      <w:rPr>
+        <w:rFonts w:ascii="Courier New" w:hAnsi="Courier New" w:cs="Courier New" w:hint="default"/>
+      </w:rPr>
+    </w:lvl>
+    <w:lvl w:ilvl="8" w:tplc="04090005" w:tentative="1">
+      <w:start w:val="1"/>
+      <w:numFmt w:val="bullet"/>
+      <w:lvlText w:val=""/>
+      <w:lvlJc w:val="left"/>
+      <w:pPr>
+        <w:ind w:left="7200" w:hanging="360"/>
+      </w:pPr>
+      <w:rPr>
+        <w:rFonts w:ascii="Wingdings" w:hAnsi="Wingdings" w:cs="Wingdings" w:hint="default"/>
+      </w:rPr>
+    </w:lvl>
+  </w:abstractNum>
+  <w:abstractNum w:abstractNumId="27" w15:restartNumberingAfterBreak="0">
+    <w:nsid w:val="6F2E7D75"/>
+    <w:multiLevelType w:val="hybridMultilevel"/>
+    <w:tmpl w:val="CD0A936C"/>
+    <w:lvl w:ilvl="0" w:tplc="21807084">
+      <w:start w:val="1"/>
+      <w:numFmt w:val="decimal"/>
+      <w:pStyle w:val="NumberList"/>
+      <w:lvlText w:val="%1."/>
+      <w:lvlJc w:val="left"/>
+      <w:pPr>
+        <w:ind w:left="720" w:hanging="360"/>
+      </w:pPr>
+      <w:rPr>
+        <w:rFonts w:hint="default"/>
+      </w:rPr>
+    </w:lvl>
+    <w:lvl w:ilvl="1" w:tplc="04090019" w:tentative="1">
+      <w:start w:val="1"/>
+      <w:numFmt w:val="lowerLetter"/>
+      <w:lvlText w:val="%2."/>
+      <w:lvlJc w:val="left"/>
+      <w:pPr>
+        <w:ind w:left="1440" w:hanging="360"/>
       </w:pPr>
     </w:lvl>
     <w:lvl w:ilvl="2" w:tplc="0409001B" w:tentative="1">
@@ -1901,7 +3754,7 @@
       <w:lvlText w:val="%3."/>
       <w:lvlJc w:val="right"/>
       <w:pPr>
-        <w:ind w:left="2880" w:hanging="180"/>
+        <w:ind w:left="2160" w:hanging="180"/>
       </w:pPr>
     </w:lvl>
     <w:lvl w:ilvl="3" w:tplc="0409000F" w:tentative="1">
@@ -1910,7 +3763,7 @@
       <w:lvlText w:val="%4."/>
       <w:lvlJc w:val="left"/>
       <w:pPr>
-        <w:ind w:left="3600" w:hanging="360"/>
+        <w:ind w:left="2880" w:hanging="360"/>
       </w:pPr>
     </w:lvl>
     <w:lvl w:ilvl="4" w:tplc="04090019" w:tentative="1">
@@ -1919,7 +3772,7 @@
       <w:lvlText w:val="%5."/>
       <w:lvlJc w:val="left"/>
       <w:pPr>
-        <w:ind w:left="4320" w:hanging="360"/>
+        <w:ind w:left="3600" w:hanging="360"/>
       </w:pPr>
     </w:lvl>
     <w:lvl w:ilvl="5" w:tplc="0409001B" w:tentative="1">
@@ -1928,7 +3781,7 @@
       <w:lvlText w:val="%6."/>
       <w:lvlJc w:val="right"/>
       <w:pPr>
-        <w:ind w:left="5040" w:hanging="180"/>
+        <w:ind w:left="4320" w:hanging="180"/>
       </w:pPr>
     </w:lvl>
     <w:lvl w:ilvl="6" w:tplc="0409000F" w:tentative="1">
@@ -1937,7 +3790,7 @@
       <w:lvlText w:val="%7."/>
       <w:lvlJc w:val="left"/>
       <w:pPr>
-        <w:ind w:left="5760" w:hanging="360"/>
+        <w:ind w:left="5040" w:hanging="360"/>
       </w:pPr>
     </w:lvl>
     <w:lvl w:ilvl="7" w:tplc="04090019" w:tentative="1">
@@ -1946,7 +3799,7 @@
       <w:lvlText w:val="%8."/>
       <w:lvlJc w:val="left"/>
       <w:pPr>
-        <w:ind w:left="6480" w:hanging="360"/>
+        <w:ind w:left="5760" w:hanging="360"/>
       </w:pPr>
     </w:lvl>
     <w:lvl w:ilvl="8" w:tplc="0409001B" w:tentative="1">
@@ -1955,11 +3808,11 @@
       <w:lvlText w:val="%9."/>
       <w:lvlJc w:val="right"/>
       <w:pPr>
-        <w:ind w:left="7200" w:hanging="180"/>
+        <w:ind w:left="6480" w:hanging="180"/>
       </w:pPr>
     </w:lvl>
   </w:abstractNum>
-  <w:abstractNum w:abstractNumId="2" w15:restartNumberingAfterBreak="0">
+  <w:abstractNum w:abstractNumId="28" w15:restartNumberingAfterBreak="0">
     <w:nsid w:val="75797A3F"/>
     <w:multiLevelType w:val="multilevel"/>
     <w:tmpl w:val="84F4F7A2"/>
@@ -2073,10 +3926,10 @@
       </w:rPr>
     </w:lvl>
   </w:abstractNum>
-  <w:abstractNum w:abstractNumId="3" w15:restartNumberingAfterBreak="0">
+  <w:abstractNum w:abstractNumId="29" w15:restartNumberingAfterBreak="0">
     <w:nsid w:val="75EC39C1"/>
     <w:multiLevelType w:val="hybridMultilevel"/>
-    <w:tmpl w:val="FE14CCC4"/>
+    <w:tmpl w:val="CBDE92E2"/>
     <w:lvl w:ilvl="0" w:tplc="15BE7CDE">
       <w:start w:val="1"/>
       <w:numFmt w:val="bullet"/>
@@ -2090,7 +3943,7 @@
         <w:rFonts w:ascii="Symbol" w:hAnsi="Symbol" w:cs="Symbol" w:hint="default"/>
       </w:rPr>
     </w:lvl>
-    <w:lvl w:ilvl="1" w:tplc="04090003" w:tentative="1">
+    <w:lvl w:ilvl="1" w:tplc="70C21EF2">
       <w:start w:val="1"/>
       <w:numFmt w:val="bullet"/>
       <w:lvlText w:val="o"/>
@@ -2102,7 +3955,7 @@
         <w:rFonts w:ascii="Courier New" w:hAnsi="Courier New" w:cs="Courier New" w:hint="default"/>
       </w:rPr>
     </w:lvl>
-    <w:lvl w:ilvl="2" w:tplc="04090005" w:tentative="1">
+    <w:lvl w:ilvl="2" w:tplc="04090005">
       <w:start w:val="1"/>
       <w:numFmt w:val="bullet"/>
       <w:lvlText w:val=""/>
@@ -2114,7 +3967,7 @@
         <w:rFonts w:ascii="Wingdings" w:hAnsi="Wingdings" w:cs="Wingdings" w:hint="default"/>
       </w:rPr>
     </w:lvl>
-    <w:lvl w:ilvl="3" w:tplc="04090001" w:tentative="1">
+    <w:lvl w:ilvl="3" w:tplc="04090001">
       <w:start w:val="1"/>
       <w:numFmt w:val="bullet"/>
       <w:lvlText w:val=""/>
@@ -2126,7 +3979,7 @@
         <w:rFonts w:ascii="Symbol" w:hAnsi="Symbol" w:cs="Symbol" w:hint="default"/>
       </w:rPr>
     </w:lvl>
-    <w:lvl w:ilvl="4" w:tplc="04090003" w:tentative="1">
+    <w:lvl w:ilvl="4" w:tplc="04090003">
       <w:start w:val="1"/>
       <w:numFmt w:val="bullet"/>
       <w:lvlText w:val="o"/>
@@ -2138,7 +3991,7 @@
         <w:rFonts w:ascii="Courier New" w:hAnsi="Courier New" w:cs="Courier New" w:hint="default"/>
       </w:rPr>
     </w:lvl>
-    <w:lvl w:ilvl="5" w:tplc="04090005" w:tentative="1">
+    <w:lvl w:ilvl="5" w:tplc="04090005">
       <w:start w:val="1"/>
       <w:numFmt w:val="bullet"/>
       <w:lvlText w:val=""/>
@@ -2150,7 +4003,7 @@
         <w:rFonts w:ascii="Wingdings" w:hAnsi="Wingdings" w:cs="Wingdings" w:hint="default"/>
       </w:rPr>
     </w:lvl>
-    <w:lvl w:ilvl="6" w:tplc="04090001" w:tentative="1">
+    <w:lvl w:ilvl="6" w:tplc="04090001">
       <w:start w:val="1"/>
       <w:numFmt w:val="bullet"/>
       <w:lvlText w:val=""/>
@@ -2162,7 +4015,7 @@
         <w:rFonts w:ascii="Symbol" w:hAnsi="Symbol" w:cs="Symbol" w:hint="default"/>
       </w:rPr>
     </w:lvl>
-    <w:lvl w:ilvl="7" w:tplc="04090003" w:tentative="1">
+    <w:lvl w:ilvl="7" w:tplc="04090003">
       <w:start w:val="1"/>
       <w:numFmt w:val="bullet"/>
       <w:lvlText w:val="o"/>
@@ -2174,7 +4027,7 @@
         <w:rFonts w:ascii="Courier New" w:hAnsi="Courier New" w:cs="Courier New" w:hint="default"/>
       </w:rPr>
     </w:lvl>
-    <w:lvl w:ilvl="8" w:tplc="04090005" w:tentative="1">
+    <w:lvl w:ilvl="8" w:tplc="04090005">
       <w:start w:val="1"/>
       <w:numFmt w:val="bullet"/>
       <w:lvlText w:val=""/>
@@ -2184,27 +4037,225 @@
       </w:pPr>
       <w:rPr>
         <w:rFonts w:ascii="Wingdings" w:hAnsi="Wingdings" w:cs="Wingdings" w:hint="default"/>
+      </w:rPr>
+    </w:lvl>
+  </w:abstractNum>
+  <w:abstractNum w:abstractNumId="30" w15:restartNumberingAfterBreak="0">
+    <w:nsid w:val="760F7AD3"/>
+    <w:multiLevelType w:val="multilevel"/>
+    <w:tmpl w:val="B2DE6DB4"/>
+    <w:lvl w:ilvl="0">
+      <w:start w:val="1"/>
+      <w:numFmt w:val="decimal"/>
+      <w:lvlText w:val="%1."/>
+      <w:lvlJc w:val="left"/>
+      <w:pPr>
+        <w:ind w:left="0" w:firstLine="360"/>
+      </w:pPr>
+      <w:rPr>
+        <w:rFonts w:hint="default"/>
+      </w:rPr>
+    </w:lvl>
+    <w:lvl w:ilvl="1">
+      <w:start w:val="1"/>
+      <w:numFmt w:val="lowerLetter"/>
+      <w:lvlText w:val="%2."/>
+      <w:lvlJc w:val="left"/>
+      <w:pPr>
+        <w:ind w:left="0" w:firstLine="1080"/>
+      </w:pPr>
+      <w:rPr>
+        <w:rFonts w:hint="default"/>
+      </w:rPr>
+    </w:lvl>
+    <w:lvl w:ilvl="2">
+      <w:start w:val="1"/>
+      <w:numFmt w:val="lowerRoman"/>
+      <w:lvlText w:val="%3."/>
+      <w:lvlJc w:val="left"/>
+      <w:pPr>
+        <w:tabs>
+          <w:tab w:val="num" w:pos="2592"/>
+        </w:tabs>
+        <w:ind w:left="0" w:firstLine="1800"/>
+      </w:pPr>
+      <w:rPr>
+        <w:rFonts w:hint="default"/>
+      </w:rPr>
+    </w:lvl>
+    <w:lvl w:ilvl="3">
+      <w:start w:val="1"/>
+      <w:numFmt w:val="lowerLetter"/>
+      <w:lvlText w:val="%4."/>
+      <w:lvlJc w:val="left"/>
+      <w:pPr>
+        <w:ind w:left="0" w:firstLine="2520"/>
+      </w:pPr>
+      <w:rPr>
+        <w:rFonts w:hint="default"/>
+      </w:rPr>
+    </w:lvl>
+    <w:lvl w:ilvl="4">
+      <w:start w:val="1"/>
+      <w:numFmt w:val="lowerRoman"/>
+      <w:lvlText w:val="%5."/>
+      <w:lvlJc w:val="left"/>
+      <w:pPr>
+        <w:ind w:left="0" w:firstLine="3240"/>
+      </w:pPr>
+      <w:rPr>
+        <w:rFonts w:hint="default"/>
+      </w:rPr>
+    </w:lvl>
+    <w:lvl w:ilvl="5">
+      <w:start w:val="1"/>
+      <w:numFmt w:val="bullet"/>
+      <w:lvlText w:val=""/>
+      <w:lvlJc w:val="left"/>
+      <w:pPr>
+        <w:ind w:left="0" w:firstLine="3960"/>
+      </w:pPr>
+      <w:rPr>
+        <w:rFonts w:ascii="Wingdings" w:hAnsi="Wingdings" w:hint="default"/>
+      </w:rPr>
+    </w:lvl>
+    <w:lvl w:ilvl="6">
+      <w:start w:val="1"/>
+      <w:numFmt w:val="bullet"/>
+      <w:lvlText w:val="o"/>
+      <w:lvlJc w:val="left"/>
+      <w:pPr>
+        <w:ind w:left="0" w:firstLine="4680"/>
+      </w:pPr>
+      <w:rPr>
+        <w:rFonts w:ascii="Courier New" w:hAnsi="Courier New" w:hint="default"/>
+      </w:rPr>
+    </w:lvl>
+    <w:lvl w:ilvl="7">
+      <w:start w:val="1"/>
+      <w:numFmt w:val="bullet"/>
+      <w:lvlText w:val=""/>
+      <w:lvlJc w:val="left"/>
+      <w:pPr>
+        <w:ind w:left="0" w:firstLine="5400"/>
+      </w:pPr>
+      <w:rPr>
+        <w:rFonts w:ascii="Symbol" w:hAnsi="Symbol" w:hint="default"/>
+        <w:color w:val="auto"/>
+      </w:rPr>
+    </w:lvl>
+    <w:lvl w:ilvl="8">
+      <w:start w:val="1"/>
+      <w:numFmt w:val="bullet"/>
+      <w:lvlText w:val=""/>
+      <w:lvlJc w:val="left"/>
+      <w:pPr>
+        <w:ind w:left="0" w:firstLine="6120"/>
+      </w:pPr>
+      <w:rPr>
+        <w:rFonts w:ascii="Wingdings" w:hAnsi="Wingdings" w:hint="default"/>
       </w:rPr>
     </w:lvl>
   </w:abstractNum>
   <w:num w:numId="1">
+    <w:abstractNumId w:val="17"/>
+  </w:num>
+  <w:num w:numId="2">
+    <w:abstractNumId w:val="28"/>
+  </w:num>
+  <w:num w:numId="3">
+    <w:abstractNumId w:val="29"/>
+  </w:num>
+  <w:num w:numId="4">
+    <w:abstractNumId w:val="22"/>
+  </w:num>
+  <w:num w:numId="5">
+    <w:abstractNumId w:val="13"/>
+  </w:num>
+  <w:num w:numId="6">
+    <w:abstractNumId w:val="11"/>
+  </w:num>
+  <w:num w:numId="7">
     <w:abstractNumId w:val="0"/>
   </w:num>
-  <w:num w:numId="2">
+  <w:num w:numId="8">
+    <w:abstractNumId w:val="1"/>
+  </w:num>
+  <w:num w:numId="9">
     <w:abstractNumId w:val="2"/>
   </w:num>
-  <w:num w:numId="3">
+  <w:num w:numId="10">
     <w:abstractNumId w:val="3"/>
   </w:num>
-  <w:num w:numId="4">
-    <w:abstractNumId w:val="1"/>
+  <w:num w:numId="11">
+    <w:abstractNumId w:val="8"/>
+  </w:num>
+  <w:num w:numId="12">
+    <w:abstractNumId w:val="4"/>
+  </w:num>
+  <w:num w:numId="13">
+    <w:abstractNumId w:val="5"/>
+  </w:num>
+  <w:num w:numId="14">
+    <w:abstractNumId w:val="6"/>
+  </w:num>
+  <w:num w:numId="15">
+    <w:abstractNumId w:val="7"/>
+  </w:num>
+  <w:num w:numId="16">
+    <w:abstractNumId w:val="9"/>
+  </w:num>
+  <w:num w:numId="17">
+    <w:abstractNumId w:val="26"/>
+  </w:num>
+  <w:num w:numId="18">
+    <w:abstractNumId w:val="24"/>
+  </w:num>
+  <w:num w:numId="19">
+    <w:abstractNumId w:val="15"/>
+  </w:num>
+  <w:num w:numId="20">
+    <w:abstractNumId w:val="19"/>
+  </w:num>
+  <w:num w:numId="21">
+    <w:abstractNumId w:val="18"/>
+  </w:num>
+  <w:num w:numId="22">
+    <w:abstractNumId w:val="20"/>
+  </w:num>
+  <w:num w:numId="23">
+    <w:abstractNumId w:val="25"/>
+  </w:num>
+  <w:num w:numId="24">
+    <w:abstractNumId w:val="12"/>
+  </w:num>
+  <w:num w:numId="25">
+    <w:abstractNumId w:val="14"/>
+  </w:num>
+  <w:num w:numId="26">
+    <w:abstractNumId w:val="23"/>
+  </w:num>
+  <w:num w:numId="27">
+    <w:abstractNumId w:val="30"/>
+  </w:num>
+  <w:num w:numId="28">
+    <w:abstractNumId w:val="16"/>
+  </w:num>
+  <w:num w:numId="29">
+    <w:abstractNumId w:val="10"/>
+  </w:num>
+  <w:num w:numId="30">
+    <w:abstractNumId w:val="21"/>
+  </w:num>
+  <w:num w:numId="31">
+    <w:abstractNumId w:val="27"/>
   </w:num>
   <w:numIdMacAtCleanup w:val="4"/>
 </w:numbering>
 </file>
 
 <file path=word/styles.xml><?xml version="1.0" encoding="utf-8"?>
-<w:styles xmlns:mc="http://schemas.openxmlformats.org/markup-compatibility/2006" xmlns:r="http://schemas.openxmlformats.org/officeDocument/2006/relationships" xmlns:w="http://schemas.openxmlformats.org/wordprocessingml/2006/main" xmlns:w14="http://schemas.microsoft.com/office/word/2010/wordml" xmlns:w15="http://schemas.microsoft.com/office/word/2012/wordml" xmlns:w16cid="http://schemas.microsoft.com/office/word/2016/wordml/cid" xmlns:w16se="http://schemas.microsoft.com/office/word/2015/wordml/symex" mc:Ignorable="w14 w15 w16se w16cid">
+<w:styles xmlns:mc="http://schemas.openxmlformats.org/markup-compatibility/2006" xmlns:r="http://schemas.openxmlformats.org/officeDocument/2006/relationships" xmlns:w="http://schemas.openxmlformats.org/wordprocessingml/2006/main" xmlns:w14="http://schemas.microsoft.com/office/word/2010/wordml" xmlns:w15="http://schemas.microsoft.com/office/word/2012/wordml" xmlns:w16cex="http://schemas.microsoft.com/office/word/2018/wordml/cex" xmlns:w16cid="http://schemas.microsoft.com/office/word/2016/wordml/cid" xmlns:w16="http://schemas.microsoft.com/office/word/2018/wordml" xmlns:w16se="http://schemas.microsoft.com/office/word/2015/wordml/symex" mc:Ignorable="w14 w15 w16se w16cid w16 w16cex">
   <w:docDefaults>
     <w:rPrDefault>
       <w:rPr>
@@ -2968,6 +5019,7 @@
   </w:style>
   <w:style w:type="paragraph" w:styleId="ListParagraph">
     <w:name w:val="List Paragraph"/>
+    <w:aliases w:val="DAI 2"/>
     <w:basedOn w:val="Normal"/>
     <w:link w:val="ListParagraphChar"/>
     <w:uiPriority w:val="34"/>
@@ -3502,6 +5554,7 @@
   </w:style>
   <w:style w:type="character" w:customStyle="1" w:styleId="ListParagraphChar">
     <w:name w:val="List Paragraph Char"/>
+    <w:aliases w:val="DAI 2 Char"/>
     <w:link w:val="ListParagraph"/>
     <w:uiPriority w:val="34"/>
     <w:rsid w:val="00CB6D3D"/>
@@ -3547,25 +5600,27 @@
       <w:bCs/>
     </w:rPr>
   </w:style>
-  <w:style w:type="paragraph" w:customStyle="1" w:styleId="ListBulleted">
-    <w:name w:val="List Bulleted"/>
+  <w:style w:type="paragraph" w:customStyle="1" w:styleId="NumberList">
+    <w:name w:val="Number List"/>
     <w:basedOn w:val="ListParagraph"/>
     <w:qFormat/>
-    <w:rsid w:val="00024682"/>
-    <w:pPr>
-      <w:ind w:left="720"/>
-    </w:pPr>
-  </w:style>
-  <w:style w:type="paragraph" w:customStyle="1" w:styleId="ListNumbered">
-    <w:name w:val="List Numbered"/>
-    <w:basedOn w:val="ListParagraph"/>
-    <w:qFormat/>
-    <w:rsid w:val="00024682"/>
+    <w:rsid w:val="00D52EC7"/>
     <w:pPr>
       <w:numPr>
-        <w:numId w:val="4"/>
+        <w:numId w:val="31"/>
       </w:numPr>
-      <w:ind w:left="720"/>
+      <w:jc w:val="left"/>
+    </w:pPr>
+  </w:style>
+  <w:style w:type="paragraph" w:customStyle="1" w:styleId="BulletList">
+    <w:name w:val="Bullet List"/>
+    <w:basedOn w:val="ListParagraph"/>
+    <w:rsid w:val="006B3D34"/>
+    <w:pPr>
+      <w:numPr>
+        <w:numId w:val="30"/>
+      </w:numPr>
+      <w:jc w:val="left"/>
     </w:pPr>
   </w:style>
 </w:styles>

</xml_diff>

<commit_message>
Initial commit for report templates
Added support for new ReportTemplate model with supporting views to upload and select a report template to use with a report.
</commit_message>
<xml_diff>
--- a/ghostwriter/reporting/templates/reports/template.docx
+++ b/ghostwriter/reporting/templates/reports/template.docx
@@ -12,15 +12,7 @@
         <w:pStyle w:val="Heading1"/>
       </w:pPr>
       <w:r>
-        <w:t xml:space="preserve">{{ </w:t>
-      </w:r>
-      <w:proofErr w:type="spellStart"/>
-      <w:r>
-        <w:t>assessment_name</w:t>
-      </w:r>
-      <w:proofErr w:type="spellEnd"/>
-      <w:r>
-        <w:t xml:space="preserve"> }}</w:t>
+        <w:t>{{ assessment_name }}</w:t>
       </w:r>
     </w:p>
     <w:p>
@@ -28,23 +20,7 @@
         <w:t>Automated report output from Ghostwriter</w:t>
       </w:r>
       <w:r>
-        <w:t xml:space="preserve"> for the {{ client }} ({{ </w:t>
-      </w:r>
-      <w:proofErr w:type="spellStart"/>
-      <w:r>
-        <w:t>client_short</w:t>
-      </w:r>
-      <w:proofErr w:type="spellEnd"/>
-      <w:r>
-        <w:t xml:space="preserve">}}) {{ </w:t>
-      </w:r>
-      <w:proofErr w:type="spellStart"/>
-      <w:r>
-        <w:t>project_type</w:t>
-      </w:r>
-      <w:proofErr w:type="spellEnd"/>
-      <w:r>
-        <w:t xml:space="preserve"> }}.</w:t>
+        <w:t xml:space="preserve"> for the {{ client }} ({{ client_short}}) {{ project_type }}.</w:t>
       </w:r>
     </w:p>
     <w:p>
@@ -62,14 +38,27 @@
       <w:r>
         <w:t xml:space="preserve">Table </w:t>
       </w:r>
-      <w:fldSimple w:instr=" SEQ Table \* ARABIC ">
-        <w:r>
-          <w:rPr>
-            <w:noProof/>
-          </w:rPr>
-          <w:t>1</w:t>
-        </w:r>
-      </w:fldSimple>
+      <w:r>
+        <w:fldChar w:fldCharType="begin"/>
+      </w:r>
+      <w:r>
+        <w:instrText xml:space="preserve"> SEQ Table \* ARABIC </w:instrText>
+      </w:r>
+      <w:r>
+        <w:fldChar w:fldCharType="separate"/>
+      </w:r>
+      <w:r>
+        <w:rPr>
+          <w:noProof/>
+        </w:rPr>
+        <w:t>1</w:t>
+      </w:r>
+      <w:r>
+        <w:rPr>
+          <w:noProof/>
+        </w:rPr>
+        <w:fldChar w:fldCharType="end"/>
+      </w:r>
       <w:r>
         <w:t xml:space="preserve">  – </w:t>
       </w:r>
@@ -143,23 +132,7 @@
           </w:tcPr>
           <w:p>
             <w:r>
-              <w:t xml:space="preserve">{%tr for </w:t>
-            </w:r>
-            <w:proofErr w:type="spellStart"/>
-            <w:r>
-              <w:t>poc</w:t>
-            </w:r>
-            <w:proofErr w:type="spellEnd"/>
-            <w:r>
-              <w:t xml:space="preserve"> in </w:t>
-            </w:r>
-            <w:proofErr w:type="spellStart"/>
-            <w:r>
-              <w:t>client_pocs</w:t>
-            </w:r>
-            <w:proofErr w:type="spellEnd"/>
-            <w:r>
-              <w:t xml:space="preserve"> %}</w:t>
+              <w:t>{%tr for poc in client_pocs %}</w:t>
             </w:r>
           </w:p>
         </w:tc>
@@ -184,15 +157,7 @@
               <w:jc w:val="center"/>
             </w:pPr>
             <w:r>
-              <w:t xml:space="preserve">{{ </w:t>
-            </w:r>
-            <w:proofErr w:type="spellStart"/>
-            <w:r>
-              <w:t>poc.job_title</w:t>
-            </w:r>
-            <w:proofErr w:type="spellEnd"/>
-            <w:r>
-              <w:t xml:space="preserve"> }}</w:t>
+              <w:t>{{ poc.job_title }}</w:t>
             </w:r>
           </w:p>
         </w:tc>
@@ -205,15 +170,7 @@
               <w:jc w:val="center"/>
             </w:pPr>
             <w:r>
-              <w:t xml:space="preserve">{{ </w:t>
-            </w:r>
-            <w:proofErr w:type="spellStart"/>
-            <w:r>
-              <w:t>poc.email</w:t>
-            </w:r>
-            <w:proofErr w:type="spellEnd"/>
-            <w:r>
-              <w:t xml:space="preserve"> }}</w:t>
+              <w:t>{{ poc.email }}</w:t>
             </w:r>
           </w:p>
         </w:tc>
@@ -229,15 +186,7 @@
               <w:jc w:val="left"/>
             </w:pPr>
             <w:r>
-              <w:t xml:space="preserve">{%tr </w:t>
-            </w:r>
-            <w:proofErr w:type="spellStart"/>
-            <w:r>
-              <w:t>endfor</w:t>
-            </w:r>
-            <w:proofErr w:type="spellEnd"/>
-            <w:r>
-              <w:t xml:space="preserve"> %}</w:t>
+              <w:t>{%tr endfor %}</w:t>
             </w:r>
           </w:p>
         </w:tc>
@@ -255,14 +204,27 @@
       <w:r>
         <w:t xml:space="preserve">Table </w:t>
       </w:r>
-      <w:fldSimple w:instr=" SEQ Table \* ARABIC ">
-        <w:r>
-          <w:rPr>
-            <w:noProof/>
-          </w:rPr>
-          <w:t>2</w:t>
-        </w:r>
-      </w:fldSimple>
+      <w:r>
+        <w:fldChar w:fldCharType="begin"/>
+      </w:r>
+      <w:r>
+        <w:instrText xml:space="preserve"> SEQ Table \* ARABIC </w:instrText>
+      </w:r>
+      <w:r>
+        <w:fldChar w:fldCharType="separate"/>
+      </w:r>
+      <w:r>
+        <w:rPr>
+          <w:noProof/>
+        </w:rPr>
+        <w:t>2</w:t>
+      </w:r>
+      <w:r>
+        <w:rPr>
+          <w:noProof/>
+        </w:rPr>
+        <w:fldChar w:fldCharType="end"/>
+      </w:r>
       <w:r>
         <w:t xml:space="preserve"> – {{ company }} Points of Contact</w:t>
       </w:r>
@@ -330,23 +292,7 @@
           </w:tcPr>
           <w:p>
             <w:r>
-              <w:t xml:space="preserve">{%tr for </w:t>
-            </w:r>
-            <w:proofErr w:type="spellStart"/>
-            <w:r>
-              <w:t>team_member</w:t>
-            </w:r>
-            <w:proofErr w:type="spellEnd"/>
-            <w:r>
-              <w:t xml:space="preserve"> in </w:t>
-            </w:r>
-            <w:proofErr w:type="spellStart"/>
-            <w:r>
-              <w:t>company_pocs</w:t>
-            </w:r>
-            <w:proofErr w:type="spellEnd"/>
-            <w:r>
-              <w:t xml:space="preserve"> %}</w:t>
+              <w:t>{%tr for team_member in company_pocs %}</w:t>
             </w:r>
           </w:p>
         </w:tc>
@@ -379,16 +325,11 @@
             <w:r>
               <w:t xml:space="preserve">{{ </w:t>
             </w:r>
-            <w:proofErr w:type="spellStart"/>
             <w:r>
               <w:t>team_</w:t>
             </w:r>
             <w:r>
-              <w:t>member.project_role</w:t>
-            </w:r>
-            <w:proofErr w:type="spellEnd"/>
-            <w:r>
-              <w:t xml:space="preserve"> }}</w:t>
+              <w:t>member.project_role }}</w:t>
             </w:r>
           </w:p>
         </w:tc>
@@ -403,16 +344,11 @@
             <w:r>
               <w:t xml:space="preserve">{{ </w:t>
             </w:r>
-            <w:proofErr w:type="spellStart"/>
             <w:r>
               <w:t>team_</w:t>
             </w:r>
             <w:r>
-              <w:t>member.email</w:t>
-            </w:r>
-            <w:proofErr w:type="spellEnd"/>
-            <w:r>
-              <w:t xml:space="preserve"> }}</w:t>
+              <w:t>member.email }}</w:t>
             </w:r>
           </w:p>
         </w:tc>
@@ -428,15 +364,7 @@
               <w:jc w:val="left"/>
             </w:pPr>
             <w:r>
-              <w:t xml:space="preserve">{%tr </w:t>
-            </w:r>
-            <w:proofErr w:type="spellStart"/>
-            <w:r>
-              <w:t>endfor</w:t>
-            </w:r>
-            <w:proofErr w:type="spellEnd"/>
-            <w:r>
-              <w:t xml:space="preserve"> %}</w:t>
+              <w:t>{%tr endfor %}</w:t>
             </w:r>
           </w:p>
         </w:tc>
@@ -450,14 +378,27 @@
       <w:r>
         <w:t xml:space="preserve">Table </w:t>
       </w:r>
-      <w:fldSimple w:instr=" SEQ Table \* ARABIC ">
-        <w:r>
-          <w:rPr>
-            <w:noProof/>
-          </w:rPr>
-          <w:t>3</w:t>
-        </w:r>
-      </w:fldSimple>
+      <w:r>
+        <w:fldChar w:fldCharType="begin"/>
+      </w:r>
+      <w:r>
+        <w:instrText xml:space="preserve"> SEQ Table \* ARABIC </w:instrText>
+      </w:r>
+      <w:r>
+        <w:fldChar w:fldCharType="separate"/>
+      </w:r>
+      <w:r>
+        <w:rPr>
+          <w:noProof/>
+        </w:rPr>
+        <w:t>3</w:t>
+      </w:r>
+      <w:r>
+        <w:rPr>
+          <w:noProof/>
+        </w:rPr>
+        <w:fldChar w:fldCharType="end"/>
+      </w:r>
       <w:r>
         <w:t xml:space="preserve"> – Domain Names Used for Assessment Activities</w:t>
       </w:r>
@@ -536,15 +477,7 @@
               <w:jc w:val="center"/>
             </w:pPr>
             <w:r>
-              <w:t xml:space="preserve">{{ </w:t>
-            </w:r>
-            <w:proofErr w:type="spellStart"/>
-            <w:r>
-              <w:t>domain.activity</w:t>
-            </w:r>
-            <w:proofErr w:type="spellEnd"/>
-            <w:r>
-              <w:t xml:space="preserve"> }}</w:t>
+              <w:t>{{ domain.activity }}</w:t>
             </w:r>
           </w:p>
         </w:tc>
@@ -560,15 +493,7 @@
               <w:jc w:val="left"/>
             </w:pPr>
             <w:r>
-              <w:t xml:space="preserve">{%tr </w:t>
-            </w:r>
-            <w:proofErr w:type="spellStart"/>
-            <w:r>
-              <w:t>endfor</w:t>
-            </w:r>
-            <w:proofErr w:type="spellEnd"/>
-            <w:r>
-              <w:t xml:space="preserve"> %}</w:t>
+              <w:t>{%tr endfor %}</w:t>
             </w:r>
           </w:p>
         </w:tc>
@@ -582,14 +507,27 @@
       <w:r>
         <w:t xml:space="preserve">Table </w:t>
       </w:r>
-      <w:fldSimple w:instr=" SEQ Table \* ARABIC ">
-        <w:r>
-          <w:rPr>
-            <w:noProof/>
-          </w:rPr>
-          <w:t>4</w:t>
-        </w:r>
-      </w:fldSimple>
+      <w:r>
+        <w:fldChar w:fldCharType="begin"/>
+      </w:r>
+      <w:r>
+        <w:instrText xml:space="preserve"> SEQ Table \* ARABIC </w:instrText>
+      </w:r>
+      <w:r>
+        <w:fldChar w:fldCharType="separate"/>
+      </w:r>
+      <w:r>
+        <w:rPr>
+          <w:noProof/>
+        </w:rPr>
+        <w:t>4</w:t>
+      </w:r>
+      <w:r>
+        <w:rPr>
+          <w:noProof/>
+        </w:rPr>
+        <w:fldChar w:fldCharType="end"/>
+      </w:r>
       <w:r>
         <w:t xml:space="preserve"> – IP Addresses Used for Assessment Activities</w:t>
       </w:r>
@@ -659,11 +597,9 @@
             <w:r>
               <w:t xml:space="preserve">{%tr for server in </w:t>
             </w:r>
-            <w:proofErr w:type="spellStart"/>
             <w:r>
               <w:t>static_servers</w:t>
             </w:r>
-            <w:proofErr w:type="spellEnd"/>
             <w:r>
               <w:t>%}</w:t>
             </w:r>
@@ -677,15 +613,7 @@
           </w:tcPr>
           <w:p>
             <w:r>
-              <w:t xml:space="preserve">{{ </w:t>
-            </w:r>
-            <w:proofErr w:type="spellStart"/>
-            <w:r>
-              <w:t>server.ip_address</w:t>
-            </w:r>
-            <w:proofErr w:type="spellEnd"/>
-            <w:r>
-              <w:t xml:space="preserve"> }}</w:t>
+              <w:t>{{ server.ip_address }}</w:t>
             </w:r>
           </w:p>
         </w:tc>
@@ -711,18 +639,10 @@
               <w:jc w:val="center"/>
             </w:pPr>
             <w:r>
-              <w:t xml:space="preserve">{{ </w:t>
-            </w:r>
-            <w:proofErr w:type="spellStart"/>
-            <w:r>
-              <w:t>server.</w:t>
-            </w:r>
-            <w:r>
-              <w:t>role</w:t>
-            </w:r>
-            <w:proofErr w:type="spellEnd"/>
-            <w:r>
-              <w:t xml:space="preserve"> </w:t>
+              <w:t>{{ server.</w:t>
+            </w:r>
+            <w:r>
+              <w:t xml:space="preserve">role </w:t>
             </w:r>
             <w:r>
               <w:t>}}</w:t>
@@ -741,15 +661,7 @@
               <w:jc w:val="left"/>
             </w:pPr>
             <w:r>
-              <w:t xml:space="preserve">{%tr </w:t>
-            </w:r>
-            <w:proofErr w:type="spellStart"/>
-            <w:r>
-              <w:t>endfor</w:t>
-            </w:r>
-            <w:proofErr w:type="spellEnd"/>
-            <w:r>
-              <w:t xml:space="preserve"> %}</w:t>
+              <w:t>{%tr endfor %}</w:t>
             </w:r>
           </w:p>
         </w:tc>
@@ -765,15 +677,7 @@
               <w:jc w:val="left"/>
             </w:pPr>
             <w:r>
-              <w:t xml:space="preserve">{%tr for server in </w:t>
-            </w:r>
-            <w:proofErr w:type="spellStart"/>
-            <w:r>
-              <w:t>cloud_servers</w:t>
-            </w:r>
-            <w:proofErr w:type="spellEnd"/>
-            <w:r>
-              <w:t xml:space="preserve"> %}</w:t>
+              <w:t>{%tr for server in cloud_servers %}</w:t>
             </w:r>
           </w:p>
         </w:tc>
@@ -788,15 +692,7 @@
               <w:jc w:val="left"/>
             </w:pPr>
             <w:r>
-              <w:t xml:space="preserve">{{ </w:t>
-            </w:r>
-            <w:proofErr w:type="spellStart"/>
-            <w:r>
-              <w:t>server.ip_address</w:t>
-            </w:r>
-            <w:proofErr w:type="spellEnd"/>
-            <w:r>
-              <w:t xml:space="preserve"> }}</w:t>
+              <w:t>{{ server.ip_address }}</w:t>
             </w:r>
           </w:p>
         </w:tc>
@@ -822,18 +718,10 @@
               <w:jc w:val="center"/>
             </w:pPr>
             <w:r>
-              <w:t xml:space="preserve">{{ </w:t>
-            </w:r>
-            <w:proofErr w:type="spellStart"/>
-            <w:r>
-              <w:t>server.</w:t>
-            </w:r>
-            <w:r>
-              <w:t>role</w:t>
-            </w:r>
-            <w:proofErr w:type="spellEnd"/>
-            <w:r>
-              <w:t xml:space="preserve"> </w:t>
+              <w:t>{{ server.</w:t>
+            </w:r>
+            <w:r>
+              <w:t xml:space="preserve">role </w:t>
             </w:r>
             <w:r>
               <w:t>}}</w:t>
@@ -852,15 +740,7 @@
               <w:jc w:val="left"/>
             </w:pPr>
             <w:r>
-              <w:t xml:space="preserve">{%tr </w:t>
-            </w:r>
-            <w:proofErr w:type="spellStart"/>
-            <w:r>
-              <w:t>endfor</w:t>
-            </w:r>
-            <w:proofErr w:type="spellEnd"/>
-            <w:r>
-              <w:t xml:space="preserve"> %}</w:t>
+              <w:t>{%tr endfor %}</w:t>
             </w:r>
           </w:p>
         </w:tc>
@@ -874,14 +754,27 @@
       <w:r>
         <w:t xml:space="preserve">Table </w:t>
       </w:r>
-      <w:fldSimple w:instr=" SEQ Table \* ARABIC ">
-        <w:r>
-          <w:rPr>
-            <w:noProof/>
-          </w:rPr>
-          <w:t>5</w:t>
-        </w:r>
-      </w:fldSimple>
+      <w:r>
+        <w:fldChar w:fldCharType="begin"/>
+      </w:r>
+      <w:r>
+        <w:instrText xml:space="preserve"> SEQ Table \* ARABIC </w:instrText>
+      </w:r>
+      <w:r>
+        <w:fldChar w:fldCharType="separate"/>
+      </w:r>
+      <w:r>
+        <w:rPr>
+          <w:noProof/>
+        </w:rPr>
+        <w:t>5</w:t>
+      </w:r>
+      <w:r>
+        <w:rPr>
+          <w:noProof/>
+        </w:rPr>
+        <w:fldChar w:fldCharType="end"/>
+      </w:r>
       <w:r>
         <w:t xml:space="preserve"> – Domain Name and IP Address Resolutions</w:t>
       </w:r>
@@ -951,11 +844,9 @@
             <w:r>
               <w:t xml:space="preserve">{%tr for connection in </w:t>
             </w:r>
-            <w:proofErr w:type="spellStart"/>
             <w:r>
               <w:t>domains_and_servers</w:t>
             </w:r>
-            <w:proofErr w:type="spellEnd"/>
             <w:r>
               <w:t>%}</w:t>
             </w:r>
@@ -969,15 +860,7 @@
           </w:tcPr>
           <w:p>
             <w:r>
-              <w:t xml:space="preserve">{{ </w:t>
-            </w:r>
-            <w:proofErr w:type="spellStart"/>
-            <w:r>
-              <w:t>connection.domain</w:t>
-            </w:r>
-            <w:proofErr w:type="spellEnd"/>
-            <w:r>
-              <w:t xml:space="preserve"> }}</w:t>
+              <w:t>{{ connection.domain }}</w:t>
             </w:r>
           </w:p>
         </w:tc>
@@ -990,15 +873,7 @@
               <w:jc w:val="center"/>
             </w:pPr>
             <w:r>
-              <w:t xml:space="preserve">{{ </w:t>
-            </w:r>
-            <w:proofErr w:type="spellStart"/>
-            <w:r>
-              <w:t>connection.servers</w:t>
-            </w:r>
-            <w:proofErr w:type="spellEnd"/>
-            <w:r>
-              <w:t xml:space="preserve"> }}</w:t>
+              <w:t>{{ connection.servers }}</w:t>
             </w:r>
           </w:p>
         </w:tc>
@@ -1011,15 +886,7 @@
               <w:jc w:val="center"/>
             </w:pPr>
             <w:r>
-              <w:t xml:space="preserve">{{ </w:t>
-            </w:r>
-            <w:proofErr w:type="spellStart"/>
-            <w:r>
-              <w:t>connection.cdn_endpoint</w:t>
-            </w:r>
-            <w:proofErr w:type="spellEnd"/>
-            <w:r>
-              <w:t xml:space="preserve"> }}</w:t>
+              <w:t>{{ connection.cdn_endpoint }}</w:t>
             </w:r>
           </w:p>
         </w:tc>
@@ -1035,15 +902,7 @@
               <w:jc w:val="left"/>
             </w:pPr>
             <w:r>
-              <w:t xml:space="preserve">{%tr </w:t>
-            </w:r>
-            <w:proofErr w:type="spellStart"/>
-            <w:r>
-              <w:t>endfor</w:t>
-            </w:r>
-            <w:proofErr w:type="spellEnd"/>
-            <w:r>
-              <w:t xml:space="preserve"> %}</w:t>
+              <w:t>{%tr endfor %}</w:t>
             </w:r>
           </w:p>
         </w:tc>
@@ -1063,14 +922,27 @@
         <w:lastRenderedPageBreak/>
         <w:t xml:space="preserve">Table </w:t>
       </w:r>
-      <w:fldSimple w:instr=" SEQ Table \* ARABIC ">
-        <w:r>
-          <w:rPr>
-            <w:noProof/>
-          </w:rPr>
-          <w:t>6</w:t>
-        </w:r>
-      </w:fldSimple>
+      <w:r>
+        <w:fldChar w:fldCharType="begin"/>
+      </w:r>
+      <w:r>
+        <w:instrText xml:space="preserve"> SEQ Table \* ARABIC </w:instrText>
+      </w:r>
+      <w:r>
+        <w:fldChar w:fldCharType="separate"/>
+      </w:r>
+      <w:r>
+        <w:rPr>
+          <w:noProof/>
+        </w:rPr>
+        <w:t>6</w:t>
+      </w:r>
+      <w:r>
+        <w:rPr>
+          <w:noProof/>
+        </w:rPr>
+        <w:fldChar w:fldCharType="end"/>
+      </w:r>
       <w:r>
         <w:t xml:space="preserve"> – Summary of Findings</w:t>
       </w:r>
@@ -1082,8 +954,8 @@
         <w:tblLook w:val="04A0" w:firstRow="1" w:lastRow="0" w:firstColumn="1" w:lastColumn="0" w:noHBand="0" w:noVBand="1"/>
       </w:tblPr>
       <w:tblGrid>
-        <w:gridCol w:w="7593"/>
-        <w:gridCol w:w="1767"/>
+        <w:gridCol w:w="7027"/>
+        <w:gridCol w:w="2333"/>
       </w:tblGrid>
       <w:tr>
         <w:trPr>
@@ -1139,15 +1011,7 @@
               <w:jc w:val="center"/>
             </w:pPr>
             <w:r>
-              <w:t xml:space="preserve">{{ </w:t>
-            </w:r>
-            <w:proofErr w:type="spellStart"/>
-            <w:r>
-              <w:t>finding.title</w:t>
-            </w:r>
-            <w:proofErr w:type="spellEnd"/>
-            <w:r>
-              <w:t xml:space="preserve"> }}</w:t>
+              <w:t>{{ finding.title }}</w:t>
             </w:r>
           </w:p>
         </w:tc>
@@ -1160,37 +1024,19 @@
               <w:jc w:val="center"/>
             </w:pPr>
             <w:r>
-              <w:t xml:space="preserve">{% </w:t>
-            </w:r>
-            <w:proofErr w:type="spellStart"/>
-            <w:r>
-              <w:t>cellbg</w:t>
-            </w:r>
-            <w:proofErr w:type="spellEnd"/>
+              <w:t>{% cellbg finding.</w:t>
+            </w:r>
+            <w:r>
+              <w:t>severity_color</w:t>
+            </w:r>
             <w:r>
               <w:t xml:space="preserve"> </w:t>
             </w:r>
-            <w:proofErr w:type="spellStart"/>
-            <w:r>
-              <w:t>finding.color</w:t>
-            </w:r>
-            <w:proofErr w:type="spellEnd"/>
-            <w:r>
-              <w:t xml:space="preserve"> </w:t>
-            </w:r>
             <w:r>
               <w:t>%}</w:t>
             </w:r>
             <w:r>
-              <w:t xml:space="preserve">{{ </w:t>
-            </w:r>
-            <w:proofErr w:type="spellStart"/>
-            <w:r>
-              <w:t>finding.severity</w:t>
-            </w:r>
-            <w:proofErr w:type="spellEnd"/>
-            <w:r>
-              <w:t xml:space="preserve"> }}</w:t>
+              <w:t>{{ finding.severity }}</w:t>
             </w:r>
           </w:p>
         </w:tc>
@@ -1203,15 +1049,7 @@
           </w:tcPr>
           <w:p>
             <w:r>
-              <w:t xml:space="preserve">{%tr </w:t>
-            </w:r>
-            <w:proofErr w:type="spellStart"/>
-            <w:r>
-              <w:t>endfor</w:t>
-            </w:r>
-            <w:proofErr w:type="spellEnd"/>
-            <w:r>
-              <w:t xml:space="preserve"> %}</w:t>
+              <w:t>{%tr endfor %}</w:t>
             </w:r>
           </w:p>
         </w:tc>
@@ -1239,21 +1077,13 @@
         <w:t>p</w:t>
       </w:r>
       <w:r>
-        <w:t xml:space="preserve"> </w:t>
-      </w:r>
-      <w:proofErr w:type="spellStart"/>
-      <w:r>
-        <w:t>finding</w:t>
+        <w:t xml:space="preserve"> finding</w:t>
       </w:r>
       <w:r>
         <w:t>s</w:t>
       </w:r>
       <w:r>
-        <w:t>_subdoc</w:t>
-      </w:r>
-      <w:proofErr w:type="spellEnd"/>
-      <w:r>
-        <w:t xml:space="preserve"> </w:t>
+        <w:t xml:space="preserve">_subdoc </w:t>
       </w:r>
       <w:r>
         <w:t>}}</w:t>

</xml_diff>

<commit_message>
Updated default template examples
</commit_message>
<xml_diff>
--- a/ghostwriter/reporting/templates/reports/template.docx
+++ b/ghostwriter/reporting/templates/reports/template.docx
@@ -1,300 +1,867 @@
 
 <file path=word/document.xml><?xml version="1.0" encoding="utf-8"?>
-<w:document xmlns:wpc="http://schemas.microsoft.com/office/word/2010/wordprocessingCanvas" xmlns:cx="http://schemas.microsoft.com/office/drawing/2014/chartex" xmlns:cx1="http://schemas.microsoft.com/office/drawing/2015/9/8/chartex" xmlns:cx2="http://schemas.microsoft.com/office/drawing/2015/10/21/chartex" xmlns:cx3="http://schemas.microsoft.com/office/drawing/2016/5/9/chartex" xmlns:cx4="http://schemas.microsoft.com/office/drawing/2016/5/10/chartex" xmlns:cx5="http://schemas.microsoft.com/office/drawing/2016/5/11/chartex" xmlns:cx6="http://schemas.microsoft.com/office/drawing/2016/5/12/chartex" xmlns:cx7="http://schemas.microsoft.com/office/drawing/2016/5/13/chartex" xmlns:cx8="http://schemas.microsoft.com/office/drawing/2016/5/14/chartex" xmlns:mc="http://schemas.openxmlformats.org/markup-compatibility/2006" xmlns:aink="http://schemas.microsoft.com/office/drawing/2016/ink" xmlns:am3d="http://schemas.microsoft.com/office/drawing/2017/model3d" xmlns:o="urn:schemas-microsoft-com:office:office" xmlns:r="http://schemas.openxmlformats.org/officeDocument/2006/relationships" xmlns:m="http://schemas.openxmlformats.org/officeDocument/2006/math" xmlns:v="urn:schemas-microsoft-com:vml" xmlns:wp14="http://schemas.microsoft.com/office/word/2010/wordprocessingDrawing" xmlns:wp="http://schemas.openxmlformats.org/drawingml/2006/wordprocessingDrawing" xmlns:w10="urn:schemas-microsoft-com:office:word" xmlns:w="http://schemas.openxmlformats.org/wordprocessingml/2006/main" xmlns:w14="http://schemas.microsoft.com/office/word/2010/wordml" xmlns:w15="http://schemas.microsoft.com/office/word/2012/wordml" xmlns:w16cex="http://schemas.microsoft.com/office/word/2018/wordml/cex" xmlns:w16cid="http://schemas.microsoft.com/office/word/2016/wordml/cid" xmlns:w16="http://schemas.microsoft.com/office/word/2018/wordml" xmlns:w16se="http://schemas.microsoft.com/office/word/2015/wordml/symex" xmlns:wpg="http://schemas.microsoft.com/office/word/2010/wordprocessingGroup" xmlns:wpi="http://schemas.microsoft.com/office/word/2010/wordprocessingInk" xmlns:wne="http://schemas.microsoft.com/office/word/2006/wordml" xmlns:wps="http://schemas.microsoft.com/office/word/2010/wordprocessingShape" mc:Ignorable="w14 w15 w16se w16cid w16 w16cex wp14">
+<w:document xmlns:wpc="http://schemas.microsoft.com/office/word/2010/wordprocessingCanvas" xmlns:cx="http://schemas.microsoft.com/office/drawing/2014/chartex" xmlns:cx1="http://schemas.microsoft.com/office/drawing/2015/9/8/chartex" xmlns:cx2="http://schemas.microsoft.com/office/drawing/2015/10/21/chartex" xmlns:cx3="http://schemas.microsoft.com/office/drawing/2016/5/9/chartex" xmlns:cx4="http://schemas.microsoft.com/office/drawing/2016/5/10/chartex" xmlns:cx5="http://schemas.microsoft.com/office/drawing/2016/5/11/chartex" xmlns:cx6="http://schemas.microsoft.com/office/drawing/2016/5/12/chartex" xmlns:cx7="http://schemas.microsoft.com/office/drawing/2016/5/13/chartex" xmlns:cx8="http://schemas.microsoft.com/office/drawing/2016/5/14/chartex" xmlns:mc="http://schemas.openxmlformats.org/markup-compatibility/2006" xmlns:aink="http://schemas.microsoft.com/office/drawing/2016/ink" xmlns:am3d="http://schemas.microsoft.com/office/drawing/2017/model3d" xmlns:o="urn:schemas-microsoft-com:office:office" xmlns:r="http://schemas.openxmlformats.org/officeDocument/2006/relationships" xmlns:m="http://schemas.openxmlformats.org/officeDocument/2006/math" xmlns:v="urn:schemas-microsoft-com:vml" xmlns:wp14="http://schemas.microsoft.com/office/word/2010/wordprocessingDrawing" xmlns:wp="http://schemas.openxmlformats.org/drawingml/2006/wordprocessingDrawing" xmlns:w10="urn:schemas-microsoft-com:office:word" xmlns:w="http://schemas.openxmlformats.org/wordprocessingml/2006/main" xmlns:w14="http://schemas.microsoft.com/office/word/2010/wordml" xmlns:w15="http://schemas.microsoft.com/office/word/2012/wordml" xmlns:w16cex="http://schemas.microsoft.com/office/word/2018/wordml/cex" xmlns:w16cid="http://schemas.microsoft.com/office/word/2016/wordml/cid" xmlns:w16="http://schemas.microsoft.com/office/word/2018/wordml" xmlns:w16sdtdh="http://schemas.microsoft.com/office/word/2020/wordml/sdtdatahash" xmlns:w16se="http://schemas.microsoft.com/office/word/2015/wordml/symex" xmlns:wpg="http://schemas.microsoft.com/office/word/2010/wordprocessingGroup" xmlns:wpi="http://schemas.microsoft.com/office/word/2010/wordprocessingInk" xmlns:wne="http://schemas.microsoft.com/office/word/2006/wordml" xmlns:wps="http://schemas.microsoft.com/office/word/2010/wordprocessingShape" mc:Ignorable="w14 w15 w16se w16cid w16 w16cex w16sdtdh wp14">
   <w:body>
-    <w:sdt>
-      <w:sdtPr>
-        <w:id w:val="2014105207"/>
-        <w:docPartObj>
-          <w:docPartGallery w:val="Cover Pages"/>
-          <w:docPartUnique/>
-        </w:docPartObj>
-      </w:sdtPr>
-      <w:sdtEndPr/>
-      <w:sdtContent>
-        <w:p>
-          <w:pPr>
-            <w:jc w:val="right"/>
-          </w:pPr>
-        </w:p>
-        <w:p>
-          <w:pPr>
-            <w:jc w:val="left"/>
-            <w:rPr>
-              <w:color w:val="301D6C"/>
-              <w:sz w:val="44"/>
-              <w:szCs w:val="44"/>
-            </w:rPr>
-          </w:pPr>
-        </w:p>
-        <w:p>
-          <w:pPr>
-            <w:jc w:val="left"/>
-            <w:rPr>
-              <w:color w:val="301D6C"/>
-              <w:sz w:val="44"/>
-              <w:szCs w:val="44"/>
-            </w:rPr>
-          </w:pPr>
-        </w:p>
-        <w:p>
-          <w:pPr>
-            <w:jc w:val="left"/>
-            <w:rPr>
-              <w:color w:val="301D6C"/>
-              <w:sz w:val="44"/>
-              <w:szCs w:val="44"/>
-            </w:rPr>
-          </w:pPr>
-          <w:r>
-            <w:rPr>
-              <w:noProof/>
-            </w:rPr>
-            <w:drawing>
-              <wp:anchor distT="0" distB="0" distL="114300" distR="114300" simplePos="0" relativeHeight="251658240" behindDoc="0" locked="0" layoutInCell="1" allowOverlap="1" wp14:anchorId="444A69C4" wp14:editId="69319F31">
-                <wp:simplePos x="0" y="0"/>
-                <wp:positionH relativeFrom="margin">
-                  <wp:posOffset>-78740</wp:posOffset>
-                </wp:positionH>
-                <wp:positionV relativeFrom="margin">
-                  <wp:posOffset>1829224</wp:posOffset>
-                </wp:positionV>
-                <wp:extent cx="5942330" cy="1136015"/>
-                <wp:effectExtent l="0" t="0" r="1270" b="0"/>
-                <wp:wrapSquare wrapText="bothSides"/>
-                <wp:docPr id="7" name="Picture 7"/>
-                <wp:cNvGraphicFramePr>
-                  <a:graphicFrameLocks xmlns:a="http://schemas.openxmlformats.org/drawingml/2006/main" noChangeAspect="1"/>
-                </wp:cNvGraphicFramePr>
-                <a:graphic xmlns:a="http://schemas.openxmlformats.org/drawingml/2006/main">
-                  <a:graphicData uri="http://schemas.openxmlformats.org/drawingml/2006/picture">
-                    <pic:pic xmlns:pic="http://schemas.openxmlformats.org/drawingml/2006/picture">
-                      <pic:nvPicPr>
-                        <pic:cNvPr id="7" name="Picture 7"/>
-                        <pic:cNvPicPr/>
-                      </pic:nvPicPr>
-                      <pic:blipFill>
-                        <a:blip r:embed="rId9">
-                          <a:extLst>
-                            <a:ext uri="{28A0092B-C50C-407E-A947-70E740481C1C}">
-                              <a14:useLocalDpi xmlns:a14="http://schemas.microsoft.com/office/drawing/2010/main" val="0"/>
-                            </a:ext>
-                          </a:extLst>
-                        </a:blip>
-                        <a:stretch>
-                          <a:fillRect/>
-                        </a:stretch>
-                      </pic:blipFill>
-                      <pic:spPr>
-                        <a:xfrm>
-                          <a:off x="0" y="0"/>
-                          <a:ext cx="5942330" cy="1136015"/>
-                        </a:xfrm>
-                        <a:prstGeom prst="rect">
-                          <a:avLst/>
-                        </a:prstGeom>
-                      </pic:spPr>
-                    </pic:pic>
-                  </a:graphicData>
-                </a:graphic>
-                <wp14:sizeRelH relativeFrom="margin">
-                  <wp14:pctWidth>0</wp14:pctWidth>
-                </wp14:sizeRelH>
-                <wp14:sizeRelV relativeFrom="margin">
-                  <wp14:pctHeight>0</wp14:pctHeight>
-                </wp14:sizeRelV>
-              </wp:anchor>
-            </w:drawing>
-          </w:r>
-        </w:p>
-        <w:p>
-          <w:pPr>
-            <w:jc w:val="left"/>
-            <w:rPr>
-              <w:color w:val="301D6C"/>
-              <w:sz w:val="44"/>
-              <w:szCs w:val="44"/>
-            </w:rPr>
-          </w:pPr>
-        </w:p>
-        <w:p>
-          <w:pPr>
-            <w:jc w:val="left"/>
-            <w:rPr>
-              <w:color w:val="301D6C"/>
-              <w:sz w:val="44"/>
-              <w:szCs w:val="44"/>
-            </w:rPr>
-          </w:pPr>
-        </w:p>
-        <w:p>
-          <w:pPr>
-            <w:jc w:val="left"/>
-            <w:rPr>
-              <w:color w:val="301D6C"/>
-              <w:sz w:val="44"/>
-              <w:szCs w:val="44"/>
-            </w:rPr>
-          </w:pPr>
-        </w:p>
-        <w:p>
-          <w:pPr>
-            <w:jc w:val="left"/>
-            <w:rPr>
-              <w:color w:val="301D6C"/>
-              <w:sz w:val="44"/>
-              <w:szCs w:val="44"/>
-            </w:rPr>
-          </w:pPr>
-        </w:p>
-        <w:p>
-          <w:pPr>
-            <w:jc w:val="left"/>
-            <w:rPr>
-              <w:color w:val="301D6C"/>
-              <w:sz w:val="44"/>
-              <w:szCs w:val="44"/>
-            </w:rPr>
-          </w:pPr>
-        </w:p>
-        <w:p>
-          <w:pPr>
-            <w:jc w:val="left"/>
-            <w:rPr>
-              <w:color w:val="301D6C"/>
-              <w:sz w:val="44"/>
-              <w:szCs w:val="44"/>
-            </w:rPr>
-          </w:pPr>
-        </w:p>
-        <w:p>
-          <w:pPr>
-            <w:jc w:val="left"/>
-            <w:rPr>
-              <w:color w:val="301D6C"/>
-              <w:sz w:val="44"/>
-              <w:szCs w:val="44"/>
-            </w:rPr>
-          </w:pPr>
-          <w:r>
-            <w:rPr>
-              <w:color w:val="301D6C"/>
-              <w:sz w:val="44"/>
-              <w:szCs w:val="44"/>
-            </w:rPr>
-            <w:t>{{ client }}</w:t>
-          </w:r>
-        </w:p>
-        <w:p>
-          <w:pPr>
-            <w:jc w:val="left"/>
-            <w:rPr>
-              <w:sz w:val="40"/>
-              <w:szCs w:val="40"/>
-            </w:rPr>
-          </w:pPr>
-          <w:r>
-            <w:rPr>
-              <w:color w:val="6F6FAB"/>
-              <w:sz w:val="40"/>
-              <w:szCs w:val="40"/>
-            </w:rPr>
-            <w:t xml:space="preserve">{{ </w:t>
-          </w:r>
-          <w:proofErr w:type="spellStart"/>
-          <w:r>
-            <w:rPr>
-              <w:color w:val="6F6FAB"/>
-              <w:sz w:val="40"/>
-              <w:szCs w:val="40"/>
-            </w:rPr>
-            <w:t>project_type</w:t>
-          </w:r>
-          <w:proofErr w:type="spellEnd"/>
-          <w:r>
-            <w:rPr>
-              <w:color w:val="6F6FAB"/>
-              <w:sz w:val="40"/>
-              <w:szCs w:val="40"/>
-            </w:rPr>
-            <w:t xml:space="preserve"> }} Sample </w:t>
-          </w:r>
-          <w:r>
-            <w:rPr>
-              <w:color w:val="6F6FAB"/>
-              <w:sz w:val="40"/>
-              <w:szCs w:val="40"/>
-            </w:rPr>
-            <w:t>Report</w:t>
-          </w:r>
-        </w:p>
-        <w:p>
-          <w:pPr>
-            <w:rPr>
-              <w:rFonts w:asciiTheme="majorHAnsi" w:hAnsiTheme="majorHAnsi" w:cstheme="majorHAnsi"/>
-              <w:b/>
-              <w:color w:val="05B46A"/>
-              <w:sz w:val="40"/>
-              <w:highlight w:val="yellow"/>
-            </w:rPr>
-          </w:pPr>
-        </w:p>
-        <w:p>
-          <w:pPr>
-            <w:rPr>
-              <w:rFonts w:asciiTheme="majorHAnsi" w:hAnsiTheme="majorHAnsi" w:cstheme="majorHAnsi"/>
-              <w:b/>
-              <w:color w:val="05B46A"/>
-              <w:sz w:val="40"/>
-              <w:szCs w:val="22"/>
-            </w:rPr>
-          </w:pPr>
-          <w:r>
-            <w:rPr>
-              <w:rFonts w:asciiTheme="majorHAnsi" w:hAnsiTheme="majorHAnsi" w:cstheme="majorHAnsi"/>
-              <w:b/>
-              <w:color w:val="05B46A"/>
-              <w:sz w:val="36"/>
-              <w:szCs w:val="22"/>
-            </w:rPr>
-            <w:t xml:space="preserve">{{ </w:t>
-          </w:r>
-          <w:proofErr w:type="spellStart"/>
-          <w:r>
-            <w:rPr>
-              <w:rFonts w:asciiTheme="majorHAnsi" w:hAnsiTheme="majorHAnsi" w:cstheme="majorHAnsi"/>
-              <w:b/>
-              <w:color w:val="05B46A"/>
-              <w:sz w:val="36"/>
-              <w:szCs w:val="22"/>
-            </w:rPr>
-            <w:t>report_date</w:t>
-          </w:r>
-          <w:proofErr w:type="spellEnd"/>
-          <w:r>
-            <w:rPr>
-              <w:rFonts w:asciiTheme="majorHAnsi" w:hAnsiTheme="majorHAnsi" w:cstheme="majorHAnsi"/>
-              <w:b/>
-              <w:color w:val="05B46A"/>
-              <w:sz w:val="36"/>
-              <w:szCs w:val="22"/>
-            </w:rPr>
-            <w:t xml:space="preserve"> }}</w:t>
-          </w:r>
-        </w:p>
-        <w:p/>
-      </w:sdtContent>
-    </w:sdt>
+    <w:p>
+      <w:pPr>
+        <w:pStyle w:val="Heading1"/>
+        <w:jc w:val="center"/>
+      </w:pPr>
+      <w:proofErr w:type="gramStart"/>
+      <w:r>
+        <w:t>{{ project.name</w:t>
+      </w:r>
+      <w:proofErr w:type="gramEnd"/>
+      <w:r>
+        <w:t xml:space="preserve"> }}</w:t>
+      </w:r>
+    </w:p>
+    <w:p>
+      <w:r>
+        <w:t>This</w:t>
+      </w:r>
+      <w:r>
+        <w:t xml:space="preserve"> template</w:t>
+      </w:r>
+      <w:r>
+        <w:t xml:space="preserve"> is an example of how Jinja2 variables can be used in a Word template to dynamically drop-in information and generate tables.</w:t>
+      </w:r>
+      <w:r>
+        <w:t xml:space="preserve"> </w:t>
+      </w:r>
+      <w:r>
+        <w:t>The following output is based on the Ghostwriter project:</w:t>
+      </w:r>
+      <w:r>
+        <w:t xml:space="preserve"> {{ client</w:t>
+      </w:r>
+      <w:r>
+        <w:t>.name</w:t>
+      </w:r>
+      <w:r>
+        <w:t xml:space="preserve"> }} ({{ </w:t>
+      </w:r>
+      <w:proofErr w:type="spellStart"/>
+      <w:r>
+        <w:t>client</w:t>
+      </w:r>
+      <w:r>
+        <w:t>.short</w:t>
+      </w:r>
+      <w:r>
+        <w:t>_</w:t>
+      </w:r>
+      <w:r>
+        <w:t>name</w:t>
+      </w:r>
+      <w:proofErr w:type="spellEnd"/>
+      <w:r>
+        <w:t xml:space="preserve"> </w:t>
+      </w:r>
+      <w:r>
+        <w:t xml:space="preserve">}}) {{ </w:t>
+      </w:r>
+      <w:proofErr w:type="spellStart"/>
+      <w:r>
+        <w:t>project</w:t>
+      </w:r>
+      <w:r>
+        <w:t>.type</w:t>
+      </w:r>
+      <w:proofErr w:type="spellEnd"/>
+      <w:r>
+        <w:t xml:space="preserve"> }}</w:t>
+      </w:r>
+      <w:r>
+        <w:t xml:space="preserve"> (generated on {{ </w:t>
+      </w:r>
+      <w:proofErr w:type="spellStart"/>
+      <w:r>
+        <w:t>report_date</w:t>
+      </w:r>
+      <w:proofErr w:type="spellEnd"/>
+      <w:r>
+        <w:t xml:space="preserve"> }})</w:t>
+      </w:r>
+    </w:p>
+    <w:p>
+      <w:r>
+        <w:t>The “raw” (JSON) report will show you the data accessible from your template. Some of this data is chopped-up into smaller bits to make it easy to reassemble in different ways. For example, the project’s start and end dates are accessible as pre-formatted dates based on your locale:</w:t>
+      </w:r>
+    </w:p>
+    <w:p>
+      <w:proofErr w:type="gramStart"/>
+      <w:r>
+        <w:t xml:space="preserve">{{ </w:t>
+      </w:r>
+      <w:proofErr w:type="spellStart"/>
+      <w:r>
+        <w:t>project</w:t>
+      </w:r>
+      <w:proofErr w:type="gramEnd"/>
+      <w:r>
+        <w:t>.start_date</w:t>
+      </w:r>
+      <w:proofErr w:type="spellEnd"/>
+      <w:r>
+        <w:t xml:space="preserve"> }} – {{ </w:t>
+      </w:r>
+      <w:proofErr w:type="spellStart"/>
+      <w:r>
+        <w:t>project.end_date</w:t>
+      </w:r>
+      <w:proofErr w:type="spellEnd"/>
+      <w:r>
+        <w:t xml:space="preserve"> }}</w:t>
+      </w:r>
+    </w:p>
+    <w:p>
+      <w:r>
+        <w:t xml:space="preserve">Perhaps you want to reference only pieces </w:t>
+      </w:r>
+      <w:r>
+        <w:t xml:space="preserve">(e.g., day, month, and year) </w:t>
+      </w:r>
+      <w:r>
+        <w:t xml:space="preserve">of these dates to present them in different ways. Here </w:t>
+      </w:r>
+      <w:r>
+        <w:t>is one option for dynamically assembling a date range:</w:t>
+      </w:r>
+    </w:p>
+    <w:p>
+      <w:pPr>
+        <w:spacing w:after="120"/>
+      </w:pPr>
+      <w:r>
+        <w:t xml:space="preserve">{% if </w:t>
+      </w:r>
+      <w:proofErr w:type="spellStart"/>
+      <w:r>
+        <w:t>project.start_year</w:t>
+      </w:r>
+      <w:proofErr w:type="spellEnd"/>
+      <w:r>
+        <w:t xml:space="preserve"> == </w:t>
+      </w:r>
+      <w:proofErr w:type="spellStart"/>
+      <w:r>
+        <w:t>project.end_year</w:t>
+      </w:r>
+      <w:proofErr w:type="spellEnd"/>
+      <w:r>
+        <w:t xml:space="preserve"> %}{% if </w:t>
+      </w:r>
+      <w:proofErr w:type="spellStart"/>
+      <w:r>
+        <w:t>project.start_month</w:t>
+      </w:r>
+      <w:proofErr w:type="spellEnd"/>
+      <w:r>
+        <w:t xml:space="preserve"> == </w:t>
+      </w:r>
+      <w:proofErr w:type="spellStart"/>
+      <w:r>
+        <w:t>project.end_month</w:t>
+      </w:r>
+      <w:proofErr w:type="spellEnd"/>
+      <w:r>
+        <w:t xml:space="preserve"> %}{{ </w:t>
+      </w:r>
+      <w:proofErr w:type="spellStart"/>
+      <w:r>
+        <w:t>project.start_month</w:t>
+      </w:r>
+      <w:proofErr w:type="spellEnd"/>
+      <w:r>
+        <w:t xml:space="preserve"> }} {{ </w:t>
+      </w:r>
+      <w:proofErr w:type="spellStart"/>
+      <w:r>
+        <w:t>project.start_day</w:t>
+      </w:r>
+      <w:proofErr w:type="spellEnd"/>
+      <w:r>
+        <w:t xml:space="preserve"> }}–{{ </w:t>
+      </w:r>
+      <w:proofErr w:type="spellStart"/>
+      <w:r>
+        <w:t>project.end_day</w:t>
+      </w:r>
+      <w:proofErr w:type="spellEnd"/>
+      <w:r>
+        <w:t xml:space="preserve"> }}, {{ </w:t>
+      </w:r>
+      <w:proofErr w:type="spellStart"/>
+      <w:r>
+        <w:t>project.end_year</w:t>
+      </w:r>
+      <w:proofErr w:type="spellEnd"/>
+      <w:r>
+        <w:t xml:space="preserve"> }}{% else %}{{ </w:t>
+      </w:r>
+      <w:proofErr w:type="spellStart"/>
+      <w:r>
+        <w:t>project.start_day</w:t>
+      </w:r>
+      <w:proofErr w:type="spellEnd"/>
+      <w:r>
+        <w:t xml:space="preserve"> }} {{ </w:t>
+      </w:r>
+      <w:proofErr w:type="spellStart"/>
+      <w:r>
+        <w:t>project.start_month</w:t>
+      </w:r>
+      <w:proofErr w:type="spellEnd"/>
+      <w:r>
+        <w:t xml:space="preserve"> }} to {{ </w:t>
+      </w:r>
+      <w:proofErr w:type="spellStart"/>
+      <w:r>
+        <w:t>project.end_day</w:t>
+      </w:r>
+      <w:proofErr w:type="spellEnd"/>
+      <w:r>
+        <w:t xml:space="preserve"> }} {{ </w:t>
+      </w:r>
+      <w:proofErr w:type="spellStart"/>
+      <w:r>
+        <w:t>project.end_month</w:t>
+      </w:r>
+      <w:proofErr w:type="spellEnd"/>
+      <w:r>
+        <w:t xml:space="preserve"> }} {{ </w:t>
+      </w:r>
+      <w:proofErr w:type="spellStart"/>
+      <w:r>
+        <w:t>project.end_year</w:t>
+      </w:r>
+      <w:proofErr w:type="spellEnd"/>
+      <w:r>
+        <w:t xml:space="preserve"> }}{% endif %}{% else %}{{ </w:t>
+      </w:r>
+      <w:proofErr w:type="spellStart"/>
+      <w:r>
+        <w:t>project.start_day</w:t>
+      </w:r>
+      <w:proofErr w:type="spellEnd"/>
+      <w:r>
+        <w:t xml:space="preserve"> }} {{ </w:t>
+      </w:r>
+      <w:proofErr w:type="spellStart"/>
+      <w:r>
+        <w:t>project.start_month</w:t>
+      </w:r>
+      <w:proofErr w:type="spellEnd"/>
+      <w:r>
+        <w:t xml:space="preserve"> }} {{ </w:t>
+      </w:r>
+      <w:proofErr w:type="spellStart"/>
+      <w:r>
+        <w:t>project.end_year</w:t>
+      </w:r>
+      <w:proofErr w:type="spellEnd"/>
+      <w:r>
+        <w:t xml:space="preserve"> }} to {{ </w:t>
+      </w:r>
+      <w:proofErr w:type="spellStart"/>
+      <w:r>
+        <w:t>project.end_day</w:t>
+      </w:r>
+      <w:proofErr w:type="spellEnd"/>
+      <w:r>
+        <w:t xml:space="preserve"> }} {{ </w:t>
+      </w:r>
+      <w:proofErr w:type="spellStart"/>
+      <w:r>
+        <w:t>project.end_month</w:t>
+      </w:r>
+      <w:proofErr w:type="spellEnd"/>
+      <w:r>
+        <w:t xml:space="preserve"> }} {{ </w:t>
+      </w:r>
+      <w:proofErr w:type="spellStart"/>
+      <w:r>
+        <w:t>project.end_year</w:t>
+      </w:r>
+      <w:proofErr w:type="spellEnd"/>
+      <w:r>
+        <w:t xml:space="preserve"> }}{% endif %}</w:t>
+      </w:r>
+    </w:p>
+    <w:p>
+      <w:pPr>
+        <w:spacing w:after="120" w:line="240" w:lineRule="auto"/>
+        <w:jc w:val="left"/>
+      </w:pPr>
+      <w:r>
+        <w:t>The above block may look confusing as one long line.</w:t>
+      </w:r>
+      <w:r>
+        <w:t xml:space="preserve"> This is necessary because Jinja2 removes all the statements when rendering the document. If there were returns at the end of each of the above if/else statements, the rendered date range would be surrounded by blank lines.</w:t>
+      </w:r>
+    </w:p>
+    <w:p>
+      <w:pPr>
+        <w:spacing w:line="240" w:lineRule="auto"/>
+        <w:jc w:val="left"/>
+      </w:pPr>
+      <w:r>
+        <w:t>Adding new lines will help you debug and better understand more complex Jinja2 statements but remember to collapse everything back into one line before finalizing your template.</w:t>
+      </w:r>
+      <w:r>
+        <w:br w:type="page"/>
+      </w:r>
+    </w:p>
+    <w:p>
+      <w:r>
+        <w:lastRenderedPageBreak/>
+        <w:t>You can also pull in some pre-calculated values for various parts of your project</w:t>
+      </w:r>
+      <w:r>
+        <w:t xml:space="preserve"> and </w:t>
+      </w:r>
+      <w:r>
+        <w:t>perform calculations</w:t>
+      </w:r>
+      <w:r>
+        <w:t>:</w:t>
+      </w:r>
+    </w:p>
+    <w:p>
+      <w:pPr>
+        <w:pStyle w:val="Quote"/>
+      </w:pPr>
+      <w:r>
+        <w:t xml:space="preserve">Table </w:t>
+      </w:r>
+      <w:fldSimple w:instr=" SEQ Table \* ARABIC ">
+        <w:r>
+          <w:t>1</w:t>
+        </w:r>
+      </w:fldSimple>
+      <w:r>
+        <w:t xml:space="preserve"> – Assessment Totals</w:t>
+      </w:r>
+    </w:p>
+    <w:tbl>
+      <w:tblPr>
+        <w:tblStyle w:val="GhostwriterTable"/>
+        <w:tblW w:w="0" w:type="auto"/>
+        <w:tblLook w:val="04A0" w:firstRow="1" w:lastRow="0" w:firstColumn="1" w:lastColumn="0" w:noHBand="0" w:noVBand="1"/>
+      </w:tblPr>
+      <w:tblGrid>
+        <w:gridCol w:w="2422"/>
+        <w:gridCol w:w="3513"/>
+        <w:gridCol w:w="3415"/>
+      </w:tblGrid>
+      <w:tr>
+        <w:trPr>
+          <w:cnfStyle w:val="100000000000" w:firstRow="1" w:lastRow="0" w:firstColumn="0" w:lastColumn="0" w:oddVBand="0" w:evenVBand="0" w:oddHBand="0" w:evenHBand="0" w:firstRowFirstColumn="0" w:firstRowLastColumn="0" w:lastRowFirstColumn="0" w:lastRowLastColumn="0"/>
+        </w:trPr>
+        <w:tc>
+          <w:tcPr>
+            <w:tcW w:w="2422" w:type="dxa"/>
+          </w:tcPr>
+          <w:p>
+            <w:pPr>
+              <w:jc w:val="center"/>
+            </w:pPr>
+            <w:r>
+              <w:t>Value</w:t>
+            </w:r>
+          </w:p>
+        </w:tc>
+        <w:tc>
+          <w:tcPr>
+            <w:tcW w:w="3513" w:type="dxa"/>
+          </w:tcPr>
+          <w:p>
+            <w:pPr>
+              <w:jc w:val="center"/>
+            </w:pPr>
+            <w:r>
+              <w:t>Total</w:t>
+            </w:r>
+          </w:p>
+        </w:tc>
+        <w:tc>
+          <w:tcPr>
+            <w:tcW w:w="3415" w:type="dxa"/>
+          </w:tcPr>
+          <w:p>
+            <w:pPr>
+              <w:jc w:val="center"/>
+            </w:pPr>
+            <w:r>
+              <w:t>Math</w:t>
+            </w:r>
+          </w:p>
+        </w:tc>
+      </w:tr>
+      <w:tr>
+        <w:tc>
+          <w:tcPr>
+            <w:tcW w:w="2422" w:type="dxa"/>
+          </w:tcPr>
+          <w:p>
+            <w:pPr>
+              <w:rPr>
+                <w:b/>
+                <w:bCs/>
+              </w:rPr>
+            </w:pPr>
+            <w:r>
+              <w:rPr>
+                <w:b/>
+                <w:bCs/>
+              </w:rPr>
+              <w:t>Objectives</w:t>
+            </w:r>
+          </w:p>
+        </w:tc>
+        <w:tc>
+          <w:tcPr>
+            <w:tcW w:w="3513" w:type="dxa"/>
+          </w:tcPr>
+          <w:p>
+            <w:pPr>
+              <w:jc w:val="center"/>
+            </w:pPr>
+            <w:proofErr w:type="gramStart"/>
+            <w:r>
+              <w:t xml:space="preserve">{{ </w:t>
+            </w:r>
+            <w:proofErr w:type="spellStart"/>
+            <w:r>
+              <w:t>totals</w:t>
+            </w:r>
+            <w:proofErr w:type="gramEnd"/>
+            <w:r>
+              <w:t>.objectives</w:t>
+            </w:r>
+            <w:proofErr w:type="spellEnd"/>
+            <w:r>
+              <w:t xml:space="preserve"> }}</w:t>
+            </w:r>
+          </w:p>
+        </w:tc>
+        <w:tc>
+          <w:tcPr>
+            <w:tcW w:w="3415" w:type="dxa"/>
+          </w:tcPr>
+          <w:p>
+            <w:pPr>
+              <w:jc w:val="center"/>
+            </w:pPr>
+          </w:p>
+        </w:tc>
+      </w:tr>
+      <w:tr>
+        <w:tc>
+          <w:tcPr>
+            <w:tcW w:w="2422" w:type="dxa"/>
+          </w:tcPr>
+          <w:p>
+            <w:pPr>
+              <w:rPr>
+                <w:b/>
+                <w:bCs/>
+              </w:rPr>
+            </w:pPr>
+            <w:r>
+              <w:rPr>
+                <w:b/>
+                <w:bCs/>
+              </w:rPr>
+              <w:t>Completed Objectives</w:t>
+            </w:r>
+          </w:p>
+        </w:tc>
+        <w:tc>
+          <w:tcPr>
+            <w:tcW w:w="3513" w:type="dxa"/>
+          </w:tcPr>
+          <w:p>
+            <w:pPr>
+              <w:jc w:val="center"/>
+            </w:pPr>
+            <w:proofErr w:type="gramStart"/>
+            <w:r>
+              <w:t xml:space="preserve">{{ </w:t>
+            </w:r>
+            <w:proofErr w:type="spellStart"/>
+            <w:r>
+              <w:t>totals</w:t>
+            </w:r>
+            <w:proofErr w:type="gramEnd"/>
+            <w:r>
+              <w:t>.objectives_completed</w:t>
+            </w:r>
+            <w:proofErr w:type="spellEnd"/>
+            <w:r>
+              <w:t xml:space="preserve"> }}</w:t>
+            </w:r>
+          </w:p>
+        </w:tc>
+        <w:tc>
+          <w:tcPr>
+            <w:tcW w:w="3415" w:type="dxa"/>
+          </w:tcPr>
+          <w:p>
+            <w:pPr>
+              <w:jc w:val="center"/>
+            </w:pPr>
+            <w:r>
+              <w:t xml:space="preserve">{% if </w:t>
+            </w:r>
+            <w:proofErr w:type="spellStart"/>
+            <w:proofErr w:type="gramStart"/>
+            <w:r>
+              <w:t>totals.objectives</w:t>
+            </w:r>
+            <w:proofErr w:type="spellEnd"/>
+            <w:proofErr w:type="gramEnd"/>
+            <w:r>
+              <w:t xml:space="preserve"> &gt; 0 %}</w:t>
+            </w:r>
+            <w:r>
+              <w:t xml:space="preserve">{{ </w:t>
+            </w:r>
+            <w:proofErr w:type="spellStart"/>
+            <w:r>
+              <w:t>totals.objectives_completed</w:t>
+            </w:r>
+            <w:proofErr w:type="spellEnd"/>
+            <w:r>
+              <w:t xml:space="preserve">  / </w:t>
+            </w:r>
+            <w:proofErr w:type="spellStart"/>
+            <w:r>
+              <w:t>totals.objectives</w:t>
+            </w:r>
+            <w:proofErr w:type="spellEnd"/>
+            <w:r>
+              <w:t xml:space="preserve"> }}</w:t>
+            </w:r>
+            <w:r>
+              <w:t>{% else %}100{% endif %}%</w:t>
+            </w:r>
+          </w:p>
+        </w:tc>
+      </w:tr>
+      <w:tr>
+        <w:tc>
+          <w:tcPr>
+            <w:tcW w:w="2422" w:type="dxa"/>
+          </w:tcPr>
+          <w:p>
+            <w:pPr>
+              <w:rPr>
+                <w:b/>
+                <w:bCs/>
+              </w:rPr>
+            </w:pPr>
+            <w:r>
+              <w:rPr>
+                <w:b/>
+                <w:bCs/>
+              </w:rPr>
+              <w:t>Findings</w:t>
+            </w:r>
+          </w:p>
+        </w:tc>
+        <w:tc>
+          <w:tcPr>
+            <w:tcW w:w="3513" w:type="dxa"/>
+          </w:tcPr>
+          <w:p>
+            <w:pPr>
+              <w:jc w:val="center"/>
+            </w:pPr>
+            <w:proofErr w:type="gramStart"/>
+            <w:r>
+              <w:t xml:space="preserve">{{ </w:t>
+            </w:r>
+            <w:proofErr w:type="spellStart"/>
+            <w:r>
+              <w:t>totals</w:t>
+            </w:r>
+            <w:proofErr w:type="gramEnd"/>
+            <w:r>
+              <w:t>.findings</w:t>
+            </w:r>
+            <w:proofErr w:type="spellEnd"/>
+            <w:r>
+              <w:t xml:space="preserve"> }}</w:t>
+            </w:r>
+          </w:p>
+        </w:tc>
+        <w:tc>
+          <w:tcPr>
+            <w:tcW w:w="3415" w:type="dxa"/>
+          </w:tcPr>
+          <w:p>
+            <w:pPr>
+              <w:jc w:val="center"/>
+            </w:pPr>
+          </w:p>
+        </w:tc>
+      </w:tr>
+      <w:tr>
+        <w:tc>
+          <w:tcPr>
+            <w:tcW w:w="2422" w:type="dxa"/>
+          </w:tcPr>
+          <w:p>
+            <w:pPr>
+              <w:rPr>
+                <w:b/>
+                <w:bCs/>
+              </w:rPr>
+            </w:pPr>
+            <w:r>
+              <w:rPr>
+                <w:b/>
+                <w:bCs/>
+              </w:rPr>
+              <w:t>Team Members</w:t>
+            </w:r>
+          </w:p>
+        </w:tc>
+        <w:tc>
+          <w:tcPr>
+            <w:tcW w:w="3513" w:type="dxa"/>
+          </w:tcPr>
+          <w:p>
+            <w:pPr>
+              <w:jc w:val="center"/>
+            </w:pPr>
+            <w:proofErr w:type="gramStart"/>
+            <w:r>
+              <w:t xml:space="preserve">{{ </w:t>
+            </w:r>
+            <w:proofErr w:type="spellStart"/>
+            <w:r>
+              <w:t>totals</w:t>
+            </w:r>
+            <w:proofErr w:type="gramEnd"/>
+            <w:r>
+              <w:t>.team</w:t>
+            </w:r>
+            <w:proofErr w:type="spellEnd"/>
+            <w:r>
+              <w:t xml:space="preserve"> }}</w:t>
+            </w:r>
+          </w:p>
+        </w:tc>
+        <w:tc>
+          <w:tcPr>
+            <w:tcW w:w="3415" w:type="dxa"/>
+          </w:tcPr>
+          <w:p>
+            <w:pPr>
+              <w:jc w:val="center"/>
+            </w:pPr>
+          </w:p>
+        </w:tc>
+      </w:tr>
+      <w:tr>
+        <w:tc>
+          <w:tcPr>
+            <w:tcW w:w="2422" w:type="dxa"/>
+          </w:tcPr>
+          <w:p>
+            <w:pPr>
+              <w:rPr>
+                <w:b/>
+                <w:bCs/>
+              </w:rPr>
+            </w:pPr>
+            <w:r>
+              <w:rPr>
+                <w:b/>
+                <w:bCs/>
+              </w:rPr>
+              <w:t>Targeted Hosts</w:t>
+            </w:r>
+          </w:p>
+        </w:tc>
+        <w:tc>
+          <w:tcPr>
+            <w:tcW w:w="3513" w:type="dxa"/>
+          </w:tcPr>
+          <w:p>
+            <w:pPr>
+              <w:jc w:val="center"/>
+            </w:pPr>
+            <w:proofErr w:type="gramStart"/>
+            <w:r>
+              <w:t xml:space="preserve">{{ </w:t>
+            </w:r>
+            <w:proofErr w:type="spellStart"/>
+            <w:r>
+              <w:t>totals</w:t>
+            </w:r>
+            <w:proofErr w:type="gramEnd"/>
+            <w:r>
+              <w:t>.targets</w:t>
+            </w:r>
+            <w:proofErr w:type="spellEnd"/>
+            <w:r>
+              <w:t xml:space="preserve"> }}</w:t>
+            </w:r>
+          </w:p>
+        </w:tc>
+        <w:tc>
+          <w:tcPr>
+            <w:tcW w:w="3415" w:type="dxa"/>
+          </w:tcPr>
+          <w:p>
+            <w:pPr>
+              <w:jc w:val="center"/>
+            </w:pPr>
+          </w:p>
+        </w:tc>
+      </w:tr>
+      <w:tr>
+        <w:tc>
+          <w:tcPr>
+            <w:tcW w:w="2422" w:type="dxa"/>
+          </w:tcPr>
+          <w:p>
+            <w:pPr>
+              <w:rPr>
+                <w:b/>
+                <w:bCs/>
+              </w:rPr>
+            </w:pPr>
+            <w:r>
+              <w:rPr>
+                <w:b/>
+                <w:bCs/>
+              </w:rPr>
+              <w:t>Scope</w:t>
+            </w:r>
+          </w:p>
+        </w:tc>
+        <w:tc>
+          <w:tcPr>
+            <w:tcW w:w="3513" w:type="dxa"/>
+          </w:tcPr>
+          <w:p>
+            <w:pPr>
+              <w:jc w:val="center"/>
+            </w:pPr>
+            <w:proofErr w:type="gramStart"/>
+            <w:r>
+              <w:t xml:space="preserve">{{ </w:t>
+            </w:r>
+            <w:proofErr w:type="spellStart"/>
+            <w:r>
+              <w:t>totals</w:t>
+            </w:r>
+            <w:proofErr w:type="gramEnd"/>
+            <w:r>
+              <w:t>.scope</w:t>
+            </w:r>
+            <w:proofErr w:type="spellEnd"/>
+            <w:r>
+              <w:t xml:space="preserve"> }}</w:t>
+            </w:r>
+          </w:p>
+        </w:tc>
+        <w:tc>
+          <w:tcPr>
+            <w:tcW w:w="3415" w:type="dxa"/>
+          </w:tcPr>
+          <w:p>
+            <w:pPr>
+              <w:jc w:val="center"/>
+            </w:pPr>
+          </w:p>
+        </w:tc>
+      </w:tr>
+    </w:tbl>
+    <w:p>
+      <w:pPr>
+        <w:spacing w:line="240" w:lineRule="auto"/>
+        <w:jc w:val="left"/>
+      </w:pPr>
+      <w:r>
+        <w:t xml:space="preserve">Be mindful of performing math like dividing a value that could be zero. In the above example, this template would fail rendering with an error if </w:t>
+      </w:r>
+      <w:proofErr w:type="spellStart"/>
+      <w:proofErr w:type="gramStart"/>
+      <w:r>
+        <w:rPr>
+          <w:rStyle w:val="CodeInline"/>
+        </w:rPr>
+        <w:t>total.objectives</w:t>
+      </w:r>
+      <w:proofErr w:type="spellEnd"/>
+      <w:proofErr w:type="gramEnd"/>
+      <w:r>
+        <w:t xml:space="preserve"> was zero and the block did not have </w:t>
+      </w:r>
+      <w:r>
+        <w:rPr>
+          <w:rStyle w:val="CodeInline"/>
+        </w:rPr>
+        <w:t xml:space="preserve">if </w:t>
+      </w:r>
+      <w:proofErr w:type="spellStart"/>
+      <w:r>
+        <w:rPr>
+          <w:rStyle w:val="CodeInline"/>
+        </w:rPr>
+        <w:t>totals.objectives</w:t>
+      </w:r>
+      <w:proofErr w:type="spellEnd"/>
+      <w:r>
+        <w:rPr>
+          <w:rStyle w:val="CodeInline"/>
+        </w:rPr>
+        <w:t xml:space="preserve"> &gt; 0</w:t>
+      </w:r>
+      <w:r>
+        <w:t>.</w:t>
+      </w:r>
+    </w:p>
+    <w:p>
+      <w:pPr>
+        <w:spacing w:line="240" w:lineRule="auto"/>
+        <w:jc w:val="left"/>
+      </w:pPr>
+      <w:r>
+        <w:t>You will see an error like this:</w:t>
+      </w:r>
+    </w:p>
+    <w:p>
+      <w:pPr>
+        <w:pStyle w:val="Blockquote"/>
+      </w:pPr>
+      <w:r>
+        <w:t>Word document generation failed because the selected template has Jinja2 code that attempts to divide by zero</w:t>
+      </w:r>
+    </w:p>
+    <w:p>
+      <w:pPr>
+        <w:pStyle w:val="Blockquote"/>
+      </w:pPr>
+      <w:r>
+        <w:t>Tip: Before performing math, check if the number is greater than zero</w:t>
+      </w:r>
+    </w:p>
     <w:p>
       <w:pPr>
         <w:spacing w:before="0" w:line="240" w:lineRule="auto"/>
         <w:jc w:val="left"/>
         <w:rPr>
           <w:rFonts w:asciiTheme="majorHAnsi" w:eastAsiaTheme="majorEastAsia" w:hAnsiTheme="majorHAnsi" w:cstheme="majorBidi"/>
-          <w:b/>
-          <w:color w:val="301D6C"/>
-          <w:sz w:val="44"/>
-          <w:szCs w:val="44"/>
+          <w:color w:val="6F6FAB"/>
+          <w:sz w:val="40"/>
+          <w:szCs w:val="26"/>
         </w:rPr>
       </w:pPr>
       <w:r>
@@ -303,141 +870,16 @@
     </w:p>
     <w:p>
       <w:pPr>
-        <w:pStyle w:val="Heading1"/>
+        <w:pStyle w:val="Heading2"/>
       </w:pPr>
       <w:r>
         <w:lastRenderedPageBreak/>
-        <w:t>Executive Summary</w:t>
+        <w:t>Assessment Points of Contact &amp; Stakeholders</w:t>
       </w:r>
     </w:p>
     <w:p>
-      <w:pPr>
-        <w:spacing w:before="0" w:after="240" w:line="240" w:lineRule="auto"/>
-        <w:jc w:val="left"/>
-        <w:rPr>
-          <w:i/>
-          <w:iCs/>
-        </w:rPr>
-      </w:pPr>
-      <w:r>
-        <w:t>This project</w:t>
-      </w:r>
-      <w:r>
-        <w:t xml:space="preserve"> for {{ client }} ({{ </w:t>
-      </w:r>
-      <w:proofErr w:type="spellStart"/>
-      <w:r>
-        <w:t>client_short</w:t>
-      </w:r>
-      <w:proofErr w:type="spellEnd"/>
-      <w:r>
-        <w:t xml:space="preserve"> }})</w:t>
-      </w:r>
-      <w:r>
-        <w:t xml:space="preserve"> started on </w:t>
-      </w:r>
-      <w:r>
-        <w:rPr>
-          <w:i/>
-          <w:iCs/>
-        </w:rPr>
-        <w:t xml:space="preserve">{{ </w:t>
-      </w:r>
-      <w:proofErr w:type="spellStart"/>
-      <w:r>
-        <w:rPr>
-          <w:i/>
-          <w:iCs/>
-        </w:rPr>
-        <w:t>project_start</w:t>
-      </w:r>
-      <w:r>
-        <w:rPr>
-          <w:i/>
-          <w:iCs/>
-        </w:rPr>
-        <w:t>_date</w:t>
-      </w:r>
-      <w:proofErr w:type="spellEnd"/>
-      <w:r>
-        <w:rPr>
-          <w:i/>
-          <w:iCs/>
-        </w:rPr>
-        <w:t xml:space="preserve"> }}</w:t>
-      </w:r>
-      <w:r>
-        <w:t xml:space="preserve"> and ended on </w:t>
-      </w:r>
-      <w:r>
-        <w:rPr>
-          <w:i/>
-          <w:iCs/>
-        </w:rPr>
-        <w:t xml:space="preserve">{{ </w:t>
-      </w:r>
-      <w:proofErr w:type="spellStart"/>
-      <w:r>
-        <w:rPr>
-          <w:i/>
-          <w:iCs/>
-        </w:rPr>
-        <w:t>project_end</w:t>
-      </w:r>
-      <w:r>
-        <w:rPr>
-          <w:i/>
-          <w:iCs/>
-        </w:rPr>
-        <w:t>_date</w:t>
-      </w:r>
-      <w:proofErr w:type="spellEnd"/>
-      <w:r>
-        <w:rPr>
-          <w:i/>
-          <w:iCs/>
-        </w:rPr>
-        <w:t xml:space="preserve"> }}</w:t>
-      </w:r>
-      <w:r>
-        <w:t xml:space="preserve">. </w:t>
-      </w:r>
-      <w:r>
-        <w:t>For those in the UK, that would be</w:t>
-      </w:r>
-      <w:r>
-        <w:t xml:space="preserve">: </w:t>
-      </w:r>
-      <w:r>
-        <w:rPr>
-          <w:i/>
-          <w:iCs/>
-        </w:rPr>
-        <w:t xml:space="preserve">{{ </w:t>
-      </w:r>
-      <w:proofErr w:type="spellStart"/>
-      <w:r>
-        <w:rPr>
-          <w:i/>
-          <w:iCs/>
-        </w:rPr>
-        <w:t>execution_window_uk</w:t>
-      </w:r>
-      <w:proofErr w:type="spellEnd"/>
-      <w:r>
-        <w:rPr>
-          <w:i/>
-          <w:iCs/>
-        </w:rPr>
-        <w:t xml:space="preserve"> }}</w:t>
-      </w:r>
-    </w:p>
-    <w:p>
-      <w:pPr>
-        <w:pStyle w:val="Heading2"/>
-      </w:pPr>
-      <w:r>
-        <w:t>Assessment Points of Contact &amp; Stakeholders</w:t>
+      <w:r>
+        <w:t>You can also create tables with loops:</w:t>
       </w:r>
     </w:p>
     <w:p>
@@ -452,11 +894,25 @@
           <w:rPr>
             <w:noProof/>
           </w:rPr>
-          <w:t>1</w:t>
+          <w:t>2</w:t>
         </w:r>
       </w:fldSimple>
       <w:r>
-        <w:t xml:space="preserve">  – {{ client }} Points of Contact</w:t>
+        <w:t xml:space="preserve">  – </w:t>
+      </w:r>
+      <w:proofErr w:type="gramStart"/>
+      <w:r>
+        <w:t>{{ client</w:t>
+      </w:r>
+      <w:r>
+        <w:t>.name</w:t>
+      </w:r>
+      <w:proofErr w:type="gramEnd"/>
+      <w:r>
+        <w:t xml:space="preserve"> }}</w:t>
+      </w:r>
+      <w:r>
+        <w:t xml:space="preserve"> Points of Contact</w:t>
       </w:r>
     </w:p>
     <w:tbl>
@@ -533,10 +989,15 @@
               <w:t xml:space="preserve"> in </w:t>
             </w:r>
             <w:proofErr w:type="spellStart"/>
-            <w:r>
-              <w:t>client_pocs</w:t>
+            <w:proofErr w:type="gramStart"/>
+            <w:r>
+              <w:t>client</w:t>
+            </w:r>
+            <w:r>
+              <w:t>.contacts</w:t>
             </w:r>
             <w:proofErr w:type="spellEnd"/>
+            <w:proofErr w:type="gramEnd"/>
             <w:r>
               <w:t xml:space="preserve"> %}</w:t>
             </w:r>
@@ -549,8 +1010,13 @@
             <w:tcW w:w="3116" w:type="dxa"/>
           </w:tcPr>
           <w:p>
-            <w:r>
-              <w:t>{{ poc.name }}</w:t>
+            <w:proofErr w:type="gramStart"/>
+            <w:r>
+              <w:t>{{ poc.name</w:t>
+            </w:r>
+            <w:proofErr w:type="gramEnd"/>
+            <w:r>
+              <w:t xml:space="preserve"> }}</w:t>
             </w:r>
           </w:p>
         </w:tc>
@@ -562,12 +1028,17 @@
             <w:pPr>
               <w:jc w:val="center"/>
             </w:pPr>
+            <w:proofErr w:type="gramStart"/>
             <w:r>
               <w:t xml:space="preserve">{{ </w:t>
             </w:r>
             <w:proofErr w:type="spellStart"/>
             <w:r>
-              <w:t>poc.job_title</w:t>
+              <w:t>poc.job</w:t>
+            </w:r>
+            <w:proofErr w:type="gramEnd"/>
+            <w:r>
+              <w:t>_title</w:t>
             </w:r>
             <w:proofErr w:type="spellEnd"/>
             <w:r>
@@ -583,12 +1054,17 @@
             <w:pPr>
               <w:jc w:val="center"/>
             </w:pPr>
+            <w:proofErr w:type="gramStart"/>
             <w:r>
               <w:t xml:space="preserve">{{ </w:t>
             </w:r>
             <w:proofErr w:type="spellStart"/>
             <w:r>
-              <w:t>poc.email</w:t>
+              <w:t>poc</w:t>
+            </w:r>
+            <w:proofErr w:type="gramEnd"/>
+            <w:r>
+              <w:t>.email</w:t>
             </w:r>
             <w:proofErr w:type="spellEnd"/>
             <w:r>
@@ -625,7 +1101,6 @@
     <w:p>
       <w:pPr>
         <w:pStyle w:val="Quote"/>
-        <w:spacing w:before="240"/>
       </w:pPr>
       <w:r>
         <w:t xml:space="preserve">Table </w:t>
@@ -635,11 +1110,415 @@
           <w:rPr>
             <w:noProof/>
           </w:rPr>
-          <w:t>2</w:t>
+          <w:t>3</w:t>
         </w:r>
       </w:fldSimple>
       <w:r>
-        <w:t xml:space="preserve"> – {{ company }} Points of Contact</w:t>
+        <w:t xml:space="preserve"> – </w:t>
+      </w:r>
+      <w:proofErr w:type="gramStart"/>
+      <w:r>
+        <w:t>{{ company</w:t>
+      </w:r>
+      <w:r>
+        <w:t>.name</w:t>
+      </w:r>
+      <w:proofErr w:type="gramEnd"/>
+      <w:r>
+        <w:t xml:space="preserve"> }} Points of Contact</w:t>
+      </w:r>
+    </w:p>
+    <w:tbl>
+      <w:tblPr>
+        <w:tblStyle w:val="GhostwriterTable"/>
+        <w:tblW w:w="0" w:type="auto"/>
+        <w:tblLook w:val="04A0" w:firstRow="1" w:lastRow="0" w:firstColumn="1" w:lastColumn="0" w:noHBand="0" w:noVBand="1"/>
+      </w:tblPr>
+      <w:tblGrid>
+        <w:gridCol w:w="2507"/>
+        <w:gridCol w:w="2437"/>
+        <w:gridCol w:w="2161"/>
+        <w:gridCol w:w="2245"/>
+      </w:tblGrid>
+      <w:tr>
+        <w:trPr>
+          <w:cnfStyle w:val="100000000000" w:firstRow="1" w:lastRow="0" w:firstColumn="0" w:lastColumn="0" w:oddVBand="0" w:evenVBand="0" w:oddHBand="0" w:evenHBand="0" w:firstRowFirstColumn="0" w:firstRowLastColumn="0" w:lastRowFirstColumn="0" w:lastRowLastColumn="0"/>
+        </w:trPr>
+        <w:tc>
+          <w:tcPr>
+            <w:tcW w:w="2507" w:type="dxa"/>
+          </w:tcPr>
+          <w:p>
+            <w:pPr>
+              <w:jc w:val="center"/>
+            </w:pPr>
+            <w:r>
+              <w:t>Name</w:t>
+            </w:r>
+          </w:p>
+        </w:tc>
+        <w:tc>
+          <w:tcPr>
+            <w:tcW w:w="2437" w:type="dxa"/>
+          </w:tcPr>
+          <w:p>
+            <w:pPr>
+              <w:jc w:val="center"/>
+            </w:pPr>
+            <w:r>
+              <w:t>Role</w:t>
+            </w:r>
+          </w:p>
+        </w:tc>
+        <w:tc>
+          <w:tcPr>
+            <w:tcW w:w="2161" w:type="dxa"/>
+          </w:tcPr>
+          <w:p>
+            <w:pPr>
+              <w:jc w:val="center"/>
+            </w:pPr>
+            <w:r>
+              <w:t>Email</w:t>
+            </w:r>
+          </w:p>
+        </w:tc>
+        <w:tc>
+          <w:tcPr>
+            <w:tcW w:w="2245" w:type="dxa"/>
+          </w:tcPr>
+          <w:p>
+            <w:pPr>
+              <w:jc w:val="center"/>
+            </w:pPr>
+            <w:r>
+              <w:t>Phone</w:t>
+            </w:r>
+          </w:p>
+        </w:tc>
+      </w:tr>
+      <w:tr>
+        <w:tc>
+          <w:tcPr>
+            <w:tcW w:w="9350" w:type="dxa"/>
+            <w:gridSpan w:val="4"/>
+          </w:tcPr>
+          <w:p>
+            <w:r>
+              <w:t>{%tr for member in team %}</w:t>
+            </w:r>
+          </w:p>
+        </w:tc>
+      </w:tr>
+      <w:tr>
+        <w:tc>
+          <w:tcPr>
+            <w:tcW w:w="2507" w:type="dxa"/>
+          </w:tcPr>
+          <w:p>
+            <w:proofErr w:type="gramStart"/>
+            <w:r>
+              <w:t>{{ member.name</w:t>
+            </w:r>
+            <w:proofErr w:type="gramEnd"/>
+            <w:r>
+              <w:t xml:space="preserve"> }}</w:t>
+            </w:r>
+          </w:p>
+        </w:tc>
+        <w:tc>
+          <w:tcPr>
+            <w:tcW w:w="2437" w:type="dxa"/>
+          </w:tcPr>
+          <w:p>
+            <w:pPr>
+              <w:jc w:val="center"/>
+            </w:pPr>
+            <w:proofErr w:type="gramStart"/>
+            <w:r>
+              <w:t xml:space="preserve">{{ </w:t>
+            </w:r>
+            <w:proofErr w:type="spellStart"/>
+            <w:r>
+              <w:t>member</w:t>
+            </w:r>
+            <w:proofErr w:type="gramEnd"/>
+            <w:r>
+              <w:t>.role</w:t>
+            </w:r>
+            <w:proofErr w:type="spellEnd"/>
+            <w:r>
+              <w:t xml:space="preserve"> }}</w:t>
+            </w:r>
+          </w:p>
+        </w:tc>
+        <w:tc>
+          <w:tcPr>
+            <w:tcW w:w="2161" w:type="dxa"/>
+          </w:tcPr>
+          <w:p>
+            <w:pPr>
+              <w:jc w:val="center"/>
+            </w:pPr>
+            <w:proofErr w:type="gramStart"/>
+            <w:r>
+              <w:t xml:space="preserve">{{ </w:t>
+            </w:r>
+            <w:proofErr w:type="spellStart"/>
+            <w:r>
+              <w:t>member</w:t>
+            </w:r>
+            <w:proofErr w:type="gramEnd"/>
+            <w:r>
+              <w:t>.email</w:t>
+            </w:r>
+            <w:proofErr w:type="spellEnd"/>
+            <w:r>
+              <w:t xml:space="preserve"> }}</w:t>
+            </w:r>
+          </w:p>
+        </w:tc>
+        <w:tc>
+          <w:tcPr>
+            <w:tcW w:w="2245" w:type="dxa"/>
+          </w:tcPr>
+          <w:p>
+            <w:pPr>
+              <w:jc w:val="center"/>
+            </w:pPr>
+            <w:r>
+              <w:t xml:space="preserve">{{ </w:t>
+            </w:r>
+            <w:proofErr w:type="spellStart"/>
+            <w:r>
+              <w:t>member.phone</w:t>
+            </w:r>
+            <w:proofErr w:type="spellEnd"/>
+            <w:r>
+              <w:t xml:space="preserve"> </w:t>
+            </w:r>
+            <w:r>
+              <w:t>}}</w:t>
+            </w:r>
+          </w:p>
+        </w:tc>
+      </w:tr>
+      <w:tr>
+        <w:tc>
+          <w:tcPr>
+            <w:tcW w:w="9350" w:type="dxa"/>
+            <w:gridSpan w:val="4"/>
+          </w:tcPr>
+          <w:p>
+            <w:pPr>
+              <w:jc w:val="left"/>
+            </w:pPr>
+            <w:r>
+              <w:t xml:space="preserve">{%tr </w:t>
+            </w:r>
+            <w:proofErr w:type="spellStart"/>
+            <w:r>
+              <w:t>endfor</w:t>
+            </w:r>
+            <w:proofErr w:type="spellEnd"/>
+            <w:r>
+              <w:t xml:space="preserve"> %}</w:t>
+            </w:r>
+          </w:p>
+        </w:tc>
+      </w:tr>
+    </w:tbl>
+    <w:p>
+      <w:pPr>
+        <w:pStyle w:val="Quote"/>
+      </w:pPr>
+      <w:r>
+        <w:t xml:space="preserve">Table </w:t>
+      </w:r>
+      <w:fldSimple w:instr=" SEQ Table \* ARABIC ">
+        <w:r>
+          <w:rPr>
+            <w:noProof/>
+          </w:rPr>
+          <w:t>4</w:t>
+        </w:r>
+      </w:fldSimple>
+      <w:r>
+        <w:t xml:space="preserve"> – Domain Names Used for Assessment Activities</w:t>
+      </w:r>
+    </w:p>
+    <w:tbl>
+      <w:tblPr>
+        <w:tblStyle w:val="GhostwriterTable"/>
+        <w:tblW w:w="5000" w:type="pct"/>
+        <w:tblLook w:val="04A0" w:firstRow="1" w:lastRow="0" w:firstColumn="1" w:lastColumn="0" w:noHBand="0" w:noVBand="1"/>
+      </w:tblPr>
+      <w:tblGrid>
+        <w:gridCol w:w="5601"/>
+        <w:gridCol w:w="3749"/>
+      </w:tblGrid>
+      <w:tr>
+        <w:trPr>
+          <w:cnfStyle w:val="100000000000" w:firstRow="1" w:lastRow="0" w:firstColumn="0" w:lastColumn="0" w:oddVBand="0" w:evenVBand="0" w:oddHBand="0" w:evenHBand="0" w:firstRowFirstColumn="0" w:firstRowLastColumn="0" w:lastRowFirstColumn="0" w:lastRowLastColumn="0"/>
+        </w:trPr>
+        <w:tc>
+          <w:tcPr>
+            <w:tcW w:w="2995" w:type="pct"/>
+          </w:tcPr>
+          <w:p>
+            <w:pPr>
+              <w:jc w:val="center"/>
+            </w:pPr>
+            <w:r>
+              <w:t>Domain Name</w:t>
+            </w:r>
+          </w:p>
+        </w:tc>
+        <w:tc>
+          <w:tcPr>
+            <w:tcW w:w="2005" w:type="pct"/>
+          </w:tcPr>
+          <w:p>
+            <w:pPr>
+              <w:jc w:val="center"/>
+            </w:pPr>
+            <w:r>
+              <w:t>Role</w:t>
+            </w:r>
+          </w:p>
+        </w:tc>
+      </w:tr>
+      <w:tr>
+        <w:tc>
+          <w:tcPr>
+            <w:tcW w:w="5000" w:type="pct"/>
+            <w:gridSpan w:val="2"/>
+          </w:tcPr>
+          <w:p>
+            <w:r>
+              <w:t xml:space="preserve">{%tr for domain in </w:t>
+            </w:r>
+            <w:proofErr w:type="spellStart"/>
+            <w:proofErr w:type="gramStart"/>
+            <w:r>
+              <w:t>infrastructure.</w:t>
+            </w:r>
+            <w:r>
+              <w:t>domains</w:t>
+            </w:r>
+            <w:proofErr w:type="spellEnd"/>
+            <w:proofErr w:type="gramEnd"/>
+            <w:r>
+              <w:t xml:space="preserve"> %}</w:t>
+            </w:r>
+          </w:p>
+        </w:tc>
+      </w:tr>
+      <w:tr>
+        <w:tc>
+          <w:tcPr>
+            <w:tcW w:w="2995" w:type="pct"/>
+          </w:tcPr>
+          <w:p>
+            <w:proofErr w:type="gramStart"/>
+            <w:r>
+              <w:t xml:space="preserve">{{ </w:t>
+            </w:r>
+            <w:proofErr w:type="spellStart"/>
+            <w:r>
+              <w:t>domain</w:t>
+            </w:r>
+            <w:proofErr w:type="gramEnd"/>
+            <w:r>
+              <w:t>.</w:t>
+            </w:r>
+            <w:r>
+              <w:t>domain</w:t>
+            </w:r>
+            <w:proofErr w:type="spellEnd"/>
+            <w:r>
+              <w:t xml:space="preserve"> }}</w:t>
+            </w:r>
+          </w:p>
+        </w:tc>
+        <w:tc>
+          <w:tcPr>
+            <w:tcW w:w="2005" w:type="pct"/>
+          </w:tcPr>
+          <w:p>
+            <w:pPr>
+              <w:jc w:val="center"/>
+            </w:pPr>
+            <w:proofErr w:type="gramStart"/>
+            <w:r>
+              <w:t xml:space="preserve">{{ </w:t>
+            </w:r>
+            <w:proofErr w:type="spellStart"/>
+            <w:r>
+              <w:t>domain</w:t>
+            </w:r>
+            <w:proofErr w:type="gramEnd"/>
+            <w:r>
+              <w:t>.activity</w:t>
+            </w:r>
+            <w:proofErr w:type="spellEnd"/>
+            <w:r>
+              <w:t xml:space="preserve"> </w:t>
+            </w:r>
+            <w:r>
+              <w:t>}}</w:t>
+            </w:r>
+          </w:p>
+        </w:tc>
+      </w:tr>
+      <w:tr>
+        <w:tc>
+          <w:tcPr>
+            <w:tcW w:w="5000" w:type="pct"/>
+            <w:gridSpan w:val="2"/>
+          </w:tcPr>
+          <w:p>
+            <w:pPr>
+              <w:jc w:val="left"/>
+            </w:pPr>
+            <w:r>
+              <w:t xml:space="preserve">{%tr </w:t>
+            </w:r>
+            <w:proofErr w:type="spellStart"/>
+            <w:r>
+              <w:t>endfor</w:t>
+            </w:r>
+            <w:proofErr w:type="spellEnd"/>
+            <w:r>
+              <w:t xml:space="preserve"> %}</w:t>
+            </w:r>
+          </w:p>
+        </w:tc>
+      </w:tr>
+    </w:tbl>
+    <w:p>
+      <w:pPr>
+        <w:pStyle w:val="Quote"/>
+      </w:pPr>
+      <w:r>
+        <w:t xml:space="preserve">Table </w:t>
+      </w:r>
+      <w:fldSimple w:instr=" SEQ Table \* ARABIC ">
+        <w:r>
+          <w:rPr>
+            <w:noProof/>
+          </w:rPr>
+          <w:t>5</w:t>
+        </w:r>
+      </w:fldSimple>
+      <w:r>
+        <w:t xml:space="preserve"> – </w:t>
+      </w:r>
+      <w:r>
+        <w:t>Servers</w:t>
+      </w:r>
+      <w:r>
+        <w:t xml:space="preserve"> Used for Assessment Activities</w:t>
       </w:r>
     </w:p>
     <w:tbl>
@@ -666,7 +1545,7 @@
               <w:jc w:val="center"/>
             </w:pPr>
             <w:r>
-              <w:t>Name</w:t>
+              <w:t>IP Address</w:t>
             </w:r>
           </w:p>
         </w:tc>
@@ -679,7 +1558,7 @@
               <w:jc w:val="center"/>
             </w:pPr>
             <w:r>
-              <w:t>Role</w:t>
+              <w:t>Purpose</w:t>
             </w:r>
           </w:p>
         </w:tc>
@@ -692,7 +1571,7 @@
               <w:jc w:val="center"/>
             </w:pPr>
             <w:r>
-              <w:t>Email</w:t>
+              <w:t>Role</w:t>
             </w:r>
           </w:p>
         </w:tc>
@@ -705,23 +1584,23 @@
           </w:tcPr>
           <w:p>
             <w:r>
-              <w:t xml:space="preserve">{%tr for </w:t>
+              <w:t xml:space="preserve">{%tr for server in </w:t>
             </w:r>
             <w:proofErr w:type="spellStart"/>
-            <w:r>
-              <w:t>team_member</w:t>
+            <w:proofErr w:type="gramStart"/>
+            <w:r>
+              <w:t>infrastructure.</w:t>
+            </w:r>
+            <w:r>
+              <w:t>servers</w:t>
             </w:r>
             <w:proofErr w:type="spellEnd"/>
-            <w:r>
-              <w:t xml:space="preserve"> in </w:t>
-            </w:r>
-            <w:proofErr w:type="spellStart"/>
-            <w:r>
-              <w:t>company_pocs</w:t>
-            </w:r>
-            <w:proofErr w:type="spellEnd"/>
-            <w:r>
-              <w:t xml:space="preserve"> %}</w:t>
+            <w:proofErr w:type="gramEnd"/>
+            <w:r>
+              <w:t xml:space="preserve"> </w:t>
+            </w:r>
+            <w:r>
+              <w:t>%}</w:t>
             </w:r>
           </w:p>
         </w:tc>
@@ -732,8 +1611,21 @@
             <w:tcW w:w="3116" w:type="dxa"/>
           </w:tcPr>
           <w:p>
-            <w:r>
-              <w:t>{{ team_member.name }}</w:t>
+            <w:proofErr w:type="gramStart"/>
+            <w:r>
+              <w:t xml:space="preserve">{{ </w:t>
+            </w:r>
+            <w:proofErr w:type="spellStart"/>
+            <w:r>
+              <w:t>server</w:t>
+            </w:r>
+            <w:proofErr w:type="gramEnd"/>
+            <w:r>
+              <w:t>.ip_address</w:t>
+            </w:r>
+            <w:proofErr w:type="spellEnd"/>
+            <w:r>
+              <w:t xml:space="preserve"> }}</w:t>
             </w:r>
           </w:p>
         </w:tc>
@@ -745,12 +1637,20 @@
             <w:pPr>
               <w:jc w:val="center"/>
             </w:pPr>
+            <w:proofErr w:type="gramStart"/>
             <w:r>
               <w:t xml:space="preserve">{{ </w:t>
             </w:r>
             <w:proofErr w:type="spellStart"/>
             <w:r>
-              <w:t>team_member.project_role</w:t>
+              <w:t>server</w:t>
+            </w:r>
+            <w:proofErr w:type="gramEnd"/>
+            <w:r>
+              <w:t>.</w:t>
+            </w:r>
+            <w:r>
+              <w:t>activity</w:t>
             </w:r>
             <w:proofErr w:type="spellEnd"/>
             <w:r>
@@ -766,16 +1666,27 @@
             <w:pPr>
               <w:jc w:val="center"/>
             </w:pPr>
+            <w:proofErr w:type="gramStart"/>
             <w:r>
               <w:t xml:space="preserve">{{ </w:t>
             </w:r>
             <w:proofErr w:type="spellStart"/>
             <w:r>
-              <w:t>team_member.email</w:t>
+              <w:t>server</w:t>
+            </w:r>
+            <w:proofErr w:type="gramEnd"/>
+            <w:r>
+              <w:t>.</w:t>
+            </w:r>
+            <w:r>
+              <w:t>role</w:t>
             </w:r>
             <w:proofErr w:type="spellEnd"/>
             <w:r>
-              <w:t xml:space="preserve"> }}</w:t>
+              <w:t xml:space="preserve"> </w:t>
+            </w:r>
+            <w:r>
+              <w:t>}}</w:t>
             </w:r>
           </w:p>
         </w:tc>
@@ -804,131 +1715,180 @@
           </w:p>
         </w:tc>
       </w:tr>
+      <w:tr>
+        <w:tc>
+          <w:tcPr>
+            <w:tcW w:w="9350" w:type="dxa"/>
+            <w:gridSpan w:val="3"/>
+          </w:tcPr>
+          <w:p>
+            <w:pPr>
+              <w:jc w:val="left"/>
+              <w:rPr>
+                <w:b/>
+                <w:bCs/>
+              </w:rPr>
+            </w:pPr>
+            <w:r>
+              <w:t xml:space="preserve">{%tr for server in </w:t>
+            </w:r>
+            <w:proofErr w:type="spellStart"/>
+            <w:proofErr w:type="gramStart"/>
+            <w:r>
+              <w:t>infrastructure.cloud</w:t>
+            </w:r>
+            <w:proofErr w:type="spellEnd"/>
+            <w:proofErr w:type="gramEnd"/>
+            <w:r>
+              <w:t xml:space="preserve"> %}</w:t>
+            </w:r>
+          </w:p>
+        </w:tc>
+      </w:tr>
+      <w:tr>
+        <w:tc>
+          <w:tcPr>
+            <w:tcW w:w="3116" w:type="dxa"/>
+          </w:tcPr>
+          <w:p>
+            <w:pPr>
+              <w:jc w:val="left"/>
+              <w:rPr>
+                <w:b/>
+                <w:bCs/>
+              </w:rPr>
+            </w:pPr>
+            <w:proofErr w:type="gramStart"/>
+            <w:r>
+              <w:t xml:space="preserve">{{ </w:t>
+            </w:r>
+            <w:proofErr w:type="spellStart"/>
+            <w:r>
+              <w:t>server</w:t>
+            </w:r>
+            <w:proofErr w:type="gramEnd"/>
+            <w:r>
+              <w:t>.ip_address</w:t>
+            </w:r>
+            <w:proofErr w:type="spellEnd"/>
+            <w:r>
+              <w:t xml:space="preserve"> }}</w:t>
+            </w:r>
+          </w:p>
+        </w:tc>
+        <w:tc>
+          <w:tcPr>
+            <w:tcW w:w="3117" w:type="dxa"/>
+          </w:tcPr>
+          <w:p>
+            <w:pPr>
+              <w:jc w:val="center"/>
+              <w:rPr>
+                <w:b/>
+                <w:bCs/>
+              </w:rPr>
+            </w:pPr>
+            <w:proofErr w:type="gramStart"/>
+            <w:r>
+              <w:t xml:space="preserve">{{ </w:t>
+            </w:r>
+            <w:proofErr w:type="spellStart"/>
+            <w:r>
+              <w:t>server</w:t>
+            </w:r>
+            <w:proofErr w:type="gramEnd"/>
+            <w:r>
+              <w:t>.</w:t>
+            </w:r>
+            <w:r>
+              <w:t>activity</w:t>
+            </w:r>
+            <w:proofErr w:type="spellEnd"/>
+            <w:r>
+              <w:t xml:space="preserve"> </w:t>
+            </w:r>
+            <w:r>
+              <w:t>}}</w:t>
+            </w:r>
+          </w:p>
+        </w:tc>
+        <w:tc>
+          <w:tcPr>
+            <w:tcW w:w="3117" w:type="dxa"/>
+          </w:tcPr>
+          <w:p>
+            <w:pPr>
+              <w:jc w:val="center"/>
+              <w:rPr>
+                <w:b/>
+                <w:bCs/>
+              </w:rPr>
+            </w:pPr>
+            <w:proofErr w:type="gramStart"/>
+            <w:r>
+              <w:t xml:space="preserve">{{ </w:t>
+            </w:r>
+            <w:proofErr w:type="spellStart"/>
+            <w:r>
+              <w:t>server</w:t>
+            </w:r>
+            <w:proofErr w:type="gramEnd"/>
+            <w:r>
+              <w:t>.</w:t>
+            </w:r>
+            <w:r>
+              <w:t>role</w:t>
+            </w:r>
+            <w:proofErr w:type="spellEnd"/>
+            <w:r>
+              <w:t xml:space="preserve"> </w:t>
+            </w:r>
+            <w:r>
+              <w:t>}}</w:t>
+            </w:r>
+          </w:p>
+        </w:tc>
+      </w:tr>
+      <w:tr>
+        <w:tc>
+          <w:tcPr>
+            <w:tcW w:w="9350" w:type="dxa"/>
+            <w:gridSpan w:val="3"/>
+          </w:tcPr>
+          <w:p>
+            <w:pPr>
+              <w:jc w:val="left"/>
+              <w:rPr>
+                <w:b/>
+                <w:bCs/>
+              </w:rPr>
+            </w:pPr>
+            <w:r>
+              <w:t xml:space="preserve">{%tr </w:t>
+            </w:r>
+            <w:proofErr w:type="spellStart"/>
+            <w:r>
+              <w:t>endfor</w:t>
+            </w:r>
+            <w:proofErr w:type="spellEnd"/>
+            <w:r>
+              <w:t xml:space="preserve"> %}</w:t>
+            </w:r>
+          </w:p>
+        </w:tc>
+      </w:tr>
     </w:tbl>
     <w:p>
-      <w:pPr>
-        <w:spacing w:before="0" w:line="240" w:lineRule="auto"/>
-        <w:jc w:val="left"/>
-      </w:pPr>
+      <w:r>
+        <w:br w:type="page"/>
+      </w:r>
     </w:p>
     <w:p>
       <w:pPr>
-        <w:spacing w:before="0" w:line="240" w:lineRule="auto"/>
-        <w:jc w:val="left"/>
-        <w:rPr>
-          <w:rFonts w:asciiTheme="majorHAnsi" w:eastAsiaTheme="majorEastAsia" w:hAnsiTheme="majorHAnsi" w:cstheme="majorBidi"/>
-          <w:color w:val="6F6FAB"/>
-          <w:sz w:val="40"/>
-          <w:szCs w:val="26"/>
-        </w:rPr>
-      </w:pPr>
-      <w:r>
-        <w:br w:type="page"/>
-      </w:r>
-    </w:p>
-    <w:p>
-      <w:pPr>
-        <w:pStyle w:val="Heading2"/>
+        <w:pStyle w:val="Quote"/>
       </w:pPr>
       <w:r>
         <w:lastRenderedPageBreak/>
-        <w:t>Findings</w:t>
-      </w:r>
-    </w:p>
-    <w:p>
-      <w:pPr>
-        <w:spacing w:before="0" w:after="120" w:line="240" w:lineRule="auto"/>
-        <w:jc w:val="left"/>
-      </w:pPr>
-      <w:r>
-        <w:t xml:space="preserve">We can filter findings by severity to make a list of </w:t>
-      </w:r>
-      <w:r>
-        <w:rPr>
-          <w:b/>
-          <w:bCs/>
-        </w:rPr>
-        <w:t>Critical</w:t>
-      </w:r>
-      <w:r>
-        <w:t xml:space="preserve"> and </w:t>
-      </w:r>
-      <w:r>
-        <w:rPr>
-          <w:b/>
-          <w:bCs/>
-        </w:rPr>
-        <w:t>Highs</w:t>
-      </w:r>
-      <w:r>
-        <w:t xml:space="preserve">. Filters can modify variables during the render to do things like changing something to all uppercase.{% for finding in </w:t>
-      </w:r>
-      <w:proofErr w:type="spellStart"/>
-      <w:r>
-        <w:t>findings|filter_severity</w:t>
-      </w:r>
-      <w:proofErr w:type="spellEnd"/>
-      <w:r>
-        <w:t>([“Critical”, “High”]) %}</w:t>
-      </w:r>
-    </w:p>
-    <w:p>
-      <w:pPr>
-        <w:pStyle w:val="ListParagraph"/>
-        <w:numPr>
-          <w:ilvl w:val="0"/>
-          <w:numId w:val="34"/>
-        </w:numPr>
-        <w:spacing w:before="0" w:line="240" w:lineRule="auto"/>
-        <w:jc w:val="left"/>
-      </w:pPr>
-      <w:r>
-        <w:t>{{</w:t>
-      </w:r>
-      <w:r>
-        <w:t>r</w:t>
-      </w:r>
-      <w:r>
-        <w:t xml:space="preserve"> </w:t>
-      </w:r>
-      <w:proofErr w:type="spellStart"/>
-      <w:r>
-        <w:t>finding.severity_rt</w:t>
-      </w:r>
-      <w:proofErr w:type="spellEnd"/>
-      <w:r>
-        <w:t xml:space="preserve"> }}</w:t>
-      </w:r>
-      <w:r>
-        <w:t xml:space="preserve"> – {{ </w:t>
-      </w:r>
-      <w:proofErr w:type="spellStart"/>
-      <w:r>
-        <w:t>finding.title|upper</w:t>
-      </w:r>
-      <w:proofErr w:type="spellEnd"/>
-      <w:r>
-        <w:t xml:space="preserve"> }}{% </w:t>
-      </w:r>
-      <w:proofErr w:type="spellStart"/>
-      <w:r>
-        <w:t>endfor</w:t>
-      </w:r>
-      <w:proofErr w:type="spellEnd"/>
-      <w:r>
-        <w:t xml:space="preserve"> %}</w:t>
-      </w:r>
-    </w:p>
-    <w:p>
-      <w:r>
-        <w:t>Or, we can build a table and dynamically change cell colors:</w:t>
-      </w:r>
-    </w:p>
-    <w:p>
-      <w:pPr>
-        <w:pStyle w:val="Quote"/>
-      </w:pPr>
-      <w:r>
         <w:t xml:space="preserve">Table </w:t>
       </w:r>
       <w:fldSimple w:instr=" SEQ Table \* ARABIC ">
@@ -936,7 +1896,7 @@
           <w:rPr>
             <w:noProof/>
           </w:rPr>
-          <w:t>3</w:t>
+          <w:t>6</w:t>
         </w:r>
       </w:fldSimple>
       <w:r>
@@ -1006,12 +1966,17 @@
             <w:pPr>
               <w:jc w:val="center"/>
             </w:pPr>
+            <w:proofErr w:type="gramStart"/>
             <w:r>
               <w:t xml:space="preserve">{{ </w:t>
             </w:r>
             <w:proofErr w:type="spellStart"/>
             <w:r>
-              <w:t>finding.title</w:t>
+              <w:t>finding</w:t>
+            </w:r>
+            <w:proofErr w:type="gramEnd"/>
+            <w:r>
+              <w:t>.title</w:t>
             </w:r>
             <w:proofErr w:type="spellEnd"/>
             <w:r>
@@ -1039,15 +2004,26 @@
               <w:t xml:space="preserve"> </w:t>
             </w:r>
             <w:proofErr w:type="spellStart"/>
-            <w:r>
-              <w:t>finding.severity_color</w:t>
+            <w:proofErr w:type="gramStart"/>
+            <w:r>
+              <w:t>finding.</w:t>
+            </w:r>
+            <w:r>
+              <w:t>severity</w:t>
+            </w:r>
+            <w:proofErr w:type="gramEnd"/>
+            <w:r>
+              <w:t>_color</w:t>
             </w:r>
             <w:proofErr w:type="spellEnd"/>
             <w:r>
               <w:t xml:space="preserve"> </w:t>
             </w:r>
             <w:r>
-              <w:t xml:space="preserve">%}{{ </w:t>
+              <w:t>%}</w:t>
+            </w:r>
+            <w:r>
+              <w:t xml:space="preserve">{{ </w:t>
             </w:r>
             <w:proofErr w:type="spellStart"/>
             <w:r>
@@ -1084,284 +2060,798 @@
     </w:tbl>
     <w:p>
       <w:pPr>
+        <w:spacing w:after="120" w:line="240" w:lineRule="auto"/>
+        <w:jc w:val="left"/>
+      </w:pPr>
+      <w:r>
+        <w:t xml:space="preserve">There are numerous Jinja2 filters available within templates. Ghostwriter also has some custom filters (see the wiki). The above template looks like this with the </w:t>
+      </w:r>
+      <w:proofErr w:type="spellStart"/>
+      <w:r>
+        <w:rPr>
+          <w:rStyle w:val="CodeInline"/>
+        </w:rPr>
+        <w:t>filter_severity</w:t>
+      </w:r>
+      <w:proofErr w:type="spellEnd"/>
+      <w:r>
+        <w:t xml:space="preserve"> filter:</w:t>
+      </w:r>
+    </w:p>
+    <w:tbl>
+      <w:tblPr>
+        <w:tblStyle w:val="GhostwriterTable"/>
+        <w:tblW w:w="9360" w:type="dxa"/>
+        <w:tblLook w:val="04A0" w:firstRow="1" w:lastRow="0" w:firstColumn="1" w:lastColumn="0" w:noHBand="0" w:noVBand="1"/>
+      </w:tblPr>
+      <w:tblGrid>
+        <w:gridCol w:w="7027"/>
+        <w:gridCol w:w="2333"/>
+      </w:tblGrid>
+      <w:tr>
+        <w:trPr>
+          <w:cnfStyle w:val="100000000000" w:firstRow="1" w:lastRow="0" w:firstColumn="0" w:lastColumn="0" w:oddVBand="0" w:evenVBand="0" w:oddHBand="0" w:evenHBand="0" w:firstRowFirstColumn="0" w:firstRowLastColumn="0" w:lastRowFirstColumn="0" w:lastRowLastColumn="0"/>
+        </w:trPr>
+        <w:tc>
+          <w:tcPr>
+            <w:tcW w:w="7593" w:type="dxa"/>
+          </w:tcPr>
+          <w:p>
+            <w:pPr>
+              <w:jc w:val="center"/>
+            </w:pPr>
+            <w:r>
+              <w:t>Finding</w:t>
+            </w:r>
+          </w:p>
+        </w:tc>
+        <w:tc>
+          <w:tcPr>
+            <w:tcW w:w="1767" w:type="dxa"/>
+          </w:tcPr>
+          <w:p>
+            <w:pPr>
+              <w:jc w:val="center"/>
+            </w:pPr>
+            <w:r>
+              <w:t>Severity</w:t>
+            </w:r>
+          </w:p>
+        </w:tc>
+      </w:tr>
+      <w:tr>
+        <w:tc>
+          <w:tcPr>
+            <w:tcW w:w="9360" w:type="dxa"/>
+            <w:gridSpan w:val="2"/>
+          </w:tcPr>
+          <w:p>
+            <w:r>
+              <w:t xml:space="preserve">{%tr for finding in </w:t>
+            </w:r>
+            <w:proofErr w:type="spellStart"/>
+            <w:r>
+              <w:t>findings</w:t>
+            </w:r>
+            <w:r>
+              <w:t>|filter_</w:t>
+            </w:r>
+            <w:proofErr w:type="gramStart"/>
+            <w:r>
+              <w:t>severity</w:t>
+            </w:r>
+            <w:proofErr w:type="spellEnd"/>
+            <w:r>
+              <w:t>(</w:t>
+            </w:r>
+            <w:proofErr w:type="gramEnd"/>
+            <w:r>
+              <w:t>[</w:t>
+            </w:r>
+            <w:r>
+              <w:t>“Critical</w:t>
+            </w:r>
+            <w:r>
+              <w:t>”</w:t>
+            </w:r>
+            <w:r>
+              <w:t>,</w:t>
+            </w:r>
+            <w:r>
+              <w:t xml:space="preserve"> “</w:t>
+            </w:r>
+            <w:r>
+              <w:t>High”</w:t>
+            </w:r>
+            <w:r>
+              <w:t>]</w:t>
+            </w:r>
+            <w:r>
+              <w:t>)</w:t>
+            </w:r>
+            <w:r>
+              <w:t xml:space="preserve"> %}</w:t>
+            </w:r>
+          </w:p>
+        </w:tc>
+      </w:tr>
+      <w:tr>
+        <w:tc>
+          <w:tcPr>
+            <w:tcW w:w="7593" w:type="dxa"/>
+          </w:tcPr>
+          <w:p>
+            <w:pPr>
+              <w:jc w:val="center"/>
+            </w:pPr>
+            <w:proofErr w:type="gramStart"/>
+            <w:r>
+              <w:t xml:space="preserve">{{ </w:t>
+            </w:r>
+            <w:proofErr w:type="spellStart"/>
+            <w:r>
+              <w:t>finding</w:t>
+            </w:r>
+            <w:proofErr w:type="gramEnd"/>
+            <w:r>
+              <w:t>.title</w:t>
+            </w:r>
+            <w:proofErr w:type="spellEnd"/>
+            <w:r>
+              <w:t xml:space="preserve"> }}</w:t>
+            </w:r>
+          </w:p>
+        </w:tc>
+        <w:tc>
+          <w:tcPr>
+            <w:tcW w:w="1767" w:type="dxa"/>
+          </w:tcPr>
+          <w:p>
+            <w:pPr>
+              <w:jc w:val="center"/>
+            </w:pPr>
+            <w:r>
+              <w:t xml:space="preserve">{% </w:t>
+            </w:r>
+            <w:proofErr w:type="spellStart"/>
+            <w:r>
+              <w:t>cellbg</w:t>
+            </w:r>
+            <w:proofErr w:type="spellEnd"/>
+            <w:r>
+              <w:t xml:space="preserve"> </w:t>
+            </w:r>
+            <w:proofErr w:type="spellStart"/>
+            <w:proofErr w:type="gramStart"/>
+            <w:r>
+              <w:t>finding.severity</w:t>
+            </w:r>
+            <w:proofErr w:type="gramEnd"/>
+            <w:r>
+              <w:t>_color</w:t>
+            </w:r>
+            <w:proofErr w:type="spellEnd"/>
+            <w:r>
+              <w:t xml:space="preserve"> </w:t>
+            </w:r>
+            <w:r>
+              <w:t xml:space="preserve">%}{{ </w:t>
+            </w:r>
+            <w:proofErr w:type="spellStart"/>
+            <w:r>
+              <w:t>finding.severity</w:t>
+            </w:r>
+            <w:proofErr w:type="spellEnd"/>
+            <w:r>
+              <w:t xml:space="preserve"> }}</w:t>
+            </w:r>
+          </w:p>
+        </w:tc>
+      </w:tr>
+      <w:tr>
+        <w:tc>
+          <w:tcPr>
+            <w:tcW w:w="9360" w:type="dxa"/>
+            <w:gridSpan w:val="2"/>
+          </w:tcPr>
+          <w:p>
+            <w:r>
+              <w:t xml:space="preserve">{%tr </w:t>
+            </w:r>
+            <w:proofErr w:type="spellStart"/>
+            <w:r>
+              <w:t>endfor</w:t>
+            </w:r>
+            <w:proofErr w:type="spellEnd"/>
+            <w:r>
+              <w:t xml:space="preserve"> %}</w:t>
+            </w:r>
+          </w:p>
+        </w:tc>
+      </w:tr>
+    </w:tbl>
+    <w:p>
+      <w:pPr>
+        <w:spacing w:after="120" w:line="240" w:lineRule="auto"/>
+        <w:jc w:val="left"/>
+      </w:pPr>
+      <w:r>
+        <w:t xml:space="preserve">Here is that table again with the </w:t>
+      </w:r>
+      <w:proofErr w:type="spellStart"/>
+      <w:r>
+        <w:rPr>
+          <w:rStyle w:val="CodeInline"/>
+        </w:rPr>
+        <w:t>filter_type</w:t>
+      </w:r>
+      <w:proofErr w:type="spellEnd"/>
+      <w:r>
+        <w:t xml:space="preserve"> filter:</w:t>
+      </w:r>
+    </w:p>
+    <w:tbl>
+      <w:tblPr>
+        <w:tblStyle w:val="GhostwriterTable"/>
+        <w:tblW w:w="9360" w:type="dxa"/>
+        <w:tblLook w:val="04A0" w:firstRow="1" w:lastRow="0" w:firstColumn="1" w:lastColumn="0" w:noHBand="0" w:noVBand="1"/>
+      </w:tblPr>
+      <w:tblGrid>
+        <w:gridCol w:w="7027"/>
+        <w:gridCol w:w="2333"/>
+      </w:tblGrid>
+      <w:tr>
+        <w:trPr>
+          <w:cnfStyle w:val="100000000000" w:firstRow="1" w:lastRow="0" w:firstColumn="0" w:lastColumn="0" w:oddVBand="0" w:evenVBand="0" w:oddHBand="0" w:evenHBand="0" w:firstRowFirstColumn="0" w:firstRowLastColumn="0" w:lastRowFirstColumn="0" w:lastRowLastColumn="0"/>
+        </w:trPr>
+        <w:tc>
+          <w:tcPr>
+            <w:tcW w:w="7593" w:type="dxa"/>
+          </w:tcPr>
+          <w:p>
+            <w:pPr>
+              <w:jc w:val="center"/>
+            </w:pPr>
+            <w:r>
+              <w:t>Finding</w:t>
+            </w:r>
+          </w:p>
+        </w:tc>
+        <w:tc>
+          <w:tcPr>
+            <w:tcW w:w="1767" w:type="dxa"/>
+          </w:tcPr>
+          <w:p>
+            <w:pPr>
+              <w:jc w:val="center"/>
+            </w:pPr>
+            <w:r>
+              <w:t>Severity</w:t>
+            </w:r>
+          </w:p>
+        </w:tc>
+      </w:tr>
+      <w:tr>
+        <w:tc>
+          <w:tcPr>
+            <w:tcW w:w="9360" w:type="dxa"/>
+            <w:gridSpan w:val="2"/>
+          </w:tcPr>
+          <w:p>
+            <w:r>
+              <w:t xml:space="preserve">{%tr for finding in </w:t>
+            </w:r>
+            <w:proofErr w:type="spellStart"/>
+            <w:r>
+              <w:t>findings|filter_</w:t>
+            </w:r>
+            <w:proofErr w:type="gramStart"/>
+            <w:r>
+              <w:t>type</w:t>
+            </w:r>
+            <w:proofErr w:type="spellEnd"/>
+            <w:r>
+              <w:t>(</w:t>
+            </w:r>
+            <w:proofErr w:type="gramEnd"/>
+            <w:r>
+              <w:t>[“Network”, “Web”]) %}</w:t>
+            </w:r>
+          </w:p>
+        </w:tc>
+      </w:tr>
+      <w:tr>
+        <w:tc>
+          <w:tcPr>
+            <w:tcW w:w="7593" w:type="dxa"/>
+          </w:tcPr>
+          <w:p>
+            <w:pPr>
+              <w:jc w:val="center"/>
+            </w:pPr>
+            <w:proofErr w:type="gramStart"/>
+            <w:r>
+              <w:t xml:space="preserve">{{ </w:t>
+            </w:r>
+            <w:proofErr w:type="spellStart"/>
+            <w:r>
+              <w:t>finding</w:t>
+            </w:r>
+            <w:proofErr w:type="gramEnd"/>
+            <w:r>
+              <w:t>.title</w:t>
+            </w:r>
+            <w:proofErr w:type="spellEnd"/>
+            <w:r>
+              <w:t xml:space="preserve"> }}</w:t>
+            </w:r>
+          </w:p>
+        </w:tc>
+        <w:tc>
+          <w:tcPr>
+            <w:tcW w:w="1767" w:type="dxa"/>
+          </w:tcPr>
+          <w:p>
+            <w:pPr>
+              <w:jc w:val="center"/>
+            </w:pPr>
+            <w:r>
+              <w:t xml:space="preserve">{% </w:t>
+            </w:r>
+            <w:proofErr w:type="spellStart"/>
+            <w:r>
+              <w:t>cellbg</w:t>
+            </w:r>
+            <w:proofErr w:type="spellEnd"/>
+            <w:r>
+              <w:t xml:space="preserve"> </w:t>
+            </w:r>
+            <w:proofErr w:type="spellStart"/>
+            <w:proofErr w:type="gramStart"/>
+            <w:r>
+              <w:t>finding.severity</w:t>
+            </w:r>
+            <w:proofErr w:type="gramEnd"/>
+            <w:r>
+              <w:t>_color</w:t>
+            </w:r>
+            <w:proofErr w:type="spellEnd"/>
+            <w:r>
+              <w:t xml:space="preserve"> </w:t>
+            </w:r>
+            <w:r>
+              <w:t xml:space="preserve">%}{{ </w:t>
+            </w:r>
+            <w:proofErr w:type="spellStart"/>
+            <w:r>
+              <w:t>finding.severity</w:t>
+            </w:r>
+            <w:proofErr w:type="spellEnd"/>
+            <w:r>
+              <w:t xml:space="preserve"> }}</w:t>
+            </w:r>
+          </w:p>
+        </w:tc>
+      </w:tr>
+      <w:tr>
+        <w:tc>
+          <w:tcPr>
+            <w:tcW w:w="9360" w:type="dxa"/>
+            <w:gridSpan w:val="2"/>
+          </w:tcPr>
+          <w:p>
+            <w:r>
+              <w:t xml:space="preserve">{%tr </w:t>
+            </w:r>
+            <w:proofErr w:type="spellStart"/>
+            <w:r>
+              <w:t>endfor</w:t>
+            </w:r>
+            <w:proofErr w:type="spellEnd"/>
+            <w:r>
+              <w:t xml:space="preserve"> %}</w:t>
+            </w:r>
+          </w:p>
+        </w:tc>
+      </w:tr>
+    </w:tbl>
+    <w:p>
+      <w:pPr>
+        <w:spacing w:line="240" w:lineRule="auto"/>
+        <w:jc w:val="left"/>
+      </w:pPr>
+      <w:r>
+        <w:t xml:space="preserve">Findings–and some other objects–include special versions of their content called </w:t>
+      </w:r>
+      <w:proofErr w:type="spellStart"/>
+      <w:r>
+        <w:rPr>
+          <w:i/>
+          <w:iCs/>
+        </w:rPr>
+        <w:t>RichText</w:t>
+      </w:r>
+      <w:proofErr w:type="spellEnd"/>
+      <w:r>
+        <w:t xml:space="preserve"> objects. These objects have the same name as the normal object with “_rt” at the end. For example, a finding has a </w:t>
+      </w:r>
+      <w:r>
+        <w:rPr>
+          <w:i/>
+          <w:iCs/>
+        </w:rPr>
+        <w:t>Description</w:t>
+      </w:r>
+      <w:r>
+        <w:t xml:space="preserve"> field that you access with </w:t>
+      </w:r>
+      <w:proofErr w:type="spellStart"/>
+      <w:proofErr w:type="gramStart"/>
+      <w:r>
+        <w:rPr>
+          <w:rStyle w:val="CodeInline"/>
+        </w:rPr>
+        <w:t>finding.description</w:t>
+      </w:r>
+      <w:proofErr w:type="spellEnd"/>
+      <w:proofErr w:type="gramEnd"/>
+      <w:r>
+        <w:t xml:space="preserve">. There is also a </w:t>
+      </w:r>
+      <w:proofErr w:type="spellStart"/>
+      <w:proofErr w:type="gramStart"/>
+      <w:r>
+        <w:rPr>
+          <w:rStyle w:val="CodeInline"/>
+        </w:rPr>
+        <w:t>finding.description</w:t>
+      </w:r>
+      <w:proofErr w:type="gramEnd"/>
+      <w:r>
+        <w:rPr>
+          <w:rStyle w:val="CodeInline"/>
+        </w:rPr>
+        <w:t>_rt</w:t>
+      </w:r>
+      <w:proofErr w:type="spellEnd"/>
+      <w:r>
+        <w:t xml:space="preserve"> </w:t>
+      </w:r>
+      <w:r>
+        <w:t xml:space="preserve">version </w:t>
+      </w:r>
+      <w:r>
+        <w:t xml:space="preserve">that </w:t>
+      </w:r>
+      <w:r>
+        <w:t>drops into a Word document fully formatted and styled.</w:t>
+      </w:r>
+    </w:p>
+    <w:p>
+      <w:pPr>
+        <w:spacing w:line="240" w:lineRule="auto"/>
+        <w:jc w:val="left"/>
+      </w:pPr>
+      <w:r>
+        <w:t xml:space="preserve">Check the wiki for </w:t>
+      </w:r>
+      <w:r>
+        <w:t>more and</w:t>
+      </w:r>
+      <w:r>
+        <w:t xml:space="preserve"> look at the following section.</w:t>
+      </w:r>
+      <w:r>
+        <w:br w:type="page"/>
+      </w:r>
+    </w:p>
+    <w:p>
+      <w:r>
+        <w:lastRenderedPageBreak/>
+        <w:t>{% for finding in findings %}</w:t>
+      </w:r>
+    </w:p>
+    <w:p>
+      <w:pPr>
+        <w:pStyle w:val="Heading3-Finding"/>
+      </w:pPr>
+      <w:proofErr w:type="gramStart"/>
+      <w:r>
+        <w:t xml:space="preserve">{{ </w:t>
+      </w:r>
+      <w:proofErr w:type="spellStart"/>
+      <w:r>
+        <w:t>finding</w:t>
+      </w:r>
+      <w:proofErr w:type="gramEnd"/>
+      <w:r>
+        <w:t>.title</w:t>
+      </w:r>
+      <w:proofErr w:type="spellEnd"/>
+      <w:r>
+        <w:t xml:space="preserve"> }}</w:t>
+      </w:r>
+    </w:p>
+    <w:p>
+      <w:pPr>
+        <w:rPr>
+          <w:b/>
+          <w:bCs/>
+        </w:rPr>
+      </w:pPr>
+      <w:r>
+        <w:rPr>
+          <w:b/>
+          <w:bCs/>
+        </w:rPr>
+        <w:t xml:space="preserve">Severity – </w:t>
+      </w:r>
+      <w:proofErr w:type="gramStart"/>
+      <w:r>
+        <w:rPr>
+          <w:b/>
+          <w:bCs/>
+        </w:rPr>
+        <w:t xml:space="preserve">{{ </w:t>
+      </w:r>
+      <w:proofErr w:type="spellStart"/>
+      <w:r>
+        <w:rPr>
+          <w:b/>
+          <w:bCs/>
+        </w:rPr>
+        <w:t>finding</w:t>
+      </w:r>
+      <w:proofErr w:type="gramEnd"/>
+      <w:r>
+        <w:rPr>
+          <w:b/>
+          <w:bCs/>
+        </w:rPr>
+        <w:t>.severity</w:t>
+      </w:r>
+      <w:r>
+        <w:rPr>
+          <w:b/>
+          <w:bCs/>
+        </w:rPr>
+        <w:t>_rt</w:t>
+      </w:r>
+      <w:proofErr w:type="spellEnd"/>
+      <w:r>
+        <w:rPr>
+          <w:b/>
+          <w:bCs/>
+        </w:rPr>
+        <w:t xml:space="preserve"> }}</w:t>
+      </w:r>
+    </w:p>
+    <w:p>
+      <w:pPr>
+        <w:pStyle w:val="Heading4"/>
+      </w:pPr>
+      <w:r>
+        <w:t>Affected Entities</w:t>
+      </w:r>
+    </w:p>
+    <w:p>
+      <w:r>
+        <w:t>{{</w:t>
+      </w:r>
+      <w:r>
+        <w:t>p</w:t>
+      </w:r>
+      <w:r>
+        <w:t xml:space="preserve"> </w:t>
+      </w:r>
+      <w:proofErr w:type="spellStart"/>
+      <w:proofErr w:type="gramStart"/>
+      <w:r>
+        <w:t>finding.affected</w:t>
+      </w:r>
+      <w:proofErr w:type="gramEnd"/>
+      <w:r>
+        <w:t>_entities_rt</w:t>
+      </w:r>
+      <w:proofErr w:type="spellEnd"/>
+      <w:r>
+        <w:t xml:space="preserve"> }}</w:t>
+      </w:r>
+    </w:p>
+    <w:p>
+      <w:pPr>
+        <w:pStyle w:val="Heading4"/>
+      </w:pPr>
+      <w:r>
+        <w:t>Description</w:t>
+      </w:r>
+    </w:p>
+    <w:p>
+      <w:r>
+        <w:t>{{</w:t>
+      </w:r>
+      <w:r>
+        <w:t>p</w:t>
+      </w:r>
+      <w:r>
+        <w:t xml:space="preserve"> </w:t>
+      </w:r>
+      <w:proofErr w:type="spellStart"/>
+      <w:proofErr w:type="gramStart"/>
+      <w:r>
+        <w:t>finding.description</w:t>
+      </w:r>
+      <w:proofErr w:type="gramEnd"/>
+      <w:r>
+        <w:t>_rt</w:t>
+      </w:r>
+      <w:proofErr w:type="spellEnd"/>
+      <w:r>
+        <w:t xml:space="preserve"> }}</w:t>
+      </w:r>
+    </w:p>
+    <w:p>
+      <w:pPr>
+        <w:pStyle w:val="Heading4"/>
+      </w:pPr>
+      <w:r>
+        <w:t>Impact</w:t>
+      </w:r>
+    </w:p>
+    <w:p>
+      <w:r>
+        <w:t>{{</w:t>
+      </w:r>
+      <w:r>
+        <w:t>p</w:t>
+      </w:r>
+      <w:r>
+        <w:t xml:space="preserve"> </w:t>
+      </w:r>
+      <w:proofErr w:type="spellStart"/>
+      <w:proofErr w:type="gramStart"/>
+      <w:r>
+        <w:t>finding.impact</w:t>
+      </w:r>
+      <w:proofErr w:type="gramEnd"/>
+      <w:r>
+        <w:t>_rt</w:t>
+      </w:r>
+      <w:proofErr w:type="spellEnd"/>
+      <w:r>
+        <w:t xml:space="preserve"> }}</w:t>
+      </w:r>
+    </w:p>
+    <w:p>
+      <w:pPr>
+        <w:pStyle w:val="Heading4"/>
+      </w:pPr>
+      <w:r>
+        <w:t>Mitigation</w:t>
+      </w:r>
+    </w:p>
+    <w:p>
+      <w:r>
+        <w:t>{{</w:t>
+      </w:r>
+      <w:r>
+        <w:t>p</w:t>
+      </w:r>
+      <w:r>
+        <w:t xml:space="preserve"> </w:t>
+      </w:r>
+      <w:proofErr w:type="spellStart"/>
+      <w:proofErr w:type="gramStart"/>
+      <w:r>
+        <w:t>finding.recommendation</w:t>
+      </w:r>
+      <w:proofErr w:type="gramEnd"/>
+      <w:r>
+        <w:t>_rt</w:t>
+      </w:r>
+      <w:proofErr w:type="spellEnd"/>
+      <w:r>
+        <w:t xml:space="preserve"> }}</w:t>
+      </w:r>
+    </w:p>
+    <w:p>
+      <w:pPr>
+        <w:pStyle w:val="Heading4"/>
+      </w:pPr>
+      <w:r>
+        <w:t>Replication Steps</w:t>
+      </w:r>
+    </w:p>
+    <w:p>
+      <w:r>
+        <w:t>{{</w:t>
+      </w:r>
+      <w:r>
+        <w:t>p</w:t>
+      </w:r>
+      <w:r>
+        <w:t xml:space="preserve"> </w:t>
+      </w:r>
+      <w:proofErr w:type="spellStart"/>
+      <w:proofErr w:type="gramStart"/>
+      <w:r>
+        <w:t>finding.replication</w:t>
+      </w:r>
+      <w:proofErr w:type="gramEnd"/>
+      <w:r>
+        <w:t>_steps_rt</w:t>
+      </w:r>
+      <w:proofErr w:type="spellEnd"/>
+      <w:r>
+        <w:t xml:space="preserve"> }}</w:t>
+      </w:r>
+    </w:p>
+    <w:p>
+      <w:pPr>
+        <w:pStyle w:val="Heading4"/>
+      </w:pPr>
+      <w:r>
+        <w:t>References</w:t>
+      </w:r>
+    </w:p>
+    <w:p>
+      <w:r>
+        <w:t>{{</w:t>
+      </w:r>
+      <w:r>
+        <w:t>p</w:t>
+      </w:r>
+      <w:r>
+        <w:t xml:space="preserve"> </w:t>
+      </w:r>
+      <w:proofErr w:type="spellStart"/>
+      <w:proofErr w:type="gramStart"/>
+      <w:r>
+        <w:t>finding.references</w:t>
+      </w:r>
+      <w:proofErr w:type="gramEnd"/>
+      <w:r>
+        <w:t>_rt</w:t>
+      </w:r>
+      <w:proofErr w:type="spellEnd"/>
+      <w:r>
+        <w:t xml:space="preserve"> }}</w:t>
+      </w:r>
+    </w:p>
+    <w:p>
+      <w:r>
+        <w:br w:type="page"/>
+      </w:r>
+    </w:p>
+    <w:p>
+      <w:r>
+        <w:lastRenderedPageBreak/>
+        <w:t xml:space="preserve">{% </w:t>
+      </w:r>
+      <w:proofErr w:type="spellStart"/>
+      <w:r>
+        <w:t>endfor</w:t>
+      </w:r>
+      <w:proofErr w:type="spellEnd"/>
+      <w:r>
+        <w:t xml:space="preserve"> %}</w:t>
+      </w:r>
+    </w:p>
+    <w:p>
+      <w:pPr>
         <w:spacing w:before="0" w:line="240" w:lineRule="auto"/>
         <w:jc w:val="left"/>
       </w:pPr>
-      <w:r>
-        <w:br w:type="page"/>
-      </w:r>
-    </w:p>
-    <w:p>
-      <w:r>
-        <w:lastRenderedPageBreak/>
-        <w:t>{% for finding in findings %</w:t>
-      </w:r>
-      <w:r>
-        <w:t>}</w:t>
-      </w:r>
-    </w:p>
-    <w:p>
-      <w:pPr>
-        <w:pStyle w:val="Heading3-Finding"/>
-      </w:pPr>
-      <w:r>
-        <w:t xml:space="preserve">{{ </w:t>
-      </w:r>
-      <w:proofErr w:type="spellStart"/>
-      <w:r>
-        <w:t>finding.title</w:t>
-      </w:r>
-      <w:proofErr w:type="spellEnd"/>
-      <w:r>
-        <w:t xml:space="preserve"> }}</w:t>
-      </w:r>
-    </w:p>
-    <w:p>
-      <w:pPr>
-        <w:pStyle w:val="Heading4"/>
-      </w:pPr>
-      <w:r>
-        <w:t>Severity – {{</w:t>
-      </w:r>
-      <w:r>
-        <w:t>r</w:t>
-      </w:r>
-      <w:r>
-        <w:t xml:space="preserve"> </w:t>
-      </w:r>
-      <w:proofErr w:type="spellStart"/>
-      <w:r>
-        <w:t>finding.severity</w:t>
-      </w:r>
-      <w:r>
-        <w:t>_rt</w:t>
-      </w:r>
-      <w:proofErr w:type="spellEnd"/>
-      <w:r>
-        <w:t xml:space="preserve"> }}</w:t>
-      </w:r>
-    </w:p>
-    <w:p>
-      <w:pPr>
-        <w:pStyle w:val="Heading4"/>
-      </w:pPr>
-      <w:r>
-        <w:t>Affected Entities</w:t>
-      </w:r>
-    </w:p>
-    <w:p>
-      <w:r>
-        <w:t>{</w:t>
-      </w:r>
-      <w:r>
-        <w:t>{</w:t>
-      </w:r>
-      <w:r>
-        <w:t>p</w:t>
-      </w:r>
-      <w:r>
-        <w:t xml:space="preserve"> </w:t>
-      </w:r>
-      <w:proofErr w:type="spellStart"/>
-      <w:r>
-        <w:t>finding.affected_entities</w:t>
-      </w:r>
-      <w:r>
-        <w:t>_rt</w:t>
-      </w:r>
-      <w:proofErr w:type="spellEnd"/>
-      <w:r>
-        <w:t xml:space="preserve"> </w:t>
-      </w:r>
-      <w:r>
-        <w:t>}}</w:t>
-      </w:r>
-    </w:p>
-    <w:p>
-      <w:pPr>
-        <w:pStyle w:val="Heading4"/>
-      </w:pPr>
-      <w:r>
-        <w:t>Description</w:t>
-      </w:r>
-    </w:p>
-    <w:p>
-      <w:r>
-        <w:t>{{</w:t>
-      </w:r>
-      <w:r>
-        <w:t>p</w:t>
-      </w:r>
-      <w:r>
-        <w:t xml:space="preserve"> </w:t>
-      </w:r>
-      <w:proofErr w:type="spellStart"/>
-      <w:r>
-        <w:t>finding.description</w:t>
-      </w:r>
-      <w:r>
-        <w:t>_rt</w:t>
-      </w:r>
-      <w:proofErr w:type="spellEnd"/>
-      <w:r>
-        <w:t xml:space="preserve"> }}</w:t>
-      </w:r>
-    </w:p>
-    <w:p>
-      <w:pPr>
-        <w:pStyle w:val="Heading4"/>
-      </w:pPr>
-      <w:r>
-        <w:t>Impact</w:t>
-      </w:r>
-    </w:p>
-    <w:p>
-      <w:r>
-        <w:t>{</w:t>
-      </w:r>
-      <w:r>
-        <w:t>{</w:t>
-      </w:r>
-      <w:r>
-        <w:t>p</w:t>
-      </w:r>
-      <w:r>
-        <w:t xml:space="preserve"> </w:t>
-      </w:r>
-      <w:proofErr w:type="spellStart"/>
-      <w:r>
-        <w:t>finding.impact_rt</w:t>
-      </w:r>
-      <w:proofErr w:type="spellEnd"/>
-      <w:r>
-        <w:t xml:space="preserve"> </w:t>
-      </w:r>
-      <w:r>
-        <w:t>}}</w:t>
-      </w:r>
-    </w:p>
-    <w:p>
-      <w:pPr>
-        <w:pStyle w:val="Heading4"/>
-      </w:pPr>
-      <w:r>
-        <w:t>Mitigation</w:t>
-      </w:r>
-    </w:p>
-    <w:p>
-      <w:r>
-        <w:t>{{</w:t>
-      </w:r>
-      <w:r>
-        <w:t>p</w:t>
-      </w:r>
-      <w:r>
-        <w:t xml:space="preserve"> </w:t>
-      </w:r>
-      <w:proofErr w:type="spellStart"/>
-      <w:r>
-        <w:t>finding.recommendation_rt</w:t>
-      </w:r>
-      <w:proofErr w:type="spellEnd"/>
-      <w:r>
-        <w:t xml:space="preserve"> }}</w:t>
-      </w:r>
-    </w:p>
-    <w:p>
-      <w:pPr>
-        <w:pStyle w:val="Heading4"/>
-      </w:pPr>
-      <w:r>
-        <w:t>Replication Steps</w:t>
-      </w:r>
-    </w:p>
-    <w:p>
-      <w:r>
-        <w:t>{{</w:t>
-      </w:r>
-      <w:r>
-        <w:t>p</w:t>
-      </w:r>
-      <w:r>
-        <w:t xml:space="preserve"> </w:t>
-      </w:r>
-      <w:proofErr w:type="spellStart"/>
-      <w:r>
-        <w:t>finding.replication_steps_rt</w:t>
-      </w:r>
-      <w:proofErr w:type="spellEnd"/>
-      <w:r>
-        <w:t xml:space="preserve"> }}</w:t>
-      </w:r>
-    </w:p>
-    <w:p>
-      <w:pPr>
-        <w:pStyle w:val="Heading4"/>
-      </w:pPr>
-      <w:r>
-        <w:t>References</w:t>
-      </w:r>
-    </w:p>
-    <w:p>
-      <w:r>
-        <w:t>{{</w:t>
-      </w:r>
-      <w:r>
-        <w:t>p</w:t>
-      </w:r>
-      <w:r>
-        <w:t xml:space="preserve"> </w:t>
-      </w:r>
-      <w:proofErr w:type="spellStart"/>
-      <w:r>
-        <w:t>finding.references_rt</w:t>
-      </w:r>
-      <w:proofErr w:type="spellEnd"/>
-      <w:r>
-        <w:t xml:space="preserve"> }}</w:t>
-      </w:r>
-    </w:p>
-    <w:p>
-      <w:r>
-        <w:br w:type="page"/>
-      </w:r>
-    </w:p>
-    <w:p>
-      <w:r>
-        <w:lastRenderedPageBreak/>
-        <w:t xml:space="preserve">{% </w:t>
-      </w:r>
-      <w:proofErr w:type="spellStart"/>
-      <w:r>
-        <w:t>endfor</w:t>
-      </w:r>
-      <w:proofErr w:type="spellEnd"/>
-      <w:r>
-        <w:t xml:space="preserve"> %}</w:t>
-      </w:r>
-    </w:p>
-    <w:p>
-      <w:pPr>
-        <w:spacing w:before="0" w:line="240" w:lineRule="auto"/>
-        <w:jc w:val="left"/>
-      </w:pPr>
-    </w:p>
-    <w:p>
-      <w:pPr>
-        <w:spacing w:before="0" w:line="240" w:lineRule="auto"/>
-        <w:jc w:val="left"/>
-      </w:pPr>
     </w:p>
     <w:sectPr>
-      <w:headerReference w:type="even" r:id="rId10"/>
-      <w:headerReference w:type="default" r:id="rId11"/>
-      <w:footerReference w:type="even" r:id="rId12"/>
-      <w:footerReference w:type="default" r:id="rId13"/>
+      <w:headerReference w:type="even" r:id="rId8"/>
+      <w:headerReference w:type="default" r:id="rId9"/>
+      <w:footerReference w:type="even" r:id="rId10"/>
+      <w:footerReference w:type="default" r:id="rId11"/>
+      <w:headerReference w:type="first" r:id="rId12"/>
       <w:pgSz w:w="12240" w:h="15840"/>
       <w:pgMar w:top="1440" w:right="1440" w:bottom="1440" w:left="1440" w:header="576" w:footer="288" w:gutter="0"/>
-      <w:pgNumType w:start="0"/>
       <w:cols w:space="720"/>
-      <w:titlePg/>
       <w:docGrid w:linePitch="360"/>
     </w:sectPr>
   </w:body>
@@ -1369,7 +2859,7 @@
 </file>
 
 <file path=word/endnotes.xml><?xml version="1.0" encoding="utf-8"?>
-<w:endnotes xmlns:wpc="http://schemas.microsoft.com/office/word/2010/wordprocessingCanvas" xmlns:cx="http://schemas.microsoft.com/office/drawing/2014/chartex" xmlns:cx1="http://schemas.microsoft.com/office/drawing/2015/9/8/chartex" xmlns:cx2="http://schemas.microsoft.com/office/drawing/2015/10/21/chartex" xmlns:cx3="http://schemas.microsoft.com/office/drawing/2016/5/9/chartex" xmlns:cx4="http://schemas.microsoft.com/office/drawing/2016/5/10/chartex" xmlns:cx5="http://schemas.microsoft.com/office/drawing/2016/5/11/chartex" xmlns:cx6="http://schemas.microsoft.com/office/drawing/2016/5/12/chartex" xmlns:cx7="http://schemas.microsoft.com/office/drawing/2016/5/13/chartex" xmlns:cx8="http://schemas.microsoft.com/office/drawing/2016/5/14/chartex" xmlns:mc="http://schemas.openxmlformats.org/markup-compatibility/2006" xmlns:aink="http://schemas.microsoft.com/office/drawing/2016/ink" xmlns:am3d="http://schemas.microsoft.com/office/drawing/2017/model3d" xmlns:o="urn:schemas-microsoft-com:office:office" xmlns:r="http://schemas.openxmlformats.org/officeDocument/2006/relationships" xmlns:m="http://schemas.openxmlformats.org/officeDocument/2006/math" xmlns:v="urn:schemas-microsoft-com:vml" xmlns:wp14="http://schemas.microsoft.com/office/word/2010/wordprocessingDrawing" xmlns:wp="http://schemas.openxmlformats.org/drawingml/2006/wordprocessingDrawing" xmlns:w10="urn:schemas-microsoft-com:office:word" xmlns:w="http://schemas.openxmlformats.org/wordprocessingml/2006/main" xmlns:w14="http://schemas.microsoft.com/office/word/2010/wordml" xmlns:w15="http://schemas.microsoft.com/office/word/2012/wordml" xmlns:w16cex="http://schemas.microsoft.com/office/word/2018/wordml/cex" xmlns:w16cid="http://schemas.microsoft.com/office/word/2016/wordml/cid" xmlns:w16="http://schemas.microsoft.com/office/word/2018/wordml" xmlns:w16se="http://schemas.microsoft.com/office/word/2015/wordml/symex" xmlns:wpg="http://schemas.microsoft.com/office/word/2010/wordprocessingGroup" xmlns:wpi="http://schemas.microsoft.com/office/word/2010/wordprocessingInk" xmlns:wne="http://schemas.microsoft.com/office/word/2006/wordml" xmlns:wps="http://schemas.microsoft.com/office/word/2010/wordprocessingShape" mc:Ignorable="w14 w15 w16se w16cid w16 w16cex wp14">
+<w:endnotes xmlns:wpc="http://schemas.microsoft.com/office/word/2010/wordprocessingCanvas" xmlns:cx="http://schemas.microsoft.com/office/drawing/2014/chartex" xmlns:cx1="http://schemas.microsoft.com/office/drawing/2015/9/8/chartex" xmlns:cx2="http://schemas.microsoft.com/office/drawing/2015/10/21/chartex" xmlns:cx3="http://schemas.microsoft.com/office/drawing/2016/5/9/chartex" xmlns:cx4="http://schemas.microsoft.com/office/drawing/2016/5/10/chartex" xmlns:cx5="http://schemas.microsoft.com/office/drawing/2016/5/11/chartex" xmlns:cx6="http://schemas.microsoft.com/office/drawing/2016/5/12/chartex" xmlns:cx7="http://schemas.microsoft.com/office/drawing/2016/5/13/chartex" xmlns:cx8="http://schemas.microsoft.com/office/drawing/2016/5/14/chartex" xmlns:mc="http://schemas.openxmlformats.org/markup-compatibility/2006" xmlns:aink="http://schemas.microsoft.com/office/drawing/2016/ink" xmlns:am3d="http://schemas.microsoft.com/office/drawing/2017/model3d" xmlns:o="urn:schemas-microsoft-com:office:office" xmlns:r="http://schemas.openxmlformats.org/officeDocument/2006/relationships" xmlns:m="http://schemas.openxmlformats.org/officeDocument/2006/math" xmlns:v="urn:schemas-microsoft-com:vml" xmlns:wp14="http://schemas.microsoft.com/office/word/2010/wordprocessingDrawing" xmlns:wp="http://schemas.openxmlformats.org/drawingml/2006/wordprocessingDrawing" xmlns:w10="urn:schemas-microsoft-com:office:word" xmlns:w="http://schemas.openxmlformats.org/wordprocessingml/2006/main" xmlns:w14="http://schemas.microsoft.com/office/word/2010/wordml" xmlns:w15="http://schemas.microsoft.com/office/word/2012/wordml" xmlns:w16cex="http://schemas.microsoft.com/office/word/2018/wordml/cex" xmlns:w16cid="http://schemas.microsoft.com/office/word/2016/wordml/cid" xmlns:w16="http://schemas.microsoft.com/office/word/2018/wordml" xmlns:w16sdtdh="http://schemas.microsoft.com/office/word/2020/wordml/sdtdatahash" xmlns:w16se="http://schemas.microsoft.com/office/word/2015/wordml/symex" xmlns:wpg="http://schemas.microsoft.com/office/word/2010/wordprocessingGroup" xmlns:wpi="http://schemas.microsoft.com/office/word/2010/wordprocessingInk" xmlns:wne="http://schemas.microsoft.com/office/word/2006/wordml" xmlns:wps="http://schemas.microsoft.com/office/word/2010/wordprocessingShape" mc:Ignorable="w14 w15 w16se w16cid w16 w16cex w16sdtdh wp14">
   <w:endnote w:type="separator" w:id="-1">
     <w:p>
       <w:r>
@@ -1392,7 +2882,7 @@
 </file>
 
 <file path=word/footer1.xml><?xml version="1.0" encoding="utf-8"?>
-<w:ftr xmlns:wpc="http://schemas.microsoft.com/office/word/2010/wordprocessingCanvas" xmlns:cx="http://schemas.microsoft.com/office/drawing/2014/chartex" xmlns:cx1="http://schemas.microsoft.com/office/drawing/2015/9/8/chartex" xmlns:cx2="http://schemas.microsoft.com/office/drawing/2015/10/21/chartex" xmlns:cx3="http://schemas.microsoft.com/office/drawing/2016/5/9/chartex" xmlns:cx4="http://schemas.microsoft.com/office/drawing/2016/5/10/chartex" xmlns:cx5="http://schemas.microsoft.com/office/drawing/2016/5/11/chartex" xmlns:cx6="http://schemas.microsoft.com/office/drawing/2016/5/12/chartex" xmlns:cx7="http://schemas.microsoft.com/office/drawing/2016/5/13/chartex" xmlns:cx8="http://schemas.microsoft.com/office/drawing/2016/5/14/chartex" xmlns:mc="http://schemas.openxmlformats.org/markup-compatibility/2006" xmlns:aink="http://schemas.microsoft.com/office/drawing/2016/ink" xmlns:am3d="http://schemas.microsoft.com/office/drawing/2017/model3d" xmlns:o="urn:schemas-microsoft-com:office:office" xmlns:r="http://schemas.openxmlformats.org/officeDocument/2006/relationships" xmlns:m="http://schemas.openxmlformats.org/officeDocument/2006/math" xmlns:v="urn:schemas-microsoft-com:vml" xmlns:wp14="http://schemas.microsoft.com/office/word/2010/wordprocessingDrawing" xmlns:wp="http://schemas.openxmlformats.org/drawingml/2006/wordprocessingDrawing" xmlns:w10="urn:schemas-microsoft-com:office:word" xmlns:w="http://schemas.openxmlformats.org/wordprocessingml/2006/main" xmlns:w14="http://schemas.microsoft.com/office/word/2010/wordml" xmlns:w15="http://schemas.microsoft.com/office/word/2012/wordml" xmlns:w16cex="http://schemas.microsoft.com/office/word/2018/wordml/cex" xmlns:w16cid="http://schemas.microsoft.com/office/word/2016/wordml/cid" xmlns:w16="http://schemas.microsoft.com/office/word/2018/wordml" xmlns:w16se="http://schemas.microsoft.com/office/word/2015/wordml/symex" xmlns:wpg="http://schemas.microsoft.com/office/word/2010/wordprocessingGroup" xmlns:wpi="http://schemas.microsoft.com/office/word/2010/wordprocessingInk" xmlns:wne="http://schemas.microsoft.com/office/word/2006/wordml" xmlns:wps="http://schemas.microsoft.com/office/word/2010/wordprocessingShape" mc:Ignorable="w14 w15 w16se w16cid w16 w16cex wp14">
+<w:ftr xmlns:wpc="http://schemas.microsoft.com/office/word/2010/wordprocessingCanvas" xmlns:cx="http://schemas.microsoft.com/office/drawing/2014/chartex" xmlns:cx1="http://schemas.microsoft.com/office/drawing/2015/9/8/chartex" xmlns:cx2="http://schemas.microsoft.com/office/drawing/2015/10/21/chartex" xmlns:cx3="http://schemas.microsoft.com/office/drawing/2016/5/9/chartex" xmlns:cx4="http://schemas.microsoft.com/office/drawing/2016/5/10/chartex" xmlns:cx5="http://schemas.microsoft.com/office/drawing/2016/5/11/chartex" xmlns:cx6="http://schemas.microsoft.com/office/drawing/2016/5/12/chartex" xmlns:cx7="http://schemas.microsoft.com/office/drawing/2016/5/13/chartex" xmlns:cx8="http://schemas.microsoft.com/office/drawing/2016/5/14/chartex" xmlns:mc="http://schemas.openxmlformats.org/markup-compatibility/2006" xmlns:aink="http://schemas.microsoft.com/office/drawing/2016/ink" xmlns:am3d="http://schemas.microsoft.com/office/drawing/2017/model3d" xmlns:o="urn:schemas-microsoft-com:office:office" xmlns:r="http://schemas.openxmlformats.org/officeDocument/2006/relationships" xmlns:m="http://schemas.openxmlformats.org/officeDocument/2006/math" xmlns:v="urn:schemas-microsoft-com:vml" xmlns:wp14="http://schemas.microsoft.com/office/word/2010/wordprocessingDrawing" xmlns:wp="http://schemas.openxmlformats.org/drawingml/2006/wordprocessingDrawing" xmlns:w10="urn:schemas-microsoft-com:office:word" xmlns:w="http://schemas.openxmlformats.org/wordprocessingml/2006/main" xmlns:w14="http://schemas.microsoft.com/office/word/2010/wordml" xmlns:w15="http://schemas.microsoft.com/office/word/2012/wordml" xmlns:w16cex="http://schemas.microsoft.com/office/word/2018/wordml/cex" xmlns:w16cid="http://schemas.microsoft.com/office/word/2016/wordml/cid" xmlns:w16="http://schemas.microsoft.com/office/word/2018/wordml" xmlns:w16sdtdh="http://schemas.microsoft.com/office/word/2020/wordml/sdtdatahash" xmlns:w16se="http://schemas.microsoft.com/office/word/2015/wordml/symex" xmlns:wpg="http://schemas.microsoft.com/office/word/2010/wordprocessingGroup" xmlns:wpi="http://schemas.microsoft.com/office/word/2010/wordprocessingInk" xmlns:wne="http://schemas.microsoft.com/office/word/2006/wordml" xmlns:wps="http://schemas.microsoft.com/office/word/2010/wordprocessingShape" mc:Ignorable="w14 w15 w16se w16cid w16 w16cex w16sdtdh wp14">
   <w:sdt>
     <w:sdtPr>
       <w:rPr>
@@ -1544,7 +3034,7 @@
 </file>
 
 <file path=word/footer2.xml><?xml version="1.0" encoding="utf-8"?>
-<w:ftr xmlns:wpc="http://schemas.microsoft.com/office/word/2010/wordprocessingCanvas" xmlns:cx="http://schemas.microsoft.com/office/drawing/2014/chartex" xmlns:cx1="http://schemas.microsoft.com/office/drawing/2015/9/8/chartex" xmlns:cx2="http://schemas.microsoft.com/office/drawing/2015/10/21/chartex" xmlns:cx3="http://schemas.microsoft.com/office/drawing/2016/5/9/chartex" xmlns:cx4="http://schemas.microsoft.com/office/drawing/2016/5/10/chartex" xmlns:cx5="http://schemas.microsoft.com/office/drawing/2016/5/11/chartex" xmlns:cx6="http://schemas.microsoft.com/office/drawing/2016/5/12/chartex" xmlns:cx7="http://schemas.microsoft.com/office/drawing/2016/5/13/chartex" xmlns:cx8="http://schemas.microsoft.com/office/drawing/2016/5/14/chartex" xmlns:mc="http://schemas.openxmlformats.org/markup-compatibility/2006" xmlns:aink="http://schemas.microsoft.com/office/drawing/2016/ink" xmlns:am3d="http://schemas.microsoft.com/office/drawing/2017/model3d" xmlns:o="urn:schemas-microsoft-com:office:office" xmlns:r="http://schemas.openxmlformats.org/officeDocument/2006/relationships" xmlns:m="http://schemas.openxmlformats.org/officeDocument/2006/math" xmlns:v="urn:schemas-microsoft-com:vml" xmlns:wp14="http://schemas.microsoft.com/office/word/2010/wordprocessingDrawing" xmlns:wp="http://schemas.openxmlformats.org/drawingml/2006/wordprocessingDrawing" xmlns:w10="urn:schemas-microsoft-com:office:word" xmlns:w="http://schemas.openxmlformats.org/wordprocessingml/2006/main" xmlns:w14="http://schemas.microsoft.com/office/word/2010/wordml" xmlns:w15="http://schemas.microsoft.com/office/word/2012/wordml" xmlns:w16cex="http://schemas.microsoft.com/office/word/2018/wordml/cex" xmlns:w16cid="http://schemas.microsoft.com/office/word/2016/wordml/cid" xmlns:w16="http://schemas.microsoft.com/office/word/2018/wordml" xmlns:w16se="http://schemas.microsoft.com/office/word/2015/wordml/symex" xmlns:wpg="http://schemas.microsoft.com/office/word/2010/wordprocessingGroup" xmlns:wpi="http://schemas.microsoft.com/office/word/2010/wordprocessingInk" xmlns:wne="http://schemas.microsoft.com/office/word/2006/wordml" xmlns:wps="http://schemas.microsoft.com/office/word/2010/wordprocessingShape" mc:Ignorable="w14 w15 w16se w16cid w16 w16cex wp14">
+<w:ftr xmlns:wpc="http://schemas.microsoft.com/office/word/2010/wordprocessingCanvas" xmlns:cx="http://schemas.microsoft.com/office/drawing/2014/chartex" xmlns:cx1="http://schemas.microsoft.com/office/drawing/2015/9/8/chartex" xmlns:cx2="http://schemas.microsoft.com/office/drawing/2015/10/21/chartex" xmlns:cx3="http://schemas.microsoft.com/office/drawing/2016/5/9/chartex" xmlns:cx4="http://schemas.microsoft.com/office/drawing/2016/5/10/chartex" xmlns:cx5="http://schemas.microsoft.com/office/drawing/2016/5/11/chartex" xmlns:cx6="http://schemas.microsoft.com/office/drawing/2016/5/12/chartex" xmlns:cx7="http://schemas.microsoft.com/office/drawing/2016/5/13/chartex" xmlns:cx8="http://schemas.microsoft.com/office/drawing/2016/5/14/chartex" xmlns:mc="http://schemas.openxmlformats.org/markup-compatibility/2006" xmlns:aink="http://schemas.microsoft.com/office/drawing/2016/ink" xmlns:am3d="http://schemas.microsoft.com/office/drawing/2017/model3d" xmlns:o="urn:schemas-microsoft-com:office:office" xmlns:r="http://schemas.openxmlformats.org/officeDocument/2006/relationships" xmlns:m="http://schemas.openxmlformats.org/officeDocument/2006/math" xmlns:v="urn:schemas-microsoft-com:vml" xmlns:wp14="http://schemas.microsoft.com/office/word/2010/wordprocessingDrawing" xmlns:wp="http://schemas.openxmlformats.org/drawingml/2006/wordprocessingDrawing" xmlns:w10="urn:schemas-microsoft-com:office:word" xmlns:w="http://schemas.openxmlformats.org/wordprocessingml/2006/main" xmlns:w14="http://schemas.microsoft.com/office/word/2010/wordml" xmlns:w15="http://schemas.microsoft.com/office/word/2012/wordml" xmlns:w16cex="http://schemas.microsoft.com/office/word/2018/wordml/cex" xmlns:w16cid="http://schemas.microsoft.com/office/word/2016/wordml/cid" xmlns:w16="http://schemas.microsoft.com/office/word/2018/wordml" xmlns:w16sdtdh="http://schemas.microsoft.com/office/word/2020/wordml/sdtdatahash" xmlns:w16se="http://schemas.microsoft.com/office/word/2015/wordml/symex" xmlns:wpg="http://schemas.microsoft.com/office/word/2010/wordprocessingGroup" xmlns:wpi="http://schemas.microsoft.com/office/word/2010/wordprocessingInk" xmlns:wne="http://schemas.microsoft.com/office/word/2006/wordml" xmlns:wps="http://schemas.microsoft.com/office/word/2010/wordprocessingShape" mc:Ignorable="w14 w15 w16se w16cid w16 w16cex w16sdtdh wp14">
   <w:p>
     <w:pPr>
       <w:pStyle w:val="Footer"/>
@@ -1637,7 +3127,7 @@
 </file>
 
 <file path=word/footnotes.xml><?xml version="1.0" encoding="utf-8"?>
-<w:footnotes xmlns:wpc="http://schemas.microsoft.com/office/word/2010/wordprocessingCanvas" xmlns:cx="http://schemas.microsoft.com/office/drawing/2014/chartex" xmlns:cx1="http://schemas.microsoft.com/office/drawing/2015/9/8/chartex" xmlns:cx2="http://schemas.microsoft.com/office/drawing/2015/10/21/chartex" xmlns:cx3="http://schemas.microsoft.com/office/drawing/2016/5/9/chartex" xmlns:cx4="http://schemas.microsoft.com/office/drawing/2016/5/10/chartex" xmlns:cx5="http://schemas.microsoft.com/office/drawing/2016/5/11/chartex" xmlns:cx6="http://schemas.microsoft.com/office/drawing/2016/5/12/chartex" xmlns:cx7="http://schemas.microsoft.com/office/drawing/2016/5/13/chartex" xmlns:cx8="http://schemas.microsoft.com/office/drawing/2016/5/14/chartex" xmlns:mc="http://schemas.openxmlformats.org/markup-compatibility/2006" xmlns:aink="http://schemas.microsoft.com/office/drawing/2016/ink" xmlns:am3d="http://schemas.microsoft.com/office/drawing/2017/model3d" xmlns:o="urn:schemas-microsoft-com:office:office" xmlns:r="http://schemas.openxmlformats.org/officeDocument/2006/relationships" xmlns:m="http://schemas.openxmlformats.org/officeDocument/2006/math" xmlns:v="urn:schemas-microsoft-com:vml" xmlns:wp14="http://schemas.microsoft.com/office/word/2010/wordprocessingDrawing" xmlns:wp="http://schemas.openxmlformats.org/drawingml/2006/wordprocessingDrawing" xmlns:w10="urn:schemas-microsoft-com:office:word" xmlns:w="http://schemas.openxmlformats.org/wordprocessingml/2006/main" xmlns:w14="http://schemas.microsoft.com/office/word/2010/wordml" xmlns:w15="http://schemas.microsoft.com/office/word/2012/wordml" xmlns:w16cex="http://schemas.microsoft.com/office/word/2018/wordml/cex" xmlns:w16cid="http://schemas.microsoft.com/office/word/2016/wordml/cid" xmlns:w16="http://schemas.microsoft.com/office/word/2018/wordml" xmlns:w16se="http://schemas.microsoft.com/office/word/2015/wordml/symex" xmlns:wpg="http://schemas.microsoft.com/office/word/2010/wordprocessingGroup" xmlns:wpi="http://schemas.microsoft.com/office/word/2010/wordprocessingInk" xmlns:wne="http://schemas.microsoft.com/office/word/2006/wordml" xmlns:wps="http://schemas.microsoft.com/office/word/2010/wordprocessingShape" mc:Ignorable="w14 w15 w16se w16cid w16 w16cex wp14">
+<w:footnotes xmlns:wpc="http://schemas.microsoft.com/office/word/2010/wordprocessingCanvas" xmlns:cx="http://schemas.microsoft.com/office/drawing/2014/chartex" xmlns:cx1="http://schemas.microsoft.com/office/drawing/2015/9/8/chartex" xmlns:cx2="http://schemas.microsoft.com/office/drawing/2015/10/21/chartex" xmlns:cx3="http://schemas.microsoft.com/office/drawing/2016/5/9/chartex" xmlns:cx4="http://schemas.microsoft.com/office/drawing/2016/5/10/chartex" xmlns:cx5="http://schemas.microsoft.com/office/drawing/2016/5/11/chartex" xmlns:cx6="http://schemas.microsoft.com/office/drawing/2016/5/12/chartex" xmlns:cx7="http://schemas.microsoft.com/office/drawing/2016/5/13/chartex" xmlns:cx8="http://schemas.microsoft.com/office/drawing/2016/5/14/chartex" xmlns:mc="http://schemas.openxmlformats.org/markup-compatibility/2006" xmlns:aink="http://schemas.microsoft.com/office/drawing/2016/ink" xmlns:am3d="http://schemas.microsoft.com/office/drawing/2017/model3d" xmlns:o="urn:schemas-microsoft-com:office:office" xmlns:r="http://schemas.openxmlformats.org/officeDocument/2006/relationships" xmlns:m="http://schemas.openxmlformats.org/officeDocument/2006/math" xmlns:v="urn:schemas-microsoft-com:vml" xmlns:wp14="http://schemas.microsoft.com/office/word/2010/wordprocessingDrawing" xmlns:wp="http://schemas.openxmlformats.org/drawingml/2006/wordprocessingDrawing" xmlns:w10="urn:schemas-microsoft-com:office:word" xmlns:w="http://schemas.openxmlformats.org/wordprocessingml/2006/main" xmlns:w14="http://schemas.microsoft.com/office/word/2010/wordml" xmlns:w15="http://schemas.microsoft.com/office/word/2012/wordml" xmlns:w16cex="http://schemas.microsoft.com/office/word/2018/wordml/cex" xmlns:w16cid="http://schemas.microsoft.com/office/word/2016/wordml/cid" xmlns:w16="http://schemas.microsoft.com/office/word/2018/wordml" xmlns:w16sdtdh="http://schemas.microsoft.com/office/word/2020/wordml/sdtdatahash" xmlns:w16se="http://schemas.microsoft.com/office/word/2015/wordml/symex" xmlns:wpg="http://schemas.microsoft.com/office/word/2010/wordprocessingGroup" xmlns:wpi="http://schemas.microsoft.com/office/word/2010/wordprocessingInk" xmlns:wne="http://schemas.microsoft.com/office/word/2006/wordml" xmlns:wps="http://schemas.microsoft.com/office/word/2010/wordprocessingShape" mc:Ignorable="w14 w15 w16se w16cid w16 w16cex w16sdtdh wp14">
   <w:footnote w:type="separator" w:id="-1">
     <w:p>
       <w:r>
@@ -1660,7 +3150,7 @@
 </file>
 
 <file path=word/header1.xml><?xml version="1.0" encoding="utf-8"?>
-<w:hdr xmlns:wpc="http://schemas.microsoft.com/office/word/2010/wordprocessingCanvas" xmlns:cx="http://schemas.microsoft.com/office/drawing/2014/chartex" xmlns:cx1="http://schemas.microsoft.com/office/drawing/2015/9/8/chartex" xmlns:cx2="http://schemas.microsoft.com/office/drawing/2015/10/21/chartex" xmlns:cx3="http://schemas.microsoft.com/office/drawing/2016/5/9/chartex" xmlns:cx4="http://schemas.microsoft.com/office/drawing/2016/5/10/chartex" xmlns:cx5="http://schemas.microsoft.com/office/drawing/2016/5/11/chartex" xmlns:cx6="http://schemas.microsoft.com/office/drawing/2016/5/12/chartex" xmlns:cx7="http://schemas.microsoft.com/office/drawing/2016/5/13/chartex" xmlns:cx8="http://schemas.microsoft.com/office/drawing/2016/5/14/chartex" xmlns:mc="http://schemas.openxmlformats.org/markup-compatibility/2006" xmlns:aink="http://schemas.microsoft.com/office/drawing/2016/ink" xmlns:am3d="http://schemas.microsoft.com/office/drawing/2017/model3d" xmlns:o="urn:schemas-microsoft-com:office:office" xmlns:r="http://schemas.openxmlformats.org/officeDocument/2006/relationships" xmlns:m="http://schemas.openxmlformats.org/officeDocument/2006/math" xmlns:v="urn:schemas-microsoft-com:vml" xmlns:wp14="http://schemas.microsoft.com/office/word/2010/wordprocessingDrawing" xmlns:wp="http://schemas.openxmlformats.org/drawingml/2006/wordprocessingDrawing" xmlns:w10="urn:schemas-microsoft-com:office:word" xmlns:w="http://schemas.openxmlformats.org/wordprocessingml/2006/main" xmlns:w14="http://schemas.microsoft.com/office/word/2010/wordml" xmlns:w15="http://schemas.microsoft.com/office/word/2012/wordml" xmlns:w16cex="http://schemas.microsoft.com/office/word/2018/wordml/cex" xmlns:w16cid="http://schemas.microsoft.com/office/word/2016/wordml/cid" xmlns:w16="http://schemas.microsoft.com/office/word/2018/wordml" xmlns:w16se="http://schemas.microsoft.com/office/word/2015/wordml/symex" xmlns:wpg="http://schemas.microsoft.com/office/word/2010/wordprocessingGroup" xmlns:wpi="http://schemas.microsoft.com/office/word/2010/wordprocessingInk" xmlns:wne="http://schemas.microsoft.com/office/word/2006/wordml" xmlns:wps="http://schemas.microsoft.com/office/word/2010/wordprocessingShape" mc:Ignorable="w14 w15 w16se w16cid w16 w16cex wp14">
+<w:hdr xmlns:wpc="http://schemas.microsoft.com/office/word/2010/wordprocessingCanvas" xmlns:cx="http://schemas.microsoft.com/office/drawing/2014/chartex" xmlns:cx1="http://schemas.microsoft.com/office/drawing/2015/9/8/chartex" xmlns:cx2="http://schemas.microsoft.com/office/drawing/2015/10/21/chartex" xmlns:cx3="http://schemas.microsoft.com/office/drawing/2016/5/9/chartex" xmlns:cx4="http://schemas.microsoft.com/office/drawing/2016/5/10/chartex" xmlns:cx5="http://schemas.microsoft.com/office/drawing/2016/5/11/chartex" xmlns:cx6="http://schemas.microsoft.com/office/drawing/2016/5/12/chartex" xmlns:cx7="http://schemas.microsoft.com/office/drawing/2016/5/13/chartex" xmlns:cx8="http://schemas.microsoft.com/office/drawing/2016/5/14/chartex" xmlns:mc="http://schemas.openxmlformats.org/markup-compatibility/2006" xmlns:aink="http://schemas.microsoft.com/office/drawing/2016/ink" xmlns:am3d="http://schemas.microsoft.com/office/drawing/2017/model3d" xmlns:o="urn:schemas-microsoft-com:office:office" xmlns:r="http://schemas.openxmlformats.org/officeDocument/2006/relationships" xmlns:m="http://schemas.openxmlformats.org/officeDocument/2006/math" xmlns:v="urn:schemas-microsoft-com:vml" xmlns:wp14="http://schemas.microsoft.com/office/word/2010/wordprocessingDrawing" xmlns:wp="http://schemas.openxmlformats.org/drawingml/2006/wordprocessingDrawing" xmlns:w10="urn:schemas-microsoft-com:office:word" xmlns:w="http://schemas.openxmlformats.org/wordprocessingml/2006/main" xmlns:w14="http://schemas.microsoft.com/office/word/2010/wordml" xmlns:w15="http://schemas.microsoft.com/office/word/2012/wordml" xmlns:w16cex="http://schemas.microsoft.com/office/word/2018/wordml/cex" xmlns:w16cid="http://schemas.microsoft.com/office/word/2016/wordml/cid" xmlns:w16="http://schemas.microsoft.com/office/word/2018/wordml" xmlns:w16sdtdh="http://schemas.microsoft.com/office/word/2020/wordml/sdtdatahash" xmlns:w16se="http://schemas.microsoft.com/office/word/2015/wordml/symex" xmlns:wpg="http://schemas.microsoft.com/office/word/2010/wordprocessingGroup" xmlns:wpi="http://schemas.microsoft.com/office/word/2010/wordprocessingInk" xmlns:wne="http://schemas.microsoft.com/office/word/2006/wordml" xmlns:wps="http://schemas.microsoft.com/office/word/2010/wordprocessingShape" mc:Ignorable="w14 w15 w16se w16cid w16 w16cex w16sdtdh wp14">
   <w:p>
     <w:pPr>
       <w:pStyle w:val="Header"/>
@@ -1694,7 +3184,7 @@
           </v:handles>
           <o:lock v:ext="edit" text="t" shapetype="t"/>
         </v:shapetype>
-        <v:shape id="PowerPlusWaterMarkObject414513369" o:spid="_x0000_s2050" type="#_x0000_t136" alt="" style="position:absolute;left:0;text-align:left;margin-left:0;margin-top:0;width:494.9pt;height:164.95pt;rotation:315;z-index:-251649024;mso-wrap-edited:f;mso-width-percent:0;mso-height-percent:0;mso-position-horizontal:center;mso-position-horizontal-relative:margin;mso-position-vertical:center;mso-position-vertical-relative:margin;mso-width-percent:0;mso-height-percent:0" o:allowincell="f" fillcolor="silver" stroked="f">
+        <v:shape id="PowerPlusWaterMarkObject414513369" o:spid="_x0000_s1027" type="#_x0000_t136" alt="" style="position:absolute;left:0;text-align:left;margin-left:0;margin-top:0;width:494.9pt;height:164.95pt;rotation:315;z-index:-251649024;mso-wrap-edited:f;mso-width-percent:0;mso-height-percent:0;mso-position-horizontal:center;mso-position-horizontal-relative:margin;mso-position-vertical:center;mso-position-vertical-relative:margin;mso-width-percent:0;mso-height-percent:0" o:allowincell="f" fillcolor="silver" stroked="f">
           <v:textpath style="font-family:&quot;Calibri&quot;;font-size:1pt" string="DRAFT"/>
           <w10:wrap anchorx="margin" anchory="margin"/>
         </v:shape>
@@ -1707,31 +3197,34 @@
 </file>
 
 <file path=word/header2.xml><?xml version="1.0" encoding="utf-8"?>
-<w:hdr xmlns:wpc="http://schemas.microsoft.com/office/word/2010/wordprocessingCanvas" xmlns:cx="http://schemas.microsoft.com/office/drawing/2014/chartex" xmlns:cx1="http://schemas.microsoft.com/office/drawing/2015/9/8/chartex" xmlns:cx2="http://schemas.microsoft.com/office/drawing/2015/10/21/chartex" xmlns:cx3="http://schemas.microsoft.com/office/drawing/2016/5/9/chartex" xmlns:cx4="http://schemas.microsoft.com/office/drawing/2016/5/10/chartex" xmlns:cx5="http://schemas.microsoft.com/office/drawing/2016/5/11/chartex" xmlns:cx6="http://schemas.microsoft.com/office/drawing/2016/5/12/chartex" xmlns:cx7="http://schemas.microsoft.com/office/drawing/2016/5/13/chartex" xmlns:cx8="http://schemas.microsoft.com/office/drawing/2016/5/14/chartex" xmlns:mc="http://schemas.openxmlformats.org/markup-compatibility/2006" xmlns:aink="http://schemas.microsoft.com/office/drawing/2016/ink" xmlns:am3d="http://schemas.microsoft.com/office/drawing/2017/model3d" xmlns:o="urn:schemas-microsoft-com:office:office" xmlns:r="http://schemas.openxmlformats.org/officeDocument/2006/relationships" xmlns:m="http://schemas.openxmlformats.org/officeDocument/2006/math" xmlns:v="urn:schemas-microsoft-com:vml" xmlns:wp14="http://schemas.microsoft.com/office/word/2010/wordprocessingDrawing" xmlns:wp="http://schemas.openxmlformats.org/drawingml/2006/wordprocessingDrawing" xmlns:w10="urn:schemas-microsoft-com:office:word" xmlns:w="http://schemas.openxmlformats.org/wordprocessingml/2006/main" xmlns:w14="http://schemas.microsoft.com/office/word/2010/wordml" xmlns:w15="http://schemas.microsoft.com/office/word/2012/wordml" xmlns:w16cex="http://schemas.microsoft.com/office/word/2018/wordml/cex" xmlns:w16cid="http://schemas.microsoft.com/office/word/2016/wordml/cid" xmlns:w16="http://schemas.microsoft.com/office/word/2018/wordml" xmlns:w16se="http://schemas.microsoft.com/office/word/2015/wordml/symex" xmlns:wpg="http://schemas.microsoft.com/office/word/2010/wordprocessingGroup" xmlns:wpi="http://schemas.microsoft.com/office/word/2010/wordprocessingInk" xmlns:wne="http://schemas.microsoft.com/office/word/2006/wordml" xmlns:wps="http://schemas.microsoft.com/office/word/2010/wordprocessingShape" mc:Ignorable="w14 w15 w16se w16cid w16 w16cex wp14">
+<w:hdr xmlns:wpc="http://schemas.microsoft.com/office/word/2010/wordprocessingCanvas" xmlns:cx="http://schemas.microsoft.com/office/drawing/2014/chartex" xmlns:cx1="http://schemas.microsoft.com/office/drawing/2015/9/8/chartex" xmlns:cx2="http://schemas.microsoft.com/office/drawing/2015/10/21/chartex" xmlns:cx3="http://schemas.microsoft.com/office/drawing/2016/5/9/chartex" xmlns:cx4="http://schemas.microsoft.com/office/drawing/2016/5/10/chartex" xmlns:cx5="http://schemas.microsoft.com/office/drawing/2016/5/11/chartex" xmlns:cx6="http://schemas.microsoft.com/office/drawing/2016/5/12/chartex" xmlns:cx7="http://schemas.microsoft.com/office/drawing/2016/5/13/chartex" xmlns:cx8="http://schemas.microsoft.com/office/drawing/2016/5/14/chartex" xmlns:mc="http://schemas.openxmlformats.org/markup-compatibility/2006" xmlns:aink="http://schemas.microsoft.com/office/drawing/2016/ink" xmlns:am3d="http://schemas.microsoft.com/office/drawing/2017/model3d" xmlns:o="urn:schemas-microsoft-com:office:office" xmlns:r="http://schemas.openxmlformats.org/officeDocument/2006/relationships" xmlns:m="http://schemas.openxmlformats.org/officeDocument/2006/math" xmlns:v="urn:schemas-microsoft-com:vml" xmlns:wp14="http://schemas.microsoft.com/office/word/2010/wordprocessingDrawing" xmlns:wp="http://schemas.openxmlformats.org/drawingml/2006/wordprocessingDrawing" xmlns:w10="urn:schemas-microsoft-com:office:word" xmlns:w="http://schemas.openxmlformats.org/wordprocessingml/2006/main" xmlns:w14="http://schemas.microsoft.com/office/word/2010/wordml" xmlns:w15="http://schemas.microsoft.com/office/word/2012/wordml" xmlns:w16cex="http://schemas.microsoft.com/office/word/2018/wordml/cex" xmlns:w16cid="http://schemas.microsoft.com/office/word/2016/wordml/cid" xmlns:w16="http://schemas.microsoft.com/office/word/2018/wordml" xmlns:w16sdtdh="http://schemas.microsoft.com/office/word/2020/wordml/sdtdatahash" xmlns:w16se="http://schemas.microsoft.com/office/word/2015/wordml/symex" xmlns:wpg="http://schemas.microsoft.com/office/word/2010/wordprocessingGroup" xmlns:wpi="http://schemas.microsoft.com/office/word/2010/wordprocessingInk" xmlns:wne="http://schemas.microsoft.com/office/word/2006/wordml" xmlns:wps="http://schemas.microsoft.com/office/word/2010/wordprocessingShape" mc:Ignorable="w14 w15 w16se w16cid w16 w16cex w16sdtdh wp14">
   <w:p>
     <w:pPr>
       <w:pStyle w:val="Header"/>
+      <w:jc w:val="left"/>
       <w:rPr>
         <w:color w:val="808080" w:themeColor="background1" w:themeShade="80"/>
       </w:rPr>
     </w:pPr>
     <w:r>
       <w:rPr>
+        <w:i/>
         <w:noProof/>
+        <w:color w:val="808080" w:themeColor="background1" w:themeShade="80"/>
       </w:rPr>
       <w:drawing>
-        <wp:anchor distT="0" distB="0" distL="114300" distR="114300" simplePos="0" relativeHeight="251669504" behindDoc="0" locked="0" layoutInCell="1" allowOverlap="1" wp14:anchorId="0E3923DB" wp14:editId="6F1DCAF9">
+        <wp:anchor distT="0" distB="0" distL="114300" distR="114300" simplePos="0" relativeHeight="251672576" behindDoc="0" locked="0" layoutInCell="1" allowOverlap="1" wp14:anchorId="230A501A" wp14:editId="07166F91">
           <wp:simplePos x="0" y="0"/>
           <wp:positionH relativeFrom="column">
-            <wp:posOffset>12065</wp:posOffset>
+            <wp:posOffset>8353</wp:posOffset>
           </wp:positionH>
           <wp:positionV relativeFrom="paragraph">
-            <wp:posOffset>169545</wp:posOffset>
+            <wp:posOffset>144145</wp:posOffset>
           </wp:positionV>
-          <wp:extent cx="1720215" cy="328930"/>
-          <wp:effectExtent l="0" t="0" r="0" b="1270"/>
+          <wp:extent cx="1727200" cy="330200"/>
+          <wp:effectExtent l="0" t="0" r="0" b="0"/>
           <wp:wrapNone/>
-          <wp:docPr id="11" name="Picture 11"/>
+          <wp:docPr id="4" name="Picture 4" descr="A picture containing text&#10;&#10;Description automatically generated"/>
           <wp:cNvGraphicFramePr>
             <a:graphicFrameLocks xmlns:a="http://schemas.openxmlformats.org/drawingml/2006/main" noChangeAspect="1"/>
           </wp:cNvGraphicFramePr>
@@ -1739,7 +3232,7 @@
             <a:graphicData uri="http://schemas.openxmlformats.org/drawingml/2006/picture">
               <pic:pic xmlns:pic="http://schemas.openxmlformats.org/drawingml/2006/picture">
                 <pic:nvPicPr>
-                  <pic:cNvPr id="11" name="Picture 11"/>
+                  <pic:cNvPr id="5" name="Picture 5" descr="A picture containing text&#10;&#10;Description automatically generated"/>
                   <pic:cNvPicPr/>
                 </pic:nvPicPr>
                 <pic:blipFill>
@@ -1757,7 +3250,7 @@
                 <pic:spPr>
                   <a:xfrm>
                     <a:off x="0" y="0"/>
-                    <a:ext cx="1720215" cy="328930"/>
+                    <a:ext cx="1727200" cy="330200"/>
                   </a:xfrm>
                   <a:prstGeom prst="rect">
                     <a:avLst/>
@@ -1779,7 +3272,7 @@
       <w:rPr>
         <w:noProof/>
       </w:rPr>
-      <w:pict w14:anchorId="48C711DB">
+      <w:pict w14:anchorId="65CD9E85">
         <v:shapetype id="_x0000_t136" coordsize="21600,21600" o:spt="136" adj="10800" path="m@7,l@8,m@5,21600l@6,21600e">
           <v:formulas>
             <v:f eqn="sum #0 0 10800"/>
@@ -1804,7 +3297,7 @@
           </v:handles>
           <o:lock v:ext="edit" text="t" shapetype="t"/>
         </v:shapetype>
-        <v:shape id="PowerPlusWaterMarkObject414513370" o:spid="_x0000_s2049" type="#_x0000_t136" alt="" style="position:absolute;left:0;text-align:left;margin-left:0;margin-top:0;width:494.9pt;height:164.95pt;rotation:315;z-index:-251645952;mso-wrap-edited:f;mso-width-percent:0;mso-height-percent:0;mso-position-horizontal:center;mso-position-horizontal-relative:margin;mso-position-vertical:center;mso-position-vertical-relative:margin;mso-width-percent:0;mso-height-percent:0" o:allowincell="f" fillcolor="silver" stroked="f">
+        <v:shape id="PowerPlusWaterMarkObject414513370" o:spid="_x0000_s1026" type="#_x0000_t136" alt="" style="position:absolute;margin-left:0;margin-top:0;width:494.9pt;height:164.95pt;rotation:315;z-index:-251644928;mso-wrap-edited:f;mso-width-percent:0;mso-height-percent:0;mso-position-horizontal:center;mso-position-horizontal-relative:margin;mso-position-vertical:center;mso-position-vertical-relative:margin;mso-width-percent:0;mso-height-percent:0" o:allowincell="f" fillcolor="silver" stroked="f">
           <v:textpath style="font-family:&quot;Calibri&quot;;font-size:1pt" string="DRAFT"/>
           <w10:wrap anchorx="margin" anchory="margin"/>
         </v:shape>
@@ -1824,16 +3317,25 @@
       </w:rPr>
       <w:ptab w:relativeTo="margin" w:alignment="right" w:leader="none"/>
     </w:r>
+    <w:proofErr w:type="gramStart"/>
     <w:r>
       <w:rPr>
         <w:color w:val="808080" w:themeColor="background1" w:themeShade="80"/>
       </w:rPr>
-      <w:t>{{ client }}</w:t>
+      <w:t>{{ client.name</w:t>
+    </w:r>
+    <w:proofErr w:type="gramEnd"/>
+    <w:r>
+      <w:rPr>
+        <w:color w:val="808080" w:themeColor="background1" w:themeShade="80"/>
+      </w:rPr>
+      <w:t xml:space="preserve"> }}</w:t>
     </w:r>
   </w:p>
   <w:p>
     <w:pPr>
       <w:pStyle w:val="Header"/>
+      <w:spacing w:before="0"/>
       <w:rPr>
         <w:i/>
         <w:color w:val="808080" w:themeColor="background1" w:themeShade="80"/>
@@ -1855,38 +3357,63 @@
       <w:rPr>
         <w:color w:val="808080" w:themeColor="background1" w:themeShade="80"/>
       </w:rPr>
-      <w:t xml:space="preserve">{{ </w:t>
+      <w:t>Automated Report Output</w:t>
     </w:r>
-    <w:proofErr w:type="spellStart"/>
+  </w:p>
+</w:hdr>
+</file>
+
+<file path=word/header3.xml><?xml version="1.0" encoding="utf-8"?>
+<w:hdr xmlns:wpc="http://schemas.microsoft.com/office/word/2010/wordprocessingCanvas" xmlns:cx="http://schemas.microsoft.com/office/drawing/2014/chartex" xmlns:cx1="http://schemas.microsoft.com/office/drawing/2015/9/8/chartex" xmlns:cx2="http://schemas.microsoft.com/office/drawing/2015/10/21/chartex" xmlns:cx3="http://schemas.microsoft.com/office/drawing/2016/5/9/chartex" xmlns:cx4="http://schemas.microsoft.com/office/drawing/2016/5/10/chartex" xmlns:cx5="http://schemas.microsoft.com/office/drawing/2016/5/11/chartex" xmlns:cx6="http://schemas.microsoft.com/office/drawing/2016/5/12/chartex" xmlns:cx7="http://schemas.microsoft.com/office/drawing/2016/5/13/chartex" xmlns:cx8="http://schemas.microsoft.com/office/drawing/2016/5/14/chartex" xmlns:mc="http://schemas.openxmlformats.org/markup-compatibility/2006" xmlns:aink="http://schemas.microsoft.com/office/drawing/2016/ink" xmlns:am3d="http://schemas.microsoft.com/office/drawing/2017/model3d" xmlns:o="urn:schemas-microsoft-com:office:office" xmlns:r="http://schemas.openxmlformats.org/officeDocument/2006/relationships" xmlns:m="http://schemas.openxmlformats.org/officeDocument/2006/math" xmlns:v="urn:schemas-microsoft-com:vml" xmlns:wp14="http://schemas.microsoft.com/office/word/2010/wordprocessingDrawing" xmlns:wp="http://schemas.openxmlformats.org/drawingml/2006/wordprocessingDrawing" xmlns:w10="urn:schemas-microsoft-com:office:word" xmlns:w="http://schemas.openxmlformats.org/wordprocessingml/2006/main" xmlns:w14="http://schemas.microsoft.com/office/word/2010/wordml" xmlns:w15="http://schemas.microsoft.com/office/word/2012/wordml" xmlns:w16cex="http://schemas.microsoft.com/office/word/2018/wordml/cex" xmlns:w16cid="http://schemas.microsoft.com/office/word/2016/wordml/cid" xmlns:w16="http://schemas.microsoft.com/office/word/2018/wordml" xmlns:w16sdtdh="http://schemas.microsoft.com/office/word/2020/wordml/sdtdatahash" xmlns:w16se="http://schemas.microsoft.com/office/word/2015/wordml/symex" xmlns:wpg="http://schemas.microsoft.com/office/word/2010/wordprocessingGroup" xmlns:wpi="http://schemas.microsoft.com/office/word/2010/wordprocessingInk" xmlns:wne="http://schemas.microsoft.com/office/word/2006/wordml" xmlns:wps="http://schemas.microsoft.com/office/word/2010/wordprocessingShape" mc:Ignorable="w14 w15 w16se w16cid w16 w16cex w16sdtdh wp14">
+  <w:p>
+    <w:pPr>
+      <w:pStyle w:val="Header"/>
+    </w:pPr>
     <w:r>
       <w:rPr>
-        <w:color w:val="808080" w:themeColor="background1" w:themeShade="80"/>
-      </w:rPr>
-      <w:t>project_type</w:t>
-    </w:r>
-    <w:proofErr w:type="spellEnd"/>
-    <w:r>
-      <w:rPr>
-        <w:color w:val="808080" w:themeColor="background1" w:themeShade="80"/>
-      </w:rPr>
-      <w:t xml:space="preserve"> }} Sample </w:t>
-    </w:r>
-    <w:r>
-      <w:rPr>
-        <w:color w:val="808080" w:themeColor="background1" w:themeShade="80"/>
-      </w:rPr>
-      <w:t>Report</w:t>
+        <w:noProof/>
+      </w:rPr>
+      <w:pict w14:anchorId="10F88739">
+        <v:shapetype id="_x0000_t136" coordsize="21600,21600" o:spt="136" adj="10800" path="m@7,l@8,m@5,21600l@6,21600e">
+          <v:formulas>
+            <v:f eqn="sum #0 0 10800"/>
+            <v:f eqn="prod #0 2 1"/>
+            <v:f eqn="sum 21600 0 @1"/>
+            <v:f eqn="sum 0 0 @2"/>
+            <v:f eqn="sum 21600 0 @3"/>
+            <v:f eqn="if @0 @3 0"/>
+            <v:f eqn="if @0 21600 @1"/>
+            <v:f eqn="if @0 0 @2"/>
+            <v:f eqn="if @0 @4 21600"/>
+            <v:f eqn="mid @5 @6"/>
+            <v:f eqn="mid @8 @5"/>
+            <v:f eqn="mid @7 @8"/>
+            <v:f eqn="mid @6 @7"/>
+            <v:f eqn="sum @6 0 @5"/>
+          </v:formulas>
+          <v:path textpathok="t" o:connecttype="custom" o:connectlocs="@9,0;@10,10800;@11,21600;@12,10800" o:connectangles="270,180,90,0"/>
+          <v:textpath on="t" fitshape="t"/>
+          <v:handles>
+            <v:h position="#0,bottomRight" xrange="6629,14971"/>
+          </v:handles>
+          <o:lock v:ext="edit" text="t" shapetype="t"/>
+        </v:shapetype>
+        <v:shape id="PowerPlusWaterMarkObject414513368" o:spid="_x0000_s1025" type="#_x0000_t136" alt="" style="position:absolute;left:0;text-align:left;margin-left:0;margin-top:0;width:494.9pt;height:164.95pt;rotation:315;z-index:-251653120;mso-wrap-edited:f;mso-width-percent:0;mso-height-percent:0;mso-position-horizontal:center;mso-position-horizontal-relative:margin;mso-position-vertical:center;mso-position-vertical-relative:margin;mso-width-percent:0;mso-height-percent:0" o:allowincell="f" fillcolor="silver" stroked="f">
+          <v:textpath style="font-family:&quot;Calibri&quot;;font-size:1pt" string="DRAFT"/>
+          <w10:wrap anchorx="margin" anchory="margin"/>
+        </v:shape>
+      </w:pict>
     </w:r>
   </w:p>
 </w:hdr>
 </file>
 
 <file path=word/numbering.xml><?xml version="1.0" encoding="utf-8"?>
-<w:numbering xmlns:wpc="http://schemas.microsoft.com/office/word/2010/wordprocessingCanvas" xmlns:cx="http://schemas.microsoft.com/office/drawing/2014/chartex" xmlns:cx1="http://schemas.microsoft.com/office/drawing/2015/9/8/chartex" xmlns:cx2="http://schemas.microsoft.com/office/drawing/2015/10/21/chartex" xmlns:cx3="http://schemas.microsoft.com/office/drawing/2016/5/9/chartex" xmlns:cx4="http://schemas.microsoft.com/office/drawing/2016/5/10/chartex" xmlns:cx5="http://schemas.microsoft.com/office/drawing/2016/5/11/chartex" xmlns:cx6="http://schemas.microsoft.com/office/drawing/2016/5/12/chartex" xmlns:cx7="http://schemas.microsoft.com/office/drawing/2016/5/13/chartex" xmlns:cx8="http://schemas.microsoft.com/office/drawing/2016/5/14/chartex" xmlns:mc="http://schemas.openxmlformats.org/markup-compatibility/2006" xmlns:aink="http://schemas.microsoft.com/office/drawing/2016/ink" xmlns:am3d="http://schemas.microsoft.com/office/drawing/2017/model3d" xmlns:o="urn:schemas-microsoft-com:office:office" xmlns:r="http://schemas.openxmlformats.org/officeDocument/2006/relationships" xmlns:m="http://schemas.openxmlformats.org/officeDocument/2006/math" xmlns:v="urn:schemas-microsoft-com:vml" xmlns:wp14="http://schemas.microsoft.com/office/word/2010/wordprocessingDrawing" xmlns:wp="http://schemas.openxmlformats.org/drawingml/2006/wordprocessingDrawing" xmlns:w10="urn:schemas-microsoft-com:office:word" xmlns:w="http://schemas.openxmlformats.org/wordprocessingml/2006/main" xmlns:w14="http://schemas.microsoft.com/office/word/2010/wordml" xmlns:w15="http://schemas.microsoft.com/office/word/2012/wordml" xmlns:w16cex="http://schemas.microsoft.com/office/word/2018/wordml/cex" xmlns:w16cid="http://schemas.microsoft.com/office/word/2016/wordml/cid" xmlns:w16="http://schemas.microsoft.com/office/word/2018/wordml" xmlns:w16se="http://schemas.microsoft.com/office/word/2015/wordml/symex" xmlns:wpg="http://schemas.microsoft.com/office/word/2010/wordprocessingGroup" xmlns:wpi="http://schemas.microsoft.com/office/word/2010/wordprocessingInk" xmlns:wne="http://schemas.microsoft.com/office/word/2006/wordml" xmlns:wps="http://schemas.microsoft.com/office/word/2010/wordprocessingShape" mc:Ignorable="w14 w15 w16se w16cid w16 w16cex wp14">
+<w:numbering xmlns:wpc="http://schemas.microsoft.com/office/word/2010/wordprocessingCanvas" xmlns:cx="http://schemas.microsoft.com/office/drawing/2014/chartex" xmlns:cx1="http://schemas.microsoft.com/office/drawing/2015/9/8/chartex" xmlns:cx2="http://schemas.microsoft.com/office/drawing/2015/10/21/chartex" xmlns:cx3="http://schemas.microsoft.com/office/drawing/2016/5/9/chartex" xmlns:cx4="http://schemas.microsoft.com/office/drawing/2016/5/10/chartex" xmlns:cx5="http://schemas.microsoft.com/office/drawing/2016/5/11/chartex" xmlns:cx6="http://schemas.microsoft.com/office/drawing/2016/5/12/chartex" xmlns:cx7="http://schemas.microsoft.com/office/drawing/2016/5/13/chartex" xmlns:cx8="http://schemas.microsoft.com/office/drawing/2016/5/14/chartex" xmlns:mc="http://schemas.openxmlformats.org/markup-compatibility/2006" xmlns:aink="http://schemas.microsoft.com/office/drawing/2016/ink" xmlns:am3d="http://schemas.microsoft.com/office/drawing/2017/model3d" xmlns:o="urn:schemas-microsoft-com:office:office" xmlns:r="http://schemas.openxmlformats.org/officeDocument/2006/relationships" xmlns:m="http://schemas.openxmlformats.org/officeDocument/2006/math" xmlns:v="urn:schemas-microsoft-com:vml" xmlns:wp14="http://schemas.microsoft.com/office/word/2010/wordprocessingDrawing" xmlns:wp="http://schemas.openxmlformats.org/drawingml/2006/wordprocessingDrawing" xmlns:w10="urn:schemas-microsoft-com:office:word" xmlns:w="http://schemas.openxmlformats.org/wordprocessingml/2006/main" xmlns:w14="http://schemas.microsoft.com/office/word/2010/wordml" xmlns:w15="http://schemas.microsoft.com/office/word/2012/wordml" xmlns:w16cex="http://schemas.microsoft.com/office/word/2018/wordml/cex" xmlns:w16cid="http://schemas.microsoft.com/office/word/2016/wordml/cid" xmlns:w16="http://schemas.microsoft.com/office/word/2018/wordml" xmlns:w16sdtdh="http://schemas.microsoft.com/office/word/2020/wordml/sdtdatahash" xmlns:w16se="http://schemas.microsoft.com/office/word/2015/wordml/symex" xmlns:wpg="http://schemas.microsoft.com/office/word/2010/wordprocessingGroup" xmlns:wpi="http://schemas.microsoft.com/office/word/2010/wordprocessingInk" xmlns:wne="http://schemas.microsoft.com/office/word/2006/wordml" xmlns:wps="http://schemas.microsoft.com/office/word/2010/wordprocessingShape" mc:Ignorable="w14 w15 w16se w16cid w16 w16cex w16sdtdh wp14">
   <w:abstractNum w:abstractNumId="0" w15:restartNumberingAfterBreak="0">
     <w:nsid w:val="FFFFFF7C"/>
     <w:multiLevelType w:val="singleLevel"/>
-    <w:tmpl w:val="E2961E80"/>
+    <w:tmpl w:val="E37E0984"/>
     <w:lvl w:ilvl="0">
       <w:start w:val="1"/>
       <w:numFmt w:val="decimal"/>
@@ -1903,7 +3430,7 @@
   <w:abstractNum w:abstractNumId="1" w15:restartNumberingAfterBreak="0">
     <w:nsid w:val="FFFFFF7D"/>
     <w:multiLevelType w:val="singleLevel"/>
-    <w:tmpl w:val="9E00CFB2"/>
+    <w:tmpl w:val="874E2D20"/>
     <w:lvl w:ilvl="0">
       <w:start w:val="1"/>
       <w:numFmt w:val="decimal"/>
@@ -1920,7 +3447,7 @@
   <w:abstractNum w:abstractNumId="2" w15:restartNumberingAfterBreak="0">
     <w:nsid w:val="FFFFFF7E"/>
     <w:multiLevelType w:val="singleLevel"/>
-    <w:tmpl w:val="852A32EE"/>
+    <w:tmpl w:val="7F2A0928"/>
     <w:lvl w:ilvl="0">
       <w:start w:val="1"/>
       <w:numFmt w:val="decimal"/>
@@ -1937,7 +3464,7 @@
   <w:abstractNum w:abstractNumId="3" w15:restartNumberingAfterBreak="0">
     <w:nsid w:val="FFFFFF7F"/>
     <w:multiLevelType w:val="singleLevel"/>
-    <w:tmpl w:val="1BB0911C"/>
+    <w:tmpl w:val="A412B588"/>
     <w:lvl w:ilvl="0">
       <w:start w:val="1"/>
       <w:numFmt w:val="decimal"/>
@@ -1954,7 +3481,7 @@
   <w:abstractNum w:abstractNumId="4" w15:restartNumberingAfterBreak="0">
     <w:nsid w:val="FFFFFF80"/>
     <w:multiLevelType w:val="singleLevel"/>
-    <w:tmpl w:val="9440D52A"/>
+    <w:tmpl w:val="214E267A"/>
     <w:lvl w:ilvl="0">
       <w:start w:val="1"/>
       <w:numFmt w:val="bullet"/>
@@ -1974,7 +3501,7 @@
   <w:abstractNum w:abstractNumId="5" w15:restartNumberingAfterBreak="0">
     <w:nsid w:val="FFFFFF81"/>
     <w:multiLevelType w:val="singleLevel"/>
-    <w:tmpl w:val="52B2FEF4"/>
+    <w:tmpl w:val="68260DC0"/>
     <w:lvl w:ilvl="0">
       <w:start w:val="1"/>
       <w:numFmt w:val="bullet"/>
@@ -1994,7 +3521,7 @@
   <w:abstractNum w:abstractNumId="6" w15:restartNumberingAfterBreak="0">
     <w:nsid w:val="FFFFFF82"/>
     <w:multiLevelType w:val="singleLevel"/>
-    <w:tmpl w:val="7A3CD6C0"/>
+    <w:tmpl w:val="E0862F16"/>
     <w:lvl w:ilvl="0">
       <w:start w:val="1"/>
       <w:numFmt w:val="bullet"/>
@@ -2014,7 +3541,7 @@
   <w:abstractNum w:abstractNumId="7" w15:restartNumberingAfterBreak="0">
     <w:nsid w:val="FFFFFF83"/>
     <w:multiLevelType w:val="singleLevel"/>
-    <w:tmpl w:val="2A9E5F14"/>
+    <w:tmpl w:val="CA9E9FE6"/>
     <w:lvl w:ilvl="0">
       <w:start w:val="1"/>
       <w:numFmt w:val="bullet"/>
@@ -2034,7 +3561,7 @@
   <w:abstractNum w:abstractNumId="8" w15:restartNumberingAfterBreak="0">
     <w:nsid w:val="FFFFFF88"/>
     <w:multiLevelType w:val="singleLevel"/>
-    <w:tmpl w:val="4E047B9C"/>
+    <w:tmpl w:val="903CE692"/>
     <w:lvl w:ilvl="0">
       <w:start w:val="1"/>
       <w:numFmt w:val="decimal"/>
@@ -2051,7 +3578,7 @@
   <w:abstractNum w:abstractNumId="9" w15:restartNumberingAfterBreak="0">
     <w:nsid w:val="FFFFFF89"/>
     <w:multiLevelType w:val="singleLevel"/>
-    <w:tmpl w:val="FF74CF28"/>
+    <w:tmpl w:val="ACE6945A"/>
     <w:lvl w:ilvl="0">
       <w:start w:val="1"/>
       <w:numFmt w:val="bullet"/>
@@ -2901,119 +4428,6 @@
     </w:lvl>
   </w:abstractNum>
   <w:abstractNum w:abstractNumId="18" w15:restartNumberingAfterBreak="0">
-    <w:nsid w:val="456E494A"/>
-    <w:multiLevelType w:val="hybridMultilevel"/>
-    <w:tmpl w:val="DD4C3740"/>
-    <w:lvl w:ilvl="0" w:tplc="04090001">
-      <w:start w:val="1"/>
-      <w:numFmt w:val="bullet"/>
-      <w:lvlText w:val=""/>
-      <w:lvlJc w:val="left"/>
-      <w:pPr>
-        <w:ind w:left="720" w:hanging="360"/>
-      </w:pPr>
-      <w:rPr>
-        <w:rFonts w:ascii="Symbol" w:hAnsi="Symbol" w:hint="default"/>
-      </w:rPr>
-    </w:lvl>
-    <w:lvl w:ilvl="1" w:tplc="04090003" w:tentative="1">
-      <w:start w:val="1"/>
-      <w:numFmt w:val="bullet"/>
-      <w:lvlText w:val="o"/>
-      <w:lvlJc w:val="left"/>
-      <w:pPr>
-        <w:ind w:left="1440" w:hanging="360"/>
-      </w:pPr>
-      <w:rPr>
-        <w:rFonts w:ascii="Courier New" w:hAnsi="Courier New" w:cs="Courier New" w:hint="default"/>
-      </w:rPr>
-    </w:lvl>
-    <w:lvl w:ilvl="2" w:tplc="04090005" w:tentative="1">
-      <w:start w:val="1"/>
-      <w:numFmt w:val="bullet"/>
-      <w:lvlText w:val=""/>
-      <w:lvlJc w:val="left"/>
-      <w:pPr>
-        <w:ind w:left="2160" w:hanging="360"/>
-      </w:pPr>
-      <w:rPr>
-        <w:rFonts w:ascii="Wingdings" w:hAnsi="Wingdings" w:hint="default"/>
-      </w:rPr>
-    </w:lvl>
-    <w:lvl w:ilvl="3" w:tplc="04090001" w:tentative="1">
-      <w:start w:val="1"/>
-      <w:numFmt w:val="bullet"/>
-      <w:lvlText w:val=""/>
-      <w:lvlJc w:val="left"/>
-      <w:pPr>
-        <w:ind w:left="2880" w:hanging="360"/>
-      </w:pPr>
-      <w:rPr>
-        <w:rFonts w:ascii="Symbol" w:hAnsi="Symbol" w:hint="default"/>
-      </w:rPr>
-    </w:lvl>
-    <w:lvl w:ilvl="4" w:tplc="04090003" w:tentative="1">
-      <w:start w:val="1"/>
-      <w:numFmt w:val="bullet"/>
-      <w:lvlText w:val="o"/>
-      <w:lvlJc w:val="left"/>
-      <w:pPr>
-        <w:ind w:left="3600" w:hanging="360"/>
-      </w:pPr>
-      <w:rPr>
-        <w:rFonts w:ascii="Courier New" w:hAnsi="Courier New" w:cs="Courier New" w:hint="default"/>
-      </w:rPr>
-    </w:lvl>
-    <w:lvl w:ilvl="5" w:tplc="04090005" w:tentative="1">
-      <w:start w:val="1"/>
-      <w:numFmt w:val="bullet"/>
-      <w:lvlText w:val=""/>
-      <w:lvlJc w:val="left"/>
-      <w:pPr>
-        <w:ind w:left="4320" w:hanging="360"/>
-      </w:pPr>
-      <w:rPr>
-        <w:rFonts w:ascii="Wingdings" w:hAnsi="Wingdings" w:hint="default"/>
-      </w:rPr>
-    </w:lvl>
-    <w:lvl w:ilvl="6" w:tplc="04090001" w:tentative="1">
-      <w:start w:val="1"/>
-      <w:numFmt w:val="bullet"/>
-      <w:lvlText w:val=""/>
-      <w:lvlJc w:val="left"/>
-      <w:pPr>
-        <w:ind w:left="5040" w:hanging="360"/>
-      </w:pPr>
-      <w:rPr>
-        <w:rFonts w:ascii="Symbol" w:hAnsi="Symbol" w:hint="default"/>
-      </w:rPr>
-    </w:lvl>
-    <w:lvl w:ilvl="7" w:tplc="04090003" w:tentative="1">
-      <w:start w:val="1"/>
-      <w:numFmt w:val="bullet"/>
-      <w:lvlText w:val="o"/>
-      <w:lvlJc w:val="left"/>
-      <w:pPr>
-        <w:ind w:left="5760" w:hanging="360"/>
-      </w:pPr>
-      <w:rPr>
-        <w:rFonts w:ascii="Courier New" w:hAnsi="Courier New" w:cs="Courier New" w:hint="default"/>
-      </w:rPr>
-    </w:lvl>
-    <w:lvl w:ilvl="8" w:tplc="04090005" w:tentative="1">
-      <w:start w:val="1"/>
-      <w:numFmt w:val="bullet"/>
-      <w:lvlText w:val=""/>
-      <w:lvlJc w:val="left"/>
-      <w:pPr>
-        <w:ind w:left="6480" w:hanging="360"/>
-      </w:pPr>
-      <w:rPr>
-        <w:rFonts w:ascii="Wingdings" w:hAnsi="Wingdings" w:hint="default"/>
-      </w:rPr>
-    </w:lvl>
-  </w:abstractNum>
-  <w:abstractNum w:abstractNumId="19" w15:restartNumberingAfterBreak="0">
     <w:nsid w:val="47217D01"/>
     <w:multiLevelType w:val="multilevel"/>
     <w:tmpl w:val="87566472"/>
@@ -3130,7 +4544,7 @@
       </w:rPr>
     </w:lvl>
   </w:abstractNum>
-  <w:abstractNum w:abstractNumId="20" w15:restartNumberingAfterBreak="0">
+  <w:abstractNum w:abstractNumId="19" w15:restartNumberingAfterBreak="0">
     <w:nsid w:val="479867A0"/>
     <w:multiLevelType w:val="multilevel"/>
     <w:tmpl w:val="0409001D"/>
@@ -3216,7 +4630,7 @@
       </w:pPr>
     </w:lvl>
   </w:abstractNum>
-  <w:abstractNum w:abstractNumId="21" w15:restartNumberingAfterBreak="0">
+  <w:abstractNum w:abstractNumId="20" w15:restartNumberingAfterBreak="0">
     <w:nsid w:val="49D071A4"/>
     <w:multiLevelType w:val="multilevel"/>
     <w:tmpl w:val="C97E9B0C"/>
@@ -3333,7 +4747,7 @@
       </w:rPr>
     </w:lvl>
   </w:abstractNum>
-  <w:abstractNum w:abstractNumId="22" w15:restartNumberingAfterBreak="0">
+  <w:abstractNum w:abstractNumId="21" w15:restartNumberingAfterBreak="0">
     <w:nsid w:val="4F953D8B"/>
     <w:multiLevelType w:val="hybridMultilevel"/>
     <w:tmpl w:val="2A0EDA56"/>
@@ -3447,7 +4861,7 @@
       </w:rPr>
     </w:lvl>
   </w:abstractNum>
-  <w:abstractNum w:abstractNumId="23" w15:restartNumberingAfterBreak="0">
+  <w:abstractNum w:abstractNumId="22" w15:restartNumberingAfterBreak="0">
     <w:nsid w:val="4FC57C4B"/>
     <w:multiLevelType w:val="multilevel"/>
     <w:tmpl w:val="8514EED6"/>
@@ -3564,233 +4978,7 @@
       </w:rPr>
     </w:lvl>
   </w:abstractNum>
-  <w:abstractNum w:abstractNumId="24" w15:restartNumberingAfterBreak="0">
-    <w:nsid w:val="506166F2"/>
-    <w:multiLevelType w:val="hybridMultilevel"/>
-    <w:tmpl w:val="2C260E90"/>
-    <w:lvl w:ilvl="0" w:tplc="04090001">
-      <w:start w:val="1"/>
-      <w:numFmt w:val="bullet"/>
-      <w:lvlText w:val=""/>
-      <w:lvlJc w:val="left"/>
-      <w:pPr>
-        <w:ind w:left="720" w:hanging="360"/>
-      </w:pPr>
-      <w:rPr>
-        <w:rFonts w:ascii="Symbol" w:hAnsi="Symbol" w:hint="default"/>
-      </w:rPr>
-    </w:lvl>
-    <w:lvl w:ilvl="1" w:tplc="04090003" w:tentative="1">
-      <w:start w:val="1"/>
-      <w:numFmt w:val="bullet"/>
-      <w:lvlText w:val="o"/>
-      <w:lvlJc w:val="left"/>
-      <w:pPr>
-        <w:ind w:left="1440" w:hanging="360"/>
-      </w:pPr>
-      <w:rPr>
-        <w:rFonts w:ascii="Courier New" w:hAnsi="Courier New" w:cs="Courier New" w:hint="default"/>
-      </w:rPr>
-    </w:lvl>
-    <w:lvl w:ilvl="2" w:tplc="04090005" w:tentative="1">
-      <w:start w:val="1"/>
-      <w:numFmt w:val="bullet"/>
-      <w:lvlText w:val=""/>
-      <w:lvlJc w:val="left"/>
-      <w:pPr>
-        <w:ind w:left="2160" w:hanging="360"/>
-      </w:pPr>
-      <w:rPr>
-        <w:rFonts w:ascii="Wingdings" w:hAnsi="Wingdings" w:hint="default"/>
-      </w:rPr>
-    </w:lvl>
-    <w:lvl w:ilvl="3" w:tplc="04090001" w:tentative="1">
-      <w:start w:val="1"/>
-      <w:numFmt w:val="bullet"/>
-      <w:lvlText w:val=""/>
-      <w:lvlJc w:val="left"/>
-      <w:pPr>
-        <w:ind w:left="2880" w:hanging="360"/>
-      </w:pPr>
-      <w:rPr>
-        <w:rFonts w:ascii="Symbol" w:hAnsi="Symbol" w:hint="default"/>
-      </w:rPr>
-    </w:lvl>
-    <w:lvl w:ilvl="4" w:tplc="04090003" w:tentative="1">
-      <w:start w:val="1"/>
-      <w:numFmt w:val="bullet"/>
-      <w:lvlText w:val="o"/>
-      <w:lvlJc w:val="left"/>
-      <w:pPr>
-        <w:ind w:left="3600" w:hanging="360"/>
-      </w:pPr>
-      <w:rPr>
-        <w:rFonts w:ascii="Courier New" w:hAnsi="Courier New" w:cs="Courier New" w:hint="default"/>
-      </w:rPr>
-    </w:lvl>
-    <w:lvl w:ilvl="5" w:tplc="04090005" w:tentative="1">
-      <w:start w:val="1"/>
-      <w:numFmt w:val="bullet"/>
-      <w:lvlText w:val=""/>
-      <w:lvlJc w:val="left"/>
-      <w:pPr>
-        <w:ind w:left="4320" w:hanging="360"/>
-      </w:pPr>
-      <w:rPr>
-        <w:rFonts w:ascii="Wingdings" w:hAnsi="Wingdings" w:hint="default"/>
-      </w:rPr>
-    </w:lvl>
-    <w:lvl w:ilvl="6" w:tplc="04090001" w:tentative="1">
-      <w:start w:val="1"/>
-      <w:numFmt w:val="bullet"/>
-      <w:lvlText w:val=""/>
-      <w:lvlJc w:val="left"/>
-      <w:pPr>
-        <w:ind w:left="5040" w:hanging="360"/>
-      </w:pPr>
-      <w:rPr>
-        <w:rFonts w:ascii="Symbol" w:hAnsi="Symbol" w:hint="default"/>
-      </w:rPr>
-    </w:lvl>
-    <w:lvl w:ilvl="7" w:tplc="04090003" w:tentative="1">
-      <w:start w:val="1"/>
-      <w:numFmt w:val="bullet"/>
-      <w:lvlText w:val="o"/>
-      <w:lvlJc w:val="left"/>
-      <w:pPr>
-        <w:ind w:left="5760" w:hanging="360"/>
-      </w:pPr>
-      <w:rPr>
-        <w:rFonts w:ascii="Courier New" w:hAnsi="Courier New" w:cs="Courier New" w:hint="default"/>
-      </w:rPr>
-    </w:lvl>
-    <w:lvl w:ilvl="8" w:tplc="04090005" w:tentative="1">
-      <w:start w:val="1"/>
-      <w:numFmt w:val="bullet"/>
-      <w:lvlText w:val=""/>
-      <w:lvlJc w:val="left"/>
-      <w:pPr>
-        <w:ind w:left="6480" w:hanging="360"/>
-      </w:pPr>
-      <w:rPr>
-        <w:rFonts w:ascii="Wingdings" w:hAnsi="Wingdings" w:hint="default"/>
-      </w:rPr>
-    </w:lvl>
-  </w:abstractNum>
-  <w:abstractNum w:abstractNumId="25" w15:restartNumberingAfterBreak="0">
-    <w:nsid w:val="56A53CFD"/>
-    <w:multiLevelType w:val="hybridMultilevel"/>
-    <w:tmpl w:val="D0225CDA"/>
-    <w:lvl w:ilvl="0" w:tplc="04090001">
-      <w:start w:val="1"/>
-      <w:numFmt w:val="bullet"/>
-      <w:lvlText w:val=""/>
-      <w:lvlJc w:val="left"/>
-      <w:pPr>
-        <w:ind w:left="720" w:hanging="360"/>
-      </w:pPr>
-      <w:rPr>
-        <w:rFonts w:ascii="Symbol" w:hAnsi="Symbol" w:hint="default"/>
-      </w:rPr>
-    </w:lvl>
-    <w:lvl w:ilvl="1" w:tplc="04090003" w:tentative="1">
-      <w:start w:val="1"/>
-      <w:numFmt w:val="bullet"/>
-      <w:lvlText w:val="o"/>
-      <w:lvlJc w:val="left"/>
-      <w:pPr>
-        <w:ind w:left="1440" w:hanging="360"/>
-      </w:pPr>
-      <w:rPr>
-        <w:rFonts w:ascii="Courier New" w:hAnsi="Courier New" w:cs="Courier New" w:hint="default"/>
-      </w:rPr>
-    </w:lvl>
-    <w:lvl w:ilvl="2" w:tplc="04090005" w:tentative="1">
-      <w:start w:val="1"/>
-      <w:numFmt w:val="bullet"/>
-      <w:lvlText w:val=""/>
-      <w:lvlJc w:val="left"/>
-      <w:pPr>
-        <w:ind w:left="2160" w:hanging="360"/>
-      </w:pPr>
-      <w:rPr>
-        <w:rFonts w:ascii="Wingdings" w:hAnsi="Wingdings" w:hint="default"/>
-      </w:rPr>
-    </w:lvl>
-    <w:lvl w:ilvl="3" w:tplc="04090001" w:tentative="1">
-      <w:start w:val="1"/>
-      <w:numFmt w:val="bullet"/>
-      <w:lvlText w:val=""/>
-      <w:lvlJc w:val="left"/>
-      <w:pPr>
-        <w:ind w:left="2880" w:hanging="360"/>
-      </w:pPr>
-      <w:rPr>
-        <w:rFonts w:ascii="Symbol" w:hAnsi="Symbol" w:hint="default"/>
-      </w:rPr>
-    </w:lvl>
-    <w:lvl w:ilvl="4" w:tplc="04090003" w:tentative="1">
-      <w:start w:val="1"/>
-      <w:numFmt w:val="bullet"/>
-      <w:lvlText w:val="o"/>
-      <w:lvlJc w:val="left"/>
-      <w:pPr>
-        <w:ind w:left="3600" w:hanging="360"/>
-      </w:pPr>
-      <w:rPr>
-        <w:rFonts w:ascii="Courier New" w:hAnsi="Courier New" w:cs="Courier New" w:hint="default"/>
-      </w:rPr>
-    </w:lvl>
-    <w:lvl w:ilvl="5" w:tplc="04090005" w:tentative="1">
-      <w:start w:val="1"/>
-      <w:numFmt w:val="bullet"/>
-      <w:lvlText w:val=""/>
-      <w:lvlJc w:val="left"/>
-      <w:pPr>
-        <w:ind w:left="4320" w:hanging="360"/>
-      </w:pPr>
-      <w:rPr>
-        <w:rFonts w:ascii="Wingdings" w:hAnsi="Wingdings" w:hint="default"/>
-      </w:rPr>
-    </w:lvl>
-    <w:lvl w:ilvl="6" w:tplc="04090001" w:tentative="1">
-      <w:start w:val="1"/>
-      <w:numFmt w:val="bullet"/>
-      <w:lvlText w:val=""/>
-      <w:lvlJc w:val="left"/>
-      <w:pPr>
-        <w:ind w:left="5040" w:hanging="360"/>
-      </w:pPr>
-      <w:rPr>
-        <w:rFonts w:ascii="Symbol" w:hAnsi="Symbol" w:hint="default"/>
-      </w:rPr>
-    </w:lvl>
-    <w:lvl w:ilvl="7" w:tplc="04090003" w:tentative="1">
-      <w:start w:val="1"/>
-      <w:numFmt w:val="bullet"/>
-      <w:lvlText w:val="o"/>
-      <w:lvlJc w:val="left"/>
-      <w:pPr>
-        <w:ind w:left="5760" w:hanging="360"/>
-      </w:pPr>
-      <w:rPr>
-        <w:rFonts w:ascii="Courier New" w:hAnsi="Courier New" w:cs="Courier New" w:hint="default"/>
-      </w:rPr>
-    </w:lvl>
-    <w:lvl w:ilvl="8" w:tplc="04090005" w:tentative="1">
-      <w:start w:val="1"/>
-      <w:numFmt w:val="bullet"/>
-      <w:lvlText w:val=""/>
-      <w:lvlJc w:val="left"/>
-      <w:pPr>
-        <w:ind w:left="6480" w:hanging="360"/>
-      </w:pPr>
-      <w:rPr>
-        <w:rFonts w:ascii="Wingdings" w:hAnsi="Wingdings" w:hint="default"/>
-      </w:rPr>
-    </w:lvl>
-  </w:abstractNum>
-  <w:abstractNum w:abstractNumId="26" w15:restartNumberingAfterBreak="0">
+  <w:abstractNum w:abstractNumId="23" w15:restartNumberingAfterBreak="0">
     <w:nsid w:val="572446F2"/>
     <w:multiLevelType w:val="multilevel"/>
     <w:tmpl w:val="2F843BFC"/>
@@ -3903,7 +5091,7 @@
       </w:rPr>
     </w:lvl>
   </w:abstractNum>
-  <w:abstractNum w:abstractNumId="27" w15:restartNumberingAfterBreak="0">
+  <w:abstractNum w:abstractNumId="24" w15:restartNumberingAfterBreak="0">
     <w:nsid w:val="5DF421AF"/>
     <w:multiLevelType w:val="multilevel"/>
     <w:tmpl w:val="0409001D"/>
@@ -3989,7 +5177,7 @@
       </w:pPr>
     </w:lvl>
   </w:abstractNum>
-  <w:abstractNum w:abstractNumId="28" w15:restartNumberingAfterBreak="0">
+  <w:abstractNum w:abstractNumId="25" w15:restartNumberingAfterBreak="0">
     <w:nsid w:val="620F2CFD"/>
     <w:multiLevelType w:val="multilevel"/>
     <w:tmpl w:val="0409001D"/>
@@ -4075,7 +5263,7 @@
       </w:pPr>
     </w:lvl>
   </w:abstractNum>
-  <w:abstractNum w:abstractNumId="29" w15:restartNumberingAfterBreak="0">
+  <w:abstractNum w:abstractNumId="26" w15:restartNumberingAfterBreak="0">
     <w:nsid w:val="6802662E"/>
     <w:multiLevelType w:val="hybridMultilevel"/>
     <w:tmpl w:val="D7B0F53A"/>
@@ -4188,7 +5376,7 @@
       </w:rPr>
     </w:lvl>
   </w:abstractNum>
-  <w:abstractNum w:abstractNumId="30" w15:restartNumberingAfterBreak="0">
+  <w:abstractNum w:abstractNumId="27" w15:restartNumberingAfterBreak="0">
     <w:nsid w:val="6F2E7D75"/>
     <w:multiLevelType w:val="hybridMultilevel"/>
     <w:tmpl w:val="CD0A936C"/>
@@ -4278,7 +5466,7 @@
       </w:pPr>
     </w:lvl>
   </w:abstractNum>
-  <w:abstractNum w:abstractNumId="31" w15:restartNumberingAfterBreak="0">
+  <w:abstractNum w:abstractNumId="28" w15:restartNumberingAfterBreak="0">
     <w:nsid w:val="75797A3F"/>
     <w:multiLevelType w:val="multilevel"/>
     <w:tmpl w:val="84F4F7A2"/>
@@ -4392,7 +5580,7 @@
       </w:rPr>
     </w:lvl>
   </w:abstractNum>
-  <w:abstractNum w:abstractNumId="32" w15:restartNumberingAfterBreak="0">
+  <w:abstractNum w:abstractNumId="29" w15:restartNumberingAfterBreak="0">
     <w:nsid w:val="75EC39C1"/>
     <w:multiLevelType w:val="hybridMultilevel"/>
     <w:tmpl w:val="CBDE92E2"/>
@@ -4506,7 +5694,7 @@
       </w:rPr>
     </w:lvl>
   </w:abstractNum>
-  <w:abstractNum w:abstractNumId="33" w15:restartNumberingAfterBreak="0">
+  <w:abstractNum w:abstractNumId="30" w15:restartNumberingAfterBreak="0">
     <w:nsid w:val="760F7AD3"/>
     <w:multiLevelType w:val="multilevel"/>
     <w:tmpl w:val="B2DE6DB4"/>
@@ -4627,13 +5815,13 @@
     <w:abstractNumId w:val="17"/>
   </w:num>
   <w:num w:numId="2">
-    <w:abstractNumId w:val="31"/>
+    <w:abstractNumId w:val="28"/>
   </w:num>
   <w:num w:numId="3">
-    <w:abstractNumId w:val="32"/>
+    <w:abstractNumId w:val="29"/>
   </w:num>
   <w:num w:numId="4">
-    <w:abstractNumId w:val="23"/>
+    <w:abstractNumId w:val="22"/>
   </w:num>
   <w:num w:numId="5">
     <w:abstractNumId w:val="13"/>
@@ -4672,25 +5860,25 @@
     <w:abstractNumId w:val="9"/>
   </w:num>
   <w:num w:numId="17">
-    <w:abstractNumId w:val="29"/>
+    <w:abstractNumId w:val="26"/>
   </w:num>
   <w:num w:numId="18">
-    <w:abstractNumId w:val="27"/>
+    <w:abstractNumId w:val="24"/>
   </w:num>
   <w:num w:numId="19">
     <w:abstractNumId w:val="15"/>
   </w:num>
   <w:num w:numId="20">
+    <w:abstractNumId w:val="19"/>
+  </w:num>
+  <w:num w:numId="21">
+    <w:abstractNumId w:val="18"/>
+  </w:num>
+  <w:num w:numId="22">
     <w:abstractNumId w:val="20"/>
   </w:num>
-  <w:num w:numId="21">
-    <w:abstractNumId w:val="19"/>
-  </w:num>
-  <w:num w:numId="22">
-    <w:abstractNumId w:val="21"/>
-  </w:num>
   <w:num w:numId="23">
-    <w:abstractNumId w:val="28"/>
+    <w:abstractNumId w:val="25"/>
   </w:num>
   <w:num w:numId="24">
     <w:abstractNumId w:val="12"/>
@@ -4699,10 +5887,10 @@
     <w:abstractNumId w:val="14"/>
   </w:num>
   <w:num w:numId="26">
-    <w:abstractNumId w:val="26"/>
+    <w:abstractNumId w:val="23"/>
   </w:num>
   <w:num w:numId="27">
-    <w:abstractNumId w:val="33"/>
+    <w:abstractNumId w:val="30"/>
   </w:num>
   <w:num w:numId="28">
     <w:abstractNumId w:val="16"/>
@@ -4711,26 +5899,17 @@
     <w:abstractNumId w:val="10"/>
   </w:num>
   <w:num w:numId="30">
-    <w:abstractNumId w:val="22"/>
+    <w:abstractNumId w:val="21"/>
   </w:num>
   <w:num w:numId="31">
-    <w:abstractNumId w:val="30"/>
-  </w:num>
-  <w:num w:numId="32">
-    <w:abstractNumId w:val="18"/>
-  </w:num>
-  <w:num w:numId="33">
-    <w:abstractNumId w:val="25"/>
-  </w:num>
-  <w:num w:numId="34">
-    <w:abstractNumId w:val="24"/>
+    <w:abstractNumId w:val="27"/>
   </w:num>
   <w:numIdMacAtCleanup w:val="4"/>
 </w:numbering>
 </file>
 
 <file path=word/styles.xml><?xml version="1.0" encoding="utf-8"?>
-<w:styles xmlns:mc="http://schemas.openxmlformats.org/markup-compatibility/2006" xmlns:r="http://schemas.openxmlformats.org/officeDocument/2006/relationships" xmlns:w="http://schemas.openxmlformats.org/wordprocessingml/2006/main" xmlns:w14="http://schemas.microsoft.com/office/word/2010/wordml" xmlns:w15="http://schemas.microsoft.com/office/word/2012/wordml" xmlns:w16cex="http://schemas.microsoft.com/office/word/2018/wordml/cex" xmlns:w16cid="http://schemas.microsoft.com/office/word/2016/wordml/cid" xmlns:w16="http://schemas.microsoft.com/office/word/2018/wordml" xmlns:w16se="http://schemas.microsoft.com/office/word/2015/wordml/symex" mc:Ignorable="w14 w15 w16se w16cid w16 w16cex">
+<w:styles xmlns:mc="http://schemas.openxmlformats.org/markup-compatibility/2006" xmlns:r="http://schemas.openxmlformats.org/officeDocument/2006/relationships" xmlns:w="http://schemas.openxmlformats.org/wordprocessingml/2006/main" xmlns:w14="http://schemas.microsoft.com/office/word/2010/wordml" xmlns:w15="http://schemas.microsoft.com/office/word/2012/wordml" xmlns:w16cex="http://schemas.microsoft.com/office/word/2018/wordml/cex" xmlns:w16cid="http://schemas.microsoft.com/office/word/2016/wordml/cid" xmlns:w16="http://schemas.microsoft.com/office/word/2018/wordml" xmlns:w16sdtdh="http://schemas.microsoft.com/office/word/2020/wordml/sdtdatahash" xmlns:w16se="http://schemas.microsoft.com/office/word/2015/wordml/symex" mc:Ignorable="w14 w15 w16se w16cid w16 w16cex w16sdtdh">
   <w:docDefaults>
     <w:rPrDefault>
       <w:rPr>
@@ -6043,7 +7222,6 @@
   </w:style>
   <w:style w:type="paragraph" w:styleId="NoSpacing">
     <w:name w:val="No Spacing"/>
-    <w:link w:val="NoSpacingChar"/>
     <w:uiPriority w:val="1"/>
     <w:qFormat/>
     <w:rsid w:val="00A160AF"/>
@@ -6057,7 +7235,7 @@
     <w:next w:val="Normal"/>
     <w:autoRedefine/>
     <w:qFormat/>
-    <w:rsid w:val="009D7484"/>
+    <w:rsid w:val="00D37F5B"/>
     <w:pPr>
       <w:pBdr>
         <w:bottom w:val="single" w:sz="12" w:space="1" w:color="331672"/>
@@ -6099,35 +7277,44 @@
       <w:jc w:val="left"/>
     </w:pPr>
   </w:style>
-  <w:style w:type="character" w:customStyle="1" w:styleId="CodeInline2">
-    <w:name w:val="CodeInline2"/>
-    <w:basedOn w:val="DefaultParagraphFont"/>
-    <w:uiPriority w:val="1"/>
-    <w:qFormat/>
-    <w:rsid w:val="003D0C6B"/>
+  <w:style w:type="paragraph" w:styleId="BlockText">
+    <w:name w:val="Block Text"/>
+    <w:basedOn w:val="Normal"/>
+    <w:uiPriority w:val="99"/>
+    <w:unhideWhenUsed/>
+    <w:rsid w:val="00EE4892"/>
+    <w:pPr>
+      <w:pBdr>
+        <w:top w:val="single" w:sz="2" w:space="10" w:color="4472C4" w:themeColor="accent1"/>
+        <w:left w:val="single" w:sz="2" w:space="10" w:color="4472C4" w:themeColor="accent1"/>
+        <w:bottom w:val="single" w:sz="2" w:space="10" w:color="4472C4" w:themeColor="accent1"/>
+        <w:right w:val="single" w:sz="2" w:space="10" w:color="4472C4" w:themeColor="accent1"/>
+      </w:pBdr>
+      <w:ind w:left="1152" w:right="1152"/>
+    </w:pPr>
     <w:rPr>
-      <w:rFonts w:ascii="Courier New" w:hAnsi="Courier New"/>
-      <w:sz w:val="22"/>
+      <w:rFonts w:eastAsiaTheme="minorEastAsia"/>
+      <w:i/>
+      <w:iCs/>
+      <w:color w:val="4472C4" w:themeColor="accent1"/>
     </w:rPr>
   </w:style>
-  <w:style w:type="character" w:customStyle="1" w:styleId="CodeBlock2">
-    <w:name w:val="CodeBlock2"/>
-    <w:basedOn w:val="DefaultParagraphFont"/>
-    <w:uiPriority w:val="1"/>
+  <w:style w:type="paragraph" w:customStyle="1" w:styleId="Blockquote">
+    <w:name w:val="Blockquote"/>
+    <w:basedOn w:val="BlockText"/>
     <w:qFormat/>
-    <w:rsid w:val="0032151F"/>
+    <w:rsid w:val="00EE4892"/>
+    <w:pPr>
+      <w:pBdr>
+        <w:top w:val="single" w:sz="2" w:space="10" w:color="7030A0"/>
+        <w:left w:val="single" w:sz="2" w:space="10" w:color="7030A0"/>
+        <w:bottom w:val="single" w:sz="2" w:space="10" w:color="7030A0"/>
+        <w:right w:val="single" w:sz="2" w:space="10" w:color="7030A0"/>
+      </w:pBdr>
+    </w:pPr>
     <w:rPr>
-      <w:rFonts w:ascii="Courier New" w:hAnsi="Courier New"/>
-      <w:sz w:val="22"/>
-      <w:bdr w:val="single" w:sz="4" w:space="0" w:color="auto"/>
+      <w:color w:val="7030A0"/>
     </w:rPr>
-  </w:style>
-  <w:style w:type="character" w:customStyle="1" w:styleId="NoSpacingChar">
-    <w:name w:val="No Spacing Char"/>
-    <w:basedOn w:val="DefaultParagraphFont"/>
-    <w:link w:val="NoSpacing"/>
-    <w:uiPriority w:val="1"/>
-    <w:rsid w:val="00BD7DA7"/>
   </w:style>
 </w:styles>
 </file>
@@ -6394,29 +7581,10 @@
 </file>
 
 <file path=customXml/item1.xml><?xml version="1.0" encoding="utf-8"?>
-<CoverPageProperties xmlns="http://schemas.microsoft.com/office/2006/coverPageProps">
-  <PublishDate/>
-  <Abstract/>
-  <CompanyAddress/>
-  <CompanyPhone/>
-  <CompanyFax/>
-  <CompanyEmail/>
-</CoverPageProperties>
-</file>
-
-<file path=customXml/item2.xml><?xml version="1.0" encoding="utf-8"?>
 <b:Sources xmlns:b="http://schemas.openxmlformats.org/officeDocument/2006/bibliography" xmlns="http://schemas.openxmlformats.org/officeDocument/2006/bibliography" SelectedStyle="/APASixthEditionOfficeOnline.xsl" StyleName="APA" Version="6"/>
 </file>
 
 <file path=customXml/itemProps1.xml><?xml version="1.0" encoding="utf-8"?>
-<ds:datastoreItem xmlns:ds="http://schemas.openxmlformats.org/officeDocument/2006/customXml" ds:itemID="{55AF091B-3C7A-41E3-B477-F2FDAA23CFDA}">
-  <ds:schemaRefs>
-    <ds:schemaRef ds:uri="http://schemas.microsoft.com/office/2006/coverPageProps"/>
-  </ds:schemaRefs>
-</ds:datastoreItem>
-</file>
-
-<file path=customXml/itemProps2.xml><?xml version="1.0" encoding="utf-8"?>
 <ds:datastoreItem xmlns:ds="http://schemas.openxmlformats.org/officeDocument/2006/customXml" ds:itemID="{D92F9E58-EA68-2246-8B29-1DD480BA5D9F}">
   <ds:schemaRefs>
     <ds:schemaRef ds:uri="http://schemas.openxmlformats.org/officeDocument/2006/bibliography"/>

</xml_diff>